<commit_message>
Version 0.1.1 Memoria del Proyecto
</commit_message>
<xml_diff>
--- a/docs/MemoriaProyecto.docx
+++ b/docs/MemoriaProyecto.docx
@@ -15,17 +15,950 @@
           <w:szCs w:val="32"/>
         </w:rPr>
       </w:pPr>
+      <w:bookmarkStart w:id="0" w:name="_Toc162287440"/>
       <w:r>
         <w:rPr>
           <w:rFonts w:ascii="Arial" w:hAnsi="Arial" w:cs="Arial"/>
           <w:b/>
           <w:bCs/>
+          <w:noProof/>
           <w:color w:val="auto"/>
           <w:sz w:val="32"/>
           <w:szCs w:val="32"/>
         </w:rPr>
-        <w:t>Memoria del Proyecto</w:t>
+        <w:drawing>
+          <wp:anchor distT="0" distB="0" distL="114300" distR="114300" simplePos="0" relativeHeight="251658240" behindDoc="0" locked="0" layoutInCell="1" allowOverlap="1" wp14:anchorId="63124BD6" wp14:editId="69F7E858">
+            <wp:simplePos x="0" y="0"/>
+            <wp:positionH relativeFrom="page">
+              <wp:align>left</wp:align>
+            </wp:positionH>
+            <wp:positionV relativeFrom="paragraph">
+              <wp:posOffset>-885139</wp:posOffset>
+            </wp:positionV>
+            <wp:extent cx="7540106" cy="10665562"/>
+            <wp:effectExtent l="0" t="0" r="3810" b="2540"/>
+            <wp:wrapNone/>
+            <wp:docPr id="1277521461" name="Imagen 1" descr="Diagrama&#10;&#10;Descripción generada automáticamente"/>
+            <wp:cNvGraphicFramePr>
+              <a:graphicFrameLocks xmlns:a="http://schemas.openxmlformats.org/drawingml/2006/main" noChangeAspect="1"/>
+            </wp:cNvGraphicFramePr>
+            <a:graphic xmlns:a="http://schemas.openxmlformats.org/drawingml/2006/main">
+              <a:graphicData uri="http://schemas.openxmlformats.org/drawingml/2006/picture">
+                <pic:pic xmlns:pic="http://schemas.openxmlformats.org/drawingml/2006/picture">
+                  <pic:nvPicPr>
+                    <pic:cNvPr id="1277521461" name="Imagen 1" descr="Diagrama&#10;&#10;Descripción generada automáticamente"/>
+                    <pic:cNvPicPr/>
+                  </pic:nvPicPr>
+                  <pic:blipFill>
+                    <a:blip r:embed="rId6">
+                      <a:extLst>
+                        <a:ext uri="{28A0092B-C50C-407E-A947-70E740481C1C}">
+                          <a14:useLocalDpi xmlns:a14="http://schemas.microsoft.com/office/drawing/2010/main" val="0"/>
+                        </a:ext>
+                      </a:extLst>
+                    </a:blip>
+                    <a:stretch>
+                      <a:fillRect/>
+                    </a:stretch>
+                  </pic:blipFill>
+                  <pic:spPr>
+                    <a:xfrm>
+                      <a:off x="0" y="0"/>
+                      <a:ext cx="7562349" cy="10697025"/>
+                    </a:xfrm>
+                    <a:prstGeom prst="rect">
+                      <a:avLst/>
+                    </a:prstGeom>
+                  </pic:spPr>
+                </pic:pic>
+              </a:graphicData>
+            </a:graphic>
+            <wp14:sizeRelH relativeFrom="margin">
+              <wp14:pctWidth>0</wp14:pctWidth>
+            </wp14:sizeRelH>
+            <wp14:sizeRelV relativeFrom="margin">
+              <wp14:pctHeight>0</wp14:pctHeight>
+            </wp14:sizeRelV>
+          </wp:anchor>
+        </w:drawing>
       </w:r>
+      <w:bookmarkEnd w:id="0"/>
+    </w:p>
+    <w:p>
+      <w:pPr>
+        <w:rPr>
+          <w:rFonts w:cs="Arial"/>
+          <w:b/>
+          <w:bCs/>
+          <w:sz w:val="32"/>
+          <w:szCs w:val="32"/>
+        </w:rPr>
+      </w:pPr>
+      <w:r>
+        <w:rPr>
+          <w:rFonts w:cs="Arial"/>
+          <w:b/>
+          <w:bCs/>
+          <w:sz w:val="32"/>
+          <w:szCs w:val="32"/>
+        </w:rPr>
+        <w:br w:type="page"/>
+      </w:r>
+    </w:p>
+    <w:p>
+      <w:pPr>
+        <w:rPr>
+          <w:rFonts w:cs="Arial"/>
+          <w:b/>
+          <w:bCs/>
+          <w:sz w:val="32"/>
+          <w:szCs w:val="32"/>
+        </w:rPr>
+      </w:pPr>
+    </w:p>
+    <w:sdt>
+      <w:sdtPr>
+        <w:id w:val="-1403142405"/>
+        <w:docPartObj>
+          <w:docPartGallery w:val="Table of Contents"/>
+          <w:docPartUnique/>
+        </w:docPartObj>
+      </w:sdtPr>
+      <w:sdtEndPr>
+        <w:rPr>
+          <w:rFonts w:ascii="Arial" w:eastAsiaTheme="minorHAnsi" w:hAnsi="Arial" w:cstheme="minorBidi"/>
+          <w:b/>
+          <w:bCs/>
+          <w:color w:val="auto"/>
+          <w:kern w:val="2"/>
+          <w:sz w:val="22"/>
+          <w:szCs w:val="22"/>
+          <w:lang w:eastAsia="en-US"/>
+          <w14:ligatures w14:val="standardContextual"/>
+        </w:rPr>
+      </w:sdtEndPr>
+      <w:sdtContent>
+        <w:p>
+          <w:pPr>
+            <w:pStyle w:val="TtuloTDC"/>
+          </w:pPr>
+          <w:r>
+            <w:t>Contenido</w:t>
+          </w:r>
+        </w:p>
+        <w:p>
+          <w:pPr>
+            <w:pStyle w:val="TDC1"/>
+            <w:tabs>
+              <w:tab w:val="right" w:leader="dot" w:pos="8494"/>
+            </w:tabs>
+            <w:rPr>
+              <w:rFonts w:asciiTheme="minorHAnsi" w:eastAsiaTheme="minorEastAsia" w:hAnsiTheme="minorHAnsi"/>
+              <w:noProof/>
+              <w:sz w:val="24"/>
+              <w:szCs w:val="24"/>
+              <w:lang w:eastAsia="es-ES"/>
+            </w:rPr>
+          </w:pPr>
+          <w:r>
+            <w:fldChar w:fldCharType="begin"/>
+          </w:r>
+          <w:r>
+            <w:instrText xml:space="preserve"> TOC \o "1-3" \h \z \u </w:instrText>
+          </w:r>
+          <w:r>
+            <w:fldChar w:fldCharType="separate"/>
+          </w:r>
+          <w:hyperlink w:anchor="_Toc162287440" w:history="1">
+            <w:r>
+              <w:rPr>
+                <w:noProof/>
+                <w:webHidden/>
+              </w:rPr>
+              <w:tab/>
+            </w:r>
+            <w:r>
+              <w:rPr>
+                <w:noProof/>
+                <w:webHidden/>
+              </w:rPr>
+              <w:fldChar w:fldCharType="begin"/>
+            </w:r>
+            <w:r>
+              <w:rPr>
+                <w:noProof/>
+                <w:webHidden/>
+              </w:rPr>
+              <w:instrText xml:space="preserve"> PAGEREF _Toc162287440 \h </w:instrText>
+            </w:r>
+            <w:r>
+              <w:rPr>
+                <w:noProof/>
+                <w:webHidden/>
+              </w:rPr>
+            </w:r>
+            <w:r>
+              <w:rPr>
+                <w:noProof/>
+                <w:webHidden/>
+              </w:rPr>
+              <w:fldChar w:fldCharType="separate"/>
+            </w:r>
+            <w:r>
+              <w:rPr>
+                <w:noProof/>
+                <w:webHidden/>
+              </w:rPr>
+              <w:t>1</w:t>
+            </w:r>
+            <w:r>
+              <w:rPr>
+                <w:noProof/>
+                <w:webHidden/>
+              </w:rPr>
+              <w:fldChar w:fldCharType="end"/>
+            </w:r>
+          </w:hyperlink>
+        </w:p>
+        <w:p>
+          <w:pPr>
+            <w:pStyle w:val="TDC2"/>
+            <w:tabs>
+              <w:tab w:val="left" w:pos="720"/>
+              <w:tab w:val="right" w:leader="dot" w:pos="8494"/>
+            </w:tabs>
+            <w:rPr>
+              <w:rFonts w:asciiTheme="minorHAnsi" w:eastAsiaTheme="minorEastAsia" w:hAnsiTheme="minorHAnsi"/>
+              <w:noProof/>
+              <w:sz w:val="24"/>
+              <w:szCs w:val="24"/>
+              <w:lang w:eastAsia="es-ES"/>
+            </w:rPr>
+          </w:pPr>
+          <w:hyperlink w:anchor="_Toc162287441" w:history="1">
+            <w:r>
+              <w:rPr>
+                <w:rStyle w:val="Hipervnculo"/>
+                <w:noProof/>
+              </w:rPr>
+              <w:t>1.</w:t>
+            </w:r>
+            <w:r>
+              <w:rPr>
+                <w:rFonts w:asciiTheme="minorHAnsi" w:eastAsiaTheme="minorEastAsia" w:hAnsiTheme="minorHAnsi"/>
+                <w:noProof/>
+                <w:sz w:val="24"/>
+                <w:szCs w:val="24"/>
+                <w:lang w:eastAsia="es-ES"/>
+              </w:rPr>
+              <w:tab/>
+            </w:r>
+            <w:r>
+              <w:rPr>
+                <w:rStyle w:val="Hipervnculo"/>
+                <w:noProof/>
+              </w:rPr>
+              <w:t>Introducción</w:t>
+            </w:r>
+            <w:r>
+              <w:rPr>
+                <w:noProof/>
+                <w:webHidden/>
+              </w:rPr>
+              <w:tab/>
+            </w:r>
+            <w:r>
+              <w:rPr>
+                <w:noProof/>
+                <w:webHidden/>
+              </w:rPr>
+              <w:fldChar w:fldCharType="begin"/>
+            </w:r>
+            <w:r>
+              <w:rPr>
+                <w:noProof/>
+                <w:webHidden/>
+              </w:rPr>
+              <w:instrText xml:space="preserve"> PAGEREF _Toc162287441 \h </w:instrText>
+            </w:r>
+            <w:r>
+              <w:rPr>
+                <w:noProof/>
+                <w:webHidden/>
+              </w:rPr>
+            </w:r>
+            <w:r>
+              <w:rPr>
+                <w:noProof/>
+                <w:webHidden/>
+              </w:rPr>
+              <w:fldChar w:fldCharType="separate"/>
+            </w:r>
+            <w:r>
+              <w:rPr>
+                <w:noProof/>
+                <w:webHidden/>
+              </w:rPr>
+              <w:t>2</w:t>
+            </w:r>
+            <w:r>
+              <w:rPr>
+                <w:noProof/>
+                <w:webHidden/>
+              </w:rPr>
+              <w:fldChar w:fldCharType="end"/>
+            </w:r>
+          </w:hyperlink>
+        </w:p>
+        <w:p>
+          <w:pPr>
+            <w:pStyle w:val="TDC1"/>
+            <w:tabs>
+              <w:tab w:val="right" w:leader="dot" w:pos="8494"/>
+            </w:tabs>
+            <w:rPr>
+              <w:rFonts w:asciiTheme="minorHAnsi" w:eastAsiaTheme="minorEastAsia" w:hAnsiTheme="minorHAnsi"/>
+              <w:noProof/>
+              <w:sz w:val="24"/>
+              <w:szCs w:val="24"/>
+              <w:lang w:eastAsia="es-ES"/>
+            </w:rPr>
+          </w:pPr>
+          <w:hyperlink w:anchor="_Toc162287442" w:history="1">
+            <w:r>
+              <w:rPr>
+                <w:rStyle w:val="Hipervnculo"/>
+                <w:rFonts w:cs="Arial"/>
+                <w:b/>
+                <w:bCs/>
+                <w:noProof/>
+              </w:rPr>
+              <w:t>Proyecto:</w:t>
+            </w:r>
+            <w:r>
+              <w:rPr>
+                <w:rStyle w:val="Hipervnculo"/>
+                <w:rFonts w:cs="Arial"/>
+                <w:noProof/>
+              </w:rPr>
+              <w:t xml:space="preserve"> Desarrollo de aplicación de Gestión de Personajes de Rol en Java y SQLite.</w:t>
+            </w:r>
+            <w:r>
+              <w:rPr>
+                <w:noProof/>
+                <w:webHidden/>
+              </w:rPr>
+              <w:tab/>
+            </w:r>
+            <w:r>
+              <w:rPr>
+                <w:noProof/>
+                <w:webHidden/>
+              </w:rPr>
+              <w:fldChar w:fldCharType="begin"/>
+            </w:r>
+            <w:r>
+              <w:rPr>
+                <w:noProof/>
+                <w:webHidden/>
+              </w:rPr>
+              <w:instrText xml:space="preserve"> PAGEREF _Toc162287442 \h </w:instrText>
+            </w:r>
+            <w:r>
+              <w:rPr>
+                <w:noProof/>
+                <w:webHidden/>
+              </w:rPr>
+            </w:r>
+            <w:r>
+              <w:rPr>
+                <w:noProof/>
+                <w:webHidden/>
+              </w:rPr>
+              <w:fldChar w:fldCharType="separate"/>
+            </w:r>
+            <w:r>
+              <w:rPr>
+                <w:noProof/>
+                <w:webHidden/>
+              </w:rPr>
+              <w:t>2</w:t>
+            </w:r>
+            <w:r>
+              <w:rPr>
+                <w:noProof/>
+                <w:webHidden/>
+              </w:rPr>
+              <w:fldChar w:fldCharType="end"/>
+            </w:r>
+          </w:hyperlink>
+        </w:p>
+        <w:p>
+          <w:pPr>
+            <w:pStyle w:val="TDC1"/>
+            <w:tabs>
+              <w:tab w:val="right" w:leader="dot" w:pos="8494"/>
+            </w:tabs>
+            <w:rPr>
+              <w:rFonts w:asciiTheme="minorHAnsi" w:eastAsiaTheme="minorEastAsia" w:hAnsiTheme="minorHAnsi"/>
+              <w:noProof/>
+              <w:sz w:val="24"/>
+              <w:szCs w:val="24"/>
+              <w:lang w:eastAsia="es-ES"/>
+            </w:rPr>
+          </w:pPr>
+          <w:hyperlink w:anchor="_Toc162287443" w:history="1">
+            <w:r>
+              <w:rPr>
+                <w:rStyle w:val="Hipervnculo"/>
+                <w:rFonts w:cs="Arial"/>
+                <w:b/>
+                <w:bCs/>
+                <w:noProof/>
+              </w:rPr>
+              <w:t>Fecha:</w:t>
+            </w:r>
+            <w:r>
+              <w:rPr>
+                <w:rStyle w:val="Hipervnculo"/>
+                <w:rFonts w:cs="Arial"/>
+                <w:noProof/>
+              </w:rPr>
+              <w:t xml:space="preserve"> 18 de marzo – 12 de mayo de 2024</w:t>
+            </w:r>
+            <w:r>
+              <w:rPr>
+                <w:noProof/>
+                <w:webHidden/>
+              </w:rPr>
+              <w:tab/>
+            </w:r>
+            <w:r>
+              <w:rPr>
+                <w:noProof/>
+                <w:webHidden/>
+              </w:rPr>
+              <w:fldChar w:fldCharType="begin"/>
+            </w:r>
+            <w:r>
+              <w:rPr>
+                <w:noProof/>
+                <w:webHidden/>
+              </w:rPr>
+              <w:instrText xml:space="preserve"> PAGEREF _Toc162287443 \h </w:instrText>
+            </w:r>
+            <w:r>
+              <w:rPr>
+                <w:noProof/>
+                <w:webHidden/>
+              </w:rPr>
+            </w:r>
+            <w:r>
+              <w:rPr>
+                <w:noProof/>
+                <w:webHidden/>
+              </w:rPr>
+              <w:fldChar w:fldCharType="separate"/>
+            </w:r>
+            <w:r>
+              <w:rPr>
+                <w:noProof/>
+                <w:webHidden/>
+              </w:rPr>
+              <w:t>2</w:t>
+            </w:r>
+            <w:r>
+              <w:rPr>
+                <w:noProof/>
+                <w:webHidden/>
+              </w:rPr>
+              <w:fldChar w:fldCharType="end"/>
+            </w:r>
+          </w:hyperlink>
+        </w:p>
+        <w:p>
+          <w:pPr>
+            <w:pStyle w:val="TDC1"/>
+            <w:tabs>
+              <w:tab w:val="right" w:leader="dot" w:pos="8494"/>
+            </w:tabs>
+            <w:rPr>
+              <w:rFonts w:asciiTheme="minorHAnsi" w:eastAsiaTheme="minorEastAsia" w:hAnsiTheme="minorHAnsi"/>
+              <w:noProof/>
+              <w:sz w:val="24"/>
+              <w:szCs w:val="24"/>
+              <w:lang w:eastAsia="es-ES"/>
+            </w:rPr>
+          </w:pPr>
+          <w:hyperlink w:anchor="_Toc162287444" w:history="1">
+            <w:r>
+              <w:rPr>
+                <w:rStyle w:val="Hipervnculo"/>
+                <w:rFonts w:cs="Arial"/>
+                <w:b/>
+                <w:bCs/>
+                <w:noProof/>
+              </w:rPr>
+              <w:t>Equipo del Proyecto:</w:t>
+            </w:r>
+            <w:r>
+              <w:rPr>
+                <w:rStyle w:val="Hipervnculo"/>
+                <w:rFonts w:cs="Arial"/>
+                <w:noProof/>
+              </w:rPr>
+              <w:t xml:space="preserve"> Gonzalo Pozo, Daniel Simón, Manuel Gómez y Héctor Chango.</w:t>
+            </w:r>
+            <w:r>
+              <w:rPr>
+                <w:noProof/>
+                <w:webHidden/>
+              </w:rPr>
+              <w:tab/>
+            </w:r>
+            <w:r>
+              <w:rPr>
+                <w:noProof/>
+                <w:webHidden/>
+              </w:rPr>
+              <w:fldChar w:fldCharType="begin"/>
+            </w:r>
+            <w:r>
+              <w:rPr>
+                <w:noProof/>
+                <w:webHidden/>
+              </w:rPr>
+              <w:instrText xml:space="preserve"> PAGEREF _Toc162287444 \h </w:instrText>
+            </w:r>
+            <w:r>
+              <w:rPr>
+                <w:noProof/>
+                <w:webHidden/>
+              </w:rPr>
+            </w:r>
+            <w:r>
+              <w:rPr>
+                <w:noProof/>
+                <w:webHidden/>
+              </w:rPr>
+              <w:fldChar w:fldCharType="separate"/>
+            </w:r>
+            <w:r>
+              <w:rPr>
+                <w:noProof/>
+                <w:webHidden/>
+              </w:rPr>
+              <w:t>2</w:t>
+            </w:r>
+            <w:r>
+              <w:rPr>
+                <w:noProof/>
+                <w:webHidden/>
+              </w:rPr>
+              <w:fldChar w:fldCharType="end"/>
+            </w:r>
+          </w:hyperlink>
+        </w:p>
+        <w:p>
+          <w:pPr>
+            <w:pStyle w:val="TDC1"/>
+            <w:tabs>
+              <w:tab w:val="right" w:leader="dot" w:pos="8494"/>
+            </w:tabs>
+            <w:rPr>
+              <w:rFonts w:asciiTheme="minorHAnsi" w:eastAsiaTheme="minorEastAsia" w:hAnsiTheme="minorHAnsi"/>
+              <w:noProof/>
+              <w:sz w:val="24"/>
+              <w:szCs w:val="24"/>
+              <w:lang w:eastAsia="es-ES"/>
+            </w:rPr>
+          </w:pPr>
+          <w:hyperlink w:anchor="_Toc162287445" w:history="1">
+            <w:r>
+              <w:rPr>
+                <w:rStyle w:val="Hipervnculo"/>
+                <w:rFonts w:cs="Arial"/>
+                <w:noProof/>
+              </w:rPr>
+              <w:t>El proyecto se centra en el desarrollo de una aplicación con la que se va a gestionar la creación de los personajes de un juego de rol, pudiendo crear desde el nombre del personaje hasta sus características, clase y raza. Para la realización del proyecto utilizaremos Java y SQLite, y metodologías para gestionar eficazmente el desarrollo del software, como Scrum.</w:t>
+            </w:r>
+            <w:r>
+              <w:rPr>
+                <w:noProof/>
+                <w:webHidden/>
+              </w:rPr>
+              <w:tab/>
+            </w:r>
+            <w:r>
+              <w:rPr>
+                <w:noProof/>
+                <w:webHidden/>
+              </w:rPr>
+              <w:fldChar w:fldCharType="begin"/>
+            </w:r>
+            <w:r>
+              <w:rPr>
+                <w:noProof/>
+                <w:webHidden/>
+              </w:rPr>
+              <w:instrText xml:space="preserve"> PAGEREF _Toc162287445 \h </w:instrText>
+            </w:r>
+            <w:r>
+              <w:rPr>
+                <w:noProof/>
+                <w:webHidden/>
+              </w:rPr>
+            </w:r>
+            <w:r>
+              <w:rPr>
+                <w:noProof/>
+                <w:webHidden/>
+              </w:rPr>
+              <w:fldChar w:fldCharType="separate"/>
+            </w:r>
+            <w:r>
+              <w:rPr>
+                <w:noProof/>
+                <w:webHidden/>
+              </w:rPr>
+              <w:t>2</w:t>
+            </w:r>
+            <w:r>
+              <w:rPr>
+                <w:noProof/>
+                <w:webHidden/>
+              </w:rPr>
+              <w:fldChar w:fldCharType="end"/>
+            </w:r>
+          </w:hyperlink>
+        </w:p>
+        <w:p>
+          <w:pPr>
+            <w:pStyle w:val="TDC2"/>
+            <w:tabs>
+              <w:tab w:val="left" w:pos="720"/>
+              <w:tab w:val="right" w:leader="dot" w:pos="8494"/>
+            </w:tabs>
+            <w:rPr>
+              <w:rFonts w:asciiTheme="minorHAnsi" w:eastAsiaTheme="minorEastAsia" w:hAnsiTheme="minorHAnsi"/>
+              <w:noProof/>
+              <w:sz w:val="24"/>
+              <w:szCs w:val="24"/>
+              <w:lang w:eastAsia="es-ES"/>
+            </w:rPr>
+          </w:pPr>
+          <w:hyperlink w:anchor="_Toc162287446" w:history="1">
+            <w:r>
+              <w:rPr>
+                <w:rStyle w:val="Hipervnculo"/>
+                <w:noProof/>
+              </w:rPr>
+              <w:t>2.</w:t>
+            </w:r>
+            <w:r>
+              <w:rPr>
+                <w:rFonts w:asciiTheme="minorHAnsi" w:eastAsiaTheme="minorEastAsia" w:hAnsiTheme="minorHAnsi"/>
+                <w:noProof/>
+                <w:sz w:val="24"/>
+                <w:szCs w:val="24"/>
+                <w:lang w:eastAsia="es-ES"/>
+              </w:rPr>
+              <w:tab/>
+            </w:r>
+            <w:r>
+              <w:rPr>
+                <w:rStyle w:val="Hipervnculo"/>
+                <w:noProof/>
+              </w:rPr>
+              <w:t>Requisitos Hardware y Software</w:t>
+            </w:r>
+            <w:r>
+              <w:rPr>
+                <w:noProof/>
+                <w:webHidden/>
+              </w:rPr>
+              <w:tab/>
+            </w:r>
+            <w:r>
+              <w:rPr>
+                <w:noProof/>
+                <w:webHidden/>
+              </w:rPr>
+              <w:fldChar w:fldCharType="begin"/>
+            </w:r>
+            <w:r>
+              <w:rPr>
+                <w:noProof/>
+                <w:webHidden/>
+              </w:rPr>
+              <w:instrText xml:space="preserve"> PAGEREF _Toc162287446 \h </w:instrText>
+            </w:r>
+            <w:r>
+              <w:rPr>
+                <w:noProof/>
+                <w:webHidden/>
+              </w:rPr>
+            </w:r>
+            <w:r>
+              <w:rPr>
+                <w:noProof/>
+                <w:webHidden/>
+              </w:rPr>
+              <w:fldChar w:fldCharType="separate"/>
+            </w:r>
+            <w:r>
+              <w:rPr>
+                <w:noProof/>
+                <w:webHidden/>
+              </w:rPr>
+              <w:t>3</w:t>
+            </w:r>
+            <w:r>
+              <w:rPr>
+                <w:noProof/>
+                <w:webHidden/>
+              </w:rPr>
+              <w:fldChar w:fldCharType="end"/>
+            </w:r>
+          </w:hyperlink>
+        </w:p>
+        <w:p>
+          <w:pPr>
+            <w:pStyle w:val="TDC2"/>
+            <w:tabs>
+              <w:tab w:val="left" w:pos="720"/>
+              <w:tab w:val="right" w:leader="dot" w:pos="8494"/>
+            </w:tabs>
+            <w:rPr>
+              <w:rFonts w:asciiTheme="minorHAnsi" w:eastAsiaTheme="minorEastAsia" w:hAnsiTheme="minorHAnsi"/>
+              <w:noProof/>
+              <w:sz w:val="24"/>
+              <w:szCs w:val="24"/>
+              <w:lang w:eastAsia="es-ES"/>
+            </w:rPr>
+          </w:pPr>
+          <w:hyperlink w:anchor="_Toc162287447" w:history="1">
+            <w:r>
+              <w:rPr>
+                <w:rStyle w:val="Hipervnculo"/>
+                <w:noProof/>
+              </w:rPr>
+              <w:t>3.</w:t>
+            </w:r>
+            <w:r>
+              <w:rPr>
+                <w:rFonts w:asciiTheme="minorHAnsi" w:eastAsiaTheme="minorEastAsia" w:hAnsiTheme="minorHAnsi"/>
+                <w:noProof/>
+                <w:sz w:val="24"/>
+                <w:szCs w:val="24"/>
+                <w:lang w:eastAsia="es-ES"/>
+              </w:rPr>
+              <w:tab/>
+            </w:r>
+            <w:r>
+              <w:rPr>
+                <w:rStyle w:val="Hipervnculo"/>
+                <w:noProof/>
+              </w:rPr>
+              <w:t>DIAGRAMA ENTIDAD – RELACIÓN</w:t>
+            </w:r>
+            <w:r>
+              <w:rPr>
+                <w:noProof/>
+                <w:webHidden/>
+              </w:rPr>
+              <w:tab/>
+            </w:r>
+            <w:r>
+              <w:rPr>
+                <w:noProof/>
+                <w:webHidden/>
+              </w:rPr>
+              <w:fldChar w:fldCharType="begin"/>
+            </w:r>
+            <w:r>
+              <w:rPr>
+                <w:noProof/>
+                <w:webHidden/>
+              </w:rPr>
+              <w:instrText xml:space="preserve"> PAGEREF _Toc162287447 \h </w:instrText>
+            </w:r>
+            <w:r>
+              <w:rPr>
+                <w:noProof/>
+                <w:webHidden/>
+              </w:rPr>
+            </w:r>
+            <w:r>
+              <w:rPr>
+                <w:noProof/>
+                <w:webHidden/>
+              </w:rPr>
+              <w:fldChar w:fldCharType="separate"/>
+            </w:r>
+            <w:r>
+              <w:rPr>
+                <w:noProof/>
+                <w:webHidden/>
+              </w:rPr>
+              <w:t>3</w:t>
+            </w:r>
+            <w:r>
+              <w:rPr>
+                <w:noProof/>
+                <w:webHidden/>
+              </w:rPr>
+              <w:fldChar w:fldCharType="end"/>
+            </w:r>
+          </w:hyperlink>
+        </w:p>
+        <w:p>
+          <w:pPr>
+            <w:pStyle w:val="TDC2"/>
+            <w:tabs>
+              <w:tab w:val="left" w:pos="720"/>
+              <w:tab w:val="right" w:leader="dot" w:pos="8494"/>
+            </w:tabs>
+            <w:rPr>
+              <w:rFonts w:asciiTheme="minorHAnsi" w:eastAsiaTheme="minorEastAsia" w:hAnsiTheme="minorHAnsi"/>
+              <w:noProof/>
+              <w:sz w:val="24"/>
+              <w:szCs w:val="24"/>
+              <w:lang w:eastAsia="es-ES"/>
+            </w:rPr>
+          </w:pPr>
+          <w:hyperlink w:anchor="_Toc162287448" w:history="1">
+            <w:r>
+              <w:rPr>
+                <w:rStyle w:val="Hipervnculo"/>
+                <w:noProof/>
+              </w:rPr>
+              <w:t>4.</w:t>
+            </w:r>
+            <w:r>
+              <w:rPr>
+                <w:rFonts w:asciiTheme="minorHAnsi" w:eastAsiaTheme="minorEastAsia" w:hAnsiTheme="minorHAnsi"/>
+                <w:noProof/>
+                <w:sz w:val="24"/>
+                <w:szCs w:val="24"/>
+                <w:lang w:eastAsia="es-ES"/>
+              </w:rPr>
+              <w:tab/>
+            </w:r>
+            <w:r>
+              <w:rPr>
+                <w:rStyle w:val="Hipervnculo"/>
+                <w:noProof/>
+              </w:rPr>
+              <w:t xml:space="preserve">Cronograma de Actividades SPRINT 1 </w:t>
+            </w:r>
+            <w:r>
+              <w:rPr>
+                <w:rStyle w:val="Hipervnculo"/>
+                <w:noProof/>
+              </w:rPr>
+              <w:sym w:font="Wingdings" w:char="F0E0"/>
+            </w:r>
+            <w:r>
+              <w:rPr>
+                <w:rStyle w:val="Hipervnculo"/>
+                <w:noProof/>
+              </w:rPr>
+              <w:t xml:space="preserve"> 18/03/2024 – 31/03/2024</w:t>
+            </w:r>
+            <w:r>
+              <w:rPr>
+                <w:noProof/>
+                <w:webHidden/>
+              </w:rPr>
+              <w:tab/>
+            </w:r>
+            <w:r>
+              <w:rPr>
+                <w:noProof/>
+                <w:webHidden/>
+              </w:rPr>
+              <w:fldChar w:fldCharType="begin"/>
+            </w:r>
+            <w:r>
+              <w:rPr>
+                <w:noProof/>
+                <w:webHidden/>
+              </w:rPr>
+              <w:instrText xml:space="preserve"> PAGEREF _Toc162287448 \h </w:instrText>
+            </w:r>
+            <w:r>
+              <w:rPr>
+                <w:noProof/>
+                <w:webHidden/>
+              </w:rPr>
+            </w:r>
+            <w:r>
+              <w:rPr>
+                <w:noProof/>
+                <w:webHidden/>
+              </w:rPr>
+              <w:fldChar w:fldCharType="separate"/>
+            </w:r>
+            <w:r>
+              <w:rPr>
+                <w:noProof/>
+                <w:webHidden/>
+              </w:rPr>
+              <w:t>4</w:t>
+            </w:r>
+            <w:r>
+              <w:rPr>
+                <w:noProof/>
+                <w:webHidden/>
+              </w:rPr>
+              <w:fldChar w:fldCharType="end"/>
+            </w:r>
+          </w:hyperlink>
+        </w:p>
+        <w:p>
+          <w:r>
+            <w:rPr>
+              <w:b/>
+              <w:bCs/>
+            </w:rPr>
+            <w:fldChar w:fldCharType="end"/>
+          </w:r>
+        </w:p>
+      </w:sdtContent>
+    </w:sdt>
+    <w:p>
+      <w:pPr>
+        <w:rPr>
+          <w:rFonts w:cs="Arial"/>
+          <w:b/>
+          <w:bCs/>
+          <w:sz w:val="32"/>
+          <w:szCs w:val="32"/>
+        </w:rPr>
+      </w:pPr>
+    </w:p>
+    <w:p>
+      <w:pPr>
+        <w:rPr>
+          <w:rFonts w:eastAsiaTheme="majorEastAsia" w:cs="Arial"/>
+          <w:b/>
+          <w:bCs/>
+          <w:sz w:val="32"/>
+          <w:szCs w:val="32"/>
+        </w:rPr>
+      </w:pPr>
+    </w:p>
+    <w:p>
+      <w:pPr>
+        <w:rPr>
+          <w:rFonts w:eastAsiaTheme="majorEastAsia" w:cs="Arial"/>
+          <w:b/>
+          <w:bCs/>
+          <w:sz w:val="32"/>
+          <w:szCs w:val="32"/>
+        </w:rPr>
+      </w:pPr>
     </w:p>
     <w:p/>
     <w:p>
@@ -36,9 +969,11 @@
           <w:numId w:val="9"/>
         </w:numPr>
       </w:pPr>
+      <w:bookmarkStart w:id="1" w:name="_Toc162287441"/>
       <w:r>
         <w:t>Introducción</w:t>
       </w:r>
+      <w:bookmarkEnd w:id="1"/>
     </w:p>
     <w:p>
       <w:pPr>
@@ -50,6 +985,7 @@
           <w:szCs w:val="24"/>
         </w:rPr>
       </w:pPr>
+      <w:bookmarkStart w:id="2" w:name="_Toc162287442"/>
       <w:r>
         <w:rPr>
           <w:rFonts w:ascii="Arial" w:hAnsi="Arial" w:cs="Arial"/>
@@ -79,6 +1015,7 @@
         </w:rPr>
         <w:t>en Java y SQLite.</w:t>
       </w:r>
+      <w:bookmarkEnd w:id="2"/>
     </w:p>
     <w:p>
       <w:pPr>
@@ -90,6 +1027,7 @@
           <w:szCs w:val="24"/>
         </w:rPr>
       </w:pPr>
+      <w:bookmarkStart w:id="3" w:name="_Toc162287443"/>
       <w:r>
         <w:rPr>
           <w:rFonts w:ascii="Arial" w:hAnsi="Arial" w:cs="Arial"/>
@@ -110,6 +1048,7 @@
         </w:rPr>
         <w:t xml:space="preserve"> 18 de marzo – 12 de mayo de 2024</w:t>
       </w:r>
+      <w:bookmarkEnd w:id="3"/>
     </w:p>
     <w:p>
       <w:pPr>
@@ -121,6 +1060,7 @@
           <w:szCs w:val="24"/>
         </w:rPr>
       </w:pPr>
+      <w:bookmarkStart w:id="4" w:name="_Toc162287444"/>
       <w:r>
         <w:rPr>
           <w:rFonts w:ascii="Arial" w:hAnsi="Arial" w:cs="Arial"/>
@@ -150,6 +1090,7 @@
         </w:rPr>
         <w:t>.</w:t>
       </w:r>
+      <w:bookmarkEnd w:id="4"/>
     </w:p>
     <w:p>
       <w:pPr>
@@ -162,6 +1103,7 @@
           <w:szCs w:val="24"/>
         </w:rPr>
       </w:pPr>
+      <w:bookmarkStart w:id="5" w:name="_Toc162287445"/>
       <w:r>
         <w:rPr>
           <w:rFonts w:ascii="Arial" w:hAnsi="Arial" w:cs="Arial"/>
@@ -207,6 +1149,7 @@
         </w:rPr>
         <w:t>.</w:t>
       </w:r>
+      <w:bookmarkEnd w:id="5"/>
     </w:p>
     <w:p/>
     <w:p>
@@ -217,9 +1160,12 @@
           <w:numId w:val="9"/>
         </w:numPr>
       </w:pPr>
+      <w:bookmarkStart w:id="6" w:name="_Toc162287446"/>
       <w:r>
+        <w:lastRenderedPageBreak/>
         <w:t>Requisitos Hardware y Software</w:t>
       </w:r>
+      <w:bookmarkEnd w:id="6"/>
     </w:p>
     <w:p/>
     <w:p>
@@ -725,7 +1671,55 @@
                 <w:lang w:eastAsia="es-ES"/>
                 <w14:ligatures w14:val="none"/>
               </w:rPr>
-              <w:t>256 MB de memoria de video, shader model 3.0+</w:t>
+              <w:t xml:space="preserve">256 MB de memoria de video, </w:t>
+            </w:r>
+            <w:proofErr w:type="spellStart"/>
+            <w:r>
+              <w:rPr>
+                <w:rFonts w:eastAsia="Times New Roman" w:cs="Arial"/>
+                <w:kern w:val="0"/>
+                <w:sz w:val="24"/>
+                <w:szCs w:val="24"/>
+                <w:lang w:eastAsia="es-ES"/>
+                <w14:ligatures w14:val="none"/>
+              </w:rPr>
+              <w:t>shader</w:t>
+            </w:r>
+            <w:proofErr w:type="spellEnd"/>
+            <w:r>
+              <w:rPr>
+                <w:rFonts w:eastAsia="Times New Roman" w:cs="Arial"/>
+                <w:kern w:val="0"/>
+                <w:sz w:val="24"/>
+                <w:szCs w:val="24"/>
+                <w:lang w:eastAsia="es-ES"/>
+                <w14:ligatures w14:val="none"/>
+              </w:rPr>
+              <w:t xml:space="preserve"> </w:t>
+            </w:r>
+            <w:proofErr w:type="spellStart"/>
+            <w:r>
+              <w:rPr>
+                <w:rFonts w:eastAsia="Times New Roman" w:cs="Arial"/>
+                <w:kern w:val="0"/>
+                <w:sz w:val="24"/>
+                <w:szCs w:val="24"/>
+                <w:lang w:eastAsia="es-ES"/>
+                <w14:ligatures w14:val="none"/>
+              </w:rPr>
+              <w:t>model</w:t>
+            </w:r>
+            <w:proofErr w:type="spellEnd"/>
+            <w:r>
+              <w:rPr>
+                <w:rFonts w:eastAsia="Times New Roman" w:cs="Arial"/>
+                <w:kern w:val="0"/>
+                <w:sz w:val="24"/>
+                <w:szCs w:val="24"/>
+                <w:lang w:eastAsia="es-ES"/>
+                <w14:ligatures w14:val="none"/>
+              </w:rPr>
+              <w:t xml:space="preserve"> 3.0+</w:t>
             </w:r>
           </w:p>
         </w:tc>
@@ -755,7 +1749,55 @@
                 <w:lang w:eastAsia="es-ES"/>
                 <w14:ligatures w14:val="none"/>
               </w:rPr>
-              <w:t>512 MB de memoria de video, shader model 5.0+</w:t>
+              <w:t xml:space="preserve">512 MB de memoria de video, </w:t>
+            </w:r>
+            <w:proofErr w:type="spellStart"/>
+            <w:r>
+              <w:rPr>
+                <w:rFonts w:eastAsia="Times New Roman" w:cs="Arial"/>
+                <w:kern w:val="0"/>
+                <w:sz w:val="24"/>
+                <w:szCs w:val="24"/>
+                <w:lang w:eastAsia="es-ES"/>
+                <w14:ligatures w14:val="none"/>
+              </w:rPr>
+              <w:t>shader</w:t>
+            </w:r>
+            <w:proofErr w:type="spellEnd"/>
+            <w:r>
+              <w:rPr>
+                <w:rFonts w:eastAsia="Times New Roman" w:cs="Arial"/>
+                <w:kern w:val="0"/>
+                <w:sz w:val="24"/>
+                <w:szCs w:val="24"/>
+                <w:lang w:eastAsia="es-ES"/>
+                <w14:ligatures w14:val="none"/>
+              </w:rPr>
+              <w:t xml:space="preserve"> </w:t>
+            </w:r>
+            <w:proofErr w:type="spellStart"/>
+            <w:r>
+              <w:rPr>
+                <w:rFonts w:eastAsia="Times New Roman" w:cs="Arial"/>
+                <w:kern w:val="0"/>
+                <w:sz w:val="24"/>
+                <w:szCs w:val="24"/>
+                <w:lang w:eastAsia="es-ES"/>
+                <w14:ligatures w14:val="none"/>
+              </w:rPr>
+              <w:t>model</w:t>
+            </w:r>
+            <w:proofErr w:type="spellEnd"/>
+            <w:r>
+              <w:rPr>
+                <w:rFonts w:eastAsia="Times New Roman" w:cs="Arial"/>
+                <w:kern w:val="0"/>
+                <w:sz w:val="24"/>
+                <w:szCs w:val="24"/>
+                <w:lang w:eastAsia="es-ES"/>
+                <w14:ligatures w14:val="none"/>
+              </w:rPr>
+              <w:t xml:space="preserve"> 5.0+</w:t>
             </w:r>
           </w:p>
         </w:tc>
@@ -1486,7 +2528,6 @@
                 <w:sz w:val="24"/>
                 <w:szCs w:val="24"/>
               </w:rPr>
-              <w:lastRenderedPageBreak/>
               <w:t>Almacenamiento</w:t>
             </w:r>
           </w:p>
@@ -2164,9 +3205,11 @@
           <w:numId w:val="9"/>
         </w:numPr>
       </w:pPr>
+      <w:bookmarkStart w:id="7" w:name="_Toc162287447"/>
       <w:r>
         <w:t>DIAGRAMA ENTIDAD – RELACIÓN</w:t>
       </w:r>
+      <w:bookmarkEnd w:id="7"/>
     </w:p>
     <w:p>
       <w:pPr>
@@ -2201,7 +3244,16 @@
           <w:sz w:val="24"/>
           <w:szCs w:val="24"/>
         </w:rPr>
-        <w:t>La relación Miembro - Personaje tiene cardinalidad 1: N, ya que un miembro tiene como mínimo un personaje, porque sino no sería miembro, y como máximo N, ya que puede crear tantos personajes como quiera. Un personaje únicamente puede pertenecer a un miembro.</w:t>
+        <w:t xml:space="preserve">La relación Miembro - Personaje tiene cardinalidad 1: N, ya que un miembro tiene como mínimo un personaje, porque sino no sería miembro, y como máximo N, </w:t>
+      </w:r>
+      <w:r>
+        <w:rPr>
+          <w:rFonts w:cs="Arial"/>
+          <w:sz w:val="24"/>
+          <w:szCs w:val="24"/>
+        </w:rPr>
+        <w:lastRenderedPageBreak/>
+        <w:t>ya que puede crear tantos personajes como quiera. Un personaje únicamente puede pertenecer a un miembro.</w:t>
       </w:r>
     </w:p>
     <w:p>
@@ -2235,7 +3287,25 @@
           <w:sz w:val="24"/>
           <w:szCs w:val="24"/>
         </w:rPr>
-        <w:t>dirigida sólo por un miembro (que es el GameMaster), y al mismo tiempo el GM puede dirigir varias partidas.</w:t>
+        <w:t xml:space="preserve">dirigida sólo por un miembro (que es el </w:t>
+      </w:r>
+      <w:proofErr w:type="spellStart"/>
+      <w:r>
+        <w:rPr>
+          <w:rFonts w:cs="Arial"/>
+          <w:sz w:val="24"/>
+          <w:szCs w:val="24"/>
+        </w:rPr>
+        <w:t>GameMaster</w:t>
+      </w:r>
+      <w:proofErr w:type="spellEnd"/>
+      <w:r>
+        <w:rPr>
+          <w:rFonts w:cs="Arial"/>
+          <w:sz w:val="24"/>
+          <w:szCs w:val="24"/>
+        </w:rPr>
+        <w:t>), y al mismo tiempo el GM puede dirigir varias partidas.</w:t>
       </w:r>
     </w:p>
     <w:p>
@@ -2253,7 +3323,43 @@
           <w:sz w:val="24"/>
           <w:szCs w:val="24"/>
         </w:rPr>
-        <w:t>La relación Personaje - Partida tiene una cardinalidad N: M porque el personaje puede jugar en varias partidas y a su vez, en cada partida hay varios personajes. Al ser una relación N: M, se crea una tabla intermedia, donde la clave primaria será la concatenación de partida_id, personaje_id y el nivel del personaje. Cada registro de esta tabla contendrá las estadísticas de los personajes de cada partida. Estos registros serán únicos de cada nivel y se conservarán dichos registros a medida que se avance en la partida, es decir, cada miembro podrá acceder y ver las estadísticas de su personaje a medida que vaya avanzando en la partida.</w:t>
+        <w:t xml:space="preserve">La relación Personaje - Partida tiene una cardinalidad N: M porque el personaje puede jugar en varias partidas y a su vez, en cada partida hay varios personajes. Al ser una relación N: M, se crea una tabla intermedia, donde la clave primaria será la concatenación de </w:t>
+      </w:r>
+      <w:proofErr w:type="spellStart"/>
+      <w:r>
+        <w:rPr>
+          <w:rFonts w:cs="Arial"/>
+          <w:sz w:val="24"/>
+          <w:szCs w:val="24"/>
+        </w:rPr>
+        <w:t>partida_id</w:t>
+      </w:r>
+      <w:proofErr w:type="spellEnd"/>
+      <w:r>
+        <w:rPr>
+          <w:rFonts w:cs="Arial"/>
+          <w:sz w:val="24"/>
+          <w:szCs w:val="24"/>
+        </w:rPr>
+        <w:t xml:space="preserve">, </w:t>
+      </w:r>
+      <w:proofErr w:type="spellStart"/>
+      <w:r>
+        <w:rPr>
+          <w:rFonts w:cs="Arial"/>
+          <w:sz w:val="24"/>
+          <w:szCs w:val="24"/>
+        </w:rPr>
+        <w:t>personaje_id</w:t>
+      </w:r>
+      <w:proofErr w:type="spellEnd"/>
+      <w:r>
+        <w:rPr>
+          <w:rFonts w:cs="Arial"/>
+          <w:sz w:val="24"/>
+          <w:szCs w:val="24"/>
+        </w:rPr>
+        <w:t xml:space="preserve"> y el nivel del personaje. Cada registro de esta tabla contendrá las estadísticas de los personajes de cada partida. Estos registros serán únicos de cada nivel y se conservarán dichos registros a medida que se avance en la partida, es decir, cada miembro podrá acceder y ver las estadísticas de su personaje a medida que vaya avanzando en la partida.</w:t>
       </w:r>
     </w:p>
     <w:p>
@@ -2291,6 +3397,7 @@
           <w:numId w:val="9"/>
         </w:numPr>
       </w:pPr>
+      <w:bookmarkStart w:id="8" w:name="_Toc162287448"/>
       <w:r>
         <w:t>Cronograma de Actividades</w:t>
       </w:r>
@@ -2306,6 +3413,7 @@
       <w:r>
         <w:t xml:space="preserve"> 18/03/2024 – 31/03/2024</w:t>
       </w:r>
+      <w:bookmarkEnd w:id="8"/>
     </w:p>
     <w:p/>
     <w:p>
@@ -2348,7 +3456,6 @@
           <w:sz w:val="24"/>
           <w:szCs w:val="24"/>
         </w:rPr>
-        <w:lastRenderedPageBreak/>
         <w:t>Creamos el repositorio en GitHub.</w:t>
       </w:r>
     </w:p>
@@ -2445,7 +3552,25 @@
           <w:sz w:val="24"/>
           <w:szCs w:val="24"/>
         </w:rPr>
-        <w:t>Creamos el proyecto de JAVA y lo subimos a la GitHub, con un primer commit.</w:t>
+        <w:t xml:space="preserve">Creamos el proyecto de JAVA y lo subimos a la GitHub, con un primer </w:t>
+      </w:r>
+      <w:proofErr w:type="spellStart"/>
+      <w:r>
+        <w:rPr>
+          <w:rFonts w:cs="Arial"/>
+          <w:sz w:val="24"/>
+          <w:szCs w:val="24"/>
+        </w:rPr>
+        <w:t>commit</w:t>
+      </w:r>
+      <w:proofErr w:type="spellEnd"/>
+      <w:r>
+        <w:rPr>
+          <w:rFonts w:cs="Arial"/>
+          <w:sz w:val="24"/>
+          <w:szCs w:val="24"/>
+        </w:rPr>
+        <w:t>.</w:t>
       </w:r>
     </w:p>
     <w:p>
@@ -2489,7 +3614,25 @@
           <w:sz w:val="24"/>
           <w:szCs w:val="24"/>
         </w:rPr>
-        <w:t>Añadimos un segundo commit con la primera versión del diagrama terminado.</w:t>
+        <w:t xml:space="preserve">Añadimos un segundo </w:t>
+      </w:r>
+      <w:proofErr w:type="spellStart"/>
+      <w:r>
+        <w:rPr>
+          <w:rFonts w:cs="Arial"/>
+          <w:sz w:val="24"/>
+          <w:szCs w:val="24"/>
+        </w:rPr>
+        <w:t>commit</w:t>
+      </w:r>
+      <w:proofErr w:type="spellEnd"/>
+      <w:r>
+        <w:rPr>
+          <w:rFonts w:cs="Arial"/>
+          <w:sz w:val="24"/>
+          <w:szCs w:val="24"/>
+        </w:rPr>
+        <w:t xml:space="preserve"> con la primera versión del diagrama terminado.</w:t>
       </w:r>
     </w:p>
     <w:p>
@@ -2562,7 +3705,25 @@
           <w:sz w:val="24"/>
           <w:szCs w:val="24"/>
         </w:rPr>
-        <w:t>Actualizamos el diagrama entidad relación e hicimos un commit con la versión 1.0.</w:t>
+        <w:t xml:space="preserve">Actualizamos el diagrama entidad relación e hicimos un </w:t>
+      </w:r>
+      <w:proofErr w:type="spellStart"/>
+      <w:r>
+        <w:rPr>
+          <w:rFonts w:cs="Arial"/>
+          <w:sz w:val="24"/>
+          <w:szCs w:val="24"/>
+        </w:rPr>
+        <w:t>commit</w:t>
+      </w:r>
+      <w:proofErr w:type="spellEnd"/>
+      <w:r>
+        <w:rPr>
+          <w:rFonts w:cs="Arial"/>
+          <w:sz w:val="24"/>
+          <w:szCs w:val="24"/>
+        </w:rPr>
+        <w:t xml:space="preserve"> con la versión 1.0.</w:t>
       </w:r>
     </w:p>
     <w:p>
@@ -2637,7 +3798,26 @@
           <w:sz w:val="24"/>
           <w:szCs w:val="24"/>
         </w:rPr>
-        <w:t>Actualizamos el diagrama entidad relación e hicimos un nuevo commit con la versión 1.1.</w:t>
+        <w:lastRenderedPageBreak/>
+        <w:t xml:space="preserve">Actualizamos el diagrama entidad relación e hicimos un nuevo </w:t>
+      </w:r>
+      <w:proofErr w:type="spellStart"/>
+      <w:r>
+        <w:rPr>
+          <w:rFonts w:cs="Arial"/>
+          <w:sz w:val="24"/>
+          <w:szCs w:val="24"/>
+        </w:rPr>
+        <w:t>commit</w:t>
+      </w:r>
+      <w:proofErr w:type="spellEnd"/>
+      <w:r>
+        <w:rPr>
+          <w:rFonts w:cs="Arial"/>
+          <w:sz w:val="24"/>
+          <w:szCs w:val="24"/>
+        </w:rPr>
+        <w:t xml:space="preserve"> con la versión 1.1.</w:t>
       </w:r>
     </w:p>
     <w:p>
@@ -4200,7 +5380,6 @@
     <w:next w:val="Normal"/>
     <w:link w:val="Ttulo3Car"/>
     <w:uiPriority w:val="9"/>
-    <w:semiHidden/>
     <w:unhideWhenUsed/>
     <w:qFormat/>
     <w:rsid w:val="00642765"/>
@@ -4407,7 +5586,6 @@
     <w:basedOn w:val="Fuentedeprrafopredeter"/>
     <w:link w:val="Ttulo3"/>
     <w:uiPriority w:val="9"/>
-    <w:semiHidden/>
     <w:rsid w:val="00642765"/>
     <w:rPr>
       <w:rFonts w:eastAsiaTheme="majorEastAsia" w:cstheme="majorBidi"/>
@@ -7550,6 +8728,75 @@
       <w:b/>
       <w:bCs/>
     </w:rPr>
+  </w:style>
+  <w:style w:type="paragraph" w:styleId="TtuloTDC">
+    <w:name w:val="TOC Heading"/>
+    <w:basedOn w:val="Ttulo1"/>
+    <w:next w:val="Normal"/>
+    <w:uiPriority w:val="39"/>
+    <w:unhideWhenUsed/>
+    <w:qFormat/>
+    <w:rsid w:val="0083418A"/>
+    <w:pPr>
+      <w:spacing w:before="240" w:after="0"/>
+      <w:outlineLvl w:val="9"/>
+    </w:pPr>
+    <w:rPr>
+      <w:kern w:val="0"/>
+      <w:sz w:val="32"/>
+      <w:szCs w:val="32"/>
+      <w:lang w:eastAsia="es-ES"/>
+      <w14:ligatures w14:val="none"/>
+    </w:rPr>
+  </w:style>
+  <w:style w:type="paragraph" w:styleId="TDC1">
+    <w:name w:val="toc 1"/>
+    <w:basedOn w:val="Normal"/>
+    <w:next w:val="Normal"/>
+    <w:autoRedefine/>
+    <w:uiPriority w:val="39"/>
+    <w:unhideWhenUsed/>
+    <w:rsid w:val="0083418A"/>
+    <w:pPr>
+      <w:spacing w:after="100"/>
+    </w:pPr>
+  </w:style>
+  <w:style w:type="paragraph" w:styleId="TDC2">
+    <w:name w:val="toc 2"/>
+    <w:basedOn w:val="Normal"/>
+    <w:next w:val="Normal"/>
+    <w:autoRedefine/>
+    <w:uiPriority w:val="39"/>
+    <w:unhideWhenUsed/>
+    <w:rsid w:val="0083418A"/>
+    <w:pPr>
+      <w:spacing w:after="100"/>
+      <w:ind w:left="220"/>
+    </w:pPr>
+  </w:style>
+  <w:style w:type="character" w:styleId="Hipervnculo">
+    <w:name w:val="Hyperlink"/>
+    <w:basedOn w:val="Fuentedeprrafopredeter"/>
+    <w:uiPriority w:val="99"/>
+    <w:unhideWhenUsed/>
+    <w:rsid w:val="0083418A"/>
+    <w:rPr>
+      <w:color w:val="467886" w:themeColor="hyperlink"/>
+      <w:u w:val="single"/>
+    </w:rPr>
+  </w:style>
+  <w:style w:type="paragraph" w:styleId="TDC3">
+    <w:name w:val="toc 3"/>
+    <w:basedOn w:val="Normal"/>
+    <w:next w:val="Normal"/>
+    <w:autoRedefine/>
+    <w:uiPriority w:val="39"/>
+    <w:unhideWhenUsed/>
+    <w:rsid w:val="0083418A"/>
+    <w:pPr>
+      <w:spacing w:after="100"/>
+      <w:ind w:left="440"/>
+    </w:pPr>
   </w:style>
 </w:styles>
 </file>

</xml_diff>

<commit_message>
Versión 1.1 Memoria del Proyecto y Boceto Diseño Interfaces
</commit_message>
<xml_diff>
--- a/docs/MemoriaProyecto.docx
+++ b/docs/MemoriaProyecto.docx
@@ -1,6 +1,6 @@
 
 <file path=word/document.xml><?xml version="1.0" encoding="utf-8"?>
-<w:document xmlns:wpc="http://schemas.microsoft.com/office/word/2010/wordprocessingCanvas" xmlns:cx="http://schemas.microsoft.com/office/drawing/2014/chartex" xmlns:cx1="http://schemas.microsoft.com/office/drawing/2015/9/8/chartex" xmlns:cx2="http://schemas.microsoft.com/office/drawing/2015/10/21/chartex" xmlns:cx3="http://schemas.microsoft.com/office/drawing/2016/5/9/chartex" xmlns:cx4="http://schemas.microsoft.com/office/drawing/2016/5/10/chartex" xmlns:cx5="http://schemas.microsoft.com/office/drawing/2016/5/11/chartex" xmlns:cx6="http://schemas.microsoft.com/office/drawing/2016/5/12/chartex" xmlns:cx7="http://schemas.microsoft.com/office/drawing/2016/5/13/chartex" xmlns:cx8="http://schemas.microsoft.com/office/drawing/2016/5/14/chartex" xmlns:mc="http://schemas.openxmlformats.org/markup-compatibility/2006" xmlns:aink="http://schemas.microsoft.com/office/drawing/2016/ink" xmlns:am3d="http://schemas.microsoft.com/office/drawing/2017/model3d" xmlns:o="urn:schemas-microsoft-com:office:office" xmlns:oel="http://schemas.microsoft.com/office/2019/extlst" xmlns:r="http://schemas.openxmlformats.org/officeDocument/2006/relationships" xmlns:m="http://schemas.openxmlformats.org/officeDocument/2006/math" xmlns:v="urn:schemas-microsoft-com:vml" xmlns:wp14="http://schemas.microsoft.com/office/word/2010/wordprocessingDrawing" xmlns:wp="http://schemas.openxmlformats.org/drawingml/2006/wordprocessingDrawing" xmlns:w10="urn:schemas-microsoft-com:office:word" xmlns:w="http://schemas.openxmlformats.org/wordprocessingml/2006/main" xmlns:w14="http://schemas.microsoft.com/office/word/2010/wordml" xmlns:w15="http://schemas.microsoft.com/office/word/2012/wordml" xmlns:w16cex="http://schemas.microsoft.com/office/word/2018/wordml/cex" xmlns:w16cid="http://schemas.microsoft.com/office/word/2016/wordml/cid" xmlns:w16="http://schemas.microsoft.com/office/word/2018/wordml" xmlns:w16sdtdh="http://schemas.microsoft.com/office/word/2020/wordml/sdtdatahash" xmlns:w16se="http://schemas.microsoft.com/office/word/2015/wordml/symex" xmlns:wpg="http://schemas.microsoft.com/office/word/2010/wordprocessingGroup" xmlns:wpi="http://schemas.microsoft.com/office/word/2010/wordprocessingInk" xmlns:wne="http://schemas.microsoft.com/office/word/2006/wordml" xmlns:wps="http://schemas.microsoft.com/office/word/2010/wordprocessingShape" mc:Ignorable="w14 w15 w16se w16cid w16 w16cex w16sdtdh wp14">
+<w:document xmlns:wpc="http://schemas.microsoft.com/office/word/2010/wordprocessingCanvas" xmlns:cx="http://schemas.microsoft.com/office/drawing/2014/chartex" xmlns:cx1="http://schemas.microsoft.com/office/drawing/2015/9/8/chartex" xmlns:cx2="http://schemas.microsoft.com/office/drawing/2015/10/21/chartex" xmlns:cx3="http://schemas.microsoft.com/office/drawing/2016/5/9/chartex" xmlns:cx4="http://schemas.microsoft.com/office/drawing/2016/5/10/chartex" xmlns:cx5="http://schemas.microsoft.com/office/drawing/2016/5/11/chartex" xmlns:cx6="http://schemas.microsoft.com/office/drawing/2016/5/12/chartex" xmlns:cx7="http://schemas.microsoft.com/office/drawing/2016/5/13/chartex" xmlns:cx8="http://schemas.microsoft.com/office/drawing/2016/5/14/chartex" xmlns:mc="http://schemas.openxmlformats.org/markup-compatibility/2006" xmlns:aink="http://schemas.microsoft.com/office/drawing/2016/ink" xmlns:am3d="http://schemas.microsoft.com/office/drawing/2017/model3d" xmlns:o="urn:schemas-microsoft-com:office:office" xmlns:oel="http://schemas.microsoft.com/office/2019/extlst" xmlns:r="http://schemas.openxmlformats.org/officeDocument/2006/relationships" xmlns:m="http://schemas.openxmlformats.org/officeDocument/2006/math" xmlns:v="urn:schemas-microsoft-com:vml" xmlns:wp14="http://schemas.microsoft.com/office/word/2010/wordprocessingDrawing" xmlns:wp="http://schemas.openxmlformats.org/drawingml/2006/wordprocessingDrawing" xmlns:w10="urn:schemas-microsoft-com:office:word" xmlns:w="http://schemas.openxmlformats.org/wordprocessingml/2006/main" xmlns:w14="http://schemas.microsoft.com/office/word/2010/wordml" xmlns:w15="http://schemas.microsoft.com/office/word/2012/wordml" xmlns:w16cex="http://schemas.microsoft.com/office/word/2018/wordml/cex" xmlns:w16cid="http://schemas.microsoft.com/office/word/2016/wordml/cid" xmlns:w16="http://schemas.microsoft.com/office/word/2018/wordml" xmlns:w16du="http://schemas.microsoft.com/office/word/2023/wordml/word16du" xmlns:w16sdtdh="http://schemas.microsoft.com/office/word/2020/wordml/sdtdatahash" xmlns:w16se="http://schemas.microsoft.com/office/word/2015/wordml/symex" xmlns:wpg="http://schemas.microsoft.com/office/word/2010/wordprocessingGroup" xmlns:wpi="http://schemas.microsoft.com/office/word/2010/wordprocessingInk" xmlns:wne="http://schemas.microsoft.com/office/word/2006/wordml" xmlns:wps="http://schemas.microsoft.com/office/word/2010/wordprocessingShape" mc:Ignorable="w14 w15 w16se w16cid w16 w16cex w16sdtdh w16du wp14">
   <w:body>
     <w:p>
       <w:pPr>
@@ -122,6 +122,15 @@
     </w:p>
     <w:sdt>
       <w:sdtPr>
+        <w:rPr>
+          <w:rFonts w:ascii="Arial" w:eastAsiaTheme="minorHAnsi" w:hAnsi="Arial" w:cstheme="minorBidi"/>
+          <w:color w:val="auto"/>
+          <w:kern w:val="2"/>
+          <w:sz w:val="22"/>
+          <w:szCs w:val="22"/>
+          <w:lang w:eastAsia="en-US"/>
+          <w14:ligatures w14:val="standardContextual"/>
+        </w:rPr>
         <w:id w:val="-959103908"/>
         <w:docPartObj>
           <w:docPartGallery w:val="Table of Contents"/>
@@ -130,15 +139,8 @@
       </w:sdtPr>
       <w:sdtEndPr>
         <w:rPr>
-          <w:rFonts w:ascii="Arial" w:eastAsiaTheme="minorHAnsi" w:hAnsi="Arial" w:cstheme="minorBidi"/>
           <w:b/>
           <w:bCs/>
-          <w:color w:val="auto"/>
-          <w:kern w:val="2"/>
-          <w:sz w:val="22"/>
-          <w:szCs w:val="22"/>
-          <w:lang w:eastAsia="en-US"/>
-          <w14:ligatures w14:val="standardContextual"/>
         </w:rPr>
       </w:sdtEndPr>
       <w:sdtContent>
@@ -2148,7 +2150,55 @@
                 <w:lang w:eastAsia="es-ES"/>
                 <w14:ligatures w14:val="none"/>
               </w:rPr>
-              <w:t>256 MB de memoria de video, shader model 3.0+</w:t>
+              <w:t xml:space="preserve">256 MB de memoria de video, </w:t>
+            </w:r>
+            <w:proofErr w:type="spellStart"/>
+            <w:r>
+              <w:rPr>
+                <w:rFonts w:eastAsia="Times New Roman" w:cs="Arial"/>
+                <w:kern w:val="0"/>
+                <w:sz w:val="24"/>
+                <w:szCs w:val="24"/>
+                <w:lang w:eastAsia="es-ES"/>
+                <w14:ligatures w14:val="none"/>
+              </w:rPr>
+              <w:t>shader</w:t>
+            </w:r>
+            <w:proofErr w:type="spellEnd"/>
+            <w:r>
+              <w:rPr>
+                <w:rFonts w:eastAsia="Times New Roman" w:cs="Arial"/>
+                <w:kern w:val="0"/>
+                <w:sz w:val="24"/>
+                <w:szCs w:val="24"/>
+                <w:lang w:eastAsia="es-ES"/>
+                <w14:ligatures w14:val="none"/>
+              </w:rPr>
+              <w:t xml:space="preserve"> </w:t>
+            </w:r>
+            <w:proofErr w:type="spellStart"/>
+            <w:r>
+              <w:rPr>
+                <w:rFonts w:eastAsia="Times New Roman" w:cs="Arial"/>
+                <w:kern w:val="0"/>
+                <w:sz w:val="24"/>
+                <w:szCs w:val="24"/>
+                <w:lang w:eastAsia="es-ES"/>
+                <w14:ligatures w14:val="none"/>
+              </w:rPr>
+              <w:t>model</w:t>
+            </w:r>
+            <w:proofErr w:type="spellEnd"/>
+            <w:r>
+              <w:rPr>
+                <w:rFonts w:eastAsia="Times New Roman" w:cs="Arial"/>
+                <w:kern w:val="0"/>
+                <w:sz w:val="24"/>
+                <w:szCs w:val="24"/>
+                <w:lang w:eastAsia="es-ES"/>
+                <w14:ligatures w14:val="none"/>
+              </w:rPr>
+              <w:t xml:space="preserve"> 3.0+</w:t>
             </w:r>
           </w:p>
         </w:tc>
@@ -2179,7 +2229,55 @@
                 <w:lang w:eastAsia="es-ES"/>
                 <w14:ligatures w14:val="none"/>
               </w:rPr>
-              <w:t>512 MB de memoria de video, shader model 5.0+</w:t>
+              <w:t xml:space="preserve">512 MB de memoria de video, </w:t>
+            </w:r>
+            <w:proofErr w:type="spellStart"/>
+            <w:r>
+              <w:rPr>
+                <w:rFonts w:eastAsia="Times New Roman" w:cs="Arial"/>
+                <w:kern w:val="0"/>
+                <w:sz w:val="24"/>
+                <w:szCs w:val="24"/>
+                <w:lang w:eastAsia="es-ES"/>
+                <w14:ligatures w14:val="none"/>
+              </w:rPr>
+              <w:t>shader</w:t>
+            </w:r>
+            <w:proofErr w:type="spellEnd"/>
+            <w:r>
+              <w:rPr>
+                <w:rFonts w:eastAsia="Times New Roman" w:cs="Arial"/>
+                <w:kern w:val="0"/>
+                <w:sz w:val="24"/>
+                <w:szCs w:val="24"/>
+                <w:lang w:eastAsia="es-ES"/>
+                <w14:ligatures w14:val="none"/>
+              </w:rPr>
+              <w:t xml:space="preserve"> </w:t>
+            </w:r>
+            <w:proofErr w:type="spellStart"/>
+            <w:r>
+              <w:rPr>
+                <w:rFonts w:eastAsia="Times New Roman" w:cs="Arial"/>
+                <w:kern w:val="0"/>
+                <w:sz w:val="24"/>
+                <w:szCs w:val="24"/>
+                <w:lang w:eastAsia="es-ES"/>
+                <w14:ligatures w14:val="none"/>
+              </w:rPr>
+              <w:t>model</w:t>
+            </w:r>
+            <w:proofErr w:type="spellEnd"/>
+            <w:r>
+              <w:rPr>
+                <w:rFonts w:eastAsia="Times New Roman" w:cs="Arial"/>
+                <w:kern w:val="0"/>
+                <w:sz w:val="24"/>
+                <w:szCs w:val="24"/>
+                <w:lang w:eastAsia="es-ES"/>
+                <w14:ligatures w14:val="none"/>
+              </w:rPr>
+              <w:t xml:space="preserve"> 5.0+</w:t>
             </w:r>
           </w:p>
         </w:tc>
@@ -3813,8 +3911,17 @@
           <w:sz w:val="24"/>
           <w:szCs w:val="24"/>
         </w:rPr>
-        <w:t>Draw.io Integration</w:t>
-      </w:r>
+        <w:t xml:space="preserve">Draw.io </w:t>
+      </w:r>
+      <w:proofErr w:type="spellStart"/>
+      <w:r>
+        <w:rPr>
+          <w:sz w:val="24"/>
+          <w:szCs w:val="24"/>
+        </w:rPr>
+        <w:t>Integration</w:t>
+      </w:r>
+      <w:proofErr w:type="spellEnd"/>
       <w:r>
         <w:rPr>
           <w:sz w:val="24"/>
@@ -4037,6 +4144,38 @@
           <w:szCs w:val="24"/>
         </w:rPr>
       </w:pPr>
+    </w:p>
+    <w:p>
+      <w:pPr>
+        <w:pStyle w:val="Ttulo2"/>
+        <w:numPr>
+          <w:ilvl w:val="0"/>
+          <w:numId w:val="9"/>
+        </w:numPr>
+        <w:spacing w:line="276" w:lineRule="auto"/>
+        <w:rPr>
+          <w:color w:val="365B6D"/>
+          <w:sz w:val="40"/>
+          <w:szCs w:val="40"/>
+        </w:rPr>
+      </w:pPr>
+      <w:r>
+        <w:rPr>
+          <w:color w:val="365B6D"/>
+          <w:sz w:val="40"/>
+          <w:szCs w:val="40"/>
+        </w:rPr>
+        <w:t>CONTROL DE VERSIONES. GIT Y GIT BASH</w:t>
+      </w:r>
+    </w:p>
+    <w:p>
+      <w:pPr>
+        <w:jc w:val="both"/>
+        <w:rPr>
+          <w:sz w:val="24"/>
+          <w:szCs w:val="24"/>
+        </w:rPr>
+      </w:pPr>
       <w:r>
         <w:rPr>
           <w:sz w:val="24"/>
@@ -4063,20 +4202,47 @@
           <w:sz w:val="24"/>
           <w:szCs w:val="24"/>
         </w:rPr>
-        <w:t>. Git nos proporciona las herramientas para crear un repositorio, actualizar, hacer rollback (volver a una versión anterior del proyecto), trabajar de forma cooperativa y guardar los cambios en un servidor remoto (en este caso GitHub). Como aplicación para gestionar nuestro repositorio de Git hemos usado Git Bash, ya que nos ofrece una forma rápida y efectiva para trabajar en Git permitiéndonos usar todos sus comandos al completo.</w:t>
-      </w:r>
-    </w:p>
-    <w:p>
-      <w:pPr>
-        <w:rPr>
-          <w:sz w:val="24"/>
-          <w:szCs w:val="24"/>
-        </w:rPr>
-      </w:pPr>
-    </w:p>
-    <w:p>
-      <w:pPr>
-        <w:spacing w:line="276" w:lineRule="auto"/>
+        <w:t xml:space="preserve">. Git nos proporciona las herramientas para crear un repositorio, actualizar, hacer </w:t>
+      </w:r>
+      <w:proofErr w:type="spellStart"/>
+      <w:r>
+        <w:rPr>
+          <w:sz w:val="24"/>
+          <w:szCs w:val="24"/>
+        </w:rPr>
+        <w:t>rollback</w:t>
+      </w:r>
+      <w:proofErr w:type="spellEnd"/>
+      <w:r>
+        <w:rPr>
+          <w:sz w:val="24"/>
+          <w:szCs w:val="24"/>
+        </w:rPr>
+        <w:t xml:space="preserve"> (volver a una versión anterior del proyecto), trabajar de forma cooperativa y guardar los cambios en un servidor remoto (en este caso GitHub). Como aplicación para gestionar nuestro repositorio de Git hemos usado Git </w:t>
+      </w:r>
+      <w:proofErr w:type="spellStart"/>
+      <w:r>
+        <w:rPr>
+          <w:sz w:val="24"/>
+          <w:szCs w:val="24"/>
+        </w:rPr>
+        <w:t>Bash</w:t>
+      </w:r>
+      <w:proofErr w:type="spellEnd"/>
+      <w:r>
+        <w:rPr>
+          <w:sz w:val="24"/>
+          <w:szCs w:val="24"/>
+        </w:rPr>
+        <w:t>, ya que nos ofrece una forma rápida y efectiva para trabajar en Git permitiéndonos usar todos sus comandos al completo.</w:t>
+      </w:r>
+    </w:p>
+    <w:p>
+      <w:pPr>
+        <w:rPr>
+          <w:sz w:val="24"/>
+          <w:szCs w:val="24"/>
+        </w:rPr>
       </w:pPr>
       <w:r>
         <w:rPr>
@@ -4085,13 +4251,13 @@
           <w:szCs w:val="24"/>
         </w:rPr>
         <w:drawing>
-          <wp:anchor distT="0" distB="0" distL="114300" distR="114300" simplePos="0" relativeHeight="251673600" behindDoc="0" locked="0" layoutInCell="1" allowOverlap="1" wp14:anchorId="7F819286" wp14:editId="29997019">
+          <wp:anchor distT="0" distB="0" distL="114300" distR="114300" simplePos="0" relativeHeight="251673600" behindDoc="0" locked="0" layoutInCell="1" allowOverlap="1" wp14:anchorId="7F819286" wp14:editId="6F6C205E">
             <wp:simplePos x="0" y="0"/>
             <wp:positionH relativeFrom="margin">
-              <wp:posOffset>3268345</wp:posOffset>
+              <wp:posOffset>3319145</wp:posOffset>
             </wp:positionH>
             <wp:positionV relativeFrom="margin">
-              <wp:posOffset>3661410</wp:posOffset>
+              <wp:posOffset>4212590</wp:posOffset>
             </wp:positionV>
             <wp:extent cx="1619885" cy="1619885"/>
             <wp:effectExtent l="0" t="0" r="0" b="0"/>
@@ -4150,13 +4316,13 @@
           <w:szCs w:val="24"/>
         </w:rPr>
         <w:drawing>
-          <wp:anchor distT="0" distB="0" distL="114300" distR="114300" simplePos="0" relativeHeight="251672576" behindDoc="0" locked="0" layoutInCell="1" allowOverlap="1" wp14:anchorId="1871A12A" wp14:editId="7E6E2913">
+          <wp:anchor distT="0" distB="0" distL="114300" distR="114300" simplePos="0" relativeHeight="251672576" behindDoc="0" locked="0" layoutInCell="1" allowOverlap="1" wp14:anchorId="1871A12A" wp14:editId="18C24209">
             <wp:simplePos x="0" y="0"/>
             <wp:positionH relativeFrom="margin">
-              <wp:posOffset>518160</wp:posOffset>
+              <wp:posOffset>525145</wp:posOffset>
             </wp:positionH>
             <wp:positionV relativeFrom="margin">
-              <wp:posOffset>3661220</wp:posOffset>
+              <wp:posOffset>4221150</wp:posOffset>
             </wp:positionV>
             <wp:extent cx="1619885" cy="1619885"/>
             <wp:effectExtent l="0" t="0" r="0" b="0"/>
@@ -4212,6 +4378,11 @@
     <w:p>
       <w:pPr>
         <w:spacing w:line="276" w:lineRule="auto"/>
+      </w:pPr>
+    </w:p>
+    <w:p>
+      <w:pPr>
+        <w:spacing w:line="276" w:lineRule="auto"/>
         <w:jc w:val="both"/>
         <w:rPr>
           <w:rFonts w:cs="Arial"/>
@@ -4270,6 +4441,78 @@
     </w:p>
     <w:p>
       <w:pPr>
+        <w:spacing w:line="276" w:lineRule="auto"/>
+        <w:rPr>
+          <w:rFonts w:cs="Arial"/>
+        </w:rPr>
+      </w:pPr>
+    </w:p>
+    <w:p>
+      <w:pPr>
+        <w:spacing w:line="276" w:lineRule="auto"/>
+        <w:rPr>
+          <w:rFonts w:cs="Arial"/>
+        </w:rPr>
+      </w:pPr>
+    </w:p>
+    <w:p>
+      <w:pPr>
+        <w:spacing w:line="276" w:lineRule="auto"/>
+        <w:rPr>
+          <w:rFonts w:cs="Arial"/>
+        </w:rPr>
+      </w:pPr>
+    </w:p>
+    <w:p>
+      <w:pPr>
+        <w:spacing w:line="276" w:lineRule="auto"/>
+        <w:rPr>
+          <w:rFonts w:cs="Arial"/>
+        </w:rPr>
+      </w:pPr>
+    </w:p>
+    <w:p>
+      <w:pPr>
+        <w:spacing w:line="276" w:lineRule="auto"/>
+        <w:rPr>
+          <w:rFonts w:cs="Arial"/>
+        </w:rPr>
+      </w:pPr>
+    </w:p>
+    <w:p>
+      <w:pPr>
+        <w:spacing w:line="276" w:lineRule="auto"/>
+        <w:rPr>
+          <w:rFonts w:cs="Arial"/>
+        </w:rPr>
+      </w:pPr>
+    </w:p>
+    <w:p>
+      <w:pPr>
+        <w:pStyle w:val="Ttulo2"/>
+        <w:numPr>
+          <w:ilvl w:val="0"/>
+          <w:numId w:val="9"/>
+        </w:numPr>
+        <w:spacing w:line="276" w:lineRule="auto"/>
+        <w:rPr>
+          <w:color w:val="365B6D"/>
+          <w:sz w:val="40"/>
+          <w:szCs w:val="40"/>
+        </w:rPr>
+      </w:pPr>
+      <w:r>
+        <w:rPr>
+          <w:color w:val="365B6D"/>
+          <w:sz w:val="40"/>
+          <w:szCs w:val="40"/>
+        </w:rPr>
+        <w:lastRenderedPageBreak/>
+        <w:t>METODOLOGÍAS DE DESARROLLO</w:t>
+      </w:r>
+    </w:p>
+    <w:p>
+      <w:pPr>
         <w:jc w:val="both"/>
         <w:rPr>
           <w:sz w:val="24"/>
@@ -4281,7 +4524,21 @@
           <w:sz w:val="24"/>
           <w:szCs w:val="24"/>
         </w:rPr>
-        <w:t>Para finalizar las especificaciones del proyecto, recalcaremos que para gestionar eficazmente el desarrollo de nuestro software, hemos usado la metodología Kanban que nos ha permitido tener un flujo de trabajo limpio y eficaz sin perder la p</w:t>
+        <w:t xml:space="preserve">Para finalizar las especificaciones del proyecto, recalcaremos </w:t>
+      </w:r>
+      <w:r>
+        <w:rPr>
+          <w:sz w:val="24"/>
+          <w:szCs w:val="24"/>
+        </w:rPr>
+        <w:t>que,</w:t>
+      </w:r>
+      <w:r>
+        <w:rPr>
+          <w:sz w:val="24"/>
+          <w:szCs w:val="24"/>
+        </w:rPr>
+        <w:t xml:space="preserve"> para gestionar eficazmente el desarrollo de nuestro software, hemos usado la metodología Kanban que nos ha permitido tener un flujo de trabajo limpio y eficaz sin perder la p</w:t>
       </w:r>
       <w:r>
         <w:rPr>
@@ -4303,22 +4560,8 @@
         <w:spacing w:line="276" w:lineRule="auto"/>
         <w:rPr>
           <w:rFonts w:cs="Arial"/>
-        </w:rPr>
-      </w:pPr>
-    </w:p>
-    <w:p>
-      <w:pPr>
-        <w:spacing w:line="276" w:lineRule="auto"/>
-        <w:rPr>
-          <w:rFonts w:cs="Arial"/>
-        </w:rPr>
-      </w:pPr>
-    </w:p>
-    <w:p>
-      <w:pPr>
-        <w:spacing w:line="276" w:lineRule="auto"/>
-        <w:rPr>
-          <w:rFonts w:cs="Arial"/>
+          <w:sz w:val="24"/>
+          <w:szCs w:val="24"/>
         </w:rPr>
       </w:pPr>
       <w:r>
@@ -4328,13 +4571,13 @@
           <w:szCs w:val="24"/>
         </w:rPr>
         <w:drawing>
-          <wp:anchor distT="0" distB="0" distL="114300" distR="114300" simplePos="0" relativeHeight="251674624" behindDoc="0" locked="0" layoutInCell="1" allowOverlap="1" wp14:anchorId="07660F75" wp14:editId="6EAFFFB8">
+          <wp:anchor distT="0" distB="0" distL="114300" distR="114300" simplePos="0" relativeHeight="251674624" behindDoc="0" locked="0" layoutInCell="1" allowOverlap="1" wp14:anchorId="07660F75" wp14:editId="6CAC8D46">
             <wp:simplePos x="0" y="0"/>
-            <wp:positionH relativeFrom="page">
-              <wp:posOffset>2104390</wp:posOffset>
+            <wp:positionH relativeFrom="margin">
+              <wp:posOffset>957783</wp:posOffset>
             </wp:positionH>
             <wp:positionV relativeFrom="paragraph">
-              <wp:posOffset>-600075</wp:posOffset>
+              <wp:posOffset>149276</wp:posOffset>
             </wp:positionV>
             <wp:extent cx="3347355" cy="2232000"/>
             <wp:effectExtent l="0" t="0" r="5715" b="0"/>
@@ -4396,6 +4639,8 @@
         <w:spacing w:line="276" w:lineRule="auto"/>
         <w:rPr>
           <w:rFonts w:cs="Arial"/>
+          <w:sz w:val="24"/>
+          <w:szCs w:val="24"/>
         </w:rPr>
       </w:pPr>
     </w:p>
@@ -4404,6 +4649,8 @@
         <w:spacing w:line="276" w:lineRule="auto"/>
         <w:rPr>
           <w:rFonts w:cs="Arial"/>
+          <w:sz w:val="24"/>
+          <w:szCs w:val="24"/>
         </w:rPr>
       </w:pPr>
     </w:p>
@@ -4412,41 +4659,156 @@
         <w:spacing w:line="276" w:lineRule="auto"/>
         <w:rPr>
           <w:rFonts w:cs="Arial"/>
-        </w:rPr>
-      </w:pPr>
-    </w:p>
-    <w:p>
-      <w:pPr>
-        <w:pStyle w:val="Ttulo2"/>
-        <w:numPr>
-          <w:ilvl w:val="0"/>
-          <w:numId w:val="9"/>
-        </w:numPr>
-        <w:spacing w:line="276" w:lineRule="auto"/>
-        <w:rPr>
-          <w:color w:val="365B6D"/>
-          <w:sz w:val="40"/>
-          <w:szCs w:val="40"/>
-        </w:rPr>
-      </w:pPr>
-      <w:bookmarkStart w:id="15" w:name="_Toc162715922"/>
-      <w:r>
-        <w:rPr>
-          <w:color w:val="365B6D"/>
-          <w:sz w:val="40"/>
-          <w:szCs w:val="40"/>
-        </w:rPr>
-        <w:lastRenderedPageBreak/>
-        <w:t>PROYECTO EN GITHUB</w:t>
-      </w:r>
-      <w:bookmarkEnd w:id="15"/>
-    </w:p>
-    <w:p>
-      <w:pPr>
-        <w:spacing w:line="276" w:lineRule="auto"/>
-        <w:rPr>
-          <w:sz w:val="24"/>
-          <w:szCs w:val="24"/>
+          <w:sz w:val="24"/>
+          <w:szCs w:val="24"/>
+        </w:rPr>
+      </w:pPr>
+    </w:p>
+    <w:p>
+      <w:pPr>
+        <w:spacing w:line="276" w:lineRule="auto"/>
+        <w:rPr>
+          <w:rFonts w:cs="Arial"/>
+          <w:sz w:val="24"/>
+          <w:szCs w:val="24"/>
+        </w:rPr>
+      </w:pPr>
+    </w:p>
+    <w:p>
+      <w:pPr>
+        <w:spacing w:line="276" w:lineRule="auto"/>
+        <w:rPr>
+          <w:rFonts w:cs="Arial"/>
+          <w:sz w:val="24"/>
+          <w:szCs w:val="24"/>
+        </w:rPr>
+      </w:pPr>
+    </w:p>
+    <w:p>
+      <w:pPr>
+        <w:spacing w:line="276" w:lineRule="auto"/>
+        <w:rPr>
+          <w:rFonts w:cs="Arial"/>
+          <w:sz w:val="24"/>
+          <w:szCs w:val="24"/>
+        </w:rPr>
+      </w:pPr>
+    </w:p>
+    <w:p>
+      <w:pPr>
+        <w:spacing w:line="276" w:lineRule="auto"/>
+        <w:rPr>
+          <w:rFonts w:cs="Arial"/>
+          <w:sz w:val="24"/>
+          <w:szCs w:val="24"/>
+        </w:rPr>
+      </w:pPr>
+    </w:p>
+    <w:p>
+      <w:pPr>
+        <w:spacing w:line="276" w:lineRule="auto"/>
+        <w:rPr>
+          <w:rFonts w:cs="Arial"/>
+          <w:sz w:val="24"/>
+          <w:szCs w:val="24"/>
+        </w:rPr>
+      </w:pPr>
+    </w:p>
+    <w:p>
+      <w:pPr>
+        <w:spacing w:line="276" w:lineRule="auto"/>
+        <w:rPr>
+          <w:rFonts w:cs="Arial"/>
+          <w:sz w:val="24"/>
+          <w:szCs w:val="24"/>
+        </w:rPr>
+      </w:pPr>
+      <w:r>
+        <w:rPr>
+          <w:rFonts w:cs="Arial"/>
+          <w:sz w:val="24"/>
+          <w:szCs w:val="24"/>
+        </w:rPr>
+        <w:t>Durante la realización de este proyecto, se utilizará la metodología Scrum, que consiste en la división del trabajo en “</w:t>
+      </w:r>
+      <w:proofErr w:type="spellStart"/>
+      <w:r>
+        <w:rPr>
+          <w:rFonts w:cs="Arial"/>
+          <w:sz w:val="24"/>
+          <w:szCs w:val="24"/>
+        </w:rPr>
+        <w:t>sprints</w:t>
+      </w:r>
+      <w:proofErr w:type="spellEnd"/>
+      <w:r>
+        <w:rPr>
+          <w:rFonts w:cs="Arial"/>
+          <w:sz w:val="24"/>
+          <w:szCs w:val="24"/>
+        </w:rPr>
+        <w:t xml:space="preserve">”, en los que cada dos semanas, el equipo de trabajo presentará las mejoras y actualizaciones del proyecto al </w:t>
+      </w:r>
+      <w:proofErr w:type="spellStart"/>
+      <w:r>
+        <w:rPr>
+          <w:rFonts w:cs="Arial"/>
+          <w:sz w:val="24"/>
+          <w:szCs w:val="24"/>
+        </w:rPr>
+        <w:t>Product</w:t>
+      </w:r>
+      <w:proofErr w:type="spellEnd"/>
+      <w:r>
+        <w:rPr>
+          <w:rFonts w:cs="Arial"/>
+          <w:sz w:val="24"/>
+          <w:szCs w:val="24"/>
+        </w:rPr>
+        <w:t xml:space="preserve"> </w:t>
+      </w:r>
+      <w:proofErr w:type="spellStart"/>
+      <w:r>
+        <w:rPr>
+          <w:rFonts w:cs="Arial"/>
+          <w:sz w:val="24"/>
+          <w:szCs w:val="24"/>
+        </w:rPr>
+        <w:t>Owner</w:t>
+      </w:r>
+      <w:proofErr w:type="spellEnd"/>
+      <w:r>
+        <w:rPr>
+          <w:rFonts w:cs="Arial"/>
+          <w:sz w:val="24"/>
+          <w:szCs w:val="24"/>
+        </w:rPr>
+        <w:t xml:space="preserve">. El equipo está dirigido por un Scrum </w:t>
+      </w:r>
+      <w:proofErr w:type="gramStart"/>
+      <w:r>
+        <w:rPr>
+          <w:rFonts w:cs="Arial"/>
+          <w:sz w:val="24"/>
+          <w:szCs w:val="24"/>
+        </w:rPr>
+        <w:t>Master</w:t>
+      </w:r>
+      <w:proofErr w:type="gramEnd"/>
+      <w:r>
+        <w:rPr>
+          <w:rFonts w:cs="Arial"/>
+          <w:sz w:val="24"/>
+          <w:szCs w:val="24"/>
+        </w:rPr>
+        <w:t xml:space="preserve"> y el resto de los miembros del equipo.</w:t>
+      </w:r>
+    </w:p>
+    <w:p>
+      <w:pPr>
+        <w:spacing w:line="276" w:lineRule="auto"/>
+        <w:rPr>
+          <w:rFonts w:cs="Arial"/>
         </w:rPr>
       </w:pPr>
       <w:r>
@@ -4455,20 +4817,10 @@
           <w:noProof/>
         </w:rPr>
         <w:drawing>
-          <wp:anchor distT="0" distB="0" distL="114300" distR="114300" simplePos="0" relativeHeight="251663360" behindDoc="0" locked="0" layoutInCell="1" allowOverlap="1" wp14:anchorId="27C95A45" wp14:editId="42A4385B">
-            <wp:simplePos x="0" y="0"/>
-            <wp:positionH relativeFrom="margin">
-              <wp:align>right</wp:align>
-            </wp:positionH>
-            <wp:positionV relativeFrom="paragraph">
-              <wp:posOffset>1089060</wp:posOffset>
-            </wp:positionV>
-            <wp:extent cx="5400000" cy="1879505"/>
-            <wp:effectExtent l="0" t="0" r="0" b="6985"/>
-            <wp:wrapSquare wrapText="bothSides"/>
-            <wp:docPr id="2025287819" name="Imagen 5">
-              <a:hlinkClick xmlns:a="http://schemas.openxmlformats.org/drawingml/2006/main" r:id="rId17"/>
-            </wp:docPr>
+          <wp:inline distT="0" distB="0" distL="0" distR="0" wp14:anchorId="3ABBEC8E" wp14:editId="35CCAED4">
+            <wp:extent cx="5382895" cy="3594100"/>
+            <wp:effectExtent l="0" t="0" r="8255" b="6350"/>
+            <wp:docPr id="997596987" name="Imagen 1"/>
             <wp:cNvGraphicFramePr>
               <a:graphicFrameLocks xmlns:a="http://schemas.openxmlformats.org/drawingml/2006/main" noChangeAspect="1"/>
             </wp:cNvGraphicFramePr>
@@ -4476,15 +4828,13 @@
               <a:graphicData uri="http://schemas.openxmlformats.org/drawingml/2006/picture">
                 <pic:pic xmlns:pic="http://schemas.openxmlformats.org/drawingml/2006/picture">
                   <pic:nvPicPr>
-                    <pic:cNvPr id="2025287819" name="Imagen 5">
-                      <a:hlinkClick r:id="rId17"/>
-                    </pic:cNvPr>
+                    <pic:cNvPr id="0" name="Picture 1"/>
                     <pic:cNvPicPr>
                       <a:picLocks noChangeAspect="1" noChangeArrowheads="1"/>
                     </pic:cNvPicPr>
                   </pic:nvPicPr>
                   <pic:blipFill>
-                    <a:blip r:embed="rId18">
+                    <a:blip r:embed="rId17" cstate="print">
                       <a:extLst>
                         <a:ext uri="{28A0092B-C50C-407E-A947-70E740481C1C}">
                           <a14:useLocalDpi xmlns:a14="http://schemas.microsoft.com/office/drawing/2010/main" val="0"/>
@@ -4499,9 +4849,9 @@
                   <pic:spPr bwMode="auto">
                     <a:xfrm>
                       <a:off x="0" y="0"/>
-                      <a:ext cx="5400000" cy="1879505"/>
+                      <a:ext cx="5382895" cy="3594100"/>
                     </a:xfrm>
-                    <a:prstGeom prst="roundRect">
+                    <a:prstGeom prst="rect">
                       <a:avLst/>
                     </a:prstGeom>
                     <a:noFill/>
@@ -4512,339 +4862,9 @@
                 </pic:pic>
               </a:graphicData>
             </a:graphic>
-            <wp14:sizeRelH relativeFrom="page">
-              <wp14:pctWidth>0</wp14:pctWidth>
-            </wp14:sizeRelH>
-            <wp14:sizeRelV relativeFrom="page">
-              <wp14:pctHeight>0</wp14:pctHeight>
-            </wp14:sizeRelV>
-          </wp:anchor>
-        </w:drawing>
-      </w:r>
-      <w:r>
-        <w:rPr>
-          <w:sz w:val="24"/>
-          <w:szCs w:val="24"/>
-        </w:rPr>
-        <w:t>P</w:t>
-      </w:r>
-      <w:r>
-        <w:rPr>
-          <w:sz w:val="24"/>
-          <w:szCs w:val="24"/>
-        </w:rPr>
-        <w:t xml:space="preserve">ara la realización de este proyecto usaremos un repositorio en GitHub, </w:t>
-      </w:r>
-      <w:r>
-        <w:rPr>
-          <w:sz w:val="24"/>
-          <w:szCs w:val="24"/>
-        </w:rPr>
-        <w:t xml:space="preserve">que se actualizará a medida que vayamos avanzando en nuestro trabajo. Pulsa en la primera foto para dirigirte al repositorio del proyecto y pulsa en cada logo de GitHub para ir al perfil de cada integrante del proyecto. </w:t>
-      </w:r>
-    </w:p>
-    <w:p>
-      <w:pPr>
-        <w:spacing w:line="276" w:lineRule="auto"/>
-        <w:rPr>
-          <w:sz w:val="24"/>
-          <w:szCs w:val="24"/>
-        </w:rPr>
-      </w:pPr>
-    </w:p>
-    <w:p>
-      <w:pPr>
-        <w:spacing w:line="276" w:lineRule="auto"/>
-        <w:rPr>
-          <w:sz w:val="24"/>
-          <w:szCs w:val="24"/>
-        </w:rPr>
-      </w:pPr>
-    </w:p>
-    <w:p>
-      <w:pPr>
-        <w:spacing w:line="276" w:lineRule="auto"/>
-        <w:rPr>
-          <w:sz w:val="24"/>
-          <w:szCs w:val="24"/>
-        </w:rPr>
-      </w:pPr>
-      <w:r>
-        <w:rPr>
-          <w:sz w:val="24"/>
-          <w:szCs w:val="24"/>
-        </w:rPr>
-        <w:t xml:space="preserve"> </w:t>
-      </w:r>
-      <w:r>
-        <w:rPr>
-          <w:noProof/>
-          <w:sz w:val="24"/>
-          <w:szCs w:val="24"/>
-        </w:rPr>
-        <w:drawing>
-          <wp:inline distT="0" distB="0" distL="0" distR="0" wp14:anchorId="0FA76981" wp14:editId="4648B762">
-            <wp:extent cx="1080000" cy="1080000"/>
-            <wp:effectExtent l="0" t="0" r="0" b="0"/>
-            <wp:docPr id="1261034871" name="Imagen 6">
-              <a:hlinkClick xmlns:a="http://schemas.openxmlformats.org/drawingml/2006/main" r:id="rId19"/>
-            </wp:docPr>
-            <wp:cNvGraphicFramePr>
-              <a:graphicFrameLocks xmlns:a="http://schemas.openxmlformats.org/drawingml/2006/main" noChangeAspect="1"/>
-            </wp:cNvGraphicFramePr>
-            <a:graphic xmlns:a="http://schemas.openxmlformats.org/drawingml/2006/main">
-              <a:graphicData uri="http://schemas.openxmlformats.org/drawingml/2006/picture">
-                <pic:pic xmlns:pic="http://schemas.openxmlformats.org/drawingml/2006/picture">
-                  <pic:nvPicPr>
-                    <pic:cNvPr id="1261034871" name="Imagen 6">
-                      <a:hlinkClick r:id="rId19"/>
-                    </pic:cNvPr>
-                    <pic:cNvPicPr>
-                      <a:picLocks noChangeAspect="1" noChangeArrowheads="1"/>
-                    </pic:cNvPicPr>
-                  </pic:nvPicPr>
-                  <pic:blipFill>
-                    <a:blip r:embed="rId20" cstate="print">
-                      <a:extLst>
-                        <a:ext uri="{28A0092B-C50C-407E-A947-70E740481C1C}">
-                          <a14:useLocalDpi xmlns:a14="http://schemas.microsoft.com/office/drawing/2010/main" val="0"/>
-                        </a:ext>
-                      </a:extLst>
-                    </a:blip>
-                    <a:stretch>
-                      <a:fillRect/>
-                    </a:stretch>
-                  </pic:blipFill>
-                  <pic:spPr bwMode="auto">
-                    <a:xfrm>
-                      <a:off x="0" y="0"/>
-                      <a:ext cx="1080000" cy="1080000"/>
-                    </a:xfrm>
-                    <a:prstGeom prst="rect">
-                      <a:avLst/>
-                    </a:prstGeom>
-                    <a:noFill/>
-                    <a:ln w="19050">
-                      <a:noFill/>
-                    </a:ln>
-                  </pic:spPr>
-                </pic:pic>
-              </a:graphicData>
-            </a:graphic>
           </wp:inline>
         </w:drawing>
       </w:r>
-      <w:r>
-        <w:rPr>
-          <w:sz w:val="24"/>
-          <w:szCs w:val="24"/>
-        </w:rPr>
-        <w:t xml:space="preserve">        </w:t>
-      </w:r>
-      <w:r>
-        <w:rPr>
-          <w:noProof/>
-          <w:sz w:val="24"/>
-          <w:szCs w:val="24"/>
-        </w:rPr>
-        <w:drawing>
-          <wp:inline distT="0" distB="0" distL="0" distR="0" wp14:anchorId="0C7DBC6E" wp14:editId="2B937948">
-            <wp:extent cx="1079500" cy="1079500"/>
-            <wp:effectExtent l="0" t="0" r="0" b="0"/>
-            <wp:docPr id="1932724259" name="Imagen 6">
-              <a:hlinkClick xmlns:a="http://schemas.openxmlformats.org/drawingml/2006/main" r:id="rId21"/>
-            </wp:docPr>
-            <wp:cNvGraphicFramePr>
-              <a:graphicFrameLocks xmlns:a="http://schemas.openxmlformats.org/drawingml/2006/main" noChangeAspect="1"/>
-            </wp:cNvGraphicFramePr>
-            <a:graphic xmlns:a="http://schemas.openxmlformats.org/drawingml/2006/main">
-              <a:graphicData uri="http://schemas.openxmlformats.org/drawingml/2006/picture">
-                <pic:pic xmlns:pic="http://schemas.openxmlformats.org/drawingml/2006/picture">
-                  <pic:nvPicPr>
-                    <pic:cNvPr id="1932724259" name="Imagen 6">
-                      <a:hlinkClick r:id="rId21"/>
-                    </pic:cNvPr>
-                    <pic:cNvPicPr>
-                      <a:picLocks noChangeAspect="1" noChangeArrowheads="1"/>
-                    </pic:cNvPicPr>
-                  </pic:nvPicPr>
-                  <pic:blipFill>
-                    <a:blip r:embed="rId22" cstate="print">
-                      <a:extLst>
-                        <a:ext uri="{28A0092B-C50C-407E-A947-70E740481C1C}">
-                          <a14:useLocalDpi xmlns:a14="http://schemas.microsoft.com/office/drawing/2010/main" val="0"/>
-                        </a:ext>
-                      </a:extLst>
-                    </a:blip>
-                    <a:stretch>
-                      <a:fillRect/>
-                    </a:stretch>
-                  </pic:blipFill>
-                  <pic:spPr bwMode="auto">
-                    <a:xfrm>
-                      <a:off x="0" y="0"/>
-                      <a:ext cx="1079500" cy="1079500"/>
-                    </a:xfrm>
-                    <a:prstGeom prst="rect">
-                      <a:avLst/>
-                    </a:prstGeom>
-                    <a:noFill/>
-                    <a:ln w="19050">
-                      <a:noFill/>
-                    </a:ln>
-                  </pic:spPr>
-                </pic:pic>
-              </a:graphicData>
-            </a:graphic>
-          </wp:inline>
-        </w:drawing>
-      </w:r>
-      <w:r>
-        <w:rPr>
-          <w:sz w:val="24"/>
-          <w:szCs w:val="24"/>
-        </w:rPr>
-        <w:t xml:space="preserve">        </w:t>
-      </w:r>
-      <w:r>
-        <w:rPr>
-          <w:noProof/>
-          <w:sz w:val="24"/>
-          <w:szCs w:val="24"/>
-        </w:rPr>
-        <w:drawing>
-          <wp:inline distT="0" distB="0" distL="0" distR="0" wp14:anchorId="73CE32EA" wp14:editId="28404FF8">
-            <wp:extent cx="1080000" cy="1080000"/>
-            <wp:effectExtent l="0" t="0" r="0" b="0"/>
-            <wp:docPr id="1090922381" name="Imagen 6">
-              <a:hlinkClick xmlns:a="http://schemas.openxmlformats.org/drawingml/2006/main" r:id="rId23"/>
-            </wp:docPr>
-            <wp:cNvGraphicFramePr>
-              <a:graphicFrameLocks xmlns:a="http://schemas.openxmlformats.org/drawingml/2006/main" noChangeAspect="1"/>
-            </wp:cNvGraphicFramePr>
-            <a:graphic xmlns:a="http://schemas.openxmlformats.org/drawingml/2006/main">
-              <a:graphicData uri="http://schemas.openxmlformats.org/drawingml/2006/picture">
-                <pic:pic xmlns:pic="http://schemas.openxmlformats.org/drawingml/2006/picture">
-                  <pic:nvPicPr>
-                    <pic:cNvPr id="1090922381" name="Imagen 6">
-                      <a:hlinkClick r:id="rId23"/>
-                    </pic:cNvPr>
-                    <pic:cNvPicPr>
-                      <a:picLocks noChangeAspect="1" noChangeArrowheads="1"/>
-                    </pic:cNvPicPr>
-                  </pic:nvPicPr>
-                  <pic:blipFill>
-                    <a:blip r:embed="rId24" cstate="print">
-                      <a:extLst>
-                        <a:ext uri="{28A0092B-C50C-407E-A947-70E740481C1C}">
-                          <a14:useLocalDpi xmlns:a14="http://schemas.microsoft.com/office/drawing/2010/main" val="0"/>
-                        </a:ext>
-                      </a:extLst>
-                    </a:blip>
-                    <a:stretch>
-                      <a:fillRect/>
-                    </a:stretch>
-                  </pic:blipFill>
-                  <pic:spPr bwMode="auto">
-                    <a:xfrm>
-                      <a:off x="0" y="0"/>
-                      <a:ext cx="1080000" cy="1080000"/>
-                    </a:xfrm>
-                    <a:prstGeom prst="rect">
-                      <a:avLst/>
-                    </a:prstGeom>
-                    <a:noFill/>
-                    <a:ln w="19050">
-                      <a:noFill/>
-                    </a:ln>
-                  </pic:spPr>
-                </pic:pic>
-              </a:graphicData>
-            </a:graphic>
-          </wp:inline>
-        </w:drawing>
-      </w:r>
-      <w:r>
-        <w:rPr>
-          <w:sz w:val="24"/>
-          <w:szCs w:val="24"/>
-        </w:rPr>
-        <w:t xml:space="preserve">        </w:t>
-      </w:r>
-      <w:r>
-        <w:rPr>
-          <w:noProof/>
-          <w:sz w:val="24"/>
-          <w:szCs w:val="24"/>
-        </w:rPr>
-        <w:drawing>
-          <wp:inline distT="0" distB="0" distL="0" distR="0" wp14:anchorId="511F611E" wp14:editId="50A4BCA1">
-            <wp:extent cx="1079500" cy="1079500"/>
-            <wp:effectExtent l="0" t="0" r="0" b="0"/>
-            <wp:docPr id="1880476713" name="Imagen 6">
-              <a:hlinkClick xmlns:a="http://schemas.openxmlformats.org/drawingml/2006/main" r:id="rId25"/>
-            </wp:docPr>
-            <wp:cNvGraphicFramePr>
-              <a:graphicFrameLocks xmlns:a="http://schemas.openxmlformats.org/drawingml/2006/main" noChangeAspect="1"/>
-            </wp:cNvGraphicFramePr>
-            <a:graphic xmlns:a="http://schemas.openxmlformats.org/drawingml/2006/main">
-              <a:graphicData uri="http://schemas.openxmlformats.org/drawingml/2006/picture">
-                <pic:pic xmlns:pic="http://schemas.openxmlformats.org/drawingml/2006/picture">
-                  <pic:nvPicPr>
-                    <pic:cNvPr id="1880476713" name="Imagen 6">
-                      <a:hlinkClick r:id="rId25"/>
-                    </pic:cNvPr>
-                    <pic:cNvPicPr>
-                      <a:picLocks noChangeAspect="1" noChangeArrowheads="1"/>
-                    </pic:cNvPicPr>
-                  </pic:nvPicPr>
-                  <pic:blipFill>
-                    <a:blip r:embed="rId26" cstate="print">
-                      <a:extLst>
-                        <a:ext uri="{28A0092B-C50C-407E-A947-70E740481C1C}">
-                          <a14:useLocalDpi xmlns:a14="http://schemas.microsoft.com/office/drawing/2010/main" val="0"/>
-                        </a:ext>
-                      </a:extLst>
-                    </a:blip>
-                    <a:stretch>
-                      <a:fillRect/>
-                    </a:stretch>
-                  </pic:blipFill>
-                  <pic:spPr bwMode="auto">
-                    <a:xfrm>
-                      <a:off x="0" y="0"/>
-                      <a:ext cx="1079500" cy="1079500"/>
-                    </a:xfrm>
-                    <a:prstGeom prst="rect">
-                      <a:avLst/>
-                    </a:prstGeom>
-                    <a:noFill/>
-                    <a:ln w="19050">
-                      <a:noFill/>
-                    </a:ln>
-                  </pic:spPr>
-                </pic:pic>
-              </a:graphicData>
-            </a:graphic>
-          </wp:inline>
-        </w:drawing>
-      </w:r>
-      <w:r>
-        <w:rPr>
-          <w:sz w:val="24"/>
-          <w:szCs w:val="24"/>
-        </w:rPr>
-        <w:br w:type="textWrapping" w:clear="all"/>
-      </w:r>
-    </w:p>
-    <w:p>
-      <w:pPr>
-        <w:spacing w:line="276" w:lineRule="auto"/>
-        <w:rPr>
-          <w:sz w:val="24"/>
-          <w:szCs w:val="24"/>
-        </w:rPr>
-      </w:pPr>
     </w:p>
     <w:p>
       <w:pPr>
@@ -4860,39 +4880,37 @@
           <w:szCs w:val="40"/>
         </w:rPr>
       </w:pPr>
-      <w:bookmarkStart w:id="16" w:name="_Toc162715923"/>
       <w:r>
         <w:rPr>
           <w:color w:val="365B6D"/>
           <w:sz w:val="40"/>
           <w:szCs w:val="40"/>
         </w:rPr>
-        <w:t>PLANIFICACIÓN</w:t>
-      </w:r>
-      <w:r>
-        <w:rPr>
-          <w:color w:val="365B6D"/>
-          <w:sz w:val="40"/>
-          <w:szCs w:val="40"/>
-        </w:rPr>
-        <w:t xml:space="preserve"> </w:t>
-      </w:r>
-      <w:r>
-        <w:rPr>
-          <w:color w:val="365B6D"/>
-          <w:sz w:val="40"/>
-          <w:szCs w:val="40"/>
-        </w:rPr>
-        <w:t>CON TRELLO</w:t>
-      </w:r>
-      <w:bookmarkEnd w:id="16"/>
-    </w:p>
-    <w:p>
-      <w:pPr>
-        <w:spacing w:line="276" w:lineRule="auto"/>
-        <w:rPr>
-          <w:sz w:val="24"/>
-          <w:szCs w:val="24"/>
+        <w:lastRenderedPageBreak/>
+        <w:t>PLANIFICACIÓN CON TRELLO</w:t>
+      </w:r>
+    </w:p>
+    <w:p>
+      <w:pPr>
+        <w:spacing w:line="276" w:lineRule="auto"/>
+        <w:rPr>
+          <w:sz w:val="24"/>
+          <w:szCs w:val="24"/>
+        </w:rPr>
+      </w:pPr>
+      <w:r>
+        <w:rPr>
+          <w:sz w:val="24"/>
+          <w:szCs w:val="24"/>
+        </w:rPr>
+        <w:t xml:space="preserve">Para la planificación y gestión de tareas de este proyecto utilizando ambas metodologías usaremos un tablero de Trello, que se actualizará a medida que vayamos avanzando en nuestro trabajo. Pulsa en la foto para dirigirte al tablero del proyecto. </w:t>
+      </w:r>
+    </w:p>
+    <w:p>
+      <w:pPr>
+        <w:spacing w:line="276" w:lineRule="auto"/>
+        <w:rPr>
+          <w:rFonts w:cs="Arial"/>
         </w:rPr>
       </w:pPr>
       <w:r>
@@ -4902,19 +4920,19 @@
           <w:szCs w:val="24"/>
         </w:rPr>
         <w:drawing>
-          <wp:anchor distT="0" distB="0" distL="114300" distR="114300" simplePos="0" relativeHeight="251664384" behindDoc="0" locked="0" layoutInCell="1" allowOverlap="1" wp14:anchorId="57296FD4" wp14:editId="534F7815">
+          <wp:anchor distT="0" distB="0" distL="114300" distR="114300" simplePos="0" relativeHeight="251676672" behindDoc="0" locked="0" layoutInCell="1" allowOverlap="1" wp14:anchorId="5012C6BD" wp14:editId="38948C07">
             <wp:simplePos x="0" y="0"/>
             <wp:positionH relativeFrom="margin">
-              <wp:posOffset>2540</wp:posOffset>
+              <wp:align>right</wp:align>
             </wp:positionH>
             <wp:positionV relativeFrom="paragraph">
-              <wp:posOffset>760730</wp:posOffset>
+              <wp:posOffset>252123</wp:posOffset>
             </wp:positionV>
             <wp:extent cx="5399405" cy="1600835"/>
             <wp:effectExtent l="0" t="0" r="0" b="0"/>
             <wp:wrapSquare wrapText="bothSides"/>
             <wp:docPr id="882870096" name="Imagen 9" descr="Logotipo&#10;&#10;Descripción generada automáticamente">
-              <a:hlinkClick xmlns:a="http://schemas.openxmlformats.org/drawingml/2006/main" r:id="rId27"/>
+              <a:hlinkClick xmlns:a="http://schemas.openxmlformats.org/drawingml/2006/main" r:id="rId18"/>
             </wp:docPr>
             <wp:cNvGraphicFramePr>
               <a:graphicFrameLocks xmlns:a="http://schemas.openxmlformats.org/drawingml/2006/main" noChangeAspect="1"/>
@@ -4924,12 +4942,12 @@
                 <pic:pic xmlns:pic="http://schemas.openxmlformats.org/drawingml/2006/picture">
                   <pic:nvPicPr>
                     <pic:cNvPr id="882870096" name="Imagen 9" descr="Logotipo&#10;&#10;Descripción generada automáticamente">
-                      <a:hlinkClick r:id="rId27"/>
+                      <a:hlinkClick r:id="rId18"/>
                     </pic:cNvPr>
                     <pic:cNvPicPr/>
                   </pic:nvPicPr>
                   <pic:blipFill rotWithShape="1">
-                    <a:blip r:embed="rId28" cstate="print">
+                    <a:blip r:embed="rId19" cstate="print">
                       <a:extLst>
                         <a:ext uri="{28A0092B-C50C-407E-A947-70E740481C1C}">
                           <a14:useLocalDpi xmlns:a14="http://schemas.microsoft.com/office/drawing/2010/main" val="0"/>
@@ -4968,92 +4986,12 @@
           </wp:anchor>
         </w:drawing>
       </w:r>
-      <w:r>
-        <w:rPr>
-          <w:sz w:val="24"/>
-          <w:szCs w:val="24"/>
-        </w:rPr>
-        <w:t>P</w:t>
-      </w:r>
-      <w:r>
-        <w:rPr>
-          <w:sz w:val="24"/>
-          <w:szCs w:val="24"/>
-        </w:rPr>
-        <w:t xml:space="preserve">ara la </w:t>
-      </w:r>
-      <w:r>
-        <w:rPr>
-          <w:sz w:val="24"/>
-          <w:szCs w:val="24"/>
-        </w:rPr>
-        <w:t>planificación y gestión de tareas</w:t>
-      </w:r>
-      <w:r>
-        <w:rPr>
-          <w:sz w:val="24"/>
-          <w:szCs w:val="24"/>
-        </w:rPr>
-        <w:t xml:space="preserve"> de este proyecto usaremos un </w:t>
-      </w:r>
-      <w:r>
-        <w:rPr>
-          <w:sz w:val="24"/>
-          <w:szCs w:val="24"/>
-        </w:rPr>
-        <w:t>tablero</w:t>
-      </w:r>
-      <w:r>
-        <w:rPr>
-          <w:sz w:val="24"/>
-          <w:szCs w:val="24"/>
-        </w:rPr>
-        <w:t xml:space="preserve"> </w:t>
-      </w:r>
-      <w:r>
-        <w:rPr>
-          <w:sz w:val="24"/>
-          <w:szCs w:val="24"/>
-        </w:rPr>
-        <w:t>de Trello</w:t>
-      </w:r>
-      <w:r>
-        <w:rPr>
-          <w:sz w:val="24"/>
-          <w:szCs w:val="24"/>
-        </w:rPr>
-        <w:t xml:space="preserve">, que se actualizará a medida que vayamos avanzando en nuestro trabajo. Pulsa en la foto para dirigirte al </w:t>
-      </w:r>
-      <w:r>
-        <w:rPr>
-          <w:sz w:val="24"/>
-          <w:szCs w:val="24"/>
-        </w:rPr>
-        <w:t>tablero</w:t>
-      </w:r>
-      <w:r>
-        <w:rPr>
-          <w:sz w:val="24"/>
-          <w:szCs w:val="24"/>
-        </w:rPr>
-        <w:t xml:space="preserve"> del proyecto. </w:t>
-      </w:r>
-    </w:p>
-    <w:p>
-      <w:pPr>
-        <w:spacing w:line="276" w:lineRule="auto"/>
-        <w:rPr>
-          <w:sz w:val="24"/>
-          <w:szCs w:val="24"/>
-        </w:rPr>
-      </w:pPr>
-    </w:p>
-    <w:p>
-      <w:pPr>
-        <w:spacing w:line="276" w:lineRule="auto"/>
-        <w:rPr>
-          <w:sz w:val="24"/>
-          <w:szCs w:val="24"/>
+    </w:p>
+    <w:p>
+      <w:pPr>
+        <w:spacing w:line="276" w:lineRule="auto"/>
+        <w:rPr>
+          <w:rFonts w:cs="Arial"/>
         </w:rPr>
       </w:pPr>
     </w:p>
@@ -5071,8 +5009,546 @@
           <w:szCs w:val="40"/>
         </w:rPr>
       </w:pPr>
-      <w:bookmarkStart w:id="17" w:name="_Toc162287447"/>
-      <w:bookmarkStart w:id="18" w:name="_Toc162715924"/>
+      <w:bookmarkStart w:id="15" w:name="_Toc162715922"/>
+      <w:r>
+        <w:rPr>
+          <w:color w:val="365B6D"/>
+          <w:sz w:val="40"/>
+          <w:szCs w:val="40"/>
+        </w:rPr>
+        <w:t>PROYECTO EN GITHUB</w:t>
+      </w:r>
+      <w:bookmarkEnd w:id="15"/>
+    </w:p>
+    <w:p>
+      <w:pPr>
+        <w:spacing w:line="276" w:lineRule="auto"/>
+        <w:rPr>
+          <w:sz w:val="24"/>
+          <w:szCs w:val="24"/>
+        </w:rPr>
+      </w:pPr>
+      <w:r>
+        <w:rPr>
+          <w:rFonts w:cs="Arial"/>
+          <w:noProof/>
+        </w:rPr>
+        <w:drawing>
+          <wp:anchor distT="0" distB="0" distL="114300" distR="114300" simplePos="0" relativeHeight="251663360" behindDoc="0" locked="0" layoutInCell="1" allowOverlap="1" wp14:anchorId="27C95A45" wp14:editId="42A4385B">
+            <wp:simplePos x="0" y="0"/>
+            <wp:positionH relativeFrom="margin">
+              <wp:align>right</wp:align>
+            </wp:positionH>
+            <wp:positionV relativeFrom="paragraph">
+              <wp:posOffset>1089060</wp:posOffset>
+            </wp:positionV>
+            <wp:extent cx="5400000" cy="1879505"/>
+            <wp:effectExtent l="0" t="0" r="0" b="6985"/>
+            <wp:wrapSquare wrapText="bothSides"/>
+            <wp:docPr id="2025287819" name="Imagen 5">
+              <a:hlinkClick xmlns:a="http://schemas.openxmlformats.org/drawingml/2006/main" r:id="rId20"/>
+            </wp:docPr>
+            <wp:cNvGraphicFramePr>
+              <a:graphicFrameLocks xmlns:a="http://schemas.openxmlformats.org/drawingml/2006/main" noChangeAspect="1"/>
+            </wp:cNvGraphicFramePr>
+            <a:graphic xmlns:a="http://schemas.openxmlformats.org/drawingml/2006/main">
+              <a:graphicData uri="http://schemas.openxmlformats.org/drawingml/2006/picture">
+                <pic:pic xmlns:pic="http://schemas.openxmlformats.org/drawingml/2006/picture">
+                  <pic:nvPicPr>
+                    <pic:cNvPr id="2025287819" name="Imagen 5">
+                      <a:hlinkClick r:id="rId20"/>
+                    </pic:cNvPr>
+                    <pic:cNvPicPr>
+                      <a:picLocks noChangeAspect="1" noChangeArrowheads="1"/>
+                    </pic:cNvPicPr>
+                  </pic:nvPicPr>
+                  <pic:blipFill>
+                    <a:blip r:embed="rId21">
+                      <a:extLst>
+                        <a:ext uri="{28A0092B-C50C-407E-A947-70E740481C1C}">
+                          <a14:useLocalDpi xmlns:a14="http://schemas.microsoft.com/office/drawing/2010/main" val="0"/>
+                        </a:ext>
+                      </a:extLst>
+                    </a:blip>
+                    <a:srcRect/>
+                    <a:stretch>
+                      <a:fillRect/>
+                    </a:stretch>
+                  </pic:blipFill>
+                  <pic:spPr bwMode="auto">
+                    <a:xfrm>
+                      <a:off x="0" y="0"/>
+                      <a:ext cx="5400000" cy="1879505"/>
+                    </a:xfrm>
+                    <a:prstGeom prst="roundRect">
+                      <a:avLst/>
+                    </a:prstGeom>
+                    <a:noFill/>
+                    <a:ln>
+                      <a:noFill/>
+                    </a:ln>
+                  </pic:spPr>
+                </pic:pic>
+              </a:graphicData>
+            </a:graphic>
+            <wp14:sizeRelH relativeFrom="page">
+              <wp14:pctWidth>0</wp14:pctWidth>
+            </wp14:sizeRelH>
+            <wp14:sizeRelV relativeFrom="page">
+              <wp14:pctHeight>0</wp14:pctHeight>
+            </wp14:sizeRelV>
+          </wp:anchor>
+        </w:drawing>
+      </w:r>
+      <w:r>
+        <w:rPr>
+          <w:sz w:val="24"/>
+          <w:szCs w:val="24"/>
+        </w:rPr>
+        <w:t>P</w:t>
+      </w:r>
+      <w:r>
+        <w:rPr>
+          <w:sz w:val="24"/>
+          <w:szCs w:val="24"/>
+        </w:rPr>
+        <w:t xml:space="preserve">ara la realización de este proyecto usaremos un repositorio en GitHub, </w:t>
+      </w:r>
+      <w:r>
+        <w:rPr>
+          <w:sz w:val="24"/>
+          <w:szCs w:val="24"/>
+        </w:rPr>
+        <w:t xml:space="preserve">que se actualizará a medida que vayamos avanzando en nuestro trabajo. Pulsa en la primera foto para dirigirte al repositorio del proyecto y pulsa en cada logo de GitHub para ir al perfil de cada integrante del proyecto. </w:t>
+      </w:r>
+    </w:p>
+    <w:p>
+      <w:pPr>
+        <w:spacing w:line="276" w:lineRule="auto"/>
+        <w:rPr>
+          <w:sz w:val="24"/>
+          <w:szCs w:val="24"/>
+        </w:rPr>
+      </w:pPr>
+    </w:p>
+    <w:p>
+      <w:pPr>
+        <w:spacing w:line="276" w:lineRule="auto"/>
+        <w:rPr>
+          <w:sz w:val="24"/>
+          <w:szCs w:val="24"/>
+        </w:rPr>
+      </w:pPr>
+    </w:p>
+    <w:p>
+      <w:pPr>
+        <w:spacing w:line="276" w:lineRule="auto"/>
+        <w:rPr>
+          <w:sz w:val="24"/>
+          <w:szCs w:val="24"/>
+        </w:rPr>
+      </w:pPr>
+      <w:r>
+        <w:rPr>
+          <w:sz w:val="24"/>
+          <w:szCs w:val="24"/>
+        </w:rPr>
+        <w:t xml:space="preserve"> </w:t>
+      </w:r>
+      <w:r>
+        <w:rPr>
+          <w:noProof/>
+          <w:sz w:val="24"/>
+          <w:szCs w:val="24"/>
+        </w:rPr>
+        <w:drawing>
+          <wp:inline distT="0" distB="0" distL="0" distR="0" wp14:anchorId="0FA76981" wp14:editId="4648B762">
+            <wp:extent cx="1080000" cy="1080000"/>
+            <wp:effectExtent l="0" t="0" r="0" b="0"/>
+            <wp:docPr id="1261034871" name="Imagen 6">
+              <a:hlinkClick xmlns:a="http://schemas.openxmlformats.org/drawingml/2006/main" r:id="rId22"/>
+            </wp:docPr>
+            <wp:cNvGraphicFramePr>
+              <a:graphicFrameLocks xmlns:a="http://schemas.openxmlformats.org/drawingml/2006/main" noChangeAspect="1"/>
+            </wp:cNvGraphicFramePr>
+            <a:graphic xmlns:a="http://schemas.openxmlformats.org/drawingml/2006/main">
+              <a:graphicData uri="http://schemas.openxmlformats.org/drawingml/2006/picture">
+                <pic:pic xmlns:pic="http://schemas.openxmlformats.org/drawingml/2006/picture">
+                  <pic:nvPicPr>
+                    <pic:cNvPr id="1261034871" name="Imagen 6">
+                      <a:hlinkClick r:id="rId22"/>
+                    </pic:cNvPr>
+                    <pic:cNvPicPr>
+                      <a:picLocks noChangeAspect="1" noChangeArrowheads="1"/>
+                    </pic:cNvPicPr>
+                  </pic:nvPicPr>
+                  <pic:blipFill>
+                    <a:blip r:embed="rId23" cstate="print">
+                      <a:extLst>
+                        <a:ext uri="{28A0092B-C50C-407E-A947-70E740481C1C}">
+                          <a14:useLocalDpi xmlns:a14="http://schemas.microsoft.com/office/drawing/2010/main" val="0"/>
+                        </a:ext>
+                      </a:extLst>
+                    </a:blip>
+                    <a:stretch>
+                      <a:fillRect/>
+                    </a:stretch>
+                  </pic:blipFill>
+                  <pic:spPr bwMode="auto">
+                    <a:xfrm>
+                      <a:off x="0" y="0"/>
+                      <a:ext cx="1080000" cy="1080000"/>
+                    </a:xfrm>
+                    <a:prstGeom prst="rect">
+                      <a:avLst/>
+                    </a:prstGeom>
+                    <a:noFill/>
+                    <a:ln w="19050">
+                      <a:noFill/>
+                    </a:ln>
+                  </pic:spPr>
+                </pic:pic>
+              </a:graphicData>
+            </a:graphic>
+          </wp:inline>
+        </w:drawing>
+      </w:r>
+      <w:r>
+        <w:rPr>
+          <w:sz w:val="24"/>
+          <w:szCs w:val="24"/>
+        </w:rPr>
+        <w:t xml:space="preserve">        </w:t>
+      </w:r>
+      <w:r>
+        <w:rPr>
+          <w:noProof/>
+          <w:sz w:val="24"/>
+          <w:szCs w:val="24"/>
+        </w:rPr>
+        <w:drawing>
+          <wp:inline distT="0" distB="0" distL="0" distR="0" wp14:anchorId="0C7DBC6E" wp14:editId="2B937948">
+            <wp:extent cx="1079500" cy="1079500"/>
+            <wp:effectExtent l="0" t="0" r="0" b="0"/>
+            <wp:docPr id="1932724259" name="Imagen 6">
+              <a:hlinkClick xmlns:a="http://schemas.openxmlformats.org/drawingml/2006/main" r:id="rId24"/>
+            </wp:docPr>
+            <wp:cNvGraphicFramePr>
+              <a:graphicFrameLocks xmlns:a="http://schemas.openxmlformats.org/drawingml/2006/main" noChangeAspect="1"/>
+            </wp:cNvGraphicFramePr>
+            <a:graphic xmlns:a="http://schemas.openxmlformats.org/drawingml/2006/main">
+              <a:graphicData uri="http://schemas.openxmlformats.org/drawingml/2006/picture">
+                <pic:pic xmlns:pic="http://schemas.openxmlformats.org/drawingml/2006/picture">
+                  <pic:nvPicPr>
+                    <pic:cNvPr id="1932724259" name="Imagen 6">
+                      <a:hlinkClick r:id="rId24"/>
+                    </pic:cNvPr>
+                    <pic:cNvPicPr>
+                      <a:picLocks noChangeAspect="1" noChangeArrowheads="1"/>
+                    </pic:cNvPicPr>
+                  </pic:nvPicPr>
+                  <pic:blipFill>
+                    <a:blip r:embed="rId25" cstate="print">
+                      <a:extLst>
+                        <a:ext uri="{28A0092B-C50C-407E-A947-70E740481C1C}">
+                          <a14:useLocalDpi xmlns:a14="http://schemas.microsoft.com/office/drawing/2010/main" val="0"/>
+                        </a:ext>
+                      </a:extLst>
+                    </a:blip>
+                    <a:stretch>
+                      <a:fillRect/>
+                    </a:stretch>
+                  </pic:blipFill>
+                  <pic:spPr bwMode="auto">
+                    <a:xfrm>
+                      <a:off x="0" y="0"/>
+                      <a:ext cx="1079500" cy="1079500"/>
+                    </a:xfrm>
+                    <a:prstGeom prst="rect">
+                      <a:avLst/>
+                    </a:prstGeom>
+                    <a:noFill/>
+                    <a:ln w="19050">
+                      <a:noFill/>
+                    </a:ln>
+                  </pic:spPr>
+                </pic:pic>
+              </a:graphicData>
+            </a:graphic>
+          </wp:inline>
+        </w:drawing>
+      </w:r>
+      <w:r>
+        <w:rPr>
+          <w:sz w:val="24"/>
+          <w:szCs w:val="24"/>
+        </w:rPr>
+        <w:t xml:space="preserve">        </w:t>
+      </w:r>
+      <w:r>
+        <w:rPr>
+          <w:noProof/>
+          <w:sz w:val="24"/>
+          <w:szCs w:val="24"/>
+        </w:rPr>
+        <w:drawing>
+          <wp:inline distT="0" distB="0" distL="0" distR="0" wp14:anchorId="73CE32EA" wp14:editId="28404FF8">
+            <wp:extent cx="1080000" cy="1080000"/>
+            <wp:effectExtent l="0" t="0" r="0" b="0"/>
+            <wp:docPr id="1090922381" name="Imagen 6">
+              <a:hlinkClick xmlns:a="http://schemas.openxmlformats.org/drawingml/2006/main" r:id="rId26"/>
+            </wp:docPr>
+            <wp:cNvGraphicFramePr>
+              <a:graphicFrameLocks xmlns:a="http://schemas.openxmlformats.org/drawingml/2006/main" noChangeAspect="1"/>
+            </wp:cNvGraphicFramePr>
+            <a:graphic xmlns:a="http://schemas.openxmlformats.org/drawingml/2006/main">
+              <a:graphicData uri="http://schemas.openxmlformats.org/drawingml/2006/picture">
+                <pic:pic xmlns:pic="http://schemas.openxmlformats.org/drawingml/2006/picture">
+                  <pic:nvPicPr>
+                    <pic:cNvPr id="1090922381" name="Imagen 6">
+                      <a:hlinkClick r:id="rId26"/>
+                    </pic:cNvPr>
+                    <pic:cNvPicPr>
+                      <a:picLocks noChangeAspect="1" noChangeArrowheads="1"/>
+                    </pic:cNvPicPr>
+                  </pic:nvPicPr>
+                  <pic:blipFill>
+                    <a:blip r:embed="rId27" cstate="print">
+                      <a:extLst>
+                        <a:ext uri="{28A0092B-C50C-407E-A947-70E740481C1C}">
+                          <a14:useLocalDpi xmlns:a14="http://schemas.microsoft.com/office/drawing/2010/main" val="0"/>
+                        </a:ext>
+                      </a:extLst>
+                    </a:blip>
+                    <a:stretch>
+                      <a:fillRect/>
+                    </a:stretch>
+                  </pic:blipFill>
+                  <pic:spPr bwMode="auto">
+                    <a:xfrm>
+                      <a:off x="0" y="0"/>
+                      <a:ext cx="1080000" cy="1080000"/>
+                    </a:xfrm>
+                    <a:prstGeom prst="rect">
+                      <a:avLst/>
+                    </a:prstGeom>
+                    <a:noFill/>
+                    <a:ln w="19050">
+                      <a:noFill/>
+                    </a:ln>
+                  </pic:spPr>
+                </pic:pic>
+              </a:graphicData>
+            </a:graphic>
+          </wp:inline>
+        </w:drawing>
+      </w:r>
+      <w:r>
+        <w:rPr>
+          <w:sz w:val="24"/>
+          <w:szCs w:val="24"/>
+        </w:rPr>
+        <w:t xml:space="preserve">        </w:t>
+      </w:r>
+      <w:r>
+        <w:rPr>
+          <w:noProof/>
+          <w:sz w:val="24"/>
+          <w:szCs w:val="24"/>
+        </w:rPr>
+        <w:drawing>
+          <wp:inline distT="0" distB="0" distL="0" distR="0" wp14:anchorId="511F611E" wp14:editId="50A4BCA1">
+            <wp:extent cx="1079500" cy="1079500"/>
+            <wp:effectExtent l="0" t="0" r="0" b="0"/>
+            <wp:docPr id="1880476713" name="Imagen 6">
+              <a:hlinkClick xmlns:a="http://schemas.openxmlformats.org/drawingml/2006/main" r:id="rId28"/>
+            </wp:docPr>
+            <wp:cNvGraphicFramePr>
+              <a:graphicFrameLocks xmlns:a="http://schemas.openxmlformats.org/drawingml/2006/main" noChangeAspect="1"/>
+            </wp:cNvGraphicFramePr>
+            <a:graphic xmlns:a="http://schemas.openxmlformats.org/drawingml/2006/main">
+              <a:graphicData uri="http://schemas.openxmlformats.org/drawingml/2006/picture">
+                <pic:pic xmlns:pic="http://schemas.openxmlformats.org/drawingml/2006/picture">
+                  <pic:nvPicPr>
+                    <pic:cNvPr id="1880476713" name="Imagen 6">
+                      <a:hlinkClick r:id="rId28"/>
+                    </pic:cNvPr>
+                    <pic:cNvPicPr>
+                      <a:picLocks noChangeAspect="1" noChangeArrowheads="1"/>
+                    </pic:cNvPicPr>
+                  </pic:nvPicPr>
+                  <pic:blipFill>
+                    <a:blip r:embed="rId29" cstate="print">
+                      <a:extLst>
+                        <a:ext uri="{28A0092B-C50C-407E-A947-70E740481C1C}">
+                          <a14:useLocalDpi xmlns:a14="http://schemas.microsoft.com/office/drawing/2010/main" val="0"/>
+                        </a:ext>
+                      </a:extLst>
+                    </a:blip>
+                    <a:stretch>
+                      <a:fillRect/>
+                    </a:stretch>
+                  </pic:blipFill>
+                  <pic:spPr bwMode="auto">
+                    <a:xfrm>
+                      <a:off x="0" y="0"/>
+                      <a:ext cx="1079500" cy="1079500"/>
+                    </a:xfrm>
+                    <a:prstGeom prst="rect">
+                      <a:avLst/>
+                    </a:prstGeom>
+                    <a:noFill/>
+                    <a:ln w="19050">
+                      <a:noFill/>
+                    </a:ln>
+                  </pic:spPr>
+                </pic:pic>
+              </a:graphicData>
+            </a:graphic>
+          </wp:inline>
+        </w:drawing>
+      </w:r>
+      <w:r>
+        <w:rPr>
+          <w:sz w:val="24"/>
+          <w:szCs w:val="24"/>
+        </w:rPr>
+        <w:br w:type="textWrapping" w:clear="all"/>
+      </w:r>
+    </w:p>
+    <w:p>
+      <w:pPr>
+        <w:pStyle w:val="Subttulo"/>
+      </w:pPr>
+      <w:r>
+        <w:t xml:space="preserve">      Gonzalo</w:t>
+      </w:r>
+      <w:r>
+        <w:tab/>
+      </w:r>
+      <w:r>
+        <w:tab/>
+        <w:t>Manuel</w:t>
+      </w:r>
+      <w:r>
+        <w:tab/>
+      </w:r>
+      <w:r>
+        <w:tab/>
+        <w:t xml:space="preserve"> Héctor</w:t>
+      </w:r>
+      <w:r>
+        <w:tab/>
+      </w:r>
+      <w:r>
+        <w:tab/>
+        <w:t xml:space="preserve">   Daniel</w:t>
+      </w:r>
+    </w:p>
+    <w:p>
+      <w:pPr>
+        <w:pStyle w:val="Ttulo2"/>
+        <w:numPr>
+          <w:ilvl w:val="0"/>
+          <w:numId w:val="9"/>
+        </w:numPr>
+        <w:spacing w:line="276" w:lineRule="auto"/>
+        <w:rPr>
+          <w:color w:val="365B6D"/>
+          <w:sz w:val="40"/>
+          <w:szCs w:val="40"/>
+        </w:rPr>
+      </w:pPr>
+      <w:r>
+        <w:rPr>
+          <w:color w:val="365B6D"/>
+          <w:sz w:val="40"/>
+          <w:szCs w:val="40"/>
+        </w:rPr>
+        <w:lastRenderedPageBreak/>
+        <w:t>ESPECIFICACIONES</w:t>
+      </w:r>
+    </w:p>
+    <w:p>
+      <w:pPr>
+        <w:spacing w:line="276" w:lineRule="auto"/>
+        <w:jc w:val="both"/>
+        <w:rPr>
+          <w:sz w:val="24"/>
+          <w:szCs w:val="24"/>
+        </w:rPr>
+      </w:pPr>
+      <w:r>
+        <w:rPr>
+          <w:sz w:val="24"/>
+          <w:szCs w:val="24"/>
+        </w:rPr>
+        <w:t>El programa contiene un menú con su respectivo “</w:t>
+      </w:r>
+      <w:proofErr w:type="spellStart"/>
+      <w:r>
+        <w:rPr>
+          <w:sz w:val="24"/>
+          <w:szCs w:val="24"/>
+        </w:rPr>
+        <w:t>Login</w:t>
+      </w:r>
+      <w:proofErr w:type="spellEnd"/>
+      <w:r>
+        <w:rPr>
+          <w:sz w:val="24"/>
+          <w:szCs w:val="24"/>
+        </w:rPr>
+        <w:t>” para que cada miembro inicie sesión en</w:t>
+      </w:r>
+      <w:r>
+        <w:rPr>
+          <w:sz w:val="24"/>
+          <w:szCs w:val="24"/>
+        </w:rPr>
+        <w:t xml:space="preserve"> el</w:t>
+      </w:r>
+      <w:r>
+        <w:rPr>
+          <w:sz w:val="24"/>
+          <w:szCs w:val="24"/>
+        </w:rPr>
+        <w:t xml:space="preserve"> programa, dicho menú está formado por el logo en la parte superior, la parte de abajo contiene dos campos de texto en el que se introduce el usuario y la contraseña. También contiene un botón para confirmar el inicio de sesión.</w:t>
+      </w:r>
+    </w:p>
+    <w:p>
+      <w:pPr>
+        <w:spacing w:line="276" w:lineRule="auto"/>
+        <w:jc w:val="both"/>
+        <w:rPr>
+          <w:sz w:val="24"/>
+          <w:szCs w:val="24"/>
+        </w:rPr>
+      </w:pPr>
+      <w:r>
+        <w:rPr>
+          <w:sz w:val="24"/>
+          <w:szCs w:val="24"/>
+        </w:rPr>
+        <w:t>Cuando el usuario introduce los datos correctamente aparecerá un menú en la sección de la parte de la derecha de la pantalla donde el usuario podrá crear, seleccionar o eliminar su personaje.</w:t>
+      </w:r>
+    </w:p>
+    <w:p>
+      <w:pPr>
+        <w:pStyle w:val="Ttulo2"/>
+        <w:numPr>
+          <w:ilvl w:val="0"/>
+          <w:numId w:val="9"/>
+        </w:numPr>
+        <w:spacing w:line="276" w:lineRule="auto"/>
+        <w:rPr>
+          <w:color w:val="365B6D"/>
+          <w:sz w:val="40"/>
+          <w:szCs w:val="40"/>
+        </w:rPr>
+      </w:pPr>
+      <w:bookmarkStart w:id="16" w:name="_Toc162287447"/>
+      <w:bookmarkStart w:id="17" w:name="_Toc162715924"/>
       <w:r>
         <w:rPr>
           <w:noProof/>
@@ -5104,7 +5580,7 @@
                     <pic:cNvPicPr/>
                   </pic:nvPicPr>
                   <pic:blipFill>
-                    <a:blip r:embed="rId29">
+                    <a:blip r:embed="rId30">
                       <a:extLst>
                         <a:ext uri="{28A0092B-C50C-407E-A947-70E740481C1C}">
                           <a14:useLocalDpi xmlns:a14="http://schemas.microsoft.com/office/drawing/2010/main" val="0"/>
@@ -5144,8 +5620,8 @@
         </w:rPr>
         <w:t>DIAGRAMA ENTIDAD – RELACIÓN</w:t>
       </w:r>
+      <w:bookmarkEnd w:id="16"/>
       <w:bookmarkEnd w:id="17"/>
-      <w:bookmarkEnd w:id="18"/>
     </w:p>
     <w:p>
       <w:pPr>
@@ -5183,7 +5659,25 @@
           <w:sz w:val="24"/>
           <w:szCs w:val="24"/>
         </w:rPr>
-        <w:t>La relación Miembro - Personaje tiene cardinalidad 1: N, ya que un miembro tiene como mínimo un personaje, porque sino no sería miembro, y como máximo N, ya que puede crear tantos personajes como quiera. Un personaje únicamente puede pertenecer a un miembro.</w:t>
+        <w:t xml:space="preserve">La relación Miembro - Personaje tiene cardinalidad 1: N, ya que un miembro tiene como mínimo un personaje, porque </w:t>
+      </w:r>
+      <w:proofErr w:type="spellStart"/>
+      <w:r>
+        <w:rPr>
+          <w:rFonts w:cs="Arial"/>
+          <w:sz w:val="24"/>
+          <w:szCs w:val="24"/>
+        </w:rPr>
+        <w:t>sino</w:t>
+      </w:r>
+      <w:proofErr w:type="spellEnd"/>
+      <w:r>
+        <w:rPr>
+          <w:rFonts w:cs="Arial"/>
+          <w:sz w:val="24"/>
+          <w:szCs w:val="24"/>
+        </w:rPr>
+        <w:t xml:space="preserve"> no sería miembro, y como máximo N, ya que puede crear tantos personajes como quiera. Un personaje únicamente puede pertenecer a un miembro.</w:t>
       </w:r>
     </w:p>
     <w:p>
@@ -5202,7 +5696,25 @@
           <w:sz w:val="24"/>
           <w:szCs w:val="24"/>
         </w:rPr>
-        <w:t>La relación Miembro – Partida tiene una cardinalidad de 1: N porque la partida es dirigida sólo por un miembro (que es el GameMaster), y al mismo tiempo el GM puede dirigir varias partidas.</w:t>
+        <w:t xml:space="preserve">La relación Miembro – Partida tiene una cardinalidad de 1: N porque la partida es dirigida sólo por un miembro (que es el </w:t>
+      </w:r>
+      <w:proofErr w:type="spellStart"/>
+      <w:r>
+        <w:rPr>
+          <w:rFonts w:cs="Arial"/>
+          <w:sz w:val="24"/>
+          <w:szCs w:val="24"/>
+        </w:rPr>
+        <w:t>GameMaster</w:t>
+      </w:r>
+      <w:proofErr w:type="spellEnd"/>
+      <w:r>
+        <w:rPr>
+          <w:rFonts w:cs="Arial"/>
+          <w:sz w:val="24"/>
+          <w:szCs w:val="24"/>
+        </w:rPr>
+        <w:t>), y al mismo tiempo el GM puede dirigir varias partidas.</w:t>
       </w:r>
     </w:p>
     <w:p>
@@ -5221,7 +5733,43 @@
           <w:sz w:val="24"/>
           <w:szCs w:val="24"/>
         </w:rPr>
-        <w:t>La relación Personaje - Partida tiene una cardinalidad N: M porque el personaje puede jugar en varias partidas y a su vez, en cada partida hay varios personajes. Al ser una relación N: M, se crea una tabla intermedia, donde la clave primaria será la concatenación de partida_id, personaje_id y el nivel del personaje. Cada registro de esta tabla contendrá las estadísticas de los personajes de cada partida. Estos registros serán únicos de cada nivel y se conservarán dichos registros a medida que se avance en la partida, es decir, cada miembro podrá acceder y ver las estadísticas de su personaje a medida que vaya avanzando en la partida.</w:t>
+        <w:t xml:space="preserve">La relación Personaje - Partida tiene una cardinalidad N: M porque el personaje puede jugar en varias partidas y a su vez, en cada partida hay varios personajes. Al ser una relación N: M, se crea una tabla intermedia, donde la clave primaria será la concatenación de </w:t>
+      </w:r>
+      <w:proofErr w:type="spellStart"/>
+      <w:r>
+        <w:rPr>
+          <w:rFonts w:cs="Arial"/>
+          <w:sz w:val="24"/>
+          <w:szCs w:val="24"/>
+        </w:rPr>
+        <w:t>partida_id</w:t>
+      </w:r>
+      <w:proofErr w:type="spellEnd"/>
+      <w:r>
+        <w:rPr>
+          <w:rFonts w:cs="Arial"/>
+          <w:sz w:val="24"/>
+          <w:szCs w:val="24"/>
+        </w:rPr>
+        <w:t xml:space="preserve">, </w:t>
+      </w:r>
+      <w:proofErr w:type="spellStart"/>
+      <w:r>
+        <w:rPr>
+          <w:rFonts w:cs="Arial"/>
+          <w:sz w:val="24"/>
+          <w:szCs w:val="24"/>
+        </w:rPr>
+        <w:t>personaje_id</w:t>
+      </w:r>
+      <w:proofErr w:type="spellEnd"/>
+      <w:r>
+        <w:rPr>
+          <w:rFonts w:cs="Arial"/>
+          <w:sz w:val="24"/>
+          <w:szCs w:val="24"/>
+        </w:rPr>
+        <w:t xml:space="preserve"> y el nivel del personaje. Cada registro de esta tabla contendrá las estadísticas de los personajes de cada partida. Estos registros serán únicos de cada nivel y se conservarán dichos registros a medida que se avance en la partida, es decir, cada miembro podrá acceder y ver las estadísticas de su personaje a medida que vaya avanzando en la partida.</w:t>
       </w:r>
     </w:p>
     <w:p>
@@ -5247,8 +5795,8 @@
           <w:szCs w:val="40"/>
         </w:rPr>
       </w:pPr>
-      <w:bookmarkStart w:id="19" w:name="_Toc162287448"/>
-      <w:bookmarkStart w:id="20" w:name="_Toc162715925"/>
+      <w:bookmarkStart w:id="18" w:name="_Toc162287448"/>
+      <w:bookmarkStart w:id="19" w:name="_Toc162715925"/>
       <w:r>
         <w:rPr>
           <w:color w:val="365B6D"/>
@@ -5273,8 +5821,8 @@
         </w:rPr>
         <w:t xml:space="preserve"> 18/03/2024 – 31/03/2024</w:t>
       </w:r>
+      <w:bookmarkEnd w:id="18"/>
       <w:bookmarkEnd w:id="19"/>
-      <w:bookmarkEnd w:id="20"/>
     </w:p>
     <w:p>
       <w:pPr>
@@ -5424,7 +5972,25 @@
           <w:sz w:val="24"/>
           <w:szCs w:val="24"/>
         </w:rPr>
-        <w:t>Creamos el proyecto de JAVA y lo subimos a la GitHub, con un primer commit.</w:t>
+        <w:t xml:space="preserve">Creamos el proyecto de JAVA y lo subimos a la GitHub, con un primer </w:t>
+      </w:r>
+      <w:proofErr w:type="spellStart"/>
+      <w:r>
+        <w:rPr>
+          <w:rFonts w:cs="Arial"/>
+          <w:sz w:val="24"/>
+          <w:szCs w:val="24"/>
+        </w:rPr>
+        <w:t>commit</w:t>
+      </w:r>
+      <w:proofErr w:type="spellEnd"/>
+      <w:r>
+        <w:rPr>
+          <w:rFonts w:cs="Arial"/>
+          <w:sz w:val="24"/>
+          <w:szCs w:val="24"/>
+        </w:rPr>
+        <w:t>.</w:t>
       </w:r>
     </w:p>
     <w:p>
@@ -5470,7 +6036,25 @@
           <w:sz w:val="24"/>
           <w:szCs w:val="24"/>
         </w:rPr>
-        <w:t>Añadimos un segundo commit con la primera versión del diagrama terminado.</w:t>
+        <w:t xml:space="preserve">Añadimos un segundo </w:t>
+      </w:r>
+      <w:proofErr w:type="spellStart"/>
+      <w:r>
+        <w:rPr>
+          <w:rFonts w:cs="Arial"/>
+          <w:sz w:val="24"/>
+          <w:szCs w:val="24"/>
+        </w:rPr>
+        <w:t>commit</w:t>
+      </w:r>
+      <w:proofErr w:type="spellEnd"/>
+      <w:r>
+        <w:rPr>
+          <w:rFonts w:cs="Arial"/>
+          <w:sz w:val="24"/>
+          <w:szCs w:val="24"/>
+        </w:rPr>
+        <w:t xml:space="preserve"> con la primera versión del diagrama terminado.</w:t>
       </w:r>
     </w:p>
     <w:p>
@@ -5556,7 +6140,25 @@
           <w:sz w:val="24"/>
           <w:szCs w:val="24"/>
         </w:rPr>
-        <w:t>Actualizamos el diagrama entidad relación e hicimos un commit con la versión 1.0.</w:t>
+        <w:t xml:space="preserve">Actualizamos el diagrama entidad relación e hicimos un </w:t>
+      </w:r>
+      <w:proofErr w:type="spellStart"/>
+      <w:r>
+        <w:rPr>
+          <w:rFonts w:cs="Arial"/>
+          <w:sz w:val="24"/>
+          <w:szCs w:val="24"/>
+        </w:rPr>
+        <w:t>commit</w:t>
+      </w:r>
+      <w:proofErr w:type="spellEnd"/>
+      <w:r>
+        <w:rPr>
+          <w:rFonts w:cs="Arial"/>
+          <w:sz w:val="24"/>
+          <w:szCs w:val="24"/>
+        </w:rPr>
+        <w:t xml:space="preserve"> con la versión 1.0.</w:t>
       </w:r>
     </w:p>
     <w:p>
@@ -5635,7 +6237,25 @@
           <w:sz w:val="24"/>
           <w:szCs w:val="24"/>
         </w:rPr>
-        <w:t>Actualizamos el diagrama entidad relación e hicimos un nuevo commit con la versión 1.1.</w:t>
+        <w:t xml:space="preserve">Actualizamos el diagrama entidad relación e hicimos un nuevo </w:t>
+      </w:r>
+      <w:proofErr w:type="spellStart"/>
+      <w:r>
+        <w:rPr>
+          <w:rFonts w:cs="Arial"/>
+          <w:sz w:val="24"/>
+          <w:szCs w:val="24"/>
+        </w:rPr>
+        <w:t>commit</w:t>
+      </w:r>
+      <w:proofErr w:type="spellEnd"/>
+      <w:r>
+        <w:rPr>
+          <w:rFonts w:cs="Arial"/>
+          <w:sz w:val="24"/>
+          <w:szCs w:val="24"/>
+        </w:rPr>
+        <w:t xml:space="preserve"> con la versión 1.1.</w:t>
       </w:r>
     </w:p>
     <w:p>
@@ -5796,8 +6416,8 @@
       </w:pPr>
     </w:p>
     <w:sectPr>
-      <w:headerReference w:type="default" r:id="rId30"/>
-      <w:footerReference w:type="default" r:id="rId31"/>
+      <w:headerReference w:type="default" r:id="rId31"/>
+      <w:footerReference w:type="default" r:id="rId32"/>
       <w:pgSz w:w="11906" w:h="16838"/>
       <w:pgMar w:top="1417" w:right="1701" w:bottom="1417" w:left="1701" w:header="708" w:footer="708" w:gutter="0"/>
       <w:cols w:space="708"/>
@@ -5808,7 +6428,7 @@
 </file>
 
 <file path=word/endnotes.xml><?xml version="1.0" encoding="utf-8"?>
-<w:endnotes xmlns:wpc="http://schemas.microsoft.com/office/word/2010/wordprocessingCanvas" xmlns:cx="http://schemas.microsoft.com/office/drawing/2014/chartex" xmlns:cx1="http://schemas.microsoft.com/office/drawing/2015/9/8/chartex" xmlns:cx2="http://schemas.microsoft.com/office/drawing/2015/10/21/chartex" xmlns:cx3="http://schemas.microsoft.com/office/drawing/2016/5/9/chartex" xmlns:cx4="http://schemas.microsoft.com/office/drawing/2016/5/10/chartex" xmlns:cx5="http://schemas.microsoft.com/office/drawing/2016/5/11/chartex" xmlns:cx6="http://schemas.microsoft.com/office/drawing/2016/5/12/chartex" xmlns:cx7="http://schemas.microsoft.com/office/drawing/2016/5/13/chartex" xmlns:cx8="http://schemas.microsoft.com/office/drawing/2016/5/14/chartex" xmlns:mc="http://schemas.openxmlformats.org/markup-compatibility/2006" xmlns:aink="http://schemas.microsoft.com/office/drawing/2016/ink" xmlns:am3d="http://schemas.microsoft.com/office/drawing/2017/model3d" xmlns:o="urn:schemas-microsoft-com:office:office" xmlns:oel="http://schemas.microsoft.com/office/2019/extlst" xmlns:r="http://schemas.openxmlformats.org/officeDocument/2006/relationships" xmlns:m="http://schemas.openxmlformats.org/officeDocument/2006/math" xmlns:v="urn:schemas-microsoft-com:vml" xmlns:wp14="http://schemas.microsoft.com/office/word/2010/wordprocessingDrawing" xmlns:wp="http://schemas.openxmlformats.org/drawingml/2006/wordprocessingDrawing" xmlns:w10="urn:schemas-microsoft-com:office:word" xmlns:w="http://schemas.openxmlformats.org/wordprocessingml/2006/main" xmlns:w14="http://schemas.microsoft.com/office/word/2010/wordml" xmlns:w15="http://schemas.microsoft.com/office/word/2012/wordml" xmlns:w16cex="http://schemas.microsoft.com/office/word/2018/wordml/cex" xmlns:w16cid="http://schemas.microsoft.com/office/word/2016/wordml/cid" xmlns:w16="http://schemas.microsoft.com/office/word/2018/wordml" xmlns:w16sdtdh="http://schemas.microsoft.com/office/word/2020/wordml/sdtdatahash" xmlns:w16se="http://schemas.microsoft.com/office/word/2015/wordml/symex" xmlns:wpg="http://schemas.microsoft.com/office/word/2010/wordprocessingGroup" xmlns:wpi="http://schemas.microsoft.com/office/word/2010/wordprocessingInk" xmlns:wne="http://schemas.microsoft.com/office/word/2006/wordml" xmlns:wps="http://schemas.microsoft.com/office/word/2010/wordprocessingShape" mc:Ignorable="w14 w15 w16se w16cid w16 w16cex w16sdtdh wp14">
+<w:endnotes xmlns:wpc="http://schemas.microsoft.com/office/word/2010/wordprocessingCanvas" xmlns:cx="http://schemas.microsoft.com/office/drawing/2014/chartex" xmlns:cx1="http://schemas.microsoft.com/office/drawing/2015/9/8/chartex" xmlns:cx2="http://schemas.microsoft.com/office/drawing/2015/10/21/chartex" xmlns:cx3="http://schemas.microsoft.com/office/drawing/2016/5/9/chartex" xmlns:cx4="http://schemas.microsoft.com/office/drawing/2016/5/10/chartex" xmlns:cx5="http://schemas.microsoft.com/office/drawing/2016/5/11/chartex" xmlns:cx6="http://schemas.microsoft.com/office/drawing/2016/5/12/chartex" xmlns:cx7="http://schemas.microsoft.com/office/drawing/2016/5/13/chartex" xmlns:cx8="http://schemas.microsoft.com/office/drawing/2016/5/14/chartex" xmlns:mc="http://schemas.openxmlformats.org/markup-compatibility/2006" xmlns:aink="http://schemas.microsoft.com/office/drawing/2016/ink" xmlns:am3d="http://schemas.microsoft.com/office/drawing/2017/model3d" xmlns:o="urn:schemas-microsoft-com:office:office" xmlns:oel="http://schemas.microsoft.com/office/2019/extlst" xmlns:r="http://schemas.openxmlformats.org/officeDocument/2006/relationships" xmlns:m="http://schemas.openxmlformats.org/officeDocument/2006/math" xmlns:v="urn:schemas-microsoft-com:vml" xmlns:wp14="http://schemas.microsoft.com/office/word/2010/wordprocessingDrawing" xmlns:wp="http://schemas.openxmlformats.org/drawingml/2006/wordprocessingDrawing" xmlns:w10="urn:schemas-microsoft-com:office:word" xmlns:w="http://schemas.openxmlformats.org/wordprocessingml/2006/main" xmlns:w14="http://schemas.microsoft.com/office/word/2010/wordml" xmlns:w15="http://schemas.microsoft.com/office/word/2012/wordml" xmlns:w16cex="http://schemas.microsoft.com/office/word/2018/wordml/cex" xmlns:w16cid="http://schemas.microsoft.com/office/word/2016/wordml/cid" xmlns:w16="http://schemas.microsoft.com/office/word/2018/wordml" xmlns:w16du="http://schemas.microsoft.com/office/word/2023/wordml/word16du" xmlns:w16sdtdh="http://schemas.microsoft.com/office/word/2020/wordml/sdtdatahash" xmlns:w16se="http://schemas.microsoft.com/office/word/2015/wordml/symex" xmlns:wpg="http://schemas.microsoft.com/office/word/2010/wordprocessingGroup" xmlns:wpi="http://schemas.microsoft.com/office/word/2010/wordprocessingInk" xmlns:wne="http://schemas.microsoft.com/office/word/2006/wordml" xmlns:wps="http://schemas.microsoft.com/office/word/2010/wordprocessingShape" mc:Ignorable="w14 w15 w16se w16cid w16 w16cex w16sdtdh w16du wp14">
   <w:endnote w:type="separator" w:id="-1">
     <w:p>
       <w:pPr>
@@ -5833,7 +6453,7 @@
 </file>
 
 <file path=word/footer1.xml><?xml version="1.0" encoding="utf-8"?>
-<w:ftr xmlns:wpc="http://schemas.microsoft.com/office/word/2010/wordprocessingCanvas" xmlns:cx="http://schemas.microsoft.com/office/drawing/2014/chartex" xmlns:cx1="http://schemas.microsoft.com/office/drawing/2015/9/8/chartex" xmlns:cx2="http://schemas.microsoft.com/office/drawing/2015/10/21/chartex" xmlns:cx3="http://schemas.microsoft.com/office/drawing/2016/5/9/chartex" xmlns:cx4="http://schemas.microsoft.com/office/drawing/2016/5/10/chartex" xmlns:cx5="http://schemas.microsoft.com/office/drawing/2016/5/11/chartex" xmlns:cx6="http://schemas.microsoft.com/office/drawing/2016/5/12/chartex" xmlns:cx7="http://schemas.microsoft.com/office/drawing/2016/5/13/chartex" xmlns:cx8="http://schemas.microsoft.com/office/drawing/2016/5/14/chartex" xmlns:mc="http://schemas.openxmlformats.org/markup-compatibility/2006" xmlns:aink="http://schemas.microsoft.com/office/drawing/2016/ink" xmlns:am3d="http://schemas.microsoft.com/office/drawing/2017/model3d" xmlns:o="urn:schemas-microsoft-com:office:office" xmlns:oel="http://schemas.microsoft.com/office/2019/extlst" xmlns:r="http://schemas.openxmlformats.org/officeDocument/2006/relationships" xmlns:m="http://schemas.openxmlformats.org/officeDocument/2006/math" xmlns:v="urn:schemas-microsoft-com:vml" xmlns:wp14="http://schemas.microsoft.com/office/word/2010/wordprocessingDrawing" xmlns:wp="http://schemas.openxmlformats.org/drawingml/2006/wordprocessingDrawing" xmlns:w10="urn:schemas-microsoft-com:office:word" xmlns:w="http://schemas.openxmlformats.org/wordprocessingml/2006/main" xmlns:w14="http://schemas.microsoft.com/office/word/2010/wordml" xmlns:w15="http://schemas.microsoft.com/office/word/2012/wordml" xmlns:w16cex="http://schemas.microsoft.com/office/word/2018/wordml/cex" xmlns:w16cid="http://schemas.microsoft.com/office/word/2016/wordml/cid" xmlns:w16="http://schemas.microsoft.com/office/word/2018/wordml" xmlns:w16sdtdh="http://schemas.microsoft.com/office/word/2020/wordml/sdtdatahash" xmlns:w16se="http://schemas.microsoft.com/office/word/2015/wordml/symex" xmlns:wpg="http://schemas.microsoft.com/office/word/2010/wordprocessingGroup" xmlns:wpi="http://schemas.microsoft.com/office/word/2010/wordprocessingInk" xmlns:wne="http://schemas.microsoft.com/office/word/2006/wordml" xmlns:wps="http://schemas.microsoft.com/office/word/2010/wordprocessingShape" mc:Ignorable="w14 w15 w16se w16cid w16 w16cex w16sdtdh wp14">
+<w:ftr xmlns:wpc="http://schemas.microsoft.com/office/word/2010/wordprocessingCanvas" xmlns:cx="http://schemas.microsoft.com/office/drawing/2014/chartex" xmlns:cx1="http://schemas.microsoft.com/office/drawing/2015/9/8/chartex" xmlns:cx2="http://schemas.microsoft.com/office/drawing/2015/10/21/chartex" xmlns:cx3="http://schemas.microsoft.com/office/drawing/2016/5/9/chartex" xmlns:cx4="http://schemas.microsoft.com/office/drawing/2016/5/10/chartex" xmlns:cx5="http://schemas.microsoft.com/office/drawing/2016/5/11/chartex" xmlns:cx6="http://schemas.microsoft.com/office/drawing/2016/5/12/chartex" xmlns:cx7="http://schemas.microsoft.com/office/drawing/2016/5/13/chartex" xmlns:cx8="http://schemas.microsoft.com/office/drawing/2016/5/14/chartex" xmlns:mc="http://schemas.openxmlformats.org/markup-compatibility/2006" xmlns:aink="http://schemas.microsoft.com/office/drawing/2016/ink" xmlns:am3d="http://schemas.microsoft.com/office/drawing/2017/model3d" xmlns:o="urn:schemas-microsoft-com:office:office" xmlns:oel="http://schemas.microsoft.com/office/2019/extlst" xmlns:r="http://schemas.openxmlformats.org/officeDocument/2006/relationships" xmlns:m="http://schemas.openxmlformats.org/officeDocument/2006/math" xmlns:v="urn:schemas-microsoft-com:vml" xmlns:wp14="http://schemas.microsoft.com/office/word/2010/wordprocessingDrawing" xmlns:wp="http://schemas.openxmlformats.org/drawingml/2006/wordprocessingDrawing" xmlns:w10="urn:schemas-microsoft-com:office:word" xmlns:w="http://schemas.openxmlformats.org/wordprocessingml/2006/main" xmlns:w14="http://schemas.microsoft.com/office/word/2010/wordml" xmlns:w15="http://schemas.microsoft.com/office/word/2012/wordml" xmlns:w16cex="http://schemas.microsoft.com/office/word/2018/wordml/cex" xmlns:w16cid="http://schemas.microsoft.com/office/word/2016/wordml/cid" xmlns:w16="http://schemas.microsoft.com/office/word/2018/wordml" xmlns:w16du="http://schemas.microsoft.com/office/word/2023/wordml/word16du" xmlns:w16sdtdh="http://schemas.microsoft.com/office/word/2020/wordml/sdtdatahash" xmlns:w16se="http://schemas.microsoft.com/office/word/2015/wordml/symex" xmlns:wpg="http://schemas.microsoft.com/office/word/2010/wordprocessingGroup" xmlns:wpi="http://schemas.microsoft.com/office/word/2010/wordprocessingInk" xmlns:wne="http://schemas.microsoft.com/office/word/2006/wordml" xmlns:wps="http://schemas.microsoft.com/office/word/2010/wordprocessingShape" mc:Ignorable="w14 w15 w16se w16cid w16 w16cex w16sdtdh w16du wp14">
   <w:sdt>
     <w:sdtPr>
       <w:id w:val="-1266838084"/>
@@ -5870,7 +6490,7 @@
 </file>
 
 <file path=word/footnotes.xml><?xml version="1.0" encoding="utf-8"?>
-<w:footnotes xmlns:wpc="http://schemas.microsoft.com/office/word/2010/wordprocessingCanvas" xmlns:cx="http://schemas.microsoft.com/office/drawing/2014/chartex" xmlns:cx1="http://schemas.microsoft.com/office/drawing/2015/9/8/chartex" xmlns:cx2="http://schemas.microsoft.com/office/drawing/2015/10/21/chartex" xmlns:cx3="http://schemas.microsoft.com/office/drawing/2016/5/9/chartex" xmlns:cx4="http://schemas.microsoft.com/office/drawing/2016/5/10/chartex" xmlns:cx5="http://schemas.microsoft.com/office/drawing/2016/5/11/chartex" xmlns:cx6="http://schemas.microsoft.com/office/drawing/2016/5/12/chartex" xmlns:cx7="http://schemas.microsoft.com/office/drawing/2016/5/13/chartex" xmlns:cx8="http://schemas.microsoft.com/office/drawing/2016/5/14/chartex" xmlns:mc="http://schemas.openxmlformats.org/markup-compatibility/2006" xmlns:aink="http://schemas.microsoft.com/office/drawing/2016/ink" xmlns:am3d="http://schemas.microsoft.com/office/drawing/2017/model3d" xmlns:o="urn:schemas-microsoft-com:office:office" xmlns:oel="http://schemas.microsoft.com/office/2019/extlst" xmlns:r="http://schemas.openxmlformats.org/officeDocument/2006/relationships" xmlns:m="http://schemas.openxmlformats.org/officeDocument/2006/math" xmlns:v="urn:schemas-microsoft-com:vml" xmlns:wp14="http://schemas.microsoft.com/office/word/2010/wordprocessingDrawing" xmlns:wp="http://schemas.openxmlformats.org/drawingml/2006/wordprocessingDrawing" xmlns:w10="urn:schemas-microsoft-com:office:word" xmlns:w="http://schemas.openxmlformats.org/wordprocessingml/2006/main" xmlns:w14="http://schemas.microsoft.com/office/word/2010/wordml" xmlns:w15="http://schemas.microsoft.com/office/word/2012/wordml" xmlns:w16cex="http://schemas.microsoft.com/office/word/2018/wordml/cex" xmlns:w16cid="http://schemas.microsoft.com/office/word/2016/wordml/cid" xmlns:w16="http://schemas.microsoft.com/office/word/2018/wordml" xmlns:w16sdtdh="http://schemas.microsoft.com/office/word/2020/wordml/sdtdatahash" xmlns:w16se="http://schemas.microsoft.com/office/word/2015/wordml/symex" xmlns:wpg="http://schemas.microsoft.com/office/word/2010/wordprocessingGroup" xmlns:wpi="http://schemas.microsoft.com/office/word/2010/wordprocessingInk" xmlns:wne="http://schemas.microsoft.com/office/word/2006/wordml" xmlns:wps="http://schemas.microsoft.com/office/word/2010/wordprocessingShape" mc:Ignorable="w14 w15 w16se w16cid w16 w16cex w16sdtdh wp14">
+<w:footnotes xmlns:wpc="http://schemas.microsoft.com/office/word/2010/wordprocessingCanvas" xmlns:cx="http://schemas.microsoft.com/office/drawing/2014/chartex" xmlns:cx1="http://schemas.microsoft.com/office/drawing/2015/9/8/chartex" xmlns:cx2="http://schemas.microsoft.com/office/drawing/2015/10/21/chartex" xmlns:cx3="http://schemas.microsoft.com/office/drawing/2016/5/9/chartex" xmlns:cx4="http://schemas.microsoft.com/office/drawing/2016/5/10/chartex" xmlns:cx5="http://schemas.microsoft.com/office/drawing/2016/5/11/chartex" xmlns:cx6="http://schemas.microsoft.com/office/drawing/2016/5/12/chartex" xmlns:cx7="http://schemas.microsoft.com/office/drawing/2016/5/13/chartex" xmlns:cx8="http://schemas.microsoft.com/office/drawing/2016/5/14/chartex" xmlns:mc="http://schemas.openxmlformats.org/markup-compatibility/2006" xmlns:aink="http://schemas.microsoft.com/office/drawing/2016/ink" xmlns:am3d="http://schemas.microsoft.com/office/drawing/2017/model3d" xmlns:o="urn:schemas-microsoft-com:office:office" xmlns:oel="http://schemas.microsoft.com/office/2019/extlst" xmlns:r="http://schemas.openxmlformats.org/officeDocument/2006/relationships" xmlns:m="http://schemas.openxmlformats.org/officeDocument/2006/math" xmlns:v="urn:schemas-microsoft-com:vml" xmlns:wp14="http://schemas.microsoft.com/office/word/2010/wordprocessingDrawing" xmlns:wp="http://schemas.openxmlformats.org/drawingml/2006/wordprocessingDrawing" xmlns:w10="urn:schemas-microsoft-com:office:word" xmlns:w="http://schemas.openxmlformats.org/wordprocessingml/2006/main" xmlns:w14="http://schemas.microsoft.com/office/word/2010/wordml" xmlns:w15="http://schemas.microsoft.com/office/word/2012/wordml" xmlns:w16cex="http://schemas.microsoft.com/office/word/2018/wordml/cex" xmlns:w16cid="http://schemas.microsoft.com/office/word/2016/wordml/cid" xmlns:w16="http://schemas.microsoft.com/office/word/2018/wordml" xmlns:w16du="http://schemas.microsoft.com/office/word/2023/wordml/word16du" xmlns:w16sdtdh="http://schemas.microsoft.com/office/word/2020/wordml/sdtdatahash" xmlns:w16se="http://schemas.microsoft.com/office/word/2015/wordml/symex" xmlns:wpg="http://schemas.microsoft.com/office/word/2010/wordprocessingGroup" xmlns:wpi="http://schemas.microsoft.com/office/word/2010/wordprocessingInk" xmlns:wne="http://schemas.microsoft.com/office/word/2006/wordml" xmlns:wps="http://schemas.microsoft.com/office/word/2010/wordprocessingShape" mc:Ignorable="w14 w15 w16se w16cid w16 w16cex w16sdtdh w16du wp14">
   <w:footnote w:type="separator" w:id="-1">
     <w:p>
       <w:pPr>
@@ -5895,7 +6515,7 @@
 </file>
 
 <file path=word/header1.xml><?xml version="1.0" encoding="utf-8"?>
-<w:hdr xmlns:wpc="http://schemas.microsoft.com/office/word/2010/wordprocessingCanvas" xmlns:cx="http://schemas.microsoft.com/office/drawing/2014/chartex" xmlns:cx1="http://schemas.microsoft.com/office/drawing/2015/9/8/chartex" xmlns:cx2="http://schemas.microsoft.com/office/drawing/2015/10/21/chartex" xmlns:cx3="http://schemas.microsoft.com/office/drawing/2016/5/9/chartex" xmlns:cx4="http://schemas.microsoft.com/office/drawing/2016/5/10/chartex" xmlns:cx5="http://schemas.microsoft.com/office/drawing/2016/5/11/chartex" xmlns:cx6="http://schemas.microsoft.com/office/drawing/2016/5/12/chartex" xmlns:cx7="http://schemas.microsoft.com/office/drawing/2016/5/13/chartex" xmlns:cx8="http://schemas.microsoft.com/office/drawing/2016/5/14/chartex" xmlns:mc="http://schemas.openxmlformats.org/markup-compatibility/2006" xmlns:aink="http://schemas.microsoft.com/office/drawing/2016/ink" xmlns:am3d="http://schemas.microsoft.com/office/drawing/2017/model3d" xmlns:o="urn:schemas-microsoft-com:office:office" xmlns:oel="http://schemas.microsoft.com/office/2019/extlst" xmlns:r="http://schemas.openxmlformats.org/officeDocument/2006/relationships" xmlns:m="http://schemas.openxmlformats.org/officeDocument/2006/math" xmlns:v="urn:schemas-microsoft-com:vml" xmlns:wp14="http://schemas.microsoft.com/office/word/2010/wordprocessingDrawing" xmlns:wp="http://schemas.openxmlformats.org/drawingml/2006/wordprocessingDrawing" xmlns:w10="urn:schemas-microsoft-com:office:word" xmlns:w="http://schemas.openxmlformats.org/wordprocessingml/2006/main" xmlns:w14="http://schemas.microsoft.com/office/word/2010/wordml" xmlns:w15="http://schemas.microsoft.com/office/word/2012/wordml" xmlns:w16cex="http://schemas.microsoft.com/office/word/2018/wordml/cex" xmlns:w16cid="http://schemas.microsoft.com/office/word/2016/wordml/cid" xmlns:w16="http://schemas.microsoft.com/office/word/2018/wordml" xmlns:w16sdtdh="http://schemas.microsoft.com/office/word/2020/wordml/sdtdatahash" xmlns:w16se="http://schemas.microsoft.com/office/word/2015/wordml/symex" xmlns:wpg="http://schemas.microsoft.com/office/word/2010/wordprocessingGroup" xmlns:wpi="http://schemas.microsoft.com/office/word/2010/wordprocessingInk" xmlns:wne="http://schemas.microsoft.com/office/word/2006/wordml" xmlns:wps="http://schemas.microsoft.com/office/word/2010/wordprocessingShape" mc:Ignorable="w14 w15 w16se w16cid w16 w16cex w16sdtdh wp14">
+<w:hdr xmlns:wpc="http://schemas.microsoft.com/office/word/2010/wordprocessingCanvas" xmlns:cx="http://schemas.microsoft.com/office/drawing/2014/chartex" xmlns:cx1="http://schemas.microsoft.com/office/drawing/2015/9/8/chartex" xmlns:cx2="http://schemas.microsoft.com/office/drawing/2015/10/21/chartex" xmlns:cx3="http://schemas.microsoft.com/office/drawing/2016/5/9/chartex" xmlns:cx4="http://schemas.microsoft.com/office/drawing/2016/5/10/chartex" xmlns:cx5="http://schemas.microsoft.com/office/drawing/2016/5/11/chartex" xmlns:cx6="http://schemas.microsoft.com/office/drawing/2016/5/12/chartex" xmlns:cx7="http://schemas.microsoft.com/office/drawing/2016/5/13/chartex" xmlns:cx8="http://schemas.microsoft.com/office/drawing/2016/5/14/chartex" xmlns:mc="http://schemas.openxmlformats.org/markup-compatibility/2006" xmlns:aink="http://schemas.microsoft.com/office/drawing/2016/ink" xmlns:am3d="http://schemas.microsoft.com/office/drawing/2017/model3d" xmlns:o="urn:schemas-microsoft-com:office:office" xmlns:oel="http://schemas.microsoft.com/office/2019/extlst" xmlns:r="http://schemas.openxmlformats.org/officeDocument/2006/relationships" xmlns:m="http://schemas.openxmlformats.org/officeDocument/2006/math" xmlns:v="urn:schemas-microsoft-com:vml" xmlns:wp14="http://schemas.microsoft.com/office/word/2010/wordprocessingDrawing" xmlns:wp="http://schemas.openxmlformats.org/drawingml/2006/wordprocessingDrawing" xmlns:w10="urn:schemas-microsoft-com:office:word" xmlns:w="http://schemas.openxmlformats.org/wordprocessingml/2006/main" xmlns:w14="http://schemas.microsoft.com/office/word/2010/wordml" xmlns:w15="http://schemas.microsoft.com/office/word/2012/wordml" xmlns:w16cex="http://schemas.microsoft.com/office/word/2018/wordml/cex" xmlns:w16cid="http://schemas.microsoft.com/office/word/2016/wordml/cid" xmlns:w16="http://schemas.microsoft.com/office/word/2018/wordml" xmlns:w16du="http://schemas.microsoft.com/office/word/2023/wordml/word16du" xmlns:w16sdtdh="http://schemas.microsoft.com/office/word/2020/wordml/sdtdatahash" xmlns:w16se="http://schemas.microsoft.com/office/word/2015/wordml/symex" xmlns:wpg="http://schemas.microsoft.com/office/word/2010/wordprocessingGroup" xmlns:wpi="http://schemas.microsoft.com/office/word/2010/wordprocessingInk" xmlns:wne="http://schemas.microsoft.com/office/word/2006/wordml" xmlns:wps="http://schemas.microsoft.com/office/word/2010/wordprocessingShape" mc:Ignorable="w14 w15 w16se w16cid w16 w16cex w16sdtdh w16du wp14">
   <w:p>
     <w:pPr>
       <w:pStyle w:val="Encabezado"/>
@@ -5915,7 +6535,7 @@
 </file>
 
 <file path=word/numbering.xml><?xml version="1.0" encoding="utf-8"?>
-<w:numbering xmlns:wpc="http://schemas.microsoft.com/office/word/2010/wordprocessingCanvas" xmlns:cx="http://schemas.microsoft.com/office/drawing/2014/chartex" xmlns:cx1="http://schemas.microsoft.com/office/drawing/2015/9/8/chartex" xmlns:cx2="http://schemas.microsoft.com/office/drawing/2015/10/21/chartex" xmlns:cx3="http://schemas.microsoft.com/office/drawing/2016/5/9/chartex" xmlns:cx4="http://schemas.microsoft.com/office/drawing/2016/5/10/chartex" xmlns:cx5="http://schemas.microsoft.com/office/drawing/2016/5/11/chartex" xmlns:cx6="http://schemas.microsoft.com/office/drawing/2016/5/12/chartex" xmlns:cx7="http://schemas.microsoft.com/office/drawing/2016/5/13/chartex" xmlns:cx8="http://schemas.microsoft.com/office/drawing/2016/5/14/chartex" xmlns:mc="http://schemas.openxmlformats.org/markup-compatibility/2006" xmlns:aink="http://schemas.microsoft.com/office/drawing/2016/ink" xmlns:am3d="http://schemas.microsoft.com/office/drawing/2017/model3d" xmlns:o="urn:schemas-microsoft-com:office:office" xmlns:oel="http://schemas.microsoft.com/office/2019/extlst" xmlns:r="http://schemas.openxmlformats.org/officeDocument/2006/relationships" xmlns:m="http://schemas.openxmlformats.org/officeDocument/2006/math" xmlns:v="urn:schemas-microsoft-com:vml" xmlns:wp14="http://schemas.microsoft.com/office/word/2010/wordprocessingDrawing" xmlns:wp="http://schemas.openxmlformats.org/drawingml/2006/wordprocessingDrawing" xmlns:w10="urn:schemas-microsoft-com:office:word" xmlns:w="http://schemas.openxmlformats.org/wordprocessingml/2006/main" xmlns:w14="http://schemas.microsoft.com/office/word/2010/wordml" xmlns:w15="http://schemas.microsoft.com/office/word/2012/wordml" xmlns:w16cex="http://schemas.microsoft.com/office/word/2018/wordml/cex" xmlns:w16cid="http://schemas.microsoft.com/office/word/2016/wordml/cid" xmlns:w16="http://schemas.microsoft.com/office/word/2018/wordml" xmlns:w16sdtdh="http://schemas.microsoft.com/office/word/2020/wordml/sdtdatahash" xmlns:w16se="http://schemas.microsoft.com/office/word/2015/wordml/symex" xmlns:wpg="http://schemas.microsoft.com/office/word/2010/wordprocessingGroup" xmlns:wpi="http://schemas.microsoft.com/office/word/2010/wordprocessingInk" xmlns:wne="http://schemas.microsoft.com/office/word/2006/wordml" xmlns:wps="http://schemas.microsoft.com/office/word/2010/wordprocessingShape" mc:Ignorable="w14 w15 w16se w16cid w16 w16cex w16sdtdh wp14">
+<w:numbering xmlns:wpc="http://schemas.microsoft.com/office/word/2010/wordprocessingCanvas" xmlns:cx="http://schemas.microsoft.com/office/drawing/2014/chartex" xmlns:cx1="http://schemas.microsoft.com/office/drawing/2015/9/8/chartex" xmlns:cx2="http://schemas.microsoft.com/office/drawing/2015/10/21/chartex" xmlns:cx3="http://schemas.microsoft.com/office/drawing/2016/5/9/chartex" xmlns:cx4="http://schemas.microsoft.com/office/drawing/2016/5/10/chartex" xmlns:cx5="http://schemas.microsoft.com/office/drawing/2016/5/11/chartex" xmlns:cx6="http://schemas.microsoft.com/office/drawing/2016/5/12/chartex" xmlns:cx7="http://schemas.microsoft.com/office/drawing/2016/5/13/chartex" xmlns:cx8="http://schemas.microsoft.com/office/drawing/2016/5/14/chartex" xmlns:mc="http://schemas.openxmlformats.org/markup-compatibility/2006" xmlns:aink="http://schemas.microsoft.com/office/drawing/2016/ink" xmlns:am3d="http://schemas.microsoft.com/office/drawing/2017/model3d" xmlns:o="urn:schemas-microsoft-com:office:office" xmlns:oel="http://schemas.microsoft.com/office/2019/extlst" xmlns:r="http://schemas.openxmlformats.org/officeDocument/2006/relationships" xmlns:m="http://schemas.openxmlformats.org/officeDocument/2006/math" xmlns:v="urn:schemas-microsoft-com:vml" xmlns:wp14="http://schemas.microsoft.com/office/word/2010/wordprocessingDrawing" xmlns:wp="http://schemas.openxmlformats.org/drawingml/2006/wordprocessingDrawing" xmlns:w10="urn:schemas-microsoft-com:office:word" xmlns:w="http://schemas.openxmlformats.org/wordprocessingml/2006/main" xmlns:w14="http://schemas.microsoft.com/office/word/2010/wordml" xmlns:w15="http://schemas.microsoft.com/office/word/2012/wordml" xmlns:w16cex="http://schemas.microsoft.com/office/word/2018/wordml/cex" xmlns:w16cid="http://schemas.microsoft.com/office/word/2016/wordml/cid" xmlns:w16="http://schemas.microsoft.com/office/word/2018/wordml" xmlns:w16du="http://schemas.microsoft.com/office/word/2023/wordml/word16du" xmlns:w16sdtdh="http://schemas.microsoft.com/office/word/2020/wordml/sdtdatahash" xmlns:w16se="http://schemas.microsoft.com/office/word/2015/wordml/symex" xmlns:wpg="http://schemas.microsoft.com/office/word/2010/wordprocessingGroup" xmlns:wpi="http://schemas.microsoft.com/office/word/2010/wordprocessingInk" xmlns:wne="http://schemas.microsoft.com/office/word/2006/wordml" xmlns:wps="http://schemas.microsoft.com/office/word/2010/wordprocessingShape" mc:Ignorable="w14 w15 w16se w16cid w16 w16cex w16sdtdh w16du wp14">
   <w:abstractNum w:abstractNumId="0" w15:restartNumberingAfterBreak="0">
     <w:nsid w:val="029D6F25"/>
     <w:multiLevelType w:val="hybridMultilevel"/>
@@ -6032,7 +6652,7 @@
   <w:abstractNum w:abstractNumId="1" w15:restartNumberingAfterBreak="0">
     <w:nsid w:val="2DE560AE"/>
     <w:multiLevelType w:val="hybridMultilevel"/>
-    <w:tmpl w:val="F90A8A46"/>
+    <w:tmpl w:val="64768838"/>
     <w:lvl w:ilvl="0" w:tplc="0C0A000F">
       <w:start w:val="1"/>
       <w:numFmt w:val="decimal"/>
@@ -6547,6 +7167,95 @@
     </w:lvl>
   </w:abstractNum>
   <w:abstractNum w:abstractNumId="6" w15:restartNumberingAfterBreak="0">
+    <w:nsid w:val="473A50E8"/>
+    <w:multiLevelType w:val="hybridMultilevel"/>
+    <w:tmpl w:val="3F70FE00"/>
+    <w:lvl w:ilvl="0" w:tplc="FFFFFFFF">
+      <w:start w:val="1"/>
+      <w:numFmt w:val="decimal"/>
+      <w:lvlText w:val="%1."/>
+      <w:lvlJc w:val="left"/>
+      <w:pPr>
+        <w:ind w:left="720" w:hanging="360"/>
+      </w:pPr>
+      <w:rPr>
+        <w:rFonts w:hint="default"/>
+      </w:rPr>
+    </w:lvl>
+    <w:lvl w:ilvl="1" w:tplc="FFFFFFFF" w:tentative="1">
+      <w:start w:val="1"/>
+      <w:numFmt w:val="lowerLetter"/>
+      <w:lvlText w:val="%2."/>
+      <w:lvlJc w:val="left"/>
+      <w:pPr>
+        <w:ind w:left="1440" w:hanging="360"/>
+      </w:pPr>
+    </w:lvl>
+    <w:lvl w:ilvl="2" w:tplc="FFFFFFFF" w:tentative="1">
+      <w:start w:val="1"/>
+      <w:numFmt w:val="lowerRoman"/>
+      <w:lvlText w:val="%3."/>
+      <w:lvlJc w:val="right"/>
+      <w:pPr>
+        <w:ind w:left="2160" w:hanging="180"/>
+      </w:pPr>
+    </w:lvl>
+    <w:lvl w:ilvl="3" w:tplc="FFFFFFFF" w:tentative="1">
+      <w:start w:val="1"/>
+      <w:numFmt w:val="decimal"/>
+      <w:lvlText w:val="%4."/>
+      <w:lvlJc w:val="left"/>
+      <w:pPr>
+        <w:ind w:left="2880" w:hanging="360"/>
+      </w:pPr>
+    </w:lvl>
+    <w:lvl w:ilvl="4" w:tplc="FFFFFFFF" w:tentative="1">
+      <w:start w:val="1"/>
+      <w:numFmt w:val="lowerLetter"/>
+      <w:lvlText w:val="%5."/>
+      <w:lvlJc w:val="left"/>
+      <w:pPr>
+        <w:ind w:left="3600" w:hanging="360"/>
+      </w:pPr>
+    </w:lvl>
+    <w:lvl w:ilvl="5" w:tplc="FFFFFFFF" w:tentative="1">
+      <w:start w:val="1"/>
+      <w:numFmt w:val="lowerRoman"/>
+      <w:lvlText w:val="%6."/>
+      <w:lvlJc w:val="right"/>
+      <w:pPr>
+        <w:ind w:left="4320" w:hanging="180"/>
+      </w:pPr>
+    </w:lvl>
+    <w:lvl w:ilvl="6" w:tplc="FFFFFFFF" w:tentative="1">
+      <w:start w:val="1"/>
+      <w:numFmt w:val="decimal"/>
+      <w:lvlText w:val="%7."/>
+      <w:lvlJc w:val="left"/>
+      <w:pPr>
+        <w:ind w:left="5040" w:hanging="360"/>
+      </w:pPr>
+    </w:lvl>
+    <w:lvl w:ilvl="7" w:tplc="FFFFFFFF" w:tentative="1">
+      <w:start w:val="1"/>
+      <w:numFmt w:val="lowerLetter"/>
+      <w:lvlText w:val="%8."/>
+      <w:lvlJc w:val="left"/>
+      <w:pPr>
+        <w:ind w:left="5760" w:hanging="360"/>
+      </w:pPr>
+    </w:lvl>
+    <w:lvl w:ilvl="8" w:tplc="FFFFFFFF" w:tentative="1">
+      <w:start w:val="1"/>
+      <w:numFmt w:val="lowerRoman"/>
+      <w:lvlText w:val="%9."/>
+      <w:lvlJc w:val="right"/>
+      <w:pPr>
+        <w:ind w:left="6480" w:hanging="180"/>
+      </w:pPr>
+    </w:lvl>
+  </w:abstractNum>
+  <w:abstractNum w:abstractNumId="7" w15:restartNumberingAfterBreak="0">
     <w:nsid w:val="4A4A3C1C"/>
     <w:multiLevelType w:val="hybridMultilevel"/>
     <w:tmpl w:val="5AC82DB0"/>
@@ -6635,7 +7344,96 @@
       </w:pPr>
     </w:lvl>
   </w:abstractNum>
-  <w:abstractNum w:abstractNumId="7" w15:restartNumberingAfterBreak="0">
+  <w:abstractNum w:abstractNumId="8" w15:restartNumberingAfterBreak="0">
+    <w:nsid w:val="5C5A3FBC"/>
+    <w:multiLevelType w:val="hybridMultilevel"/>
+    <w:tmpl w:val="93383958"/>
+    <w:lvl w:ilvl="0" w:tplc="FFFFFFFF">
+      <w:start w:val="1"/>
+      <w:numFmt w:val="decimal"/>
+      <w:lvlText w:val="%1."/>
+      <w:lvlJc w:val="left"/>
+      <w:pPr>
+        <w:ind w:left="720" w:hanging="360"/>
+      </w:pPr>
+      <w:rPr>
+        <w:rFonts w:hint="default"/>
+      </w:rPr>
+    </w:lvl>
+    <w:lvl w:ilvl="1" w:tplc="FFFFFFFF" w:tentative="1">
+      <w:start w:val="1"/>
+      <w:numFmt w:val="lowerLetter"/>
+      <w:lvlText w:val="%2."/>
+      <w:lvlJc w:val="left"/>
+      <w:pPr>
+        <w:ind w:left="1440" w:hanging="360"/>
+      </w:pPr>
+    </w:lvl>
+    <w:lvl w:ilvl="2" w:tplc="FFFFFFFF" w:tentative="1">
+      <w:start w:val="1"/>
+      <w:numFmt w:val="lowerRoman"/>
+      <w:lvlText w:val="%3."/>
+      <w:lvlJc w:val="right"/>
+      <w:pPr>
+        <w:ind w:left="2160" w:hanging="180"/>
+      </w:pPr>
+    </w:lvl>
+    <w:lvl w:ilvl="3" w:tplc="FFFFFFFF" w:tentative="1">
+      <w:start w:val="1"/>
+      <w:numFmt w:val="decimal"/>
+      <w:lvlText w:val="%4."/>
+      <w:lvlJc w:val="left"/>
+      <w:pPr>
+        <w:ind w:left="2880" w:hanging="360"/>
+      </w:pPr>
+    </w:lvl>
+    <w:lvl w:ilvl="4" w:tplc="FFFFFFFF" w:tentative="1">
+      <w:start w:val="1"/>
+      <w:numFmt w:val="lowerLetter"/>
+      <w:lvlText w:val="%5."/>
+      <w:lvlJc w:val="left"/>
+      <w:pPr>
+        <w:ind w:left="3600" w:hanging="360"/>
+      </w:pPr>
+    </w:lvl>
+    <w:lvl w:ilvl="5" w:tplc="FFFFFFFF" w:tentative="1">
+      <w:start w:val="1"/>
+      <w:numFmt w:val="lowerRoman"/>
+      <w:lvlText w:val="%6."/>
+      <w:lvlJc w:val="right"/>
+      <w:pPr>
+        <w:ind w:left="4320" w:hanging="180"/>
+      </w:pPr>
+    </w:lvl>
+    <w:lvl w:ilvl="6" w:tplc="FFFFFFFF" w:tentative="1">
+      <w:start w:val="1"/>
+      <w:numFmt w:val="decimal"/>
+      <w:lvlText w:val="%7."/>
+      <w:lvlJc w:val="left"/>
+      <w:pPr>
+        <w:ind w:left="5040" w:hanging="360"/>
+      </w:pPr>
+    </w:lvl>
+    <w:lvl w:ilvl="7" w:tplc="FFFFFFFF" w:tentative="1">
+      <w:start w:val="1"/>
+      <w:numFmt w:val="lowerLetter"/>
+      <w:lvlText w:val="%8."/>
+      <w:lvlJc w:val="left"/>
+      <w:pPr>
+        <w:ind w:left="5760" w:hanging="360"/>
+      </w:pPr>
+    </w:lvl>
+    <w:lvl w:ilvl="8" w:tplc="FFFFFFFF" w:tentative="1">
+      <w:start w:val="1"/>
+      <w:numFmt w:val="lowerRoman"/>
+      <w:lvlText w:val="%9."/>
+      <w:lvlJc w:val="right"/>
+      <w:pPr>
+        <w:ind w:left="6480" w:hanging="180"/>
+      </w:pPr>
+    </w:lvl>
+  </w:abstractNum>
+  <w:abstractNum w:abstractNumId="9" w15:restartNumberingAfterBreak="0">
     <w:nsid w:val="61B2320D"/>
     <w:multiLevelType w:val="multilevel"/>
     <w:tmpl w:val="CC044BEA"/>
@@ -6784,7 +7582,7 @@
       </w:rPr>
     </w:lvl>
   </w:abstractNum>
-  <w:abstractNum w:abstractNumId="8" w15:restartNumberingAfterBreak="0">
+  <w:abstractNum w:abstractNumId="10" w15:restartNumberingAfterBreak="0">
     <w:nsid w:val="69AE0A8F"/>
     <w:multiLevelType w:val="hybridMultilevel"/>
     <w:tmpl w:val="66A2E1D2"/>
@@ -6873,7 +7671,96 @@
       </w:pPr>
     </w:lvl>
   </w:abstractNum>
-  <w:abstractNum w:abstractNumId="9" w15:restartNumberingAfterBreak="0">
+  <w:abstractNum w:abstractNumId="11" w15:restartNumberingAfterBreak="0">
+    <w:nsid w:val="6BE86DBC"/>
+    <w:multiLevelType w:val="hybridMultilevel"/>
+    <w:tmpl w:val="F90A8A46"/>
+    <w:lvl w:ilvl="0" w:tplc="FFFFFFFF">
+      <w:start w:val="1"/>
+      <w:numFmt w:val="decimal"/>
+      <w:lvlText w:val="%1."/>
+      <w:lvlJc w:val="left"/>
+      <w:pPr>
+        <w:ind w:left="720" w:hanging="360"/>
+      </w:pPr>
+      <w:rPr>
+        <w:rFonts w:hint="default"/>
+      </w:rPr>
+    </w:lvl>
+    <w:lvl w:ilvl="1" w:tplc="FFFFFFFF" w:tentative="1">
+      <w:start w:val="1"/>
+      <w:numFmt w:val="lowerLetter"/>
+      <w:lvlText w:val="%2."/>
+      <w:lvlJc w:val="left"/>
+      <w:pPr>
+        <w:ind w:left="1440" w:hanging="360"/>
+      </w:pPr>
+    </w:lvl>
+    <w:lvl w:ilvl="2" w:tplc="FFFFFFFF" w:tentative="1">
+      <w:start w:val="1"/>
+      <w:numFmt w:val="lowerRoman"/>
+      <w:lvlText w:val="%3."/>
+      <w:lvlJc w:val="right"/>
+      <w:pPr>
+        <w:ind w:left="2160" w:hanging="180"/>
+      </w:pPr>
+    </w:lvl>
+    <w:lvl w:ilvl="3" w:tplc="FFFFFFFF" w:tentative="1">
+      <w:start w:val="1"/>
+      <w:numFmt w:val="decimal"/>
+      <w:lvlText w:val="%4."/>
+      <w:lvlJc w:val="left"/>
+      <w:pPr>
+        <w:ind w:left="2880" w:hanging="360"/>
+      </w:pPr>
+    </w:lvl>
+    <w:lvl w:ilvl="4" w:tplc="FFFFFFFF" w:tentative="1">
+      <w:start w:val="1"/>
+      <w:numFmt w:val="lowerLetter"/>
+      <w:lvlText w:val="%5."/>
+      <w:lvlJc w:val="left"/>
+      <w:pPr>
+        <w:ind w:left="3600" w:hanging="360"/>
+      </w:pPr>
+    </w:lvl>
+    <w:lvl w:ilvl="5" w:tplc="FFFFFFFF" w:tentative="1">
+      <w:start w:val="1"/>
+      <w:numFmt w:val="lowerRoman"/>
+      <w:lvlText w:val="%6."/>
+      <w:lvlJc w:val="right"/>
+      <w:pPr>
+        <w:ind w:left="4320" w:hanging="180"/>
+      </w:pPr>
+    </w:lvl>
+    <w:lvl w:ilvl="6" w:tplc="FFFFFFFF" w:tentative="1">
+      <w:start w:val="1"/>
+      <w:numFmt w:val="decimal"/>
+      <w:lvlText w:val="%7."/>
+      <w:lvlJc w:val="left"/>
+      <w:pPr>
+        <w:ind w:left="5040" w:hanging="360"/>
+      </w:pPr>
+    </w:lvl>
+    <w:lvl w:ilvl="7" w:tplc="FFFFFFFF" w:tentative="1">
+      <w:start w:val="1"/>
+      <w:numFmt w:val="lowerLetter"/>
+      <w:lvlText w:val="%8."/>
+      <w:lvlJc w:val="left"/>
+      <w:pPr>
+        <w:ind w:left="5760" w:hanging="360"/>
+      </w:pPr>
+    </w:lvl>
+    <w:lvl w:ilvl="8" w:tplc="FFFFFFFF" w:tentative="1">
+      <w:start w:val="1"/>
+      <w:numFmt w:val="lowerRoman"/>
+      <w:lvlText w:val="%9."/>
+      <w:lvlJc w:val="right"/>
+      <w:pPr>
+        <w:ind w:left="6480" w:hanging="180"/>
+      </w:pPr>
+    </w:lvl>
+  </w:abstractNum>
+  <w:abstractNum w:abstractNumId="12" w15:restartNumberingAfterBreak="0">
     <w:nsid w:val="70C44EFF"/>
     <w:multiLevelType w:val="hybridMultilevel"/>
     <w:tmpl w:val="F7424C10"/>
@@ -6986,7 +7873,7 @@
       </w:rPr>
     </w:lvl>
   </w:abstractNum>
-  <w:abstractNum w:abstractNumId="10" w15:restartNumberingAfterBreak="0">
+  <w:abstractNum w:abstractNumId="13" w15:restartNumberingAfterBreak="0">
     <w:nsid w:val="75934EE0"/>
     <w:multiLevelType w:val="hybridMultilevel"/>
     <w:tmpl w:val="3D5E9722"/>
@@ -7075,7 +7962,7 @@
       </w:pPr>
     </w:lvl>
   </w:abstractNum>
-  <w:abstractNum w:abstractNumId="11" w15:restartNumberingAfterBreak="0">
+  <w:abstractNum w:abstractNumId="14" w15:restartNumberingAfterBreak="0">
     <w:nsid w:val="7C68078B"/>
     <w:multiLevelType w:val="hybridMultilevel"/>
     <w:tmpl w:val="3392F050"/>
@@ -7188,7 +8075,7 @@
       </w:rPr>
     </w:lvl>
   </w:abstractNum>
-  <w:abstractNum w:abstractNumId="12" w15:restartNumberingAfterBreak="0">
+  <w:abstractNum w:abstractNumId="15" w15:restartNumberingAfterBreak="0">
     <w:nsid w:val="7FFC3397"/>
     <w:multiLevelType w:val="multilevel"/>
     <w:tmpl w:val="B652F2EE"/>
@@ -7338,7 +8225,7 @@
     </w:lvl>
   </w:abstractNum>
   <w:num w:numId="1" w16cid:durableId="2042436024">
-    <w:abstractNumId w:val="9"/>
+    <w:abstractNumId w:val="12"/>
   </w:num>
   <w:num w:numId="2" w16cid:durableId="1728526040">
     <w:abstractNumId w:val="5"/>
@@ -7347,16 +8234,16 @@
     <w:abstractNumId w:val="4"/>
   </w:num>
   <w:num w:numId="4" w16cid:durableId="1594512385">
-    <w:abstractNumId w:val="11"/>
+    <w:abstractNumId w:val="14"/>
   </w:num>
   <w:num w:numId="5" w16cid:durableId="384569724">
     <w:abstractNumId w:val="0"/>
   </w:num>
   <w:num w:numId="6" w16cid:durableId="1327438435">
-    <w:abstractNumId w:val="7"/>
+    <w:abstractNumId w:val="9"/>
   </w:num>
   <w:num w:numId="7" w16cid:durableId="191967701">
-    <w:abstractNumId w:val="12"/>
+    <w:abstractNumId w:val="15"/>
   </w:num>
   <w:num w:numId="8" w16cid:durableId="2003966450">
     <w:abstractNumId w:val="3"/>
@@ -7368,19 +8255,28 @@
     <w:abstractNumId w:val="2"/>
   </w:num>
   <w:num w:numId="11" w16cid:durableId="793719782">
+    <w:abstractNumId w:val="10"/>
+  </w:num>
+  <w:num w:numId="12" w16cid:durableId="1095252422">
+    <w:abstractNumId w:val="7"/>
+  </w:num>
+  <w:num w:numId="13" w16cid:durableId="948124570">
+    <w:abstractNumId w:val="13"/>
+  </w:num>
+  <w:num w:numId="14" w16cid:durableId="470446300">
+    <w:abstractNumId w:val="11"/>
+  </w:num>
+  <w:num w:numId="15" w16cid:durableId="1602832076">
     <w:abstractNumId w:val="8"/>
   </w:num>
-  <w:num w:numId="12" w16cid:durableId="1095252422">
+  <w:num w:numId="16" w16cid:durableId="168257244">
     <w:abstractNumId w:val="6"/>
-  </w:num>
-  <w:num w:numId="13" w16cid:durableId="948124570">
-    <w:abstractNumId w:val="10"/>
   </w:num>
 </w:numbering>
 </file>
 
 <file path=word/styles.xml><?xml version="1.0" encoding="utf-8"?>
-<w:styles xmlns:mc="http://schemas.openxmlformats.org/markup-compatibility/2006" xmlns:r="http://schemas.openxmlformats.org/officeDocument/2006/relationships" xmlns:w="http://schemas.openxmlformats.org/wordprocessingml/2006/main" xmlns:w14="http://schemas.microsoft.com/office/word/2010/wordml" xmlns:w15="http://schemas.microsoft.com/office/word/2012/wordml" xmlns:w16cex="http://schemas.microsoft.com/office/word/2018/wordml/cex" xmlns:w16cid="http://schemas.microsoft.com/office/word/2016/wordml/cid" xmlns:w16="http://schemas.microsoft.com/office/word/2018/wordml" xmlns:w16sdtdh="http://schemas.microsoft.com/office/word/2020/wordml/sdtdatahash" xmlns:w16se="http://schemas.microsoft.com/office/word/2015/wordml/symex" mc:Ignorable="w14 w15 w16se w16cid w16 w16cex w16sdtdh">
+<w:styles xmlns:mc="http://schemas.openxmlformats.org/markup-compatibility/2006" xmlns:r="http://schemas.openxmlformats.org/officeDocument/2006/relationships" xmlns:w="http://schemas.openxmlformats.org/wordprocessingml/2006/main" xmlns:w14="http://schemas.microsoft.com/office/word/2010/wordml" xmlns:w15="http://schemas.microsoft.com/office/word/2012/wordml" xmlns:w16cex="http://schemas.microsoft.com/office/word/2018/wordml/cex" xmlns:w16cid="http://schemas.microsoft.com/office/word/2016/wordml/cid" xmlns:w16="http://schemas.microsoft.com/office/word/2018/wordml" xmlns:w16du="http://schemas.microsoft.com/office/word/2023/wordml/word16du" xmlns:w16sdtdh="http://schemas.microsoft.com/office/word/2020/wordml/sdtdatahash" xmlns:w16se="http://schemas.microsoft.com/office/word/2015/wordml/symex" mc:Ignorable="w14 w15 w16se w16cid w16 w16cex w16sdtdh w16du">
   <w:docDefaults>
     <w:rPrDefault>
       <w:rPr>
@@ -7984,6 +8880,7 @@
   <w:style w:type="character" w:default="1" w:styleId="Fuentedeprrafopredeter">
     <w:name w:val="Default Paragraph Font"/>
     <w:uiPriority w:val="1"/>
+    <w:semiHidden/>
     <w:unhideWhenUsed/>
   </w:style>
   <w:style w:type="table" w:default="1" w:styleId="Tablanormal">

</xml_diff>

<commit_message>
Versión 1.2 Memoria del Proyecto
</commit_message>
<xml_diff>
--- a/docs/MemoriaProyecto.docx
+++ b/docs/MemoriaProyecto.docx
@@ -1,6 +1,6 @@
 
 <file path=word/document.xml><?xml version="1.0" encoding="utf-8"?>
-<w:document xmlns:wpc="http://schemas.microsoft.com/office/word/2010/wordprocessingCanvas" xmlns:cx="http://schemas.microsoft.com/office/drawing/2014/chartex" xmlns:cx1="http://schemas.microsoft.com/office/drawing/2015/9/8/chartex" xmlns:cx2="http://schemas.microsoft.com/office/drawing/2015/10/21/chartex" xmlns:cx3="http://schemas.microsoft.com/office/drawing/2016/5/9/chartex" xmlns:cx4="http://schemas.microsoft.com/office/drawing/2016/5/10/chartex" xmlns:cx5="http://schemas.microsoft.com/office/drawing/2016/5/11/chartex" xmlns:cx6="http://schemas.microsoft.com/office/drawing/2016/5/12/chartex" xmlns:cx7="http://schemas.microsoft.com/office/drawing/2016/5/13/chartex" xmlns:cx8="http://schemas.microsoft.com/office/drawing/2016/5/14/chartex" xmlns:mc="http://schemas.openxmlformats.org/markup-compatibility/2006" xmlns:aink="http://schemas.microsoft.com/office/drawing/2016/ink" xmlns:am3d="http://schemas.microsoft.com/office/drawing/2017/model3d" xmlns:o="urn:schemas-microsoft-com:office:office" xmlns:oel="http://schemas.microsoft.com/office/2019/extlst" xmlns:r="http://schemas.openxmlformats.org/officeDocument/2006/relationships" xmlns:m="http://schemas.openxmlformats.org/officeDocument/2006/math" xmlns:v="urn:schemas-microsoft-com:vml" xmlns:wp14="http://schemas.microsoft.com/office/word/2010/wordprocessingDrawing" xmlns:wp="http://schemas.openxmlformats.org/drawingml/2006/wordprocessingDrawing" xmlns:w10="urn:schemas-microsoft-com:office:word" xmlns:w="http://schemas.openxmlformats.org/wordprocessingml/2006/main" xmlns:w14="http://schemas.microsoft.com/office/word/2010/wordml" xmlns:w15="http://schemas.microsoft.com/office/word/2012/wordml" xmlns:w16cex="http://schemas.microsoft.com/office/word/2018/wordml/cex" xmlns:w16cid="http://schemas.microsoft.com/office/word/2016/wordml/cid" xmlns:w16="http://schemas.microsoft.com/office/word/2018/wordml" xmlns:w16du="http://schemas.microsoft.com/office/word/2023/wordml/word16du" xmlns:w16sdtdh="http://schemas.microsoft.com/office/word/2020/wordml/sdtdatahash" xmlns:w16se="http://schemas.microsoft.com/office/word/2015/wordml/symex" xmlns:wpg="http://schemas.microsoft.com/office/word/2010/wordprocessingGroup" xmlns:wpi="http://schemas.microsoft.com/office/word/2010/wordprocessingInk" xmlns:wne="http://schemas.microsoft.com/office/word/2006/wordml" xmlns:wps="http://schemas.microsoft.com/office/word/2010/wordprocessingShape" mc:Ignorable="w14 w15 w16se w16cid w16 w16cex w16sdtdh w16du wp14">
+<w:document xmlns:wpc="http://schemas.microsoft.com/office/word/2010/wordprocessingCanvas" xmlns:cx="http://schemas.microsoft.com/office/drawing/2014/chartex" xmlns:cx1="http://schemas.microsoft.com/office/drawing/2015/9/8/chartex" xmlns:cx2="http://schemas.microsoft.com/office/drawing/2015/10/21/chartex" xmlns:cx3="http://schemas.microsoft.com/office/drawing/2016/5/9/chartex" xmlns:cx4="http://schemas.microsoft.com/office/drawing/2016/5/10/chartex" xmlns:cx5="http://schemas.microsoft.com/office/drawing/2016/5/11/chartex" xmlns:cx6="http://schemas.microsoft.com/office/drawing/2016/5/12/chartex" xmlns:cx7="http://schemas.microsoft.com/office/drawing/2016/5/13/chartex" xmlns:cx8="http://schemas.microsoft.com/office/drawing/2016/5/14/chartex" xmlns:mc="http://schemas.openxmlformats.org/markup-compatibility/2006" xmlns:aink="http://schemas.microsoft.com/office/drawing/2016/ink" xmlns:am3d="http://schemas.microsoft.com/office/drawing/2017/model3d" xmlns:o="urn:schemas-microsoft-com:office:office" xmlns:oel="http://schemas.microsoft.com/office/2019/extlst" xmlns:r="http://schemas.openxmlformats.org/officeDocument/2006/relationships" xmlns:m="http://schemas.openxmlformats.org/officeDocument/2006/math" xmlns:v="urn:schemas-microsoft-com:vml" xmlns:wp14="http://schemas.microsoft.com/office/word/2010/wordprocessingDrawing" xmlns:wp="http://schemas.openxmlformats.org/drawingml/2006/wordprocessingDrawing" xmlns:w10="urn:schemas-microsoft-com:office:word" xmlns:w="http://schemas.openxmlformats.org/wordprocessingml/2006/main" xmlns:w14="http://schemas.microsoft.com/office/word/2010/wordml" xmlns:w15="http://schemas.microsoft.com/office/word/2012/wordml" xmlns:w16cex="http://schemas.microsoft.com/office/word/2018/wordml/cex" xmlns:w16cid="http://schemas.microsoft.com/office/word/2016/wordml/cid" xmlns:w16="http://schemas.microsoft.com/office/word/2018/wordml" xmlns:w16sdtdh="http://schemas.microsoft.com/office/word/2020/wordml/sdtdatahash" xmlns:w16se="http://schemas.microsoft.com/office/word/2015/wordml/symex" xmlns:wpg="http://schemas.microsoft.com/office/word/2010/wordprocessingGroup" xmlns:wpi="http://schemas.microsoft.com/office/word/2010/wordprocessingInk" xmlns:wne="http://schemas.microsoft.com/office/word/2006/wordml" xmlns:wps="http://schemas.microsoft.com/office/word/2010/wordprocessingShape" mc:Ignorable="w14 w15 w16se w16cid w16 w16cex w16sdtdh wp14">
   <w:body>
     <w:p>
       <w:pPr>
@@ -17,7 +17,7 @@
         </w:rPr>
       </w:pPr>
       <w:bookmarkStart w:id="0" w:name="_Toc162287440"/>
-      <w:bookmarkStart w:id="1" w:name="_Toc162715914"/>
+      <w:bookmarkStart w:id="1" w:name="_Toc163044270"/>
       <w:r>
         <w:rPr>
           <w:rFonts w:ascii="Arial" w:hAnsi="Arial" w:cs="Arial"/>
@@ -151,6 +151,7 @@
             <w:jc w:val="center"/>
             <w:rPr>
               <w:rFonts w:ascii="Arial" w:hAnsi="Arial" w:cs="Arial"/>
+              <w:noProof/>
             </w:rPr>
           </w:pPr>
           <w:r>
@@ -181,16 +182,16 @@
             </w:rPr>
             <w:fldChar w:fldCharType="separate"/>
           </w:r>
-          <w:hyperlink w:anchor="_Toc162715914" w:history="1"/>
         </w:p>
         <w:p>
           <w:pPr>
             <w:pStyle w:val="TDC2"/>
             <w:tabs>
-              <w:tab w:val="left" w:pos="720"/>
+              <w:tab w:val="left" w:pos="709"/>
               <w:tab w:val="right" w:leader="dot" w:pos="8494"/>
             </w:tabs>
             <w:spacing w:line="276" w:lineRule="auto"/>
+            <w:ind w:left="426" w:hanging="142"/>
             <w:rPr>
               <w:rFonts w:eastAsiaTheme="minorEastAsia" w:cs="Arial"/>
               <w:noProof/>
@@ -199,7 +200,7 @@
               <w:lang w:eastAsia="es-ES"/>
             </w:rPr>
           </w:pPr>
-          <w:hyperlink w:anchor="_Toc162715915" w:history="1">
+          <w:hyperlink w:anchor="_Toc163044271" w:history="1">
             <w:r>
               <w:rPr>
                 <w:rStyle w:val="Hipervnculo"/>
@@ -258,7 +259,7 @@
                 <w:sz w:val="24"/>
                 <w:szCs w:val="24"/>
               </w:rPr>
-              <w:instrText xml:space="preserve"> PAGEREF _Toc162715915 \h </w:instrText>
+              <w:instrText xml:space="preserve"> PAGEREF _Toc163044271 \h </w:instrText>
             </w:r>
             <w:r>
               <w:rPr>
@@ -305,10 +306,11 @@
           <w:pPr>
             <w:pStyle w:val="TDC2"/>
             <w:tabs>
-              <w:tab w:val="left" w:pos="720"/>
+              <w:tab w:val="left" w:pos="709"/>
               <w:tab w:val="right" w:leader="dot" w:pos="8494"/>
             </w:tabs>
             <w:spacing w:line="276" w:lineRule="auto"/>
+            <w:ind w:left="426" w:hanging="142"/>
             <w:rPr>
               <w:rFonts w:eastAsiaTheme="minorEastAsia" w:cs="Arial"/>
               <w:noProof/>
@@ -317,7 +319,7 @@
               <w:lang w:eastAsia="es-ES"/>
             </w:rPr>
           </w:pPr>
-          <w:hyperlink w:anchor="_Toc162715920" w:history="1">
+          <w:hyperlink w:anchor="_Toc163044276" w:history="1">
             <w:r>
               <w:rPr>
                 <w:rStyle w:val="Hipervnculo"/>
@@ -376,7 +378,7 @@
                 <w:sz w:val="24"/>
                 <w:szCs w:val="24"/>
               </w:rPr>
-              <w:instrText xml:space="preserve"> PAGEREF _Toc162715920 \h </w:instrText>
+              <w:instrText xml:space="preserve"> PAGEREF _Toc163044276 \h </w:instrText>
             </w:r>
             <w:r>
               <w:rPr>
@@ -423,10 +425,11 @@
           <w:pPr>
             <w:pStyle w:val="TDC2"/>
             <w:tabs>
-              <w:tab w:val="left" w:pos="720"/>
+              <w:tab w:val="left" w:pos="709"/>
               <w:tab w:val="right" w:leader="dot" w:pos="8494"/>
             </w:tabs>
             <w:spacing w:line="276" w:lineRule="auto"/>
+            <w:ind w:left="426" w:hanging="142"/>
             <w:rPr>
               <w:rFonts w:eastAsiaTheme="minorEastAsia" w:cs="Arial"/>
               <w:noProof/>
@@ -435,7 +438,7 @@
               <w:lang w:eastAsia="es-ES"/>
             </w:rPr>
           </w:pPr>
-          <w:hyperlink w:anchor="_Toc162715921" w:history="1">
+          <w:hyperlink w:anchor="_Toc163044277" w:history="1">
             <w:r>
               <w:rPr>
                 <w:rStyle w:val="Hipervnculo"/>
@@ -464,7 +467,7 @@
                 <w:sz w:val="24"/>
                 <w:szCs w:val="24"/>
               </w:rPr>
-              <w:t>ANÁLISIS DE LAS ESPECIFICACIONES DEL PROYECTO</w:t>
+              <w:t>LICENCIA PERSONALIZADA</w:t>
             </w:r>
             <w:r>
               <w:rPr>
@@ -494,7 +497,7 @@
                 <w:sz w:val="24"/>
                 <w:szCs w:val="24"/>
               </w:rPr>
-              <w:instrText xml:space="preserve"> PAGEREF _Toc162715921 \h </w:instrText>
+              <w:instrText xml:space="preserve"> PAGEREF _Toc163044277 \h </w:instrText>
             </w:r>
             <w:r>
               <w:rPr>
@@ -541,10 +544,11 @@
           <w:pPr>
             <w:pStyle w:val="TDC2"/>
             <w:tabs>
-              <w:tab w:val="left" w:pos="720"/>
+              <w:tab w:val="left" w:pos="709"/>
               <w:tab w:val="right" w:leader="dot" w:pos="8494"/>
             </w:tabs>
             <w:spacing w:line="276" w:lineRule="auto"/>
+            <w:ind w:left="426" w:hanging="142"/>
             <w:rPr>
               <w:rFonts w:eastAsiaTheme="minorEastAsia" w:cs="Arial"/>
               <w:noProof/>
@@ -553,7 +557,7 @@
               <w:lang w:eastAsia="es-ES"/>
             </w:rPr>
           </w:pPr>
-          <w:hyperlink w:anchor="_Toc162715922" w:history="1">
+          <w:hyperlink w:anchor="_Toc163044278" w:history="1">
             <w:r>
               <w:rPr>
                 <w:rStyle w:val="Hipervnculo"/>
@@ -582,7 +586,7 @@
                 <w:sz w:val="24"/>
                 <w:szCs w:val="24"/>
               </w:rPr>
-              <w:t>PROYECTO EN GITHUB</w:t>
+              <w:t>DESARROLLO Y COLABORACIÓN CON VISUAL STUDIO CODE</w:t>
             </w:r>
             <w:r>
               <w:rPr>
@@ -612,7 +616,7 @@
                 <w:sz w:val="24"/>
                 <w:szCs w:val="24"/>
               </w:rPr>
-              <w:instrText xml:space="preserve"> PAGEREF _Toc162715922 \h </w:instrText>
+              <w:instrText xml:space="preserve"> PAGEREF _Toc163044278 \h </w:instrText>
             </w:r>
             <w:r>
               <w:rPr>
@@ -641,7 +645,7 @@
                 <w:sz w:val="24"/>
                 <w:szCs w:val="24"/>
               </w:rPr>
-              <w:t>7</w:t>
+              <w:t>5</w:t>
             </w:r>
             <w:r>
               <w:rPr>
@@ -659,10 +663,11 @@
           <w:pPr>
             <w:pStyle w:val="TDC2"/>
             <w:tabs>
-              <w:tab w:val="left" w:pos="720"/>
+              <w:tab w:val="left" w:pos="709"/>
               <w:tab w:val="right" w:leader="dot" w:pos="8494"/>
             </w:tabs>
             <w:spacing w:line="276" w:lineRule="auto"/>
+            <w:ind w:left="426" w:hanging="142"/>
             <w:rPr>
               <w:rFonts w:eastAsiaTheme="minorEastAsia" w:cs="Arial"/>
               <w:noProof/>
@@ -671,7 +676,7 @@
               <w:lang w:eastAsia="es-ES"/>
             </w:rPr>
           </w:pPr>
-          <w:hyperlink w:anchor="_Toc162715923" w:history="1">
+          <w:hyperlink w:anchor="_Toc163044279" w:history="1">
             <w:r>
               <w:rPr>
                 <w:rStyle w:val="Hipervnculo"/>
@@ -700,7 +705,7 @@
                 <w:sz w:val="24"/>
                 <w:szCs w:val="24"/>
               </w:rPr>
-              <w:t>PLANIFICACIÓN CON TRELLO</w:t>
+              <w:t>CONTROL DE VERSIONES. GIT Y GIT BASH</w:t>
             </w:r>
             <w:r>
               <w:rPr>
@@ -730,7 +735,7 @@
                 <w:sz w:val="24"/>
                 <w:szCs w:val="24"/>
               </w:rPr>
-              <w:instrText xml:space="preserve"> PAGEREF _Toc162715923 \h </w:instrText>
+              <w:instrText xml:space="preserve"> PAGEREF _Toc163044279 \h </w:instrText>
             </w:r>
             <w:r>
               <w:rPr>
@@ -759,7 +764,7 @@
                 <w:sz w:val="24"/>
                 <w:szCs w:val="24"/>
               </w:rPr>
-              <w:t>7</w:t>
+              <w:t>6</w:t>
             </w:r>
             <w:r>
               <w:rPr>
@@ -777,10 +782,11 @@
           <w:pPr>
             <w:pStyle w:val="TDC2"/>
             <w:tabs>
-              <w:tab w:val="left" w:pos="720"/>
+              <w:tab w:val="left" w:pos="709"/>
               <w:tab w:val="right" w:leader="dot" w:pos="8494"/>
             </w:tabs>
             <w:spacing w:line="276" w:lineRule="auto"/>
+            <w:ind w:left="426" w:hanging="142"/>
             <w:rPr>
               <w:rFonts w:eastAsiaTheme="minorEastAsia" w:cs="Arial"/>
               <w:noProof/>
@@ -789,7 +795,7 @@
               <w:lang w:eastAsia="es-ES"/>
             </w:rPr>
           </w:pPr>
-          <w:hyperlink w:anchor="_Toc162715924" w:history="1">
+          <w:hyperlink w:anchor="_Toc163044280" w:history="1">
             <w:r>
               <w:rPr>
                 <w:rStyle w:val="Hipervnculo"/>
@@ -818,7 +824,7 @@
                 <w:sz w:val="24"/>
                 <w:szCs w:val="24"/>
               </w:rPr>
-              <w:t>DIAGRAMA ENTIDAD – RELACIÓN</w:t>
+              <w:t>METODOLOGÍAS DE DESARROLLO</w:t>
             </w:r>
             <w:r>
               <w:rPr>
@@ -848,7 +854,7 @@
                 <w:sz w:val="24"/>
                 <w:szCs w:val="24"/>
               </w:rPr>
-              <w:instrText xml:space="preserve"> PAGEREF _Toc162715924 \h </w:instrText>
+              <w:instrText xml:space="preserve"> PAGEREF _Toc163044280 \h </w:instrText>
             </w:r>
             <w:r>
               <w:rPr>
@@ -877,7 +883,7 @@
                 <w:sz w:val="24"/>
                 <w:szCs w:val="24"/>
               </w:rPr>
-              <w:t>8</w:t>
+              <w:t>7</w:t>
             </w:r>
             <w:r>
               <w:rPr>
@@ -895,10 +901,11 @@
           <w:pPr>
             <w:pStyle w:val="TDC2"/>
             <w:tabs>
-              <w:tab w:val="left" w:pos="720"/>
+              <w:tab w:val="left" w:pos="709"/>
               <w:tab w:val="right" w:leader="dot" w:pos="8494"/>
             </w:tabs>
             <w:spacing w:line="276" w:lineRule="auto"/>
+            <w:ind w:left="426" w:hanging="142"/>
             <w:rPr>
               <w:rFonts w:eastAsiaTheme="minorEastAsia" w:cs="Arial"/>
               <w:noProof/>
@@ -907,7 +914,7 @@
               <w:lang w:eastAsia="es-ES"/>
             </w:rPr>
           </w:pPr>
-          <w:hyperlink w:anchor="_Toc162715925" w:history="1">
+          <w:hyperlink w:anchor="_Toc163044281" w:history="1">
             <w:r>
               <w:rPr>
                 <w:rStyle w:val="Hipervnculo"/>
@@ -936,7 +943,7 @@
                 <w:sz w:val="24"/>
                 <w:szCs w:val="24"/>
               </w:rPr>
-              <w:t>CRONOGRAMA DE ACTIVIDADES SPRINT 1</w:t>
+              <w:t>PLANIFICACIÓN CON TRELLO</w:t>
             </w:r>
             <w:r>
               <w:rPr>
@@ -966,7 +973,7 @@
                 <w:sz w:val="24"/>
                 <w:szCs w:val="24"/>
               </w:rPr>
-              <w:instrText xml:space="preserve"> PAGEREF _Toc162715925 \h </w:instrText>
+              <w:instrText xml:space="preserve"> PAGEREF _Toc163044281 \h </w:instrText>
             </w:r>
             <w:r>
               <w:rPr>
@@ -995,7 +1002,485 @@
                 <w:sz w:val="24"/>
                 <w:szCs w:val="24"/>
               </w:rPr>
+              <w:t>8</w:t>
+            </w:r>
+            <w:r>
+              <w:rPr>
+                <w:rFonts w:cs="Arial"/>
+                <w:noProof/>
+                <w:webHidden/>
+                <w:sz w:val="24"/>
+                <w:szCs w:val="24"/>
+              </w:rPr>
+              <w:fldChar w:fldCharType="end"/>
+            </w:r>
+          </w:hyperlink>
+        </w:p>
+        <w:p>
+          <w:pPr>
+            <w:pStyle w:val="TDC2"/>
+            <w:tabs>
+              <w:tab w:val="left" w:pos="709"/>
+              <w:tab w:val="right" w:leader="dot" w:pos="8494"/>
+            </w:tabs>
+            <w:spacing w:line="276" w:lineRule="auto"/>
+            <w:ind w:left="426" w:hanging="142"/>
+            <w:rPr>
+              <w:rFonts w:eastAsiaTheme="minorEastAsia" w:cs="Arial"/>
+              <w:noProof/>
+              <w:sz w:val="28"/>
+              <w:szCs w:val="28"/>
+              <w:lang w:eastAsia="es-ES"/>
+            </w:rPr>
+          </w:pPr>
+          <w:hyperlink w:anchor="_Toc163044282" w:history="1">
+            <w:r>
+              <w:rPr>
+                <w:rStyle w:val="Hipervnculo"/>
+                <w:rFonts w:cs="Arial"/>
+                <w:noProof/>
+                <w:sz w:val="24"/>
+                <w:szCs w:val="24"/>
+              </w:rPr>
+              <w:t>8.</w:t>
+            </w:r>
+            <w:r>
+              <w:rPr>
+                <w:rFonts w:eastAsiaTheme="minorEastAsia" w:cs="Arial"/>
+                <w:noProof/>
+                <w:sz w:val="28"/>
+                <w:szCs w:val="28"/>
+                <w:lang w:eastAsia="es-ES"/>
+              </w:rPr>
+              <w:tab/>
+            </w:r>
+            <w:r>
+              <w:rPr>
+                <w:rStyle w:val="Hipervnculo"/>
+                <w:rFonts w:cs="Arial"/>
+                <w:noProof/>
+                <w:sz w:val="24"/>
+                <w:szCs w:val="24"/>
+              </w:rPr>
+              <w:t>PROYECTO EN GITHUB</w:t>
+            </w:r>
+            <w:r>
+              <w:rPr>
+                <w:rFonts w:cs="Arial"/>
+                <w:noProof/>
+                <w:webHidden/>
+                <w:sz w:val="24"/>
+                <w:szCs w:val="24"/>
+              </w:rPr>
+              <w:tab/>
+            </w:r>
+            <w:r>
+              <w:rPr>
+                <w:rFonts w:cs="Arial"/>
+                <w:noProof/>
+                <w:webHidden/>
+                <w:sz w:val="24"/>
+                <w:szCs w:val="24"/>
+              </w:rPr>
+              <w:fldChar w:fldCharType="begin"/>
+            </w:r>
+            <w:r>
+              <w:rPr>
+                <w:rFonts w:cs="Arial"/>
+                <w:noProof/>
+                <w:webHidden/>
+                <w:sz w:val="24"/>
+                <w:szCs w:val="24"/>
+              </w:rPr>
+              <w:instrText xml:space="preserve"> PAGEREF _Toc163044282 \h </w:instrText>
+            </w:r>
+            <w:r>
+              <w:rPr>
+                <w:rFonts w:cs="Arial"/>
+                <w:noProof/>
+                <w:webHidden/>
+                <w:sz w:val="24"/>
+                <w:szCs w:val="24"/>
+              </w:rPr>
+            </w:r>
+            <w:r>
+              <w:rPr>
+                <w:rFonts w:cs="Arial"/>
+                <w:noProof/>
+                <w:webHidden/>
+                <w:sz w:val="24"/>
+                <w:szCs w:val="24"/>
+              </w:rPr>
+              <w:fldChar w:fldCharType="separate"/>
+            </w:r>
+            <w:r>
+              <w:rPr>
+                <w:rFonts w:cs="Arial"/>
+                <w:noProof/>
+                <w:webHidden/>
+                <w:sz w:val="24"/>
+                <w:szCs w:val="24"/>
+              </w:rPr>
               <w:t>9</w:t>
+            </w:r>
+            <w:r>
+              <w:rPr>
+                <w:rFonts w:cs="Arial"/>
+                <w:noProof/>
+                <w:webHidden/>
+                <w:sz w:val="24"/>
+                <w:szCs w:val="24"/>
+              </w:rPr>
+              <w:fldChar w:fldCharType="end"/>
+            </w:r>
+          </w:hyperlink>
+        </w:p>
+        <w:p>
+          <w:pPr>
+            <w:pStyle w:val="TDC2"/>
+            <w:tabs>
+              <w:tab w:val="left" w:pos="709"/>
+              <w:tab w:val="right" w:leader="dot" w:pos="8494"/>
+            </w:tabs>
+            <w:spacing w:line="276" w:lineRule="auto"/>
+            <w:ind w:left="426" w:hanging="142"/>
+            <w:rPr>
+              <w:rFonts w:eastAsiaTheme="minorEastAsia" w:cs="Arial"/>
+              <w:noProof/>
+              <w:sz w:val="28"/>
+              <w:szCs w:val="28"/>
+              <w:lang w:eastAsia="es-ES"/>
+            </w:rPr>
+          </w:pPr>
+          <w:hyperlink w:anchor="_Toc163044283" w:history="1">
+            <w:r>
+              <w:rPr>
+                <w:rStyle w:val="Hipervnculo"/>
+                <w:rFonts w:cs="Arial"/>
+                <w:noProof/>
+                <w:sz w:val="24"/>
+                <w:szCs w:val="24"/>
+              </w:rPr>
+              <w:t>9.</w:t>
+            </w:r>
+            <w:r>
+              <w:rPr>
+                <w:rFonts w:eastAsiaTheme="minorEastAsia" w:cs="Arial"/>
+                <w:noProof/>
+                <w:sz w:val="28"/>
+                <w:szCs w:val="28"/>
+                <w:lang w:eastAsia="es-ES"/>
+              </w:rPr>
+              <w:tab/>
+            </w:r>
+            <w:r>
+              <w:rPr>
+                <w:rStyle w:val="Hipervnculo"/>
+                <w:rFonts w:cs="Arial"/>
+                <w:noProof/>
+                <w:sz w:val="24"/>
+                <w:szCs w:val="24"/>
+              </w:rPr>
+              <w:t>ESPECIFICACIONES</w:t>
+            </w:r>
+            <w:r>
+              <w:rPr>
+                <w:rFonts w:cs="Arial"/>
+                <w:noProof/>
+                <w:webHidden/>
+                <w:sz w:val="24"/>
+                <w:szCs w:val="24"/>
+              </w:rPr>
+              <w:tab/>
+            </w:r>
+            <w:r>
+              <w:rPr>
+                <w:rFonts w:cs="Arial"/>
+                <w:noProof/>
+                <w:webHidden/>
+                <w:sz w:val="24"/>
+                <w:szCs w:val="24"/>
+              </w:rPr>
+              <w:fldChar w:fldCharType="begin"/>
+            </w:r>
+            <w:r>
+              <w:rPr>
+                <w:rFonts w:cs="Arial"/>
+                <w:noProof/>
+                <w:webHidden/>
+                <w:sz w:val="24"/>
+                <w:szCs w:val="24"/>
+              </w:rPr>
+              <w:instrText xml:space="preserve"> PAGEREF _Toc163044283 \h </w:instrText>
+            </w:r>
+            <w:r>
+              <w:rPr>
+                <w:rFonts w:cs="Arial"/>
+                <w:noProof/>
+                <w:webHidden/>
+                <w:sz w:val="24"/>
+                <w:szCs w:val="24"/>
+              </w:rPr>
+            </w:r>
+            <w:r>
+              <w:rPr>
+                <w:rFonts w:cs="Arial"/>
+                <w:noProof/>
+                <w:webHidden/>
+                <w:sz w:val="24"/>
+                <w:szCs w:val="24"/>
+              </w:rPr>
+              <w:fldChar w:fldCharType="separate"/>
+            </w:r>
+            <w:r>
+              <w:rPr>
+                <w:rFonts w:cs="Arial"/>
+                <w:noProof/>
+                <w:webHidden/>
+                <w:sz w:val="24"/>
+                <w:szCs w:val="24"/>
+              </w:rPr>
+              <w:t>9</w:t>
+            </w:r>
+            <w:r>
+              <w:rPr>
+                <w:rFonts w:cs="Arial"/>
+                <w:noProof/>
+                <w:webHidden/>
+                <w:sz w:val="24"/>
+                <w:szCs w:val="24"/>
+              </w:rPr>
+              <w:fldChar w:fldCharType="end"/>
+            </w:r>
+          </w:hyperlink>
+        </w:p>
+        <w:p>
+          <w:pPr>
+            <w:pStyle w:val="TDC2"/>
+            <w:tabs>
+              <w:tab w:val="left" w:pos="709"/>
+              <w:tab w:val="left" w:pos="960"/>
+              <w:tab w:val="right" w:leader="dot" w:pos="8494"/>
+            </w:tabs>
+            <w:spacing w:line="276" w:lineRule="auto"/>
+            <w:ind w:left="426" w:hanging="142"/>
+            <w:rPr>
+              <w:rFonts w:eastAsiaTheme="minorEastAsia" w:cs="Arial"/>
+              <w:noProof/>
+              <w:sz w:val="28"/>
+              <w:szCs w:val="28"/>
+              <w:lang w:eastAsia="es-ES"/>
+            </w:rPr>
+          </w:pPr>
+          <w:hyperlink w:anchor="_Toc163044284" w:history="1">
+            <w:r>
+              <w:rPr>
+                <w:rStyle w:val="Hipervnculo"/>
+                <w:rFonts w:cs="Arial"/>
+                <w:noProof/>
+                <w:sz w:val="24"/>
+                <w:szCs w:val="24"/>
+              </w:rPr>
+              <w:t>10.</w:t>
+            </w:r>
+            <w:r>
+              <w:rPr>
+                <w:rFonts w:eastAsiaTheme="minorEastAsia" w:cs="Arial"/>
+                <w:noProof/>
+                <w:sz w:val="28"/>
+                <w:szCs w:val="28"/>
+                <w:lang w:eastAsia="es-ES"/>
+              </w:rPr>
+              <w:tab/>
+            </w:r>
+            <w:r>
+              <w:rPr>
+                <w:rStyle w:val="Hipervnculo"/>
+                <w:rFonts w:cs="Arial"/>
+                <w:noProof/>
+                <w:sz w:val="24"/>
+                <w:szCs w:val="24"/>
+              </w:rPr>
+              <w:t>DIAGRAMA ENTIDAD – RELACIÓN</w:t>
+            </w:r>
+            <w:r>
+              <w:rPr>
+                <w:rFonts w:cs="Arial"/>
+                <w:noProof/>
+                <w:webHidden/>
+                <w:sz w:val="24"/>
+                <w:szCs w:val="24"/>
+              </w:rPr>
+              <w:tab/>
+            </w:r>
+            <w:r>
+              <w:rPr>
+                <w:rFonts w:cs="Arial"/>
+                <w:noProof/>
+                <w:webHidden/>
+                <w:sz w:val="24"/>
+                <w:szCs w:val="24"/>
+              </w:rPr>
+              <w:fldChar w:fldCharType="begin"/>
+            </w:r>
+            <w:r>
+              <w:rPr>
+                <w:rFonts w:cs="Arial"/>
+                <w:noProof/>
+                <w:webHidden/>
+                <w:sz w:val="24"/>
+                <w:szCs w:val="24"/>
+              </w:rPr>
+              <w:instrText xml:space="preserve"> PAGEREF _Toc163044284 \h </w:instrText>
+            </w:r>
+            <w:r>
+              <w:rPr>
+                <w:rFonts w:cs="Arial"/>
+                <w:noProof/>
+                <w:webHidden/>
+                <w:sz w:val="24"/>
+                <w:szCs w:val="24"/>
+              </w:rPr>
+            </w:r>
+            <w:r>
+              <w:rPr>
+                <w:rFonts w:cs="Arial"/>
+                <w:noProof/>
+                <w:webHidden/>
+                <w:sz w:val="24"/>
+                <w:szCs w:val="24"/>
+              </w:rPr>
+              <w:fldChar w:fldCharType="separate"/>
+            </w:r>
+            <w:r>
+              <w:rPr>
+                <w:rFonts w:cs="Arial"/>
+                <w:noProof/>
+                <w:webHidden/>
+                <w:sz w:val="24"/>
+                <w:szCs w:val="24"/>
+              </w:rPr>
+              <w:t>12</w:t>
+            </w:r>
+            <w:r>
+              <w:rPr>
+                <w:rFonts w:cs="Arial"/>
+                <w:noProof/>
+                <w:webHidden/>
+                <w:sz w:val="24"/>
+                <w:szCs w:val="24"/>
+              </w:rPr>
+              <w:fldChar w:fldCharType="end"/>
+            </w:r>
+          </w:hyperlink>
+        </w:p>
+        <w:p>
+          <w:pPr>
+            <w:pStyle w:val="TDC2"/>
+            <w:tabs>
+              <w:tab w:val="left" w:pos="709"/>
+              <w:tab w:val="left" w:pos="960"/>
+              <w:tab w:val="right" w:leader="dot" w:pos="8494"/>
+            </w:tabs>
+            <w:spacing w:line="276" w:lineRule="auto"/>
+            <w:ind w:left="426" w:hanging="142"/>
+            <w:rPr>
+              <w:rFonts w:eastAsiaTheme="minorEastAsia" w:cs="Arial"/>
+              <w:noProof/>
+              <w:sz w:val="28"/>
+              <w:szCs w:val="28"/>
+              <w:lang w:eastAsia="es-ES"/>
+            </w:rPr>
+          </w:pPr>
+          <w:hyperlink w:anchor="_Toc163044285" w:history="1">
+            <w:r>
+              <w:rPr>
+                <w:rStyle w:val="Hipervnculo"/>
+                <w:rFonts w:cs="Arial"/>
+                <w:noProof/>
+                <w:sz w:val="24"/>
+                <w:szCs w:val="24"/>
+              </w:rPr>
+              <w:t>11.</w:t>
+            </w:r>
+            <w:r>
+              <w:rPr>
+                <w:rFonts w:eastAsiaTheme="minorEastAsia" w:cs="Arial"/>
+                <w:noProof/>
+                <w:sz w:val="28"/>
+                <w:szCs w:val="28"/>
+                <w:lang w:eastAsia="es-ES"/>
+              </w:rPr>
+              <w:tab/>
+            </w:r>
+            <w:r>
+              <w:rPr>
+                <w:rStyle w:val="Hipervnculo"/>
+                <w:rFonts w:cs="Arial"/>
+                <w:noProof/>
+                <w:sz w:val="24"/>
+                <w:szCs w:val="24"/>
+              </w:rPr>
+              <w:t>CRONOGRAMA DE ACTIVIDADES SPRINT 1</w:t>
+            </w:r>
+            <w:r>
+              <w:rPr>
+                <w:rFonts w:cs="Arial"/>
+                <w:noProof/>
+                <w:webHidden/>
+                <w:sz w:val="24"/>
+                <w:szCs w:val="24"/>
+              </w:rPr>
+              <w:tab/>
+            </w:r>
+            <w:r>
+              <w:rPr>
+                <w:rFonts w:cs="Arial"/>
+                <w:noProof/>
+                <w:webHidden/>
+                <w:sz w:val="24"/>
+                <w:szCs w:val="24"/>
+              </w:rPr>
+              <w:fldChar w:fldCharType="begin"/>
+            </w:r>
+            <w:r>
+              <w:rPr>
+                <w:rFonts w:cs="Arial"/>
+                <w:noProof/>
+                <w:webHidden/>
+                <w:sz w:val="24"/>
+                <w:szCs w:val="24"/>
+              </w:rPr>
+              <w:instrText xml:space="preserve"> PAGEREF _Toc163044285 \h </w:instrText>
+            </w:r>
+            <w:r>
+              <w:rPr>
+                <w:rFonts w:cs="Arial"/>
+                <w:noProof/>
+                <w:webHidden/>
+                <w:sz w:val="24"/>
+                <w:szCs w:val="24"/>
+              </w:rPr>
+            </w:r>
+            <w:r>
+              <w:rPr>
+                <w:rFonts w:cs="Arial"/>
+                <w:noProof/>
+                <w:webHidden/>
+                <w:sz w:val="24"/>
+                <w:szCs w:val="24"/>
+              </w:rPr>
+              <w:fldChar w:fldCharType="separate"/>
+            </w:r>
+            <w:r>
+              <w:rPr>
+                <w:rFonts w:cs="Arial"/>
+                <w:noProof/>
+                <w:webHidden/>
+                <w:sz w:val="24"/>
+                <w:szCs w:val="24"/>
+              </w:rPr>
+              <w:t>13</w:t>
             </w:r>
             <w:r>
               <w:rPr>
@@ -1120,21 +1605,6 @@
     </w:p>
     <w:p>
       <w:pPr>
-        <w:spacing w:line="276" w:lineRule="auto"/>
-      </w:pPr>
-    </w:p>
-    <w:p>
-      <w:pPr>
-        <w:spacing w:line="276" w:lineRule="auto"/>
-      </w:pPr>
-    </w:p>
-    <w:p>
-      <w:pPr>
-        <w:spacing w:line="276" w:lineRule="auto"/>
-      </w:pPr>
-    </w:p>
-    <w:p>
-      <w:pPr>
         <w:pStyle w:val="Ttulo2"/>
         <w:numPr>
           <w:ilvl w:val="0"/>
@@ -1148,7 +1618,7 @@
         </w:rPr>
       </w:pPr>
       <w:bookmarkStart w:id="2" w:name="_Toc162287441"/>
-      <w:bookmarkStart w:id="3" w:name="_Toc162715915"/>
+      <w:bookmarkStart w:id="3" w:name="_Toc163044271"/>
       <w:r>
         <w:rPr>
           <w:color w:val="365B6D"/>
@@ -1174,6 +1644,7 @@
       </w:pPr>
       <w:bookmarkStart w:id="4" w:name="_Toc162287442"/>
       <w:bookmarkStart w:id="5" w:name="_Toc162715916"/>
+      <w:bookmarkStart w:id="6" w:name="_Toc163044272"/>
       <w:r>
         <w:rPr>
           <w:rFonts w:ascii="Arial" w:hAnsi="Arial" w:cs="Arial"/>
@@ -1205,6 +1676,7 @@
       </w:r>
       <w:bookmarkEnd w:id="4"/>
       <w:bookmarkEnd w:id="5"/>
+      <w:bookmarkEnd w:id="6"/>
     </w:p>
     <w:p>
       <w:pPr>
@@ -1217,8 +1689,9 @@
           <w:szCs w:val="24"/>
         </w:rPr>
       </w:pPr>
-      <w:bookmarkStart w:id="6" w:name="_Toc162287443"/>
-      <w:bookmarkStart w:id="7" w:name="_Toc162715917"/>
+      <w:bookmarkStart w:id="7" w:name="_Toc162287443"/>
+      <w:bookmarkStart w:id="8" w:name="_Toc162715917"/>
+      <w:bookmarkStart w:id="9" w:name="_Toc163044273"/>
       <w:r>
         <w:rPr>
           <w:rFonts w:ascii="Arial" w:hAnsi="Arial" w:cs="Arial"/>
@@ -1239,8 +1712,9 @@
         </w:rPr>
         <w:t xml:space="preserve"> 18 de marzo – 12 de mayo de 2024</w:t>
       </w:r>
-      <w:bookmarkEnd w:id="6"/>
       <w:bookmarkEnd w:id="7"/>
+      <w:bookmarkEnd w:id="8"/>
+      <w:bookmarkEnd w:id="9"/>
     </w:p>
     <w:p>
       <w:pPr>
@@ -1253,8 +1727,9 @@
           <w:szCs w:val="24"/>
         </w:rPr>
       </w:pPr>
-      <w:bookmarkStart w:id="8" w:name="_Toc162287444"/>
-      <w:bookmarkStart w:id="9" w:name="_Toc162715918"/>
+      <w:bookmarkStart w:id="10" w:name="_Toc162287444"/>
+      <w:bookmarkStart w:id="11" w:name="_Toc162715918"/>
+      <w:bookmarkStart w:id="12" w:name="_Toc163044274"/>
       <w:r>
         <w:rPr>
           <w:rFonts w:ascii="Arial" w:hAnsi="Arial" w:cs="Arial"/>
@@ -1284,8 +1759,9 @@
         </w:rPr>
         <w:t>.</w:t>
       </w:r>
-      <w:bookmarkEnd w:id="8"/>
-      <w:bookmarkEnd w:id="9"/>
+      <w:bookmarkEnd w:id="10"/>
+      <w:bookmarkEnd w:id="11"/>
+      <w:bookmarkEnd w:id="12"/>
     </w:p>
     <w:p>
       <w:pPr>
@@ -1299,8 +1775,9 @@
           <w:szCs w:val="24"/>
         </w:rPr>
       </w:pPr>
-      <w:bookmarkStart w:id="10" w:name="_Toc162287445"/>
-      <w:bookmarkStart w:id="11" w:name="_Toc162715919"/>
+      <w:bookmarkStart w:id="13" w:name="_Toc162287445"/>
+      <w:bookmarkStart w:id="14" w:name="_Toc162715919"/>
+      <w:bookmarkStart w:id="15" w:name="_Toc163044275"/>
       <w:r>
         <w:rPr>
           <w:rFonts w:ascii="Arial" w:hAnsi="Arial" w:cs="Arial"/>
@@ -1317,7 +1794,7 @@
           <w:sz w:val="24"/>
           <w:szCs w:val="24"/>
         </w:rPr>
-        <w:t>Para la realización del proyecto utilizaremos Java y SQLite,</w:t>
+        <w:t xml:space="preserve">Para la realización del proyecto </w:t>
       </w:r>
       <w:r>
         <w:rPr>
@@ -1326,7 +1803,7 @@
           <w:sz w:val="24"/>
           <w:szCs w:val="24"/>
         </w:rPr>
-        <w:t xml:space="preserve"> y metodologías para gestionar eficazmente el desarrollo del software</w:t>
+        <w:t>se utilizará</w:t>
       </w:r>
       <w:r>
         <w:rPr>
@@ -1335,7 +1812,7 @@
           <w:sz w:val="24"/>
           <w:szCs w:val="24"/>
         </w:rPr>
-        <w:t xml:space="preserve">, como </w:t>
+        <w:t xml:space="preserve"> Java y SQLite,</w:t>
       </w:r>
       <w:r>
         <w:rPr>
@@ -1344,7 +1821,7 @@
           <w:sz w:val="24"/>
           <w:szCs w:val="24"/>
         </w:rPr>
-        <w:t>Kanban</w:t>
+        <w:t xml:space="preserve"> y metodologías para gestionar eficazmente el desarrollo del software</w:t>
       </w:r>
       <w:r>
         <w:rPr>
@@ -1353,10 +1830,29 @@
           <w:sz w:val="24"/>
           <w:szCs w:val="24"/>
         </w:rPr>
+        <w:t xml:space="preserve">, como </w:t>
+      </w:r>
+      <w:r>
+        <w:rPr>
+          <w:rFonts w:ascii="Arial" w:hAnsi="Arial" w:cs="Arial"/>
+          <w:color w:val="auto"/>
+          <w:sz w:val="24"/>
+          <w:szCs w:val="24"/>
+        </w:rPr>
+        <w:t>Kanban</w:t>
+      </w:r>
+      <w:r>
+        <w:rPr>
+          <w:rFonts w:ascii="Arial" w:hAnsi="Arial" w:cs="Arial"/>
+          <w:color w:val="auto"/>
+          <w:sz w:val="24"/>
+          <w:szCs w:val="24"/>
+        </w:rPr>
         <w:t>.</w:t>
       </w:r>
-      <w:bookmarkEnd w:id="10"/>
-      <w:bookmarkEnd w:id="11"/>
+      <w:bookmarkEnd w:id="13"/>
+      <w:bookmarkEnd w:id="14"/>
+      <w:bookmarkEnd w:id="15"/>
     </w:p>
     <w:p>
       <w:pPr>
@@ -1607,8 +2103,8 @@
           <w:szCs w:val="40"/>
         </w:rPr>
       </w:pPr>
-      <w:bookmarkStart w:id="12" w:name="_Toc162287446"/>
-      <w:bookmarkStart w:id="13" w:name="_Toc162715920"/>
+      <w:bookmarkStart w:id="16" w:name="_Toc162287446"/>
+      <w:bookmarkStart w:id="17" w:name="_Toc163044276"/>
       <w:r>
         <w:rPr>
           <w:color w:val="365B6D"/>
@@ -1618,8 +2114,8 @@
         <w:lastRenderedPageBreak/>
         <w:t>REQUISITOS HARDWARE Y SOFTWARE</w:t>
       </w:r>
-      <w:bookmarkEnd w:id="12"/>
-      <w:bookmarkEnd w:id="13"/>
+      <w:bookmarkEnd w:id="16"/>
+      <w:bookmarkEnd w:id="17"/>
     </w:p>
     <w:p>
       <w:pPr>
@@ -2150,55 +2646,7 @@
                 <w:lang w:eastAsia="es-ES"/>
                 <w14:ligatures w14:val="none"/>
               </w:rPr>
-              <w:t xml:space="preserve">256 MB de memoria de video, </w:t>
-            </w:r>
-            <w:proofErr w:type="spellStart"/>
-            <w:r>
-              <w:rPr>
-                <w:rFonts w:eastAsia="Times New Roman" w:cs="Arial"/>
-                <w:kern w:val="0"/>
-                <w:sz w:val="24"/>
-                <w:szCs w:val="24"/>
-                <w:lang w:eastAsia="es-ES"/>
-                <w14:ligatures w14:val="none"/>
-              </w:rPr>
-              <w:t>shader</w:t>
-            </w:r>
-            <w:proofErr w:type="spellEnd"/>
-            <w:r>
-              <w:rPr>
-                <w:rFonts w:eastAsia="Times New Roman" w:cs="Arial"/>
-                <w:kern w:val="0"/>
-                <w:sz w:val="24"/>
-                <w:szCs w:val="24"/>
-                <w:lang w:eastAsia="es-ES"/>
-                <w14:ligatures w14:val="none"/>
-              </w:rPr>
-              <w:t xml:space="preserve"> </w:t>
-            </w:r>
-            <w:proofErr w:type="spellStart"/>
-            <w:r>
-              <w:rPr>
-                <w:rFonts w:eastAsia="Times New Roman" w:cs="Arial"/>
-                <w:kern w:val="0"/>
-                <w:sz w:val="24"/>
-                <w:szCs w:val="24"/>
-                <w:lang w:eastAsia="es-ES"/>
-                <w14:ligatures w14:val="none"/>
-              </w:rPr>
-              <w:t>model</w:t>
-            </w:r>
-            <w:proofErr w:type="spellEnd"/>
-            <w:r>
-              <w:rPr>
-                <w:rFonts w:eastAsia="Times New Roman" w:cs="Arial"/>
-                <w:kern w:val="0"/>
-                <w:sz w:val="24"/>
-                <w:szCs w:val="24"/>
-                <w:lang w:eastAsia="es-ES"/>
-                <w14:ligatures w14:val="none"/>
-              </w:rPr>
-              <w:t xml:space="preserve"> 3.0+</w:t>
+              <w:t>256 MB de memoria de video, shader model 3.0+</w:t>
             </w:r>
           </w:p>
         </w:tc>
@@ -2229,55 +2677,7 @@
                 <w:lang w:eastAsia="es-ES"/>
                 <w14:ligatures w14:val="none"/>
               </w:rPr>
-              <w:t xml:space="preserve">512 MB de memoria de video, </w:t>
-            </w:r>
-            <w:proofErr w:type="spellStart"/>
-            <w:r>
-              <w:rPr>
-                <w:rFonts w:eastAsia="Times New Roman" w:cs="Arial"/>
-                <w:kern w:val="0"/>
-                <w:sz w:val="24"/>
-                <w:szCs w:val="24"/>
-                <w:lang w:eastAsia="es-ES"/>
-                <w14:ligatures w14:val="none"/>
-              </w:rPr>
-              <w:t>shader</w:t>
-            </w:r>
-            <w:proofErr w:type="spellEnd"/>
-            <w:r>
-              <w:rPr>
-                <w:rFonts w:eastAsia="Times New Roman" w:cs="Arial"/>
-                <w:kern w:val="0"/>
-                <w:sz w:val="24"/>
-                <w:szCs w:val="24"/>
-                <w:lang w:eastAsia="es-ES"/>
-                <w14:ligatures w14:val="none"/>
-              </w:rPr>
-              <w:t xml:space="preserve"> </w:t>
-            </w:r>
-            <w:proofErr w:type="spellStart"/>
-            <w:r>
-              <w:rPr>
-                <w:rFonts w:eastAsia="Times New Roman" w:cs="Arial"/>
-                <w:kern w:val="0"/>
-                <w:sz w:val="24"/>
-                <w:szCs w:val="24"/>
-                <w:lang w:eastAsia="es-ES"/>
-                <w14:ligatures w14:val="none"/>
-              </w:rPr>
-              <w:t>model</w:t>
-            </w:r>
-            <w:proofErr w:type="spellEnd"/>
-            <w:r>
-              <w:rPr>
-                <w:rFonts w:eastAsia="Times New Roman" w:cs="Arial"/>
-                <w:kern w:val="0"/>
-                <w:sz w:val="24"/>
-                <w:szCs w:val="24"/>
-                <w:lang w:eastAsia="es-ES"/>
-                <w14:ligatures w14:val="none"/>
-              </w:rPr>
-              <w:t xml:space="preserve"> 5.0+</w:t>
+              <w:t>512 MB de memoria de video, shader model 5.0+</w:t>
             </w:r>
           </w:p>
         </w:tc>
@@ -3756,7 +4156,7 @@
           <w:szCs w:val="40"/>
         </w:rPr>
       </w:pPr>
-      <w:bookmarkStart w:id="14" w:name="_Toc162715921"/>
+      <w:bookmarkStart w:id="18" w:name="_Toc163044277"/>
       <w:r>
         <w:rPr>
           <w:color w:val="365B6D"/>
@@ -3764,9 +4164,9 @@
           <w:szCs w:val="40"/>
         </w:rPr>
         <w:lastRenderedPageBreak/>
-        <w:t>ANÁLISIS DE LAS ESPECIFICACIONES DEL PROYECTO</w:t>
-      </w:r>
-      <w:bookmarkEnd w:id="14"/>
+        <w:t>LICENCIA PERSONALIZADA</w:t>
+      </w:r>
+      <w:bookmarkEnd w:id="18"/>
     </w:p>
     <w:p>
       <w:pPr>
@@ -3781,7 +4181,77 @@
           <w:sz w:val="24"/>
           <w:szCs w:val="24"/>
         </w:rPr>
-        <w:t xml:space="preserve">Primero, hemos realizado una licencia personalizada para hacer que nuestro proyecto sea propietario y evitar el plagio de nuestra propiedad intelectual. Además, en el caso de que una persona u organización distribuya o comercialice nuestro software, gracias a esta licencia podremos tomar acciones legales en base a </w:t>
+        <w:t xml:space="preserve">Primero, </w:t>
+      </w:r>
+      <w:r>
+        <w:rPr>
+          <w:sz w:val="24"/>
+          <w:szCs w:val="24"/>
+        </w:rPr>
+        <w:t xml:space="preserve">se ha realizado </w:t>
+      </w:r>
+      <w:r>
+        <w:rPr>
+          <w:sz w:val="24"/>
+          <w:szCs w:val="24"/>
+        </w:rPr>
+        <w:t xml:space="preserve">una licencia personalizada para hacer que </w:t>
+      </w:r>
+      <w:r>
+        <w:rPr>
+          <w:sz w:val="24"/>
+          <w:szCs w:val="24"/>
+        </w:rPr>
+        <w:t>el</w:t>
+      </w:r>
+      <w:r>
+        <w:rPr>
+          <w:sz w:val="24"/>
+          <w:szCs w:val="24"/>
+        </w:rPr>
+        <w:t xml:space="preserve"> proyecto sea propietario y evitar el plagio de </w:t>
+      </w:r>
+      <w:r>
+        <w:rPr>
+          <w:sz w:val="24"/>
+          <w:szCs w:val="24"/>
+        </w:rPr>
+        <w:t>la</w:t>
+      </w:r>
+      <w:r>
+        <w:rPr>
+          <w:sz w:val="24"/>
+          <w:szCs w:val="24"/>
+        </w:rPr>
+        <w:t xml:space="preserve"> propiedad intelectual. Además, en el caso de que una persona u organización distribuya o comercialice </w:t>
+      </w:r>
+      <w:r>
+        <w:rPr>
+          <w:sz w:val="24"/>
+          <w:szCs w:val="24"/>
+        </w:rPr>
+        <w:t>este</w:t>
+      </w:r>
+      <w:r>
+        <w:rPr>
+          <w:sz w:val="24"/>
+          <w:szCs w:val="24"/>
+        </w:rPr>
+        <w:t xml:space="preserve"> software, gracias a esta licencia </w:t>
+      </w:r>
+      <w:r>
+        <w:rPr>
+          <w:sz w:val="24"/>
+          <w:szCs w:val="24"/>
+        </w:rPr>
+        <w:t>se podrán</w:t>
+      </w:r>
+      <w:r>
+        <w:rPr>
+          <w:sz w:val="24"/>
+          <w:szCs w:val="24"/>
+        </w:rPr>
+        <w:t xml:space="preserve"> tomar acciones legales en base a </w:t>
       </w:r>
       <w:r>
         <w:rPr>
@@ -3806,18 +4276,196 @@
           <w:szCs w:val="24"/>
         </w:rPr>
       </w:pPr>
+    </w:p>
+    <w:p>
+      <w:pPr>
+        <w:pStyle w:val="Ttulo2"/>
+        <w:numPr>
+          <w:ilvl w:val="0"/>
+          <w:numId w:val="9"/>
+        </w:numPr>
+        <w:spacing w:line="276" w:lineRule="auto"/>
+        <w:rPr>
+          <w:color w:val="365B6D"/>
+          <w:sz w:val="40"/>
+          <w:szCs w:val="40"/>
+        </w:rPr>
+      </w:pPr>
+      <w:bookmarkStart w:id="19" w:name="_Toc163044278"/>
+      <w:r>
+        <w:rPr>
+          <w:color w:val="365B6D"/>
+          <w:sz w:val="40"/>
+          <w:szCs w:val="40"/>
+        </w:rPr>
+        <w:t xml:space="preserve">DESARROLLO Y </w:t>
+      </w:r>
+      <w:r>
+        <w:rPr>
+          <w:color w:val="365B6D"/>
+          <w:sz w:val="40"/>
+          <w:szCs w:val="40"/>
+        </w:rPr>
+        <w:t>COLABORACIÓN</w:t>
+      </w:r>
+      <w:r>
+        <w:rPr>
+          <w:color w:val="365B6D"/>
+          <w:sz w:val="40"/>
+          <w:szCs w:val="40"/>
+        </w:rPr>
+        <w:t xml:space="preserve"> </w:t>
+      </w:r>
+      <w:r>
+        <w:rPr>
+          <w:color w:val="365B6D"/>
+          <w:sz w:val="40"/>
+          <w:szCs w:val="40"/>
+        </w:rPr>
+        <w:t>CON VISUAL STUDIO CODE</w:t>
+      </w:r>
+      <w:bookmarkEnd w:id="19"/>
+    </w:p>
+    <w:p>
+      <w:pPr>
+        <w:jc w:val="both"/>
+        <w:rPr>
+          <w:sz w:val="24"/>
+          <w:szCs w:val="24"/>
+        </w:rPr>
+      </w:pPr>
+      <w:r>
+        <w:rPr>
+          <w:sz w:val="24"/>
+          <w:szCs w:val="24"/>
+        </w:rPr>
+        <w:t xml:space="preserve">A la hora de la construcción del proyecto, como entorno de desarrollo </w:t>
+      </w:r>
+      <w:r>
+        <w:rPr>
+          <w:sz w:val="24"/>
+          <w:szCs w:val="24"/>
+        </w:rPr>
+        <w:t>se usará</w:t>
+      </w:r>
+      <w:r>
+        <w:rPr>
+          <w:sz w:val="24"/>
+          <w:szCs w:val="24"/>
+        </w:rPr>
+        <w:t xml:space="preserve"> Visual Studio Code junto al pack de extensiones</w:t>
+      </w:r>
+      <w:r>
+        <w:rPr>
+          <w:sz w:val="24"/>
+          <w:szCs w:val="24"/>
+        </w:rPr>
+        <w:t xml:space="preserve"> de Java</w:t>
+      </w:r>
+      <w:r>
+        <w:rPr>
+          <w:sz w:val="24"/>
+          <w:szCs w:val="24"/>
+        </w:rPr>
+        <w:t xml:space="preserve"> que habilitar</w:t>
+      </w:r>
+      <w:r>
+        <w:rPr>
+          <w:sz w:val="24"/>
+          <w:szCs w:val="24"/>
+        </w:rPr>
+        <w:t>án</w:t>
+      </w:r>
+      <w:r>
+        <w:rPr>
+          <w:sz w:val="24"/>
+          <w:szCs w:val="24"/>
+        </w:rPr>
+        <w:t xml:space="preserve"> que Visual Studio Code</w:t>
+      </w:r>
+      <w:r>
+        <w:rPr>
+          <w:sz w:val="24"/>
+          <w:szCs w:val="24"/>
+        </w:rPr>
+        <w:t xml:space="preserve"> se convierta un IDE muy completo para programar en este lenguaje de programación</w:t>
+      </w:r>
+      <w:r>
+        <w:rPr>
+          <w:sz w:val="24"/>
+          <w:szCs w:val="24"/>
+        </w:rPr>
+        <w:t xml:space="preserve">, para la realización del diagrama E/R </w:t>
+      </w:r>
+      <w:r>
+        <w:rPr>
+          <w:sz w:val="24"/>
+          <w:szCs w:val="24"/>
+        </w:rPr>
+        <w:t>se ha</w:t>
+      </w:r>
+      <w:r>
+        <w:rPr>
+          <w:sz w:val="24"/>
+          <w:szCs w:val="24"/>
+        </w:rPr>
+        <w:t xml:space="preserve"> utilizado la extensión “</w:t>
+      </w:r>
+      <w:r>
+        <w:rPr>
+          <w:sz w:val="24"/>
+          <w:szCs w:val="24"/>
+        </w:rPr>
+        <w:t>Draw.io Integration</w:t>
+      </w:r>
+      <w:r>
+        <w:rPr>
+          <w:sz w:val="24"/>
+          <w:szCs w:val="24"/>
+        </w:rPr>
+        <w:t xml:space="preserve">” que ha permitido realizar el trabajo de una forma más sencilla desde el propio Visual Studio Code </w:t>
+      </w:r>
+      <w:r>
+        <w:rPr>
+          <w:sz w:val="24"/>
+          <w:szCs w:val="24"/>
+        </w:rPr>
+        <w:t xml:space="preserve">y por último </w:t>
+      </w:r>
+      <w:r>
+        <w:rPr>
+          <w:sz w:val="24"/>
+          <w:szCs w:val="24"/>
+        </w:rPr>
+        <w:t>se ha</w:t>
+      </w:r>
+      <w:r>
+        <w:rPr>
+          <w:sz w:val="24"/>
+          <w:szCs w:val="24"/>
+        </w:rPr>
+        <w:t xml:space="preserve"> utilizado la extensión “Live Share” para poder trabajar todos al mismo tiempo y de forma conjunta.</w:t>
+      </w:r>
+    </w:p>
+    <w:p>
+      <w:pPr>
+        <w:rPr>
+          <w:sz w:val="24"/>
+          <w:szCs w:val="24"/>
+        </w:rPr>
+      </w:pPr>
       <w:r>
         <w:rPr>
           <w:noProof/>
         </w:rPr>
         <w:drawing>
-          <wp:anchor distT="0" distB="0" distL="114300" distR="114300" simplePos="0" relativeHeight="251667456" behindDoc="0" locked="0" layoutInCell="1" allowOverlap="1" wp14:anchorId="033A9FAD" wp14:editId="21631C09">
+          <wp:anchor distT="0" distB="0" distL="114300" distR="114300" simplePos="0" relativeHeight="251667456" behindDoc="0" locked="0" layoutInCell="1" allowOverlap="1" wp14:anchorId="033A9FAD" wp14:editId="120108F5">
             <wp:simplePos x="0" y="0"/>
             <wp:positionH relativeFrom="column">
-              <wp:posOffset>1905</wp:posOffset>
+              <wp:posOffset>-3175</wp:posOffset>
             </wp:positionH>
             <wp:positionV relativeFrom="paragraph">
-              <wp:posOffset>1684020</wp:posOffset>
+              <wp:posOffset>221615</wp:posOffset>
             </wp:positionV>
             <wp:extent cx="5398770" cy="1450975"/>
             <wp:effectExtent l="19050" t="19050" r="11430" b="15875"/>
@@ -3871,71 +4519,6 @@
           </wp:anchor>
         </w:drawing>
       </w:r>
-      <w:r>
-        <w:rPr>
-          <w:sz w:val="24"/>
-          <w:szCs w:val="24"/>
-        </w:rPr>
-        <w:t>A la hora de la construcción del proyecto, como entorno de desarrollo usaremos Visual Studio Code junto al pack de extensiones</w:t>
-      </w:r>
-      <w:r>
-        <w:rPr>
-          <w:sz w:val="24"/>
-          <w:szCs w:val="24"/>
-        </w:rPr>
-        <w:t xml:space="preserve"> de Java</w:t>
-      </w:r>
-      <w:r>
-        <w:rPr>
-          <w:sz w:val="24"/>
-          <w:szCs w:val="24"/>
-        </w:rPr>
-        <w:t xml:space="preserve"> que nos habilitaran que Visual Studio Code</w:t>
-      </w:r>
-      <w:r>
-        <w:rPr>
-          <w:sz w:val="24"/>
-          <w:szCs w:val="24"/>
-        </w:rPr>
-        <w:t xml:space="preserve"> se convierta un IDE muy completo para programar en este lenguaje de programación</w:t>
-      </w:r>
-      <w:r>
-        <w:rPr>
-          <w:sz w:val="24"/>
-          <w:szCs w:val="24"/>
-        </w:rPr>
-        <w:t>, para la realización del diagrama E/R hemos utilizado la extensión “</w:t>
-      </w:r>
-      <w:r>
-        <w:rPr>
-          <w:sz w:val="24"/>
-          <w:szCs w:val="24"/>
-        </w:rPr>
-        <w:t xml:space="preserve">Draw.io </w:t>
-      </w:r>
-      <w:proofErr w:type="spellStart"/>
-      <w:r>
-        <w:rPr>
-          <w:sz w:val="24"/>
-          <w:szCs w:val="24"/>
-        </w:rPr>
-        <w:t>Integration</w:t>
-      </w:r>
-      <w:proofErr w:type="spellEnd"/>
-      <w:r>
-        <w:rPr>
-          <w:sz w:val="24"/>
-          <w:szCs w:val="24"/>
-        </w:rPr>
-        <w:t xml:space="preserve">” que nos ha permitido realizar el trabajo de una forma más sencilla desde el propio Visual Studio Code </w:t>
-      </w:r>
-      <w:r>
-        <w:rPr>
-          <w:sz w:val="24"/>
-          <w:szCs w:val="24"/>
-        </w:rPr>
-        <w:t>y por último hemos utilizado la extensión “Live Share” para poder trabajar todos al mismo tiempo y de forma conjunta.</w:t>
-      </w:r>
     </w:p>
     <w:p>
       <w:pPr>
@@ -3949,13 +4532,13 @@
           <w:noProof/>
         </w:rPr>
         <w:drawing>
-          <wp:anchor distT="0" distB="0" distL="114300" distR="114300" simplePos="0" relativeHeight="251669504" behindDoc="0" locked="0" layoutInCell="1" allowOverlap="1" wp14:anchorId="7C381DBA" wp14:editId="4E23AB0E">
+          <wp:anchor distT="0" distB="0" distL="114300" distR="114300" simplePos="0" relativeHeight="251669504" behindDoc="0" locked="0" layoutInCell="1" allowOverlap="1" wp14:anchorId="7C381DBA" wp14:editId="4C0CD611">
             <wp:simplePos x="0" y="0"/>
             <wp:positionH relativeFrom="margin">
-              <wp:posOffset>0</wp:posOffset>
+              <wp:posOffset>3175</wp:posOffset>
             </wp:positionH>
             <wp:positionV relativeFrom="paragraph">
-              <wp:posOffset>1854200</wp:posOffset>
+              <wp:posOffset>1790065</wp:posOffset>
             </wp:positionV>
             <wp:extent cx="5398770" cy="1450340"/>
             <wp:effectExtent l="19050" t="19050" r="11430" b="16510"/>
@@ -4017,20 +4600,30 @@
           <w:szCs w:val="24"/>
         </w:rPr>
       </w:pPr>
+    </w:p>
+    <w:p>
+      <w:pPr>
+        <w:jc w:val="both"/>
+        <w:rPr>
+          <w:sz w:val="24"/>
+          <w:szCs w:val="24"/>
+        </w:rPr>
+      </w:pPr>
       <w:r>
         <w:rPr>
           <w:noProof/>
         </w:rPr>
+        <w:lastRenderedPageBreak/>
         <w:drawing>
-          <wp:anchor distT="0" distB="0" distL="114300" distR="114300" simplePos="0" relativeHeight="251671552" behindDoc="0" locked="0" layoutInCell="1" allowOverlap="1" wp14:anchorId="60958642" wp14:editId="22E963A6">
+          <wp:anchor distT="0" distB="0" distL="114300" distR="114300" simplePos="0" relativeHeight="251671552" behindDoc="0" locked="0" layoutInCell="1" allowOverlap="1" wp14:anchorId="60958642" wp14:editId="00FFD18D">
             <wp:simplePos x="0" y="0"/>
             <wp:positionH relativeFrom="page">
-              <wp:posOffset>1080770</wp:posOffset>
+              <wp:posOffset>1079500</wp:posOffset>
             </wp:positionH>
             <wp:positionV relativeFrom="paragraph">
-              <wp:posOffset>1804670</wp:posOffset>
+              <wp:posOffset>19050</wp:posOffset>
             </wp:positionV>
-            <wp:extent cx="5400000" cy="1451353"/>
+            <wp:extent cx="5399405" cy="1450975"/>
             <wp:effectExtent l="19050" t="19050" r="10795" b="15875"/>
             <wp:wrapSquare wrapText="bothSides"/>
             <wp:docPr id="1558337602" name="Imagen 1"/>
@@ -4059,7 +4652,7 @@
                   <pic:spPr>
                     <a:xfrm>
                       <a:off x="0" y="0"/>
-                      <a:ext cx="5400000" cy="1451353"/>
+                      <a:ext cx="5399405" cy="1450975"/>
                     </a:xfrm>
                     <a:prstGeom prst="rect">
                       <a:avLst/>
@@ -4085,14 +4678,6 @@
     </w:p>
     <w:p>
       <w:pPr>
-        <w:rPr>
-          <w:sz w:val="24"/>
-          <w:szCs w:val="24"/>
-        </w:rPr>
-      </w:pPr>
-    </w:p>
-    <w:p>
-      <w:pPr>
         <w:jc w:val="both"/>
         <w:rPr>
           <w:sz w:val="24"/>
@@ -4104,8 +4689,14 @@
           <w:sz w:val="24"/>
           <w:szCs w:val="24"/>
         </w:rPr>
-        <w:lastRenderedPageBreak/>
-        <w:t xml:space="preserve">Decidimos utilizar el programa Visual Studio Code porque nos permite trabajar de manera colaborativa y visualizar en tiempo real los cambios aplicados tanto en el diagrama </w:t>
+        <w:t>Se decidió</w:t>
+      </w:r>
+      <w:r>
+        <w:rPr>
+          <w:sz w:val="24"/>
+          <w:szCs w:val="24"/>
+        </w:rPr>
+        <w:t xml:space="preserve"> utilizar el programa Visual Studio Code porque permite trabajar de manera colaborativa y visualizar en tiempo real los cambios aplicados tanto en el diagrama </w:t>
       </w:r>
       <w:r>
         <w:rPr>
@@ -4119,7 +4710,7 @@
           <w:sz w:val="24"/>
           <w:szCs w:val="24"/>
         </w:rPr>
-        <w:t xml:space="preserve"> como en el proyecto en sí. Esta herramienta nos ha facilitado la </w:t>
+        <w:t xml:space="preserve"> como en el proyecto en sí. Esta herramienta ha facilitado la </w:t>
       </w:r>
       <w:r>
         <w:rPr>
@@ -4133,7 +4724,49 @@
           <w:sz w:val="24"/>
           <w:szCs w:val="24"/>
         </w:rPr>
-        <w:t xml:space="preserve"> de todos en cada etapa del proyecto en lugar de dividir el trabajo en partes. De esta manera, todos los miembros del grupo hemos contribuido y participado activamente en todos los procesos del proyecto, permitiéndonos compartir ideas y mantenernos al tanto de los avances de forma simultánea. Esta dinámica ha resultado beneficiosa para el aprendizaje, ya que nos ha permitido aprender de todas las fases del proyecto al mismo tiempo.</w:t>
+        <w:t xml:space="preserve"> de todos en cada etapa del proyecto en lugar de dividir el trabajo en partes. De esta manera, todos los miembros del grupo </w:t>
+      </w:r>
+      <w:r>
+        <w:rPr>
+          <w:sz w:val="24"/>
+          <w:szCs w:val="24"/>
+        </w:rPr>
+        <w:t>han</w:t>
+      </w:r>
+      <w:r>
+        <w:rPr>
+          <w:sz w:val="24"/>
+          <w:szCs w:val="24"/>
+        </w:rPr>
+        <w:t xml:space="preserve"> contribuido y participado activamente en todos los procesos del proyecto, </w:t>
+      </w:r>
+      <w:r>
+        <w:rPr>
+          <w:sz w:val="24"/>
+          <w:szCs w:val="24"/>
+        </w:rPr>
+        <w:t>permitiendo</w:t>
+      </w:r>
+      <w:r>
+        <w:rPr>
+          <w:sz w:val="24"/>
+          <w:szCs w:val="24"/>
+        </w:rPr>
+        <w:t xml:space="preserve"> compartir ideas y </w:t>
+      </w:r>
+      <w:r>
+        <w:rPr>
+          <w:sz w:val="24"/>
+          <w:szCs w:val="24"/>
+        </w:rPr>
+        <w:t>mantener al grupo</w:t>
+      </w:r>
+      <w:r>
+        <w:rPr>
+          <w:sz w:val="24"/>
+          <w:szCs w:val="24"/>
+        </w:rPr>
+        <w:t xml:space="preserve"> al tanto de los avances de forma simultánea. Esta dinámica ha resultado beneficiosa para el aprendizaje, ya que ha permitido aprender de todas las fases del proyecto al mismo tiempo.</w:t>
       </w:r>
     </w:p>
     <w:p>
@@ -4159,6 +4792,7 @@
           <w:szCs w:val="40"/>
         </w:rPr>
       </w:pPr>
+      <w:bookmarkStart w:id="20" w:name="_Toc163044279"/>
       <w:r>
         <w:rPr>
           <w:color w:val="365B6D"/>
@@ -4167,6 +4801,7 @@
         </w:rPr>
         <w:t>CONTROL DE VERSIONES. GIT Y GIT BASH</w:t>
       </w:r>
+      <w:bookmarkEnd w:id="20"/>
     </w:p>
     <w:p>
       <w:pPr>
@@ -4181,7 +4816,21 @@
           <w:sz w:val="24"/>
           <w:szCs w:val="24"/>
         </w:rPr>
-        <w:t xml:space="preserve">Como software de control de versiones decidimos usar Git, ya que se integra </w:t>
+        <w:t xml:space="preserve">Como software de control de versiones </w:t>
+      </w:r>
+      <w:r>
+        <w:rPr>
+          <w:sz w:val="24"/>
+          <w:szCs w:val="24"/>
+        </w:rPr>
+        <w:t>se decidió</w:t>
+      </w:r>
+      <w:r>
+        <w:rPr>
+          <w:sz w:val="24"/>
+          <w:szCs w:val="24"/>
+        </w:rPr>
+        <w:t xml:space="preserve"> usar Git, ya que se integra </w:t>
       </w:r>
       <w:r>
         <w:rPr>
@@ -4202,47 +4851,76 @@
           <w:sz w:val="24"/>
           <w:szCs w:val="24"/>
         </w:rPr>
-        <w:t xml:space="preserve">. Git nos proporciona las herramientas para crear un repositorio, actualizar, hacer </w:t>
-      </w:r>
-      <w:proofErr w:type="spellStart"/>
-      <w:r>
-        <w:rPr>
-          <w:sz w:val="24"/>
-          <w:szCs w:val="24"/>
-        </w:rPr>
-        <w:t>rollback</w:t>
-      </w:r>
-      <w:proofErr w:type="spellEnd"/>
-      <w:r>
-        <w:rPr>
-          <w:sz w:val="24"/>
-          <w:szCs w:val="24"/>
-        </w:rPr>
-        <w:t xml:space="preserve"> (volver a una versión anterior del proyecto), trabajar de forma cooperativa y guardar los cambios en un servidor remoto (en este caso GitHub). Como aplicación para gestionar nuestro repositorio de Git hemos usado Git </w:t>
-      </w:r>
-      <w:proofErr w:type="spellStart"/>
-      <w:r>
-        <w:rPr>
-          <w:sz w:val="24"/>
-          <w:szCs w:val="24"/>
-        </w:rPr>
-        <w:t>Bash</w:t>
-      </w:r>
-      <w:proofErr w:type="spellEnd"/>
-      <w:r>
-        <w:rPr>
-          <w:sz w:val="24"/>
-          <w:szCs w:val="24"/>
-        </w:rPr>
-        <w:t>, ya que nos ofrece una forma rápida y efectiva para trabajar en Git permitiéndonos usar todos sus comandos al completo.</w:t>
-      </w:r>
-    </w:p>
-    <w:p>
-      <w:pPr>
-        <w:rPr>
-          <w:sz w:val="24"/>
-          <w:szCs w:val="24"/>
-        </w:rPr>
+        <w:t>. Git</w:t>
+      </w:r>
+      <w:r>
+        <w:rPr>
+          <w:sz w:val="24"/>
+          <w:szCs w:val="24"/>
+        </w:rPr>
+        <w:t xml:space="preserve"> </w:t>
+      </w:r>
+      <w:r>
+        <w:rPr>
+          <w:sz w:val="24"/>
+          <w:szCs w:val="24"/>
+        </w:rPr>
+        <w:t xml:space="preserve">proporciona las herramientas para crear un repositorio, actualizar, hacer rollback (volver a una versión anterior del proyecto), trabajar de forma cooperativa y guardar los cambios en un servidor remoto (en este caso GitHub). Como aplicación para gestionar </w:t>
+      </w:r>
+      <w:r>
+        <w:rPr>
+          <w:sz w:val="24"/>
+          <w:szCs w:val="24"/>
+        </w:rPr>
+        <w:t>el</w:t>
+      </w:r>
+      <w:r>
+        <w:rPr>
+          <w:sz w:val="24"/>
+          <w:szCs w:val="24"/>
+        </w:rPr>
+        <w:t xml:space="preserve"> repositorio de Git </w:t>
+      </w:r>
+      <w:r>
+        <w:rPr>
+          <w:sz w:val="24"/>
+          <w:szCs w:val="24"/>
+        </w:rPr>
+        <w:t>se ha utilizado</w:t>
+      </w:r>
+      <w:r>
+        <w:rPr>
+          <w:sz w:val="24"/>
+          <w:szCs w:val="24"/>
+        </w:rPr>
+        <w:t xml:space="preserve"> Git Bash, ya que ofrece una forma rápida y efectiva para trabajar en Git </w:t>
+      </w:r>
+      <w:r>
+        <w:rPr>
+          <w:sz w:val="24"/>
+          <w:szCs w:val="24"/>
+        </w:rPr>
+        <w:t>permitiendo</w:t>
+      </w:r>
+      <w:r>
+        <w:rPr>
+          <w:sz w:val="24"/>
+          <w:szCs w:val="24"/>
+        </w:rPr>
+        <w:t xml:space="preserve"> usar todos sus comandos al completo.</w:t>
+      </w:r>
+    </w:p>
+    <w:p>
+      <w:pPr>
+        <w:rPr>
+          <w:sz w:val="24"/>
+          <w:szCs w:val="24"/>
+        </w:rPr>
+      </w:pPr>
+    </w:p>
+    <w:p>
+      <w:pPr>
+        <w:spacing w:line="276" w:lineRule="auto"/>
       </w:pPr>
       <w:r>
         <w:rPr>
@@ -4251,13 +4929,13 @@
           <w:szCs w:val="24"/>
         </w:rPr>
         <w:drawing>
-          <wp:anchor distT="0" distB="0" distL="114300" distR="114300" simplePos="0" relativeHeight="251673600" behindDoc="0" locked="0" layoutInCell="1" allowOverlap="1" wp14:anchorId="7F819286" wp14:editId="6F6C205E">
+          <wp:anchor distT="0" distB="0" distL="114300" distR="114300" simplePos="0" relativeHeight="251673600" behindDoc="0" locked="0" layoutInCell="1" allowOverlap="1" wp14:anchorId="7F819286" wp14:editId="057E980E">
             <wp:simplePos x="0" y="0"/>
             <wp:positionH relativeFrom="margin">
-              <wp:posOffset>3319145</wp:posOffset>
+              <wp:posOffset>3301365</wp:posOffset>
             </wp:positionH>
             <wp:positionV relativeFrom="margin">
-              <wp:posOffset>4212590</wp:posOffset>
+              <wp:posOffset>6182360</wp:posOffset>
             </wp:positionV>
             <wp:extent cx="1619885" cy="1619885"/>
             <wp:effectExtent l="0" t="0" r="0" b="0"/>
@@ -4293,7 +4971,7 @@
                     <a:prstGeom prst="rect">
                       <a:avLst/>
                     </a:prstGeom>
-                    <a:ln w="12700">
+                    <a:ln w="28575">
                       <a:noFill/>
                     </a:ln>
                   </pic:spPr>
@@ -4316,13 +4994,13 @@
           <w:szCs w:val="24"/>
         </w:rPr>
         <w:drawing>
-          <wp:anchor distT="0" distB="0" distL="114300" distR="114300" simplePos="0" relativeHeight="251672576" behindDoc="0" locked="0" layoutInCell="1" allowOverlap="1" wp14:anchorId="1871A12A" wp14:editId="18C24209">
+          <wp:anchor distT="0" distB="0" distL="114300" distR="114300" simplePos="0" relativeHeight="251672576" behindDoc="0" locked="0" layoutInCell="1" allowOverlap="1" wp14:anchorId="1871A12A" wp14:editId="57134E96">
             <wp:simplePos x="0" y="0"/>
             <wp:positionH relativeFrom="margin">
-              <wp:posOffset>525145</wp:posOffset>
+              <wp:posOffset>539115</wp:posOffset>
             </wp:positionH>
             <wp:positionV relativeFrom="margin">
-              <wp:posOffset>4221150</wp:posOffset>
+              <wp:posOffset>6185535</wp:posOffset>
             </wp:positionV>
             <wp:extent cx="1619885" cy="1619885"/>
             <wp:effectExtent l="0" t="0" r="0" b="0"/>
@@ -4358,7 +5036,7 @@
                     <a:prstGeom prst="rect">
                       <a:avLst/>
                     </a:prstGeom>
-                    <a:ln w="12700">
+                    <a:ln w="28575">
                       <a:noFill/>
                     </a:ln>
                   </pic:spPr>
@@ -4378,48 +5056,11 @@
     <w:p>
       <w:pPr>
         <w:spacing w:line="276" w:lineRule="auto"/>
-      </w:pPr>
-    </w:p>
-    <w:p>
-      <w:pPr>
-        <w:spacing w:line="276" w:lineRule="auto"/>
         <w:jc w:val="both"/>
         <w:rPr>
           <w:rFonts w:cs="Arial"/>
           <w:sz w:val="24"/>
           <w:szCs w:val="24"/>
-        </w:rPr>
-      </w:pPr>
-    </w:p>
-    <w:p>
-      <w:pPr>
-        <w:spacing w:line="276" w:lineRule="auto"/>
-        <w:rPr>
-          <w:rFonts w:cs="Arial"/>
-        </w:rPr>
-      </w:pPr>
-    </w:p>
-    <w:p>
-      <w:pPr>
-        <w:spacing w:line="276" w:lineRule="auto"/>
-        <w:rPr>
-          <w:rFonts w:cs="Arial"/>
-        </w:rPr>
-      </w:pPr>
-    </w:p>
-    <w:p>
-      <w:pPr>
-        <w:spacing w:line="276" w:lineRule="auto"/>
-        <w:rPr>
-          <w:rFonts w:cs="Arial"/>
-        </w:rPr>
-      </w:pPr>
-    </w:p>
-    <w:p>
-      <w:pPr>
-        <w:spacing w:line="276" w:lineRule="auto"/>
-        <w:rPr>
-          <w:rFonts w:cs="Arial"/>
         </w:rPr>
       </w:pPr>
     </w:p>
@@ -4501,6 +5142,7 @@
           <w:szCs w:val="40"/>
         </w:rPr>
       </w:pPr>
+      <w:bookmarkStart w:id="21" w:name="_Toc163044280"/>
       <w:r>
         <w:rPr>
           <w:color w:val="365B6D"/>
@@ -4510,6 +5152,7 @@
         <w:lastRenderedPageBreak/>
         <w:t>METODOLOGÍAS DE DESARROLLO</w:t>
       </w:r>
+      <w:bookmarkEnd w:id="21"/>
     </w:p>
     <w:p>
       <w:pPr>
@@ -4524,21 +5167,42 @@
           <w:sz w:val="24"/>
           <w:szCs w:val="24"/>
         </w:rPr>
-        <w:t xml:space="preserve">Para finalizar las especificaciones del proyecto, recalcaremos </w:t>
-      </w:r>
-      <w:r>
-        <w:rPr>
-          <w:sz w:val="24"/>
-          <w:szCs w:val="24"/>
-        </w:rPr>
-        <w:t>que,</w:t>
-      </w:r>
-      <w:r>
-        <w:rPr>
-          <w:sz w:val="24"/>
-          <w:szCs w:val="24"/>
-        </w:rPr>
-        <w:t xml:space="preserve"> para gestionar eficazmente el desarrollo de nuestro software, hemos usado la metodología Kanban que nos ha permitido tener un flujo de trabajo limpio y eficaz sin perder la p</w:t>
+        <w:t xml:space="preserve">Para finalizar las especificaciones del proyecto, </w:t>
+      </w:r>
+      <w:r>
+        <w:rPr>
+          <w:sz w:val="24"/>
+          <w:szCs w:val="24"/>
+        </w:rPr>
+        <w:t>cabe recalcar</w:t>
+      </w:r>
+      <w:r>
+        <w:rPr>
+          <w:sz w:val="24"/>
+          <w:szCs w:val="24"/>
+        </w:rPr>
+        <w:t>,</w:t>
+      </w:r>
+      <w:r>
+        <w:rPr>
+          <w:sz w:val="24"/>
+          <w:szCs w:val="24"/>
+        </w:rPr>
+        <w:t xml:space="preserve"> para gestionar eficazmente el desarrollo de nuestro software, </w:t>
+      </w:r>
+      <w:r>
+        <w:rPr>
+          <w:sz w:val="24"/>
+          <w:szCs w:val="24"/>
+        </w:rPr>
+        <w:t>se ha utilizado</w:t>
+      </w:r>
+      <w:r>
+        <w:rPr>
+          <w:sz w:val="24"/>
+          <w:szCs w:val="24"/>
+        </w:rPr>
+        <w:t xml:space="preserve"> la metodología Kanban que ha permitido tener un flujo de trabajo limpio y eficaz sin perder la p</w:t>
       </w:r>
       <w:r>
         <w:rPr>
@@ -4726,100 +5390,20 @@
       <w:r>
         <w:rPr>
           <w:rFonts w:cs="Arial"/>
-          <w:sz w:val="24"/>
-          <w:szCs w:val="24"/>
-        </w:rPr>
-        <w:t>Durante la realización de este proyecto, se utilizará la metodología Scrum, que consiste en la división del trabajo en “</w:t>
-      </w:r>
-      <w:proofErr w:type="spellStart"/>
-      <w:r>
-        <w:rPr>
-          <w:rFonts w:cs="Arial"/>
-          <w:sz w:val="24"/>
-          <w:szCs w:val="24"/>
-        </w:rPr>
-        <w:t>sprints</w:t>
-      </w:r>
-      <w:proofErr w:type="spellEnd"/>
-      <w:r>
-        <w:rPr>
-          <w:rFonts w:cs="Arial"/>
-          <w:sz w:val="24"/>
-          <w:szCs w:val="24"/>
-        </w:rPr>
-        <w:t xml:space="preserve">”, en los que cada dos semanas, el equipo de trabajo presentará las mejoras y actualizaciones del proyecto al </w:t>
-      </w:r>
-      <w:proofErr w:type="spellStart"/>
-      <w:r>
-        <w:rPr>
-          <w:rFonts w:cs="Arial"/>
-          <w:sz w:val="24"/>
-          <w:szCs w:val="24"/>
-        </w:rPr>
-        <w:t>Product</w:t>
-      </w:r>
-      <w:proofErr w:type="spellEnd"/>
-      <w:r>
-        <w:rPr>
-          <w:rFonts w:cs="Arial"/>
-          <w:sz w:val="24"/>
-          <w:szCs w:val="24"/>
-        </w:rPr>
-        <w:t xml:space="preserve"> </w:t>
-      </w:r>
-      <w:proofErr w:type="spellStart"/>
-      <w:r>
-        <w:rPr>
-          <w:rFonts w:cs="Arial"/>
-          <w:sz w:val="24"/>
-          <w:szCs w:val="24"/>
-        </w:rPr>
-        <w:t>Owner</w:t>
-      </w:r>
-      <w:proofErr w:type="spellEnd"/>
-      <w:r>
-        <w:rPr>
-          <w:rFonts w:cs="Arial"/>
-          <w:sz w:val="24"/>
-          <w:szCs w:val="24"/>
-        </w:rPr>
-        <w:t xml:space="preserve">. El equipo está dirigido por un Scrum </w:t>
-      </w:r>
-      <w:proofErr w:type="gramStart"/>
-      <w:r>
-        <w:rPr>
-          <w:rFonts w:cs="Arial"/>
-          <w:sz w:val="24"/>
-          <w:szCs w:val="24"/>
-        </w:rPr>
-        <w:t>Master</w:t>
-      </w:r>
-      <w:proofErr w:type="gramEnd"/>
-      <w:r>
-        <w:rPr>
-          <w:rFonts w:cs="Arial"/>
-          <w:sz w:val="24"/>
-          <w:szCs w:val="24"/>
-        </w:rPr>
-        <w:t xml:space="preserve"> y el resto de los miembros del equipo.</w:t>
-      </w:r>
-    </w:p>
-    <w:p>
-      <w:pPr>
-        <w:spacing w:line="276" w:lineRule="auto"/>
-        <w:rPr>
-          <w:rFonts w:cs="Arial"/>
-        </w:rPr>
-      </w:pPr>
-      <w:r>
-        <w:rPr>
-          <w:rFonts w:cs="Arial"/>
           <w:noProof/>
         </w:rPr>
         <w:drawing>
-          <wp:inline distT="0" distB="0" distL="0" distR="0" wp14:anchorId="3ABBEC8E" wp14:editId="35CCAED4">
-            <wp:extent cx="5382895" cy="3594100"/>
-            <wp:effectExtent l="0" t="0" r="8255" b="6350"/>
+          <wp:anchor distT="0" distB="0" distL="114300" distR="114300" simplePos="0" relativeHeight="251677696" behindDoc="0" locked="0" layoutInCell="1" allowOverlap="1" wp14:anchorId="3ABBEC8E" wp14:editId="7A88C0AA">
+            <wp:simplePos x="0" y="0"/>
+            <wp:positionH relativeFrom="column">
+              <wp:posOffset>635</wp:posOffset>
+            </wp:positionH>
+            <wp:positionV relativeFrom="paragraph">
+              <wp:posOffset>1156970</wp:posOffset>
+            </wp:positionV>
+            <wp:extent cx="5399405" cy="3604895"/>
+            <wp:effectExtent l="0" t="0" r="0" b="0"/>
+            <wp:wrapSquare wrapText="bothSides"/>
             <wp:docPr id="997596987" name="Imagen 1"/>
             <wp:cNvGraphicFramePr>
               <a:graphicFrameLocks xmlns:a="http://schemas.openxmlformats.org/drawingml/2006/main" noChangeAspect="1"/>
@@ -4849,7 +5433,7 @@
                   <pic:spPr bwMode="auto">
                     <a:xfrm>
                       <a:off x="0" y="0"/>
-                      <a:ext cx="5382895" cy="3594100"/>
+                      <a:ext cx="5399405" cy="3604895"/>
                     </a:xfrm>
                     <a:prstGeom prst="rect">
                       <a:avLst/>
@@ -4862,8 +5446,22 @@
                 </pic:pic>
               </a:graphicData>
             </a:graphic>
-          </wp:inline>
+            <wp14:sizeRelH relativeFrom="page">
+              <wp14:pctWidth>0</wp14:pctWidth>
+            </wp14:sizeRelH>
+            <wp14:sizeRelV relativeFrom="page">
+              <wp14:pctHeight>0</wp14:pctHeight>
+            </wp14:sizeRelV>
+          </wp:anchor>
         </w:drawing>
+      </w:r>
+      <w:r>
+        <w:rPr>
+          <w:rFonts w:cs="Arial"/>
+          <w:sz w:val="24"/>
+          <w:szCs w:val="24"/>
+        </w:rPr>
+        <w:t>Durante la realización de este proyecto, se utilizará la metodología Scrum, que consiste en la división del trabajo en “sprints”, en los que cada dos semanas, el equipo de trabajo presentará las mejoras y actualizaciones del proyecto al Product Owner. El equipo está dirigido por un Scrum Master y el resto de los miembros del equipo.</w:t>
       </w:r>
     </w:p>
     <w:p>
@@ -4880,6 +5478,7 @@
           <w:szCs w:val="40"/>
         </w:rPr>
       </w:pPr>
+      <w:bookmarkStart w:id="22" w:name="_Toc163044281"/>
       <w:r>
         <w:rPr>
           <w:color w:val="365B6D"/>
@@ -4889,6 +5488,7 @@
         <w:lastRenderedPageBreak/>
         <w:t>PLANIFICACIÓN CON TRELLO</w:t>
       </w:r>
+      <w:bookmarkEnd w:id="22"/>
     </w:p>
     <w:p>
       <w:pPr>
@@ -4900,33 +5500,18 @@
       </w:pPr>
       <w:r>
         <w:rPr>
-          <w:sz w:val="24"/>
-          <w:szCs w:val="24"/>
-        </w:rPr>
-        <w:t xml:space="preserve">Para la planificación y gestión de tareas de este proyecto utilizando ambas metodologías usaremos un tablero de Trello, que se actualizará a medida que vayamos avanzando en nuestro trabajo. Pulsa en la foto para dirigirte al tablero del proyecto. </w:t>
-      </w:r>
-    </w:p>
-    <w:p>
-      <w:pPr>
-        <w:spacing w:line="276" w:lineRule="auto"/>
-        <w:rPr>
-          <w:rFonts w:cs="Arial"/>
-        </w:rPr>
-      </w:pPr>
-      <w:r>
-        <w:rPr>
           <w:noProof/>
           <w:sz w:val="24"/>
           <w:szCs w:val="24"/>
         </w:rPr>
         <w:drawing>
-          <wp:anchor distT="0" distB="0" distL="114300" distR="114300" simplePos="0" relativeHeight="251676672" behindDoc="0" locked="0" layoutInCell="1" allowOverlap="1" wp14:anchorId="5012C6BD" wp14:editId="38948C07">
+          <wp:anchor distT="0" distB="0" distL="114300" distR="114300" simplePos="0" relativeHeight="251676672" behindDoc="0" locked="0" layoutInCell="1" allowOverlap="1" wp14:anchorId="5012C6BD" wp14:editId="60FDC2AE">
             <wp:simplePos x="0" y="0"/>
             <wp:positionH relativeFrom="margin">
-              <wp:align>right</wp:align>
+              <wp:posOffset>635</wp:posOffset>
             </wp:positionH>
             <wp:positionV relativeFrom="paragraph">
-              <wp:posOffset>252123</wp:posOffset>
+              <wp:posOffset>1068070</wp:posOffset>
             </wp:positionV>
             <wp:extent cx="5399405" cy="1600835"/>
             <wp:effectExtent l="0" t="0" r="0" b="0"/>
@@ -4986,6 +5571,69 @@
           </wp:anchor>
         </w:drawing>
       </w:r>
+      <w:r>
+        <w:rPr>
+          <w:sz w:val="24"/>
+          <w:szCs w:val="24"/>
+        </w:rPr>
+        <w:t xml:space="preserve">Para la planificación y gestión de tareas de este proyecto </w:t>
+      </w:r>
+      <w:r>
+        <w:rPr>
+          <w:sz w:val="24"/>
+          <w:szCs w:val="24"/>
+        </w:rPr>
+        <w:t>se van a utilizar</w:t>
+      </w:r>
+      <w:r>
+        <w:rPr>
+          <w:sz w:val="24"/>
+          <w:szCs w:val="24"/>
+        </w:rPr>
+        <w:t xml:space="preserve"> ambas metodologías</w:t>
+      </w:r>
+      <w:r>
+        <w:rPr>
+          <w:sz w:val="24"/>
+          <w:szCs w:val="24"/>
+        </w:rPr>
+        <w:t>, por lo tanto, se hará uso</w:t>
+      </w:r>
+      <w:r>
+        <w:rPr>
+          <w:sz w:val="24"/>
+          <w:szCs w:val="24"/>
+        </w:rPr>
+        <w:t xml:space="preserve"> </w:t>
+      </w:r>
+      <w:r>
+        <w:rPr>
+          <w:sz w:val="24"/>
+          <w:szCs w:val="24"/>
+        </w:rPr>
+        <w:t xml:space="preserve">de </w:t>
+      </w:r>
+      <w:r>
+        <w:rPr>
+          <w:sz w:val="24"/>
+          <w:szCs w:val="24"/>
+        </w:rPr>
+        <w:t xml:space="preserve">un tablero de Trello, que se actualizará a medida que </w:t>
+      </w:r>
+      <w:r>
+        <w:rPr>
+          <w:sz w:val="24"/>
+          <w:szCs w:val="24"/>
+        </w:rPr>
+        <w:t>se vaya avanzando</w:t>
+      </w:r>
+      <w:r>
+        <w:rPr>
+          <w:sz w:val="24"/>
+          <w:szCs w:val="24"/>
+        </w:rPr>
+        <w:t xml:space="preserve"> en nuestro trabajo. Pulsa en la foto para dirigirte al tablero del proyecto. </w:t>
+      </w:r>
     </w:p>
     <w:p>
       <w:pPr>
@@ -5009,7 +5657,7 @@
           <w:szCs w:val="40"/>
         </w:rPr>
       </w:pPr>
-      <w:bookmarkStart w:id="15" w:name="_Toc162715922"/>
+      <w:bookmarkStart w:id="23" w:name="_Toc163044282"/>
       <w:r>
         <w:rPr>
           <w:color w:val="365B6D"/>
@@ -5018,7 +5666,7 @@
         </w:rPr>
         <w:t>PROYECTO EN GITHUB</w:t>
       </w:r>
-      <w:bookmarkEnd w:id="15"/>
+      <w:bookmarkEnd w:id="23"/>
     </w:p>
     <w:p>
       <w:pPr>
@@ -5112,7 +5760,21 @@
           <w:sz w:val="24"/>
           <w:szCs w:val="24"/>
         </w:rPr>
-        <w:t xml:space="preserve">ara la realización de este proyecto usaremos un repositorio en GitHub, </w:t>
+        <w:t xml:space="preserve">ara la realización de este proyecto </w:t>
+      </w:r>
+      <w:r>
+        <w:rPr>
+          <w:sz w:val="24"/>
+          <w:szCs w:val="24"/>
+        </w:rPr>
+        <w:t>se usará</w:t>
+      </w:r>
+      <w:r>
+        <w:rPr>
+          <w:sz w:val="24"/>
+          <w:szCs w:val="24"/>
+        </w:rPr>
+        <w:t xml:space="preserve"> un repositorio en GitHub, </w:t>
       </w:r>
       <w:r>
         <w:rPr>
@@ -5421,28 +6083,36 @@
         <w:pStyle w:val="Subttulo"/>
       </w:pPr>
       <w:r>
-        <w:t xml:space="preserve">      Gonzalo</w:t>
+        <w:t xml:space="preserve">     Gonzalo</w:t>
       </w:r>
       <w:r>
         <w:tab/>
       </w:r>
       <w:r>
+        <w:t xml:space="preserve">        </w:t>
+      </w:r>
+      <w:r>
+        <w:t>Manuel</w:t>
+      </w:r>
+      <w:r>
         <w:tab/>
-        <w:t>Manuel</w:t>
       </w:r>
       <w:r>
         <w:tab/>
+        <w:t>Héctor</w:t>
       </w:r>
       <w:r>
         <w:tab/>
-        <w:t xml:space="preserve"> Héctor</w:t>
       </w:r>
       <w:r>
         <w:tab/>
-      </w:r>
-      <w:r>
-        <w:tab/>
-        <w:t xml:space="preserve">   Daniel</w:t>
+        <w:t xml:space="preserve"> </w:t>
+      </w:r>
+      <w:r>
+        <w:t xml:space="preserve"> </w:t>
+      </w:r>
+      <w:r>
+        <w:t>Daniel</w:t>
       </w:r>
     </w:p>
     <w:p>
@@ -5459,6 +6129,7 @@
           <w:szCs w:val="40"/>
         </w:rPr>
       </w:pPr>
+      <w:bookmarkStart w:id="24" w:name="_Toc163044283"/>
       <w:r>
         <w:rPr>
           <w:color w:val="365B6D"/>
@@ -5468,6 +6139,7 @@
         <w:lastRenderedPageBreak/>
         <w:t>ESPECIFICACIONES</w:t>
       </w:r>
+      <w:bookmarkEnd w:id="24"/>
     </w:p>
     <w:p>
       <w:pPr>
@@ -5483,23 +6155,14 @@
           <w:sz w:val="24"/>
           <w:szCs w:val="24"/>
         </w:rPr>
-        <w:t>El programa contiene un menú con su respectivo “</w:t>
-      </w:r>
-      <w:proofErr w:type="spellStart"/>
-      <w:r>
-        <w:rPr>
-          <w:sz w:val="24"/>
-          <w:szCs w:val="24"/>
-        </w:rPr>
-        <w:t>Login</w:t>
-      </w:r>
-      <w:proofErr w:type="spellEnd"/>
-      <w:r>
-        <w:rPr>
-          <w:sz w:val="24"/>
-          <w:szCs w:val="24"/>
-        </w:rPr>
-        <w:t>” para que cada miembro inicie sesión en</w:t>
+        <w:t>Al iniciar el programa, se mostrará un</w:t>
+      </w:r>
+      <w:r>
+        <w:rPr>
+          <w:sz w:val="24"/>
+          <w:szCs w:val="24"/>
+        </w:rPr>
+        <w:t xml:space="preserve"> “Login” para que cada miembro inicie sesión en</w:t>
       </w:r>
       <w:r>
         <w:rPr>
@@ -5513,7 +6176,35 @@
           <w:sz w:val="24"/>
           <w:szCs w:val="24"/>
         </w:rPr>
-        <w:t xml:space="preserve"> programa, dicho menú está formado por el logo en la parte superior, la parte de abajo contiene dos campos de texto en el que se introduce el usuario y la contraseña. También contiene un botón para confirmar el inicio de sesión.</w:t>
+        <w:t xml:space="preserve"> programa, dicho menú está formado por el logo en la parte </w:t>
+      </w:r>
+      <w:r>
+        <w:rPr>
+          <w:sz w:val="24"/>
+          <w:szCs w:val="24"/>
+        </w:rPr>
+        <w:t xml:space="preserve">central </w:t>
+      </w:r>
+      <w:r>
+        <w:rPr>
+          <w:sz w:val="24"/>
+          <w:szCs w:val="24"/>
+        </w:rPr>
+        <w:t>superior, la parte de abajo contiene dos campos de texto en el que se introduce el usuario y la contraseña. También contiene un botón para confirmar el inicio de sesión</w:t>
+      </w:r>
+      <w:r>
+        <w:rPr>
+          <w:sz w:val="24"/>
+          <w:szCs w:val="24"/>
+        </w:rPr>
+        <w:t xml:space="preserve"> y otro para crear una cuenta en el caso de no tener una</w:t>
+      </w:r>
+      <w:r>
+        <w:rPr>
+          <w:sz w:val="24"/>
+          <w:szCs w:val="24"/>
+        </w:rPr>
+        <w:t>.</w:t>
       </w:r>
     </w:p>
     <w:p>
@@ -5530,8 +6221,527 @@
           <w:sz w:val="24"/>
           <w:szCs w:val="24"/>
         </w:rPr>
-        <w:t>Cuando el usuario introduce los datos correctamente aparecerá un menú en la sección de la parte de la derecha de la pantalla donde el usuario podrá crear, seleccionar o eliminar su personaje.</w:t>
-      </w:r>
+        <w:t>Si el usuario no tiene una cuenta, deberá hacer clic en</w:t>
+      </w:r>
+      <w:r>
+        <w:rPr>
+          <w:sz w:val="24"/>
+          <w:szCs w:val="24"/>
+        </w:rPr>
+        <w:t xml:space="preserve"> el botón “Crear cuenta”, </w:t>
+      </w:r>
+      <w:r>
+        <w:rPr>
+          <w:sz w:val="24"/>
+          <w:szCs w:val="24"/>
+        </w:rPr>
+        <w:t>donde</w:t>
+      </w:r>
+      <w:r>
+        <w:rPr>
+          <w:sz w:val="24"/>
+          <w:szCs w:val="24"/>
+        </w:rPr>
+        <w:t xml:space="preserve"> </w:t>
+      </w:r>
+      <w:r>
+        <w:rPr>
+          <w:sz w:val="24"/>
+          <w:szCs w:val="24"/>
+        </w:rPr>
+        <w:t>recorrerá una serie de 4 ventanas</w:t>
+      </w:r>
+      <w:r>
+        <w:rPr>
+          <w:sz w:val="24"/>
+          <w:szCs w:val="24"/>
+        </w:rPr>
+        <w:t xml:space="preserve"> (que tendrán una estructura similar al login)</w:t>
+      </w:r>
+      <w:r>
+        <w:rPr>
+          <w:sz w:val="24"/>
+          <w:szCs w:val="24"/>
+        </w:rPr>
+        <w:t xml:space="preserve"> para crear</w:t>
+      </w:r>
+      <w:r>
+        <w:rPr>
+          <w:sz w:val="24"/>
+          <w:szCs w:val="24"/>
+        </w:rPr>
+        <w:t>la</w:t>
+      </w:r>
+      <w:r>
+        <w:rPr>
+          <w:sz w:val="24"/>
+          <w:szCs w:val="24"/>
+        </w:rPr>
+        <w:t xml:space="preserve">. Primero, se dirigirá a una ventana que contendrá el logo en la parte superior, un </w:t>
+      </w:r>
+      <w:r>
+        <w:rPr>
+          <w:sz w:val="24"/>
+          <w:szCs w:val="24"/>
+        </w:rPr>
+        <w:t>título</w:t>
+      </w:r>
+      <w:r>
+        <w:rPr>
+          <w:sz w:val="24"/>
+          <w:szCs w:val="24"/>
+        </w:rPr>
+        <w:t xml:space="preserve"> debajo de</w:t>
+      </w:r>
+      <w:r>
+        <w:rPr>
+          <w:sz w:val="24"/>
+          <w:szCs w:val="24"/>
+        </w:rPr>
+        <w:t xml:space="preserve">l </w:t>
+      </w:r>
+      <w:r>
+        <w:rPr>
+          <w:sz w:val="24"/>
+          <w:szCs w:val="24"/>
+        </w:rPr>
+        <w:t>logo con el texto “Crear cuenta” y un subt</w:t>
+      </w:r>
+      <w:r>
+        <w:rPr>
+          <w:sz w:val="24"/>
+          <w:szCs w:val="24"/>
+        </w:rPr>
+        <w:t>í</w:t>
+      </w:r>
+      <w:r>
+        <w:rPr>
+          <w:sz w:val="24"/>
+          <w:szCs w:val="24"/>
+        </w:rPr>
+        <w:t>tulo debajo</w:t>
+      </w:r>
+      <w:r>
+        <w:rPr>
+          <w:sz w:val="24"/>
+          <w:szCs w:val="24"/>
+        </w:rPr>
+        <w:t xml:space="preserve"> </w:t>
+      </w:r>
+      <w:r>
+        <w:rPr>
+          <w:sz w:val="24"/>
+          <w:szCs w:val="24"/>
+        </w:rPr>
+        <w:t xml:space="preserve">con el texto “Introducir tu nombre”, además esta ventana contendrá </w:t>
+      </w:r>
+      <w:r>
+        <w:rPr>
+          <w:sz w:val="24"/>
+          <w:szCs w:val="24"/>
+        </w:rPr>
+        <w:t>tres</w:t>
+      </w:r>
+      <w:r>
+        <w:rPr>
+          <w:sz w:val="24"/>
+          <w:szCs w:val="24"/>
+        </w:rPr>
+        <w:t xml:space="preserve"> campos de texto los cuales será</w:t>
+      </w:r>
+      <w:r>
+        <w:rPr>
+          <w:sz w:val="24"/>
+          <w:szCs w:val="24"/>
+        </w:rPr>
+        <w:t xml:space="preserve">n </w:t>
+      </w:r>
+      <w:r>
+        <w:rPr>
+          <w:sz w:val="24"/>
+          <w:szCs w:val="24"/>
+        </w:rPr>
+        <w:t>para el nombre</w:t>
+      </w:r>
+      <w:r>
+        <w:rPr>
+          <w:sz w:val="24"/>
+          <w:szCs w:val="24"/>
+        </w:rPr>
+        <w:t>,</w:t>
+      </w:r>
+      <w:r>
+        <w:rPr>
+          <w:sz w:val="24"/>
+          <w:szCs w:val="24"/>
+        </w:rPr>
+        <w:t xml:space="preserve"> los apellidos</w:t>
+      </w:r>
+      <w:r>
+        <w:rPr>
+          <w:sz w:val="24"/>
+          <w:szCs w:val="24"/>
+        </w:rPr>
+        <w:t xml:space="preserve"> y el nombre de usuario</w:t>
+      </w:r>
+      <w:r>
+        <w:rPr>
+          <w:sz w:val="24"/>
+          <w:szCs w:val="24"/>
+        </w:rPr>
+        <w:t xml:space="preserve"> tras rellenar los campos de texto el usuario deberá clicar en un botón  “Continuar” situado debajo de los campos de texto</w:t>
+      </w:r>
+      <w:r>
+        <w:rPr>
+          <w:sz w:val="24"/>
+          <w:szCs w:val="24"/>
+        </w:rPr>
+        <w:t xml:space="preserve">. </w:t>
+      </w:r>
+    </w:p>
+    <w:p>
+      <w:pPr>
+        <w:spacing w:line="276" w:lineRule="auto"/>
+        <w:jc w:val="both"/>
+        <w:rPr>
+          <w:sz w:val="24"/>
+          <w:szCs w:val="24"/>
+        </w:rPr>
+      </w:pPr>
+      <w:r>
+        <w:rPr>
+          <w:sz w:val="24"/>
+          <w:szCs w:val="24"/>
+        </w:rPr>
+        <w:t>Tras realizar este primer paso, el usuario deberá introducir sus datos de estudiante, que son su número de expediente y los estudios que esta cursando</w:t>
+      </w:r>
+      <w:r>
+        <w:rPr>
+          <w:sz w:val="24"/>
+          <w:szCs w:val="24"/>
+        </w:rPr>
+        <w:t xml:space="preserve">, siendo cada uno un campo de texto. Debajo de estos dos campos, estará situado el botón “Continuar” que llevará a la siguiente ventana. </w:t>
+      </w:r>
+      <w:r>
+        <w:rPr>
+          <w:sz w:val="24"/>
+          <w:szCs w:val="24"/>
+        </w:rPr>
+        <w:t xml:space="preserve"> </w:t>
+      </w:r>
+      <w:r>
+        <w:rPr>
+          <w:sz w:val="24"/>
+          <w:szCs w:val="24"/>
+        </w:rPr>
+        <w:t xml:space="preserve">Una vez realizado este paso, el usuario deberá establecer su contraseña en una nueva ventana, que estará formada por dos nuevos campos de texto, el primero será para introducir la contraseña y el segundo para confirmarla. Debajo de estos dos campos, habrá un “checkbox” para aceptar los términos y condiciones de uso, seguido de un nuevo botón para crear la cuenta. Una vez creada la cuenta, se mostrará una ventana de confirmación con un icono indicador de confirmación junto al nombre de la cuenta y un botón “Continuar” que, al pulsarlo, llevará </w:t>
+      </w:r>
+      <w:r>
+        <w:rPr>
+          <w:sz w:val="24"/>
+          <w:szCs w:val="24"/>
+        </w:rPr>
+        <w:t xml:space="preserve">al usuario </w:t>
+      </w:r>
+      <w:r>
+        <w:rPr>
+          <w:sz w:val="24"/>
+          <w:szCs w:val="24"/>
+        </w:rPr>
+        <w:t>a la pantalla principal de la aplicación con el usuario ya logeado.</w:t>
+      </w:r>
+    </w:p>
+    <w:p>
+      <w:pPr>
+        <w:spacing w:line="276" w:lineRule="auto"/>
+        <w:jc w:val="both"/>
+        <w:rPr>
+          <w:sz w:val="24"/>
+          <w:szCs w:val="24"/>
+        </w:rPr>
+      </w:pPr>
+      <w:r>
+        <w:rPr>
+          <w:sz w:val="24"/>
+          <w:szCs w:val="24"/>
+        </w:rPr>
+        <w:t>La estructura de la pantalla principal estará formada por</w:t>
+      </w:r>
+      <w:r>
+        <w:rPr>
+          <w:sz w:val="24"/>
+          <w:szCs w:val="24"/>
+        </w:rPr>
+        <w:t xml:space="preserve"> el logo en la esquina superior izquierda y debajo del mismo</w:t>
+      </w:r>
+      <w:r>
+        <w:rPr>
+          <w:sz w:val="24"/>
+          <w:szCs w:val="24"/>
+        </w:rPr>
+        <w:t xml:space="preserve"> un botón “Crear partida”</w:t>
+      </w:r>
+      <w:r>
+        <w:rPr>
+          <w:sz w:val="24"/>
+          <w:szCs w:val="24"/>
+        </w:rPr>
+        <w:t xml:space="preserve"> (este botón estará deshabilitado en el caso de no tener ningún personaje)</w:t>
+      </w:r>
+      <w:r>
+        <w:rPr>
+          <w:sz w:val="24"/>
+          <w:szCs w:val="24"/>
+        </w:rPr>
+        <w:t>, en el centro de la pantalla el usuario podrá visualizar su personaje seleccionado (si todavía no tiene creado ningún personaje, se mostrará el fondo de la pantalla principal)</w:t>
+      </w:r>
+      <w:r>
+        <w:rPr>
+          <w:sz w:val="24"/>
+          <w:szCs w:val="24"/>
+        </w:rPr>
+        <w:t>, y debajo de este se mostrará su nombre y el botón “Jugar”</w:t>
+      </w:r>
+      <w:r>
+        <w:rPr>
+          <w:sz w:val="24"/>
+          <w:szCs w:val="24"/>
+        </w:rPr>
+        <w:t xml:space="preserve"> (este botón estará deshabilitado en el caso de no tener ningún personaje y/o no tener ninguna partida)</w:t>
+      </w:r>
+      <w:r>
+        <w:rPr>
+          <w:sz w:val="24"/>
+          <w:szCs w:val="24"/>
+        </w:rPr>
+        <w:t xml:space="preserve">. La parte derecha de la pantalla estará formada por una columna que contendrá los personajes creados por el usuario, siendo cada personaje un bloque que contendrá la clase, la raza o un icono de la raza junto al nombre del personaje. En la parte inferior de la columna se ubicará el botón “Crear nuevo personaje”. </w:t>
+      </w:r>
+    </w:p>
+    <w:p>
+      <w:pPr>
+        <w:spacing w:line="276" w:lineRule="auto"/>
+        <w:jc w:val="both"/>
+        <w:rPr>
+          <w:sz w:val="24"/>
+          <w:szCs w:val="24"/>
+        </w:rPr>
+      </w:pPr>
+      <w:r>
+        <w:rPr>
+          <w:sz w:val="24"/>
+          <w:szCs w:val="24"/>
+        </w:rPr>
+        <w:t xml:space="preserve">Para la creación de personaje, primero </w:t>
+      </w:r>
+      <w:r>
+        <w:rPr>
+          <w:sz w:val="24"/>
+          <w:szCs w:val="24"/>
+        </w:rPr>
+        <w:t>es necesario</w:t>
+      </w:r>
+      <w:r>
+        <w:rPr>
+          <w:sz w:val="24"/>
+          <w:szCs w:val="24"/>
+        </w:rPr>
+        <w:t xml:space="preserve"> saber que en el juego hay dos bandos, alianza y horda.</w:t>
+      </w:r>
+      <w:r>
+        <w:rPr>
+          <w:sz w:val="24"/>
+          <w:szCs w:val="24"/>
+        </w:rPr>
+        <w:t xml:space="preserve"> </w:t>
+      </w:r>
+      <w:r>
+        <w:rPr>
+          <w:sz w:val="24"/>
+          <w:szCs w:val="24"/>
+        </w:rPr>
+        <w:t xml:space="preserve">Esto se verá reflejado en la pantalla de creación, </w:t>
+      </w:r>
+      <w:r>
+        <w:rPr>
+          <w:sz w:val="24"/>
+          <w:szCs w:val="24"/>
+        </w:rPr>
+        <w:t>ya que,</w:t>
+      </w:r>
+      <w:r>
+        <w:rPr>
+          <w:sz w:val="24"/>
+          <w:szCs w:val="24"/>
+        </w:rPr>
+        <w:t xml:space="preserve"> a la izquierda, el usuario</w:t>
+      </w:r>
+      <w:r>
+        <w:rPr>
+          <w:sz w:val="24"/>
+          <w:szCs w:val="24"/>
+        </w:rPr>
+        <w:t xml:space="preserve"> </w:t>
+      </w:r>
+      <w:r>
+        <w:rPr>
+          <w:sz w:val="24"/>
+          <w:szCs w:val="24"/>
+        </w:rPr>
+        <w:t>podrá seleccionar las razas de la alianza, y en la derecha, las de la horda. Estará</w:t>
+      </w:r>
+      <w:r>
+        <w:rPr>
+          <w:sz w:val="24"/>
+          <w:szCs w:val="24"/>
+        </w:rPr>
+        <w:t xml:space="preserve"> </w:t>
+      </w:r>
+      <w:r>
+        <w:rPr>
+          <w:sz w:val="24"/>
+          <w:szCs w:val="24"/>
+        </w:rPr>
+        <w:t xml:space="preserve">formado por un bloque de botones con forma </w:t>
+      </w:r>
+      <w:r>
+        <w:rPr>
+          <w:sz w:val="24"/>
+          <w:szCs w:val="24"/>
+        </w:rPr>
+        <w:lastRenderedPageBreak/>
+        <w:t>circular que nos mostrará el icono de cada raza.</w:t>
+      </w:r>
+      <w:r>
+        <w:rPr>
+          <w:sz w:val="24"/>
+          <w:szCs w:val="24"/>
+        </w:rPr>
+        <w:t xml:space="preserve"> </w:t>
+      </w:r>
+      <w:r>
+        <w:rPr>
+          <w:sz w:val="24"/>
+          <w:szCs w:val="24"/>
+        </w:rPr>
+        <w:t>Cuando el usuario haga clic en la raza, se mostrará en la parte central el personaje y encima, dos botones donde se podrá seleccionar el género. Debajo del personaje, habrá un campo de texto donde</w:t>
+      </w:r>
+      <w:r>
+        <w:rPr>
+          <w:sz w:val="24"/>
+          <w:szCs w:val="24"/>
+        </w:rPr>
+        <w:t xml:space="preserve"> </w:t>
+      </w:r>
+      <w:r>
+        <w:rPr>
+          <w:sz w:val="24"/>
+          <w:szCs w:val="24"/>
+        </w:rPr>
+        <w:t>deberá escribir el nombre de su personaje y, debajo de este, una serie de botones con un icono representativo de la clase que podrá elegir. Al pulsar el icono de cada clase, el personaje cambiará su apariencia según su clase ( el guerrero con un hacha, el mago con un bastón...). Por último, se ubicará en la esquina inferior derecha un botón de "Crear personaje".</w:t>
+      </w:r>
+    </w:p>
+    <w:p>
+      <w:pPr>
+        <w:spacing w:line="276" w:lineRule="auto"/>
+        <w:jc w:val="both"/>
+        <w:rPr>
+          <w:sz w:val="24"/>
+          <w:szCs w:val="24"/>
+        </w:rPr>
+      </w:pPr>
+      <w:r>
+        <w:rPr>
+          <w:sz w:val="24"/>
+          <w:szCs w:val="24"/>
+        </w:rPr>
+        <w:t>Cuando se pulse el botón de jugar, el usuario entrará a la partida y podrá gestionar la partida</w:t>
+      </w:r>
+      <w:r>
+        <w:rPr>
+          <w:sz w:val="24"/>
+          <w:szCs w:val="24"/>
+        </w:rPr>
+        <w:t xml:space="preserve"> (ver sus estadísticas, ver las estadísticas de los demás personajes que están en esa partida, subir de nivel…)</w:t>
+      </w:r>
+      <w:r>
+        <w:rPr>
+          <w:sz w:val="24"/>
+          <w:szCs w:val="24"/>
+        </w:rPr>
+        <w:t>. En el caso de que el personaje seleccionado esté en más de una partida, aparecerá una ventana emergente que mostrar</w:t>
+      </w:r>
+      <w:r>
+        <w:rPr>
+          <w:sz w:val="24"/>
+          <w:szCs w:val="24"/>
+        </w:rPr>
+        <w:t>á</w:t>
+      </w:r>
+      <w:r>
+        <w:rPr>
+          <w:sz w:val="24"/>
+          <w:szCs w:val="24"/>
+        </w:rPr>
+        <w:t xml:space="preserve"> </w:t>
+      </w:r>
+      <w:r>
+        <w:rPr>
+          <w:sz w:val="24"/>
+          <w:szCs w:val="24"/>
+        </w:rPr>
+        <w:t>las partidas</w:t>
+      </w:r>
+      <w:r>
+        <w:rPr>
+          <w:sz w:val="24"/>
+          <w:szCs w:val="24"/>
+        </w:rPr>
+        <w:t xml:space="preserve"> en las que se encuentra dicho personaje junto al nivel</w:t>
+      </w:r>
+      <w:r>
+        <w:rPr>
+          <w:sz w:val="24"/>
+          <w:szCs w:val="24"/>
+        </w:rPr>
+        <w:t>.</w:t>
+      </w:r>
+    </w:p>
+    <w:p>
+      <w:pPr>
+        <w:spacing w:line="276" w:lineRule="auto"/>
+        <w:jc w:val="both"/>
+        <w:rPr>
+          <w:sz w:val="24"/>
+          <w:szCs w:val="24"/>
+        </w:rPr>
+      </w:pPr>
+      <w:r>
+        <w:rPr>
+          <w:sz w:val="24"/>
+          <w:szCs w:val="24"/>
+        </w:rPr>
+        <w:t>Al pulsar el botón de crear partida, el usuario entrará en una ventana de creación de partida, que contendrá dos campos de textos donde insertará el nombre de la partida y la ambientación, además aquí se gestionarán los personajes que jugarán la partida. En la parte inferior derecha se ubicará un botón para la creación de partida, al pulsar este botón el usuario ingresará en la partida.</w:t>
+      </w:r>
+    </w:p>
+    <w:p>
+      <w:pPr>
+        <w:spacing w:line="276" w:lineRule="auto"/>
+        <w:jc w:val="both"/>
+        <w:rPr>
+          <w:sz w:val="24"/>
+          <w:szCs w:val="24"/>
+        </w:rPr>
+      </w:pPr>
+    </w:p>
+    <w:p>
+      <w:pPr>
+        <w:spacing w:line="276" w:lineRule="auto"/>
+        <w:jc w:val="both"/>
+        <w:rPr>
+          <w:sz w:val="24"/>
+          <w:szCs w:val="24"/>
+        </w:rPr>
+      </w:pPr>
     </w:p>
     <w:p>
       <w:pPr>
@@ -5547,8 +6757,8 @@
           <w:szCs w:val="40"/>
         </w:rPr>
       </w:pPr>
-      <w:bookmarkStart w:id="16" w:name="_Toc162287447"/>
-      <w:bookmarkStart w:id="17" w:name="_Toc162715924"/>
+      <w:bookmarkStart w:id="25" w:name="_Toc162287447"/>
+      <w:bookmarkStart w:id="26" w:name="_Toc163044284"/>
       <w:r>
         <w:rPr>
           <w:noProof/>
@@ -5620,8 +6830,8 @@
         </w:rPr>
         <w:t>DIAGRAMA ENTIDAD – RELACIÓN</w:t>
       </w:r>
-      <w:bookmarkEnd w:id="16"/>
-      <w:bookmarkEnd w:id="17"/>
+      <w:bookmarkEnd w:id="25"/>
+      <w:bookmarkEnd w:id="26"/>
     </w:p>
     <w:p>
       <w:pPr>
@@ -5659,25 +6869,7 @@
           <w:sz w:val="24"/>
           <w:szCs w:val="24"/>
         </w:rPr>
-        <w:t xml:space="preserve">La relación Miembro - Personaje tiene cardinalidad 1: N, ya que un miembro tiene como mínimo un personaje, porque </w:t>
-      </w:r>
-      <w:proofErr w:type="spellStart"/>
-      <w:r>
-        <w:rPr>
-          <w:rFonts w:cs="Arial"/>
-          <w:sz w:val="24"/>
-          <w:szCs w:val="24"/>
-        </w:rPr>
-        <w:t>sino</w:t>
-      </w:r>
-      <w:proofErr w:type="spellEnd"/>
-      <w:r>
-        <w:rPr>
-          <w:rFonts w:cs="Arial"/>
-          <w:sz w:val="24"/>
-          <w:szCs w:val="24"/>
-        </w:rPr>
-        <w:t xml:space="preserve"> no sería miembro, y como máximo N, ya que puede crear tantos personajes como quiera. Un personaje únicamente puede pertenecer a un miembro.</w:t>
+        <w:t>La relación Miembro - Personaje tiene cardinalidad 1: N, ya que un miembro tiene como mínimo un personaje, porque sino no sería miembro, y como máximo N, ya que puede crear tantos personajes como quiera. Un personaje únicamente puede pertenecer a un miembro.</w:t>
       </w:r>
     </w:p>
     <w:p>
@@ -5696,25 +6888,7 @@
           <w:sz w:val="24"/>
           <w:szCs w:val="24"/>
         </w:rPr>
-        <w:t xml:space="preserve">La relación Miembro – Partida tiene una cardinalidad de 1: N porque la partida es dirigida sólo por un miembro (que es el </w:t>
-      </w:r>
-      <w:proofErr w:type="spellStart"/>
-      <w:r>
-        <w:rPr>
-          <w:rFonts w:cs="Arial"/>
-          <w:sz w:val="24"/>
-          <w:szCs w:val="24"/>
-        </w:rPr>
-        <w:t>GameMaster</w:t>
-      </w:r>
-      <w:proofErr w:type="spellEnd"/>
-      <w:r>
-        <w:rPr>
-          <w:rFonts w:cs="Arial"/>
-          <w:sz w:val="24"/>
-          <w:szCs w:val="24"/>
-        </w:rPr>
-        <w:t>), y al mismo tiempo el GM puede dirigir varias partidas.</w:t>
+        <w:t>La relación Miembro – Partida tiene una cardinalidad de 1: N porque la partida es dirigida sólo por un miembro (que es el GameMaster), y al mismo tiempo el GM puede dirigir varias partidas.</w:t>
       </w:r>
     </w:p>
     <w:p>
@@ -5733,43 +6907,7 @@
           <w:sz w:val="24"/>
           <w:szCs w:val="24"/>
         </w:rPr>
-        <w:t xml:space="preserve">La relación Personaje - Partida tiene una cardinalidad N: M porque el personaje puede jugar en varias partidas y a su vez, en cada partida hay varios personajes. Al ser una relación N: M, se crea una tabla intermedia, donde la clave primaria será la concatenación de </w:t>
-      </w:r>
-      <w:proofErr w:type="spellStart"/>
-      <w:r>
-        <w:rPr>
-          <w:rFonts w:cs="Arial"/>
-          <w:sz w:val="24"/>
-          <w:szCs w:val="24"/>
-        </w:rPr>
-        <w:t>partida_id</w:t>
-      </w:r>
-      <w:proofErr w:type="spellEnd"/>
-      <w:r>
-        <w:rPr>
-          <w:rFonts w:cs="Arial"/>
-          <w:sz w:val="24"/>
-          <w:szCs w:val="24"/>
-        </w:rPr>
-        <w:t xml:space="preserve">, </w:t>
-      </w:r>
-      <w:proofErr w:type="spellStart"/>
-      <w:r>
-        <w:rPr>
-          <w:rFonts w:cs="Arial"/>
-          <w:sz w:val="24"/>
-          <w:szCs w:val="24"/>
-        </w:rPr>
-        <w:t>personaje_id</w:t>
-      </w:r>
-      <w:proofErr w:type="spellEnd"/>
-      <w:r>
-        <w:rPr>
-          <w:rFonts w:cs="Arial"/>
-          <w:sz w:val="24"/>
-          <w:szCs w:val="24"/>
-        </w:rPr>
-        <w:t xml:space="preserve"> y el nivel del personaje. Cada registro de esta tabla contendrá las estadísticas de los personajes de cada partida. Estos registros serán únicos de cada nivel y se conservarán dichos registros a medida que se avance en la partida, es decir, cada miembro podrá acceder y ver las estadísticas de su personaje a medida que vaya avanzando en la partida.</w:t>
+        <w:t>La relación Personaje - Partida tiene una cardinalidad N: M porque el personaje puede jugar en varias partidas y a su vez, en cada partida hay varios personajes. Al ser una relación N: M, se crea una tabla intermedia, donde la clave primaria será la concatenación de partida_id, personaje_id y el nivel del personaje. Cada registro de esta tabla contendrá las estadísticas de los personajes de cada partida. Estos registros serán únicos de cada nivel y se conservarán dichos registros a medida que se avance en la partida, es decir, cada miembro podrá acceder y ver las estadísticas de su personaje a medida que vaya avanzando en la partida.</w:t>
       </w:r>
     </w:p>
     <w:p>
@@ -5789,14 +6927,15 @@
           <w:numId w:val="9"/>
         </w:numPr>
         <w:spacing w:line="276" w:lineRule="auto"/>
+        <w:ind w:left="993" w:right="-285" w:hanging="633"/>
         <w:rPr>
           <w:color w:val="365B6D"/>
           <w:sz w:val="40"/>
           <w:szCs w:val="40"/>
         </w:rPr>
       </w:pPr>
-      <w:bookmarkStart w:id="18" w:name="_Toc162287448"/>
-      <w:bookmarkStart w:id="19" w:name="_Toc162715925"/>
+      <w:bookmarkStart w:id="27" w:name="_Toc162287448"/>
+      <w:bookmarkStart w:id="28" w:name="_Toc163044285"/>
       <w:r>
         <w:rPr>
           <w:color w:val="365B6D"/>
@@ -5821,8 +6960,8 @@
         </w:rPr>
         <w:t xml:space="preserve"> 18/03/2024 – 31/03/2024</w:t>
       </w:r>
-      <w:bookmarkEnd w:id="18"/>
-      <w:bookmarkEnd w:id="19"/>
+      <w:bookmarkEnd w:id="27"/>
+      <w:bookmarkEnd w:id="28"/>
     </w:p>
     <w:p>
       <w:pPr>
@@ -5871,7 +7010,31 @@
           <w:sz w:val="24"/>
           <w:szCs w:val="24"/>
         </w:rPr>
-        <w:t>Creamos el repositorio en GitHub.</w:t>
+        <w:t>Creación</w:t>
+      </w:r>
+      <w:r>
+        <w:rPr>
+          <w:rFonts w:cs="Arial"/>
+          <w:sz w:val="24"/>
+          <w:szCs w:val="24"/>
+        </w:rPr>
+        <w:t xml:space="preserve"> </w:t>
+      </w:r>
+      <w:r>
+        <w:rPr>
+          <w:rFonts w:cs="Arial"/>
+          <w:sz w:val="24"/>
+          <w:szCs w:val="24"/>
+        </w:rPr>
+        <w:t xml:space="preserve">del </w:t>
+      </w:r>
+      <w:r>
+        <w:rPr>
+          <w:rFonts w:cs="Arial"/>
+          <w:sz w:val="24"/>
+          <w:szCs w:val="24"/>
+        </w:rPr>
+        <w:t>repositorio en GitHub.</w:t>
       </w:r>
     </w:p>
     <w:p>
@@ -5894,7 +7057,31 @@
           <w:sz w:val="24"/>
           <w:szCs w:val="24"/>
         </w:rPr>
-        <w:t>Realizamos el tablero de tareas en Trello.</w:t>
+        <w:t>Realización</w:t>
+      </w:r>
+      <w:r>
+        <w:rPr>
+          <w:rFonts w:cs="Arial"/>
+          <w:sz w:val="24"/>
+          <w:szCs w:val="24"/>
+        </w:rPr>
+        <w:t xml:space="preserve"> </w:t>
+      </w:r>
+      <w:r>
+        <w:rPr>
+          <w:rFonts w:cs="Arial"/>
+          <w:sz w:val="24"/>
+          <w:szCs w:val="24"/>
+        </w:rPr>
+        <w:t>d</w:t>
+      </w:r>
+      <w:r>
+        <w:rPr>
+          <w:rFonts w:cs="Arial"/>
+          <w:sz w:val="24"/>
+          <w:szCs w:val="24"/>
+        </w:rPr>
+        <w:t>el tablero de tareas en Trello.</w:t>
       </w:r>
     </w:p>
     <w:p>
@@ -5917,7 +7104,31 @@
           <w:sz w:val="24"/>
           <w:szCs w:val="24"/>
         </w:rPr>
-        <w:t>Comenzamos con el diagrama de entidad-relación.</w:t>
+        <w:t>Inicio</w:t>
+      </w:r>
+      <w:r>
+        <w:rPr>
+          <w:rFonts w:cs="Arial"/>
+          <w:sz w:val="24"/>
+          <w:szCs w:val="24"/>
+        </w:rPr>
+        <w:t xml:space="preserve"> </w:t>
+      </w:r>
+      <w:r>
+        <w:rPr>
+          <w:rFonts w:cs="Arial"/>
+          <w:sz w:val="24"/>
+          <w:szCs w:val="24"/>
+        </w:rPr>
+        <w:t>d</w:t>
+      </w:r>
+      <w:r>
+        <w:rPr>
+          <w:rFonts w:cs="Arial"/>
+          <w:sz w:val="24"/>
+          <w:szCs w:val="24"/>
+        </w:rPr>
+        <w:t>el diagrama de entidad-relación.</w:t>
       </w:r>
     </w:p>
     <w:p>
@@ -5972,25 +7183,31 @@
           <w:sz w:val="24"/>
           <w:szCs w:val="24"/>
         </w:rPr>
-        <w:t xml:space="preserve">Creamos el proyecto de JAVA y lo subimos a la GitHub, con un primer </w:t>
-      </w:r>
-      <w:proofErr w:type="spellStart"/>
+        <w:t>Creación d</w:t>
+      </w:r>
       <w:r>
         <w:rPr>
           <w:rFonts w:cs="Arial"/>
           <w:sz w:val="24"/>
           <w:szCs w:val="24"/>
         </w:rPr>
-        <w:t>commit</w:t>
-      </w:r>
-      <w:proofErr w:type="spellEnd"/>
+        <w:t xml:space="preserve">el proyecto de JAVA y </w:t>
+      </w:r>
       <w:r>
         <w:rPr>
           <w:rFonts w:cs="Arial"/>
           <w:sz w:val="24"/>
           <w:szCs w:val="24"/>
         </w:rPr>
-        <w:t>.</w:t>
+        <w:t xml:space="preserve">subida </w:t>
+      </w:r>
+      <w:r>
+        <w:rPr>
+          <w:rFonts w:cs="Arial"/>
+          <w:sz w:val="24"/>
+          <w:szCs w:val="24"/>
+        </w:rPr>
+        <w:t>a GitHub, con un primer commit.</w:t>
       </w:r>
     </w:p>
     <w:p>
@@ -6013,7 +7230,15 @@
           <w:sz w:val="24"/>
           <w:szCs w:val="24"/>
         </w:rPr>
-        <w:t>Terminamos la versión 0.1 del diagrama de entidad relación.</w:t>
+        <w:t>Finalización de</w:t>
+      </w:r>
+      <w:r>
+        <w:rPr>
+          <w:rFonts w:cs="Arial"/>
+          <w:sz w:val="24"/>
+          <w:szCs w:val="24"/>
+        </w:rPr>
+        <w:t xml:space="preserve"> la versión 0.1 del diagrama de entidad relación.</w:t>
       </w:r>
     </w:p>
     <w:p>
@@ -6036,26 +7261,26 @@
           <w:sz w:val="24"/>
           <w:szCs w:val="24"/>
         </w:rPr>
-        <w:t xml:space="preserve">Añadimos un segundo </w:t>
-      </w:r>
-      <w:proofErr w:type="spellStart"/>
+        <w:t>Se añade</w:t>
+      </w:r>
       <w:r>
         <w:rPr>
           <w:rFonts w:cs="Arial"/>
           <w:sz w:val="24"/>
           <w:szCs w:val="24"/>
         </w:rPr>
-        <w:t>commit</w:t>
-      </w:r>
-      <w:proofErr w:type="spellEnd"/>
-      <w:r>
+        <w:t xml:space="preserve"> un segundo commit con la primera versión del diagrama terminado.</w:t>
+      </w:r>
+    </w:p>
+    <w:p>
+      <w:pPr>
+        <w:spacing w:line="276" w:lineRule="auto"/>
         <w:rPr>
           <w:rFonts w:cs="Arial"/>
           <w:sz w:val="24"/>
           <w:szCs w:val="24"/>
         </w:rPr>
-        <w:t xml:space="preserve"> con la primera versión del diagrama terminado.</w:t>
-      </w:r>
+      </w:pPr>
     </w:p>
     <w:p>
       <w:pPr>
@@ -6140,25 +7365,63 @@
           <w:sz w:val="24"/>
           <w:szCs w:val="24"/>
         </w:rPr>
-        <w:t xml:space="preserve">Actualizamos el diagrama entidad relación e hicimos un </w:t>
-      </w:r>
-      <w:proofErr w:type="spellStart"/>
+        <w:t>Actualización</w:t>
+      </w:r>
       <w:r>
         <w:rPr>
           <w:rFonts w:cs="Arial"/>
           <w:sz w:val="24"/>
           <w:szCs w:val="24"/>
         </w:rPr>
-        <w:t>commit</w:t>
-      </w:r>
-      <w:proofErr w:type="spellEnd"/>
+        <w:t xml:space="preserve"> </w:t>
+      </w:r>
       <w:r>
         <w:rPr>
           <w:rFonts w:cs="Arial"/>
           <w:sz w:val="24"/>
           <w:szCs w:val="24"/>
         </w:rPr>
-        <w:t xml:space="preserve"> con la versión 1.0.</w:t>
+        <w:t>d</w:t>
+      </w:r>
+      <w:r>
+        <w:rPr>
+          <w:rFonts w:cs="Arial"/>
+          <w:sz w:val="24"/>
+          <w:szCs w:val="24"/>
+        </w:rPr>
+        <w:t xml:space="preserve">el diagrama entidad relación </w:t>
+      </w:r>
+      <w:r>
+        <w:rPr>
+          <w:rFonts w:cs="Arial"/>
+          <w:sz w:val="24"/>
+          <w:szCs w:val="24"/>
+        </w:rPr>
+        <w:t xml:space="preserve">y realización de </w:t>
+      </w:r>
+      <w:r>
+        <w:rPr>
+          <w:rFonts w:cs="Arial"/>
+          <w:sz w:val="24"/>
+          <w:szCs w:val="24"/>
+        </w:rPr>
+        <w:t xml:space="preserve">un </w:t>
+      </w:r>
+      <w:r>
+        <w:rPr>
+          <w:rFonts w:cs="Arial"/>
+          <w:sz w:val="24"/>
+          <w:szCs w:val="24"/>
+        </w:rPr>
+        <w:t xml:space="preserve">nuevo </w:t>
+      </w:r>
+      <w:r>
+        <w:rPr>
+          <w:rFonts w:cs="Arial"/>
+          <w:sz w:val="24"/>
+          <w:szCs w:val="24"/>
+        </w:rPr>
+        <w:t>commit con la versión 1.0.</w:t>
       </w:r>
     </w:p>
     <w:p>
@@ -6181,7 +7444,15 @@
           <w:sz w:val="24"/>
           <w:szCs w:val="24"/>
         </w:rPr>
-        <w:t>Iniciamos la creación de los requisitos de la aplicación.</w:t>
+        <w:t>Inicio de</w:t>
+      </w:r>
+      <w:r>
+        <w:rPr>
+          <w:rFonts w:cs="Arial"/>
+          <w:sz w:val="24"/>
+          <w:szCs w:val="24"/>
+        </w:rPr>
+        <w:t xml:space="preserve"> la creación de los requisitos de la aplicación.</w:t>
       </w:r>
     </w:p>
     <w:p>
@@ -6237,25 +7508,47 @@
           <w:sz w:val="24"/>
           <w:szCs w:val="24"/>
         </w:rPr>
-        <w:t xml:space="preserve">Actualizamos el diagrama entidad relación e hicimos un nuevo </w:t>
-      </w:r>
-      <w:proofErr w:type="spellStart"/>
+        <w:t>Actualización</w:t>
+      </w:r>
       <w:r>
         <w:rPr>
           <w:rFonts w:cs="Arial"/>
           <w:sz w:val="24"/>
           <w:szCs w:val="24"/>
         </w:rPr>
-        <w:t>commit</w:t>
-      </w:r>
-      <w:proofErr w:type="spellEnd"/>
+        <w:t xml:space="preserve"> </w:t>
+      </w:r>
       <w:r>
         <w:rPr>
           <w:rFonts w:cs="Arial"/>
           <w:sz w:val="24"/>
           <w:szCs w:val="24"/>
         </w:rPr>
-        <w:t xml:space="preserve"> con la versión 1.1.</w:t>
+        <w:t>d</w:t>
+      </w:r>
+      <w:r>
+        <w:rPr>
+          <w:rFonts w:cs="Arial"/>
+          <w:sz w:val="24"/>
+          <w:szCs w:val="24"/>
+        </w:rPr>
+        <w:t xml:space="preserve">el diagrama entidad relación </w:t>
+      </w:r>
+      <w:r>
+        <w:rPr>
+          <w:rFonts w:cs="Arial"/>
+          <w:sz w:val="24"/>
+          <w:szCs w:val="24"/>
+        </w:rPr>
+        <w:t xml:space="preserve">Y realización de </w:t>
+      </w:r>
+      <w:r>
+        <w:rPr>
+          <w:rFonts w:cs="Arial"/>
+          <w:sz w:val="24"/>
+          <w:szCs w:val="24"/>
+        </w:rPr>
+        <w:t>un nuevo commit con la versión 1.1.</w:t>
       </w:r>
     </w:p>
     <w:p>
@@ -6278,7 +7571,15 @@
           <w:sz w:val="24"/>
           <w:szCs w:val="24"/>
         </w:rPr>
-        <w:t xml:space="preserve">Finalizamos la creación de una primera fase de requisitos de la aplicación, que puede actualizarse a medida que avance el proyecto. </w:t>
+        <w:t>C</w:t>
+      </w:r>
+      <w:r>
+        <w:rPr>
+          <w:rFonts w:cs="Arial"/>
+          <w:sz w:val="24"/>
+          <w:szCs w:val="24"/>
+        </w:rPr>
+        <w:t xml:space="preserve">reación de una primera fase de requisitos de la aplicación, que puede actualizarse a medida que avance el proyecto. </w:t>
       </w:r>
     </w:p>
     <w:p>
@@ -6366,7 +7667,7 @@
           <w:sz w:val="24"/>
           <w:szCs w:val="24"/>
         </w:rPr>
-        <w:t>Actua</w:t>
+        <w:t>Actualización de</w:t>
       </w:r>
       <w:r>
         <w:rPr>
@@ -6374,7 +7675,7 @@
           <w:sz w:val="24"/>
           <w:szCs w:val="24"/>
         </w:rPr>
-        <w:t>lizamos la memoria añadiendo las especificaciones del proyecto, el repositorio de GitHub y el tablero de Trello.</w:t>
+        <w:t xml:space="preserve"> la memoria añadiendo las especificaciones del proyecto, el repositorio de GitHub y el tablero de Trello.</w:t>
       </w:r>
     </w:p>
     <w:p>
@@ -6398,6 +7699,155 @@
           <w:szCs w:val="24"/>
         </w:rPr>
         <w:t>Modificación del README del repositorio de GitHub.</w:t>
+      </w:r>
+    </w:p>
+    <w:p>
+      <w:pPr>
+        <w:spacing w:line="276" w:lineRule="auto"/>
+        <w:rPr>
+          <w:rFonts w:cs="Arial"/>
+          <w:sz w:val="24"/>
+          <w:szCs w:val="24"/>
+        </w:rPr>
+      </w:pPr>
+    </w:p>
+    <w:p>
+      <w:pPr>
+        <w:spacing w:line="276" w:lineRule="auto"/>
+        <w:rPr>
+          <w:rFonts w:cs="Arial"/>
+          <w:b/>
+          <w:bCs/>
+          <w:sz w:val="24"/>
+          <w:szCs w:val="24"/>
+        </w:rPr>
+      </w:pPr>
+      <w:r>
+        <w:rPr>
+          <w:rFonts w:cs="Arial"/>
+          <w:b/>
+          <w:bCs/>
+          <w:sz w:val="24"/>
+          <w:szCs w:val="24"/>
+        </w:rPr>
+        <w:t>02/04/2024</w:t>
+      </w:r>
+    </w:p>
+    <w:p>
+      <w:pPr>
+        <w:pStyle w:val="Prrafodelista"/>
+        <w:numPr>
+          <w:ilvl w:val="0"/>
+          <w:numId w:val="18"/>
+        </w:numPr>
+        <w:spacing w:line="276" w:lineRule="auto"/>
+        <w:rPr>
+          <w:rFonts w:cs="Arial"/>
+          <w:b/>
+          <w:bCs/>
+          <w:sz w:val="24"/>
+          <w:szCs w:val="24"/>
+        </w:rPr>
+      </w:pPr>
+      <w:r>
+        <w:rPr>
+          <w:rFonts w:cs="Arial"/>
+          <w:sz w:val="24"/>
+          <w:szCs w:val="24"/>
+        </w:rPr>
+        <w:t>Creación del boceto de las interfaces del programa.</w:t>
+      </w:r>
+    </w:p>
+    <w:p>
+      <w:pPr>
+        <w:spacing w:line="276" w:lineRule="auto"/>
+        <w:rPr>
+          <w:rFonts w:cs="Arial"/>
+          <w:b/>
+          <w:bCs/>
+          <w:sz w:val="24"/>
+          <w:szCs w:val="24"/>
+        </w:rPr>
+      </w:pPr>
+    </w:p>
+    <w:p>
+      <w:pPr>
+        <w:spacing w:line="276" w:lineRule="auto"/>
+        <w:rPr>
+          <w:rFonts w:cs="Arial"/>
+          <w:b/>
+          <w:bCs/>
+          <w:sz w:val="24"/>
+          <w:szCs w:val="24"/>
+        </w:rPr>
+      </w:pPr>
+      <w:r>
+        <w:rPr>
+          <w:rFonts w:cs="Arial"/>
+          <w:b/>
+          <w:bCs/>
+          <w:sz w:val="24"/>
+          <w:szCs w:val="24"/>
+        </w:rPr>
+        <w:t>03/04/2024</w:t>
+      </w:r>
+    </w:p>
+    <w:p>
+      <w:pPr>
+        <w:pStyle w:val="Prrafodelista"/>
+        <w:numPr>
+          <w:ilvl w:val="0"/>
+          <w:numId w:val="18"/>
+        </w:numPr>
+        <w:spacing w:line="276" w:lineRule="auto"/>
+        <w:rPr>
+          <w:rFonts w:cs="Arial"/>
+          <w:b/>
+          <w:bCs/>
+          <w:sz w:val="24"/>
+          <w:szCs w:val="24"/>
+        </w:rPr>
+      </w:pPr>
+      <w:r>
+        <w:rPr>
+          <w:rFonts w:cs="Arial"/>
+          <w:sz w:val="24"/>
+          <w:szCs w:val="24"/>
+        </w:rPr>
+        <w:t>Actualización de</w:t>
+      </w:r>
+      <w:r>
+        <w:rPr>
+          <w:rFonts w:cs="Arial"/>
+          <w:sz w:val="24"/>
+          <w:szCs w:val="24"/>
+        </w:rPr>
+        <w:t xml:space="preserve"> la memoria del proyecto modificando la disposición de algunos apartados, añadiendo un apartado sobre SCRUM y modificando el apartado de “ANALISIS DE ESPECIFICACIONES DEL PROYECTO”.</w:t>
+      </w:r>
+    </w:p>
+    <w:p>
+      <w:pPr>
+        <w:pStyle w:val="Prrafodelista"/>
+        <w:numPr>
+          <w:ilvl w:val="0"/>
+          <w:numId w:val="18"/>
+        </w:numPr>
+        <w:spacing w:line="276" w:lineRule="auto"/>
+        <w:rPr>
+          <w:rFonts w:cs="Arial"/>
+          <w:b/>
+          <w:bCs/>
+          <w:sz w:val="24"/>
+          <w:szCs w:val="24"/>
+        </w:rPr>
+      </w:pPr>
+      <w:r>
+        <w:rPr>
+          <w:rFonts w:cs="Arial"/>
+          <w:sz w:val="24"/>
+          <w:szCs w:val="24"/>
+        </w:rPr>
+        <w:t>Inicio del diagrama de casos de uso.</w:t>
       </w:r>
     </w:p>
     <w:p>
@@ -6428,7 +7878,7 @@
 </file>
 
 <file path=word/endnotes.xml><?xml version="1.0" encoding="utf-8"?>
-<w:endnotes xmlns:wpc="http://schemas.microsoft.com/office/word/2010/wordprocessingCanvas" xmlns:cx="http://schemas.microsoft.com/office/drawing/2014/chartex" xmlns:cx1="http://schemas.microsoft.com/office/drawing/2015/9/8/chartex" xmlns:cx2="http://schemas.microsoft.com/office/drawing/2015/10/21/chartex" xmlns:cx3="http://schemas.microsoft.com/office/drawing/2016/5/9/chartex" xmlns:cx4="http://schemas.microsoft.com/office/drawing/2016/5/10/chartex" xmlns:cx5="http://schemas.microsoft.com/office/drawing/2016/5/11/chartex" xmlns:cx6="http://schemas.microsoft.com/office/drawing/2016/5/12/chartex" xmlns:cx7="http://schemas.microsoft.com/office/drawing/2016/5/13/chartex" xmlns:cx8="http://schemas.microsoft.com/office/drawing/2016/5/14/chartex" xmlns:mc="http://schemas.openxmlformats.org/markup-compatibility/2006" xmlns:aink="http://schemas.microsoft.com/office/drawing/2016/ink" xmlns:am3d="http://schemas.microsoft.com/office/drawing/2017/model3d" xmlns:o="urn:schemas-microsoft-com:office:office" xmlns:oel="http://schemas.microsoft.com/office/2019/extlst" xmlns:r="http://schemas.openxmlformats.org/officeDocument/2006/relationships" xmlns:m="http://schemas.openxmlformats.org/officeDocument/2006/math" xmlns:v="urn:schemas-microsoft-com:vml" xmlns:wp14="http://schemas.microsoft.com/office/word/2010/wordprocessingDrawing" xmlns:wp="http://schemas.openxmlformats.org/drawingml/2006/wordprocessingDrawing" xmlns:w10="urn:schemas-microsoft-com:office:word" xmlns:w="http://schemas.openxmlformats.org/wordprocessingml/2006/main" xmlns:w14="http://schemas.microsoft.com/office/word/2010/wordml" xmlns:w15="http://schemas.microsoft.com/office/word/2012/wordml" xmlns:w16cex="http://schemas.microsoft.com/office/word/2018/wordml/cex" xmlns:w16cid="http://schemas.microsoft.com/office/word/2016/wordml/cid" xmlns:w16="http://schemas.microsoft.com/office/word/2018/wordml" xmlns:w16du="http://schemas.microsoft.com/office/word/2023/wordml/word16du" xmlns:w16sdtdh="http://schemas.microsoft.com/office/word/2020/wordml/sdtdatahash" xmlns:w16se="http://schemas.microsoft.com/office/word/2015/wordml/symex" xmlns:wpg="http://schemas.microsoft.com/office/word/2010/wordprocessingGroup" xmlns:wpi="http://schemas.microsoft.com/office/word/2010/wordprocessingInk" xmlns:wne="http://schemas.microsoft.com/office/word/2006/wordml" xmlns:wps="http://schemas.microsoft.com/office/word/2010/wordprocessingShape" mc:Ignorable="w14 w15 w16se w16cid w16 w16cex w16sdtdh w16du wp14">
+<w:endnotes xmlns:wpc="http://schemas.microsoft.com/office/word/2010/wordprocessingCanvas" xmlns:cx="http://schemas.microsoft.com/office/drawing/2014/chartex" xmlns:cx1="http://schemas.microsoft.com/office/drawing/2015/9/8/chartex" xmlns:cx2="http://schemas.microsoft.com/office/drawing/2015/10/21/chartex" xmlns:cx3="http://schemas.microsoft.com/office/drawing/2016/5/9/chartex" xmlns:cx4="http://schemas.microsoft.com/office/drawing/2016/5/10/chartex" xmlns:cx5="http://schemas.microsoft.com/office/drawing/2016/5/11/chartex" xmlns:cx6="http://schemas.microsoft.com/office/drawing/2016/5/12/chartex" xmlns:cx7="http://schemas.microsoft.com/office/drawing/2016/5/13/chartex" xmlns:cx8="http://schemas.microsoft.com/office/drawing/2016/5/14/chartex" xmlns:mc="http://schemas.openxmlformats.org/markup-compatibility/2006" xmlns:aink="http://schemas.microsoft.com/office/drawing/2016/ink" xmlns:am3d="http://schemas.microsoft.com/office/drawing/2017/model3d" xmlns:o="urn:schemas-microsoft-com:office:office" xmlns:oel="http://schemas.microsoft.com/office/2019/extlst" xmlns:r="http://schemas.openxmlformats.org/officeDocument/2006/relationships" xmlns:m="http://schemas.openxmlformats.org/officeDocument/2006/math" xmlns:v="urn:schemas-microsoft-com:vml" xmlns:wp14="http://schemas.microsoft.com/office/word/2010/wordprocessingDrawing" xmlns:wp="http://schemas.openxmlformats.org/drawingml/2006/wordprocessingDrawing" xmlns:w10="urn:schemas-microsoft-com:office:word" xmlns:w="http://schemas.openxmlformats.org/wordprocessingml/2006/main" xmlns:w14="http://schemas.microsoft.com/office/word/2010/wordml" xmlns:w15="http://schemas.microsoft.com/office/word/2012/wordml" xmlns:w16cex="http://schemas.microsoft.com/office/word/2018/wordml/cex" xmlns:w16cid="http://schemas.microsoft.com/office/word/2016/wordml/cid" xmlns:w16="http://schemas.microsoft.com/office/word/2018/wordml" xmlns:w16sdtdh="http://schemas.microsoft.com/office/word/2020/wordml/sdtdatahash" xmlns:w16se="http://schemas.microsoft.com/office/word/2015/wordml/symex" xmlns:wpg="http://schemas.microsoft.com/office/word/2010/wordprocessingGroup" xmlns:wpi="http://schemas.microsoft.com/office/word/2010/wordprocessingInk" xmlns:wne="http://schemas.microsoft.com/office/word/2006/wordml" xmlns:wps="http://schemas.microsoft.com/office/word/2010/wordprocessingShape" mc:Ignorable="w14 w15 w16se w16cid w16 w16cex w16sdtdh wp14">
   <w:endnote w:type="separator" w:id="-1">
     <w:p>
       <w:pPr>
@@ -6453,7 +7903,7 @@
 </file>
 
 <file path=word/footer1.xml><?xml version="1.0" encoding="utf-8"?>
-<w:ftr xmlns:wpc="http://schemas.microsoft.com/office/word/2010/wordprocessingCanvas" xmlns:cx="http://schemas.microsoft.com/office/drawing/2014/chartex" xmlns:cx1="http://schemas.microsoft.com/office/drawing/2015/9/8/chartex" xmlns:cx2="http://schemas.microsoft.com/office/drawing/2015/10/21/chartex" xmlns:cx3="http://schemas.microsoft.com/office/drawing/2016/5/9/chartex" xmlns:cx4="http://schemas.microsoft.com/office/drawing/2016/5/10/chartex" xmlns:cx5="http://schemas.microsoft.com/office/drawing/2016/5/11/chartex" xmlns:cx6="http://schemas.microsoft.com/office/drawing/2016/5/12/chartex" xmlns:cx7="http://schemas.microsoft.com/office/drawing/2016/5/13/chartex" xmlns:cx8="http://schemas.microsoft.com/office/drawing/2016/5/14/chartex" xmlns:mc="http://schemas.openxmlformats.org/markup-compatibility/2006" xmlns:aink="http://schemas.microsoft.com/office/drawing/2016/ink" xmlns:am3d="http://schemas.microsoft.com/office/drawing/2017/model3d" xmlns:o="urn:schemas-microsoft-com:office:office" xmlns:oel="http://schemas.microsoft.com/office/2019/extlst" xmlns:r="http://schemas.openxmlformats.org/officeDocument/2006/relationships" xmlns:m="http://schemas.openxmlformats.org/officeDocument/2006/math" xmlns:v="urn:schemas-microsoft-com:vml" xmlns:wp14="http://schemas.microsoft.com/office/word/2010/wordprocessingDrawing" xmlns:wp="http://schemas.openxmlformats.org/drawingml/2006/wordprocessingDrawing" xmlns:w10="urn:schemas-microsoft-com:office:word" xmlns:w="http://schemas.openxmlformats.org/wordprocessingml/2006/main" xmlns:w14="http://schemas.microsoft.com/office/word/2010/wordml" xmlns:w15="http://schemas.microsoft.com/office/word/2012/wordml" xmlns:w16cex="http://schemas.microsoft.com/office/word/2018/wordml/cex" xmlns:w16cid="http://schemas.microsoft.com/office/word/2016/wordml/cid" xmlns:w16="http://schemas.microsoft.com/office/word/2018/wordml" xmlns:w16du="http://schemas.microsoft.com/office/word/2023/wordml/word16du" xmlns:w16sdtdh="http://schemas.microsoft.com/office/word/2020/wordml/sdtdatahash" xmlns:w16se="http://schemas.microsoft.com/office/word/2015/wordml/symex" xmlns:wpg="http://schemas.microsoft.com/office/word/2010/wordprocessingGroup" xmlns:wpi="http://schemas.microsoft.com/office/word/2010/wordprocessingInk" xmlns:wne="http://schemas.microsoft.com/office/word/2006/wordml" xmlns:wps="http://schemas.microsoft.com/office/word/2010/wordprocessingShape" mc:Ignorable="w14 w15 w16se w16cid w16 w16cex w16sdtdh w16du wp14">
+<w:ftr xmlns:wpc="http://schemas.microsoft.com/office/word/2010/wordprocessingCanvas" xmlns:cx="http://schemas.microsoft.com/office/drawing/2014/chartex" xmlns:cx1="http://schemas.microsoft.com/office/drawing/2015/9/8/chartex" xmlns:cx2="http://schemas.microsoft.com/office/drawing/2015/10/21/chartex" xmlns:cx3="http://schemas.microsoft.com/office/drawing/2016/5/9/chartex" xmlns:cx4="http://schemas.microsoft.com/office/drawing/2016/5/10/chartex" xmlns:cx5="http://schemas.microsoft.com/office/drawing/2016/5/11/chartex" xmlns:cx6="http://schemas.microsoft.com/office/drawing/2016/5/12/chartex" xmlns:cx7="http://schemas.microsoft.com/office/drawing/2016/5/13/chartex" xmlns:cx8="http://schemas.microsoft.com/office/drawing/2016/5/14/chartex" xmlns:mc="http://schemas.openxmlformats.org/markup-compatibility/2006" xmlns:aink="http://schemas.microsoft.com/office/drawing/2016/ink" xmlns:am3d="http://schemas.microsoft.com/office/drawing/2017/model3d" xmlns:o="urn:schemas-microsoft-com:office:office" xmlns:oel="http://schemas.microsoft.com/office/2019/extlst" xmlns:r="http://schemas.openxmlformats.org/officeDocument/2006/relationships" xmlns:m="http://schemas.openxmlformats.org/officeDocument/2006/math" xmlns:v="urn:schemas-microsoft-com:vml" xmlns:wp14="http://schemas.microsoft.com/office/word/2010/wordprocessingDrawing" xmlns:wp="http://schemas.openxmlformats.org/drawingml/2006/wordprocessingDrawing" xmlns:w10="urn:schemas-microsoft-com:office:word" xmlns:w="http://schemas.openxmlformats.org/wordprocessingml/2006/main" xmlns:w14="http://schemas.microsoft.com/office/word/2010/wordml" xmlns:w15="http://schemas.microsoft.com/office/word/2012/wordml" xmlns:w16cex="http://schemas.microsoft.com/office/word/2018/wordml/cex" xmlns:w16cid="http://schemas.microsoft.com/office/word/2016/wordml/cid" xmlns:w16="http://schemas.microsoft.com/office/word/2018/wordml" xmlns:w16sdtdh="http://schemas.microsoft.com/office/word/2020/wordml/sdtdatahash" xmlns:w16se="http://schemas.microsoft.com/office/word/2015/wordml/symex" xmlns:wpg="http://schemas.microsoft.com/office/word/2010/wordprocessingGroup" xmlns:wpi="http://schemas.microsoft.com/office/word/2010/wordprocessingInk" xmlns:wne="http://schemas.microsoft.com/office/word/2006/wordml" xmlns:wps="http://schemas.microsoft.com/office/word/2010/wordprocessingShape" mc:Ignorable="w14 w15 w16se w16cid w16 w16cex w16sdtdh wp14">
   <w:sdt>
     <w:sdtPr>
       <w:id w:val="-1266838084"/>
@@ -6490,7 +7940,7 @@
 </file>
 
 <file path=word/footnotes.xml><?xml version="1.0" encoding="utf-8"?>
-<w:footnotes xmlns:wpc="http://schemas.microsoft.com/office/word/2010/wordprocessingCanvas" xmlns:cx="http://schemas.microsoft.com/office/drawing/2014/chartex" xmlns:cx1="http://schemas.microsoft.com/office/drawing/2015/9/8/chartex" xmlns:cx2="http://schemas.microsoft.com/office/drawing/2015/10/21/chartex" xmlns:cx3="http://schemas.microsoft.com/office/drawing/2016/5/9/chartex" xmlns:cx4="http://schemas.microsoft.com/office/drawing/2016/5/10/chartex" xmlns:cx5="http://schemas.microsoft.com/office/drawing/2016/5/11/chartex" xmlns:cx6="http://schemas.microsoft.com/office/drawing/2016/5/12/chartex" xmlns:cx7="http://schemas.microsoft.com/office/drawing/2016/5/13/chartex" xmlns:cx8="http://schemas.microsoft.com/office/drawing/2016/5/14/chartex" xmlns:mc="http://schemas.openxmlformats.org/markup-compatibility/2006" xmlns:aink="http://schemas.microsoft.com/office/drawing/2016/ink" xmlns:am3d="http://schemas.microsoft.com/office/drawing/2017/model3d" xmlns:o="urn:schemas-microsoft-com:office:office" xmlns:oel="http://schemas.microsoft.com/office/2019/extlst" xmlns:r="http://schemas.openxmlformats.org/officeDocument/2006/relationships" xmlns:m="http://schemas.openxmlformats.org/officeDocument/2006/math" xmlns:v="urn:schemas-microsoft-com:vml" xmlns:wp14="http://schemas.microsoft.com/office/word/2010/wordprocessingDrawing" xmlns:wp="http://schemas.openxmlformats.org/drawingml/2006/wordprocessingDrawing" xmlns:w10="urn:schemas-microsoft-com:office:word" xmlns:w="http://schemas.openxmlformats.org/wordprocessingml/2006/main" xmlns:w14="http://schemas.microsoft.com/office/word/2010/wordml" xmlns:w15="http://schemas.microsoft.com/office/word/2012/wordml" xmlns:w16cex="http://schemas.microsoft.com/office/word/2018/wordml/cex" xmlns:w16cid="http://schemas.microsoft.com/office/word/2016/wordml/cid" xmlns:w16="http://schemas.microsoft.com/office/word/2018/wordml" xmlns:w16du="http://schemas.microsoft.com/office/word/2023/wordml/word16du" xmlns:w16sdtdh="http://schemas.microsoft.com/office/word/2020/wordml/sdtdatahash" xmlns:w16se="http://schemas.microsoft.com/office/word/2015/wordml/symex" xmlns:wpg="http://schemas.microsoft.com/office/word/2010/wordprocessingGroup" xmlns:wpi="http://schemas.microsoft.com/office/word/2010/wordprocessingInk" xmlns:wne="http://schemas.microsoft.com/office/word/2006/wordml" xmlns:wps="http://schemas.microsoft.com/office/word/2010/wordprocessingShape" mc:Ignorable="w14 w15 w16se w16cid w16 w16cex w16sdtdh w16du wp14">
+<w:footnotes xmlns:wpc="http://schemas.microsoft.com/office/word/2010/wordprocessingCanvas" xmlns:cx="http://schemas.microsoft.com/office/drawing/2014/chartex" xmlns:cx1="http://schemas.microsoft.com/office/drawing/2015/9/8/chartex" xmlns:cx2="http://schemas.microsoft.com/office/drawing/2015/10/21/chartex" xmlns:cx3="http://schemas.microsoft.com/office/drawing/2016/5/9/chartex" xmlns:cx4="http://schemas.microsoft.com/office/drawing/2016/5/10/chartex" xmlns:cx5="http://schemas.microsoft.com/office/drawing/2016/5/11/chartex" xmlns:cx6="http://schemas.microsoft.com/office/drawing/2016/5/12/chartex" xmlns:cx7="http://schemas.microsoft.com/office/drawing/2016/5/13/chartex" xmlns:cx8="http://schemas.microsoft.com/office/drawing/2016/5/14/chartex" xmlns:mc="http://schemas.openxmlformats.org/markup-compatibility/2006" xmlns:aink="http://schemas.microsoft.com/office/drawing/2016/ink" xmlns:am3d="http://schemas.microsoft.com/office/drawing/2017/model3d" xmlns:o="urn:schemas-microsoft-com:office:office" xmlns:oel="http://schemas.microsoft.com/office/2019/extlst" xmlns:r="http://schemas.openxmlformats.org/officeDocument/2006/relationships" xmlns:m="http://schemas.openxmlformats.org/officeDocument/2006/math" xmlns:v="urn:schemas-microsoft-com:vml" xmlns:wp14="http://schemas.microsoft.com/office/word/2010/wordprocessingDrawing" xmlns:wp="http://schemas.openxmlformats.org/drawingml/2006/wordprocessingDrawing" xmlns:w10="urn:schemas-microsoft-com:office:word" xmlns:w="http://schemas.openxmlformats.org/wordprocessingml/2006/main" xmlns:w14="http://schemas.microsoft.com/office/word/2010/wordml" xmlns:w15="http://schemas.microsoft.com/office/word/2012/wordml" xmlns:w16cex="http://schemas.microsoft.com/office/word/2018/wordml/cex" xmlns:w16cid="http://schemas.microsoft.com/office/word/2016/wordml/cid" xmlns:w16="http://schemas.microsoft.com/office/word/2018/wordml" xmlns:w16sdtdh="http://schemas.microsoft.com/office/word/2020/wordml/sdtdatahash" xmlns:w16se="http://schemas.microsoft.com/office/word/2015/wordml/symex" xmlns:wpg="http://schemas.microsoft.com/office/word/2010/wordprocessingGroup" xmlns:wpi="http://schemas.microsoft.com/office/word/2010/wordprocessingInk" xmlns:wne="http://schemas.microsoft.com/office/word/2006/wordml" xmlns:wps="http://schemas.microsoft.com/office/word/2010/wordprocessingShape" mc:Ignorable="w14 w15 w16se w16cid w16 w16cex w16sdtdh wp14">
   <w:footnote w:type="separator" w:id="-1">
     <w:p>
       <w:pPr>
@@ -6515,7 +7965,7 @@
 </file>
 
 <file path=word/header1.xml><?xml version="1.0" encoding="utf-8"?>
-<w:hdr xmlns:wpc="http://schemas.microsoft.com/office/word/2010/wordprocessingCanvas" xmlns:cx="http://schemas.microsoft.com/office/drawing/2014/chartex" xmlns:cx1="http://schemas.microsoft.com/office/drawing/2015/9/8/chartex" xmlns:cx2="http://schemas.microsoft.com/office/drawing/2015/10/21/chartex" xmlns:cx3="http://schemas.microsoft.com/office/drawing/2016/5/9/chartex" xmlns:cx4="http://schemas.microsoft.com/office/drawing/2016/5/10/chartex" xmlns:cx5="http://schemas.microsoft.com/office/drawing/2016/5/11/chartex" xmlns:cx6="http://schemas.microsoft.com/office/drawing/2016/5/12/chartex" xmlns:cx7="http://schemas.microsoft.com/office/drawing/2016/5/13/chartex" xmlns:cx8="http://schemas.microsoft.com/office/drawing/2016/5/14/chartex" xmlns:mc="http://schemas.openxmlformats.org/markup-compatibility/2006" xmlns:aink="http://schemas.microsoft.com/office/drawing/2016/ink" xmlns:am3d="http://schemas.microsoft.com/office/drawing/2017/model3d" xmlns:o="urn:schemas-microsoft-com:office:office" xmlns:oel="http://schemas.microsoft.com/office/2019/extlst" xmlns:r="http://schemas.openxmlformats.org/officeDocument/2006/relationships" xmlns:m="http://schemas.openxmlformats.org/officeDocument/2006/math" xmlns:v="urn:schemas-microsoft-com:vml" xmlns:wp14="http://schemas.microsoft.com/office/word/2010/wordprocessingDrawing" xmlns:wp="http://schemas.openxmlformats.org/drawingml/2006/wordprocessingDrawing" xmlns:w10="urn:schemas-microsoft-com:office:word" xmlns:w="http://schemas.openxmlformats.org/wordprocessingml/2006/main" xmlns:w14="http://schemas.microsoft.com/office/word/2010/wordml" xmlns:w15="http://schemas.microsoft.com/office/word/2012/wordml" xmlns:w16cex="http://schemas.microsoft.com/office/word/2018/wordml/cex" xmlns:w16cid="http://schemas.microsoft.com/office/word/2016/wordml/cid" xmlns:w16="http://schemas.microsoft.com/office/word/2018/wordml" xmlns:w16du="http://schemas.microsoft.com/office/word/2023/wordml/word16du" xmlns:w16sdtdh="http://schemas.microsoft.com/office/word/2020/wordml/sdtdatahash" xmlns:w16se="http://schemas.microsoft.com/office/word/2015/wordml/symex" xmlns:wpg="http://schemas.microsoft.com/office/word/2010/wordprocessingGroup" xmlns:wpi="http://schemas.microsoft.com/office/word/2010/wordprocessingInk" xmlns:wne="http://schemas.microsoft.com/office/word/2006/wordml" xmlns:wps="http://schemas.microsoft.com/office/word/2010/wordprocessingShape" mc:Ignorable="w14 w15 w16se w16cid w16 w16cex w16sdtdh w16du wp14">
+<w:hdr xmlns:wpc="http://schemas.microsoft.com/office/word/2010/wordprocessingCanvas" xmlns:cx="http://schemas.microsoft.com/office/drawing/2014/chartex" xmlns:cx1="http://schemas.microsoft.com/office/drawing/2015/9/8/chartex" xmlns:cx2="http://schemas.microsoft.com/office/drawing/2015/10/21/chartex" xmlns:cx3="http://schemas.microsoft.com/office/drawing/2016/5/9/chartex" xmlns:cx4="http://schemas.microsoft.com/office/drawing/2016/5/10/chartex" xmlns:cx5="http://schemas.microsoft.com/office/drawing/2016/5/11/chartex" xmlns:cx6="http://schemas.microsoft.com/office/drawing/2016/5/12/chartex" xmlns:cx7="http://schemas.microsoft.com/office/drawing/2016/5/13/chartex" xmlns:cx8="http://schemas.microsoft.com/office/drawing/2016/5/14/chartex" xmlns:mc="http://schemas.openxmlformats.org/markup-compatibility/2006" xmlns:aink="http://schemas.microsoft.com/office/drawing/2016/ink" xmlns:am3d="http://schemas.microsoft.com/office/drawing/2017/model3d" xmlns:o="urn:schemas-microsoft-com:office:office" xmlns:oel="http://schemas.microsoft.com/office/2019/extlst" xmlns:r="http://schemas.openxmlformats.org/officeDocument/2006/relationships" xmlns:m="http://schemas.openxmlformats.org/officeDocument/2006/math" xmlns:v="urn:schemas-microsoft-com:vml" xmlns:wp14="http://schemas.microsoft.com/office/word/2010/wordprocessingDrawing" xmlns:wp="http://schemas.openxmlformats.org/drawingml/2006/wordprocessingDrawing" xmlns:w10="urn:schemas-microsoft-com:office:word" xmlns:w="http://schemas.openxmlformats.org/wordprocessingml/2006/main" xmlns:w14="http://schemas.microsoft.com/office/word/2010/wordml" xmlns:w15="http://schemas.microsoft.com/office/word/2012/wordml" xmlns:w16cex="http://schemas.microsoft.com/office/word/2018/wordml/cex" xmlns:w16cid="http://schemas.microsoft.com/office/word/2016/wordml/cid" xmlns:w16="http://schemas.microsoft.com/office/word/2018/wordml" xmlns:w16sdtdh="http://schemas.microsoft.com/office/word/2020/wordml/sdtdatahash" xmlns:w16se="http://schemas.microsoft.com/office/word/2015/wordml/symex" xmlns:wpg="http://schemas.microsoft.com/office/word/2010/wordprocessingGroup" xmlns:wpi="http://schemas.microsoft.com/office/word/2010/wordprocessingInk" xmlns:wne="http://schemas.microsoft.com/office/word/2006/wordml" xmlns:wps="http://schemas.microsoft.com/office/word/2010/wordprocessingShape" mc:Ignorable="w14 w15 w16se w16cid w16 w16cex w16sdtdh wp14">
   <w:p>
     <w:pPr>
       <w:pStyle w:val="Encabezado"/>
@@ -6535,7 +7985,7 @@
 </file>
 
 <file path=word/numbering.xml><?xml version="1.0" encoding="utf-8"?>
-<w:numbering xmlns:wpc="http://schemas.microsoft.com/office/word/2010/wordprocessingCanvas" xmlns:cx="http://schemas.microsoft.com/office/drawing/2014/chartex" xmlns:cx1="http://schemas.microsoft.com/office/drawing/2015/9/8/chartex" xmlns:cx2="http://schemas.microsoft.com/office/drawing/2015/10/21/chartex" xmlns:cx3="http://schemas.microsoft.com/office/drawing/2016/5/9/chartex" xmlns:cx4="http://schemas.microsoft.com/office/drawing/2016/5/10/chartex" xmlns:cx5="http://schemas.microsoft.com/office/drawing/2016/5/11/chartex" xmlns:cx6="http://schemas.microsoft.com/office/drawing/2016/5/12/chartex" xmlns:cx7="http://schemas.microsoft.com/office/drawing/2016/5/13/chartex" xmlns:cx8="http://schemas.microsoft.com/office/drawing/2016/5/14/chartex" xmlns:mc="http://schemas.openxmlformats.org/markup-compatibility/2006" xmlns:aink="http://schemas.microsoft.com/office/drawing/2016/ink" xmlns:am3d="http://schemas.microsoft.com/office/drawing/2017/model3d" xmlns:o="urn:schemas-microsoft-com:office:office" xmlns:oel="http://schemas.microsoft.com/office/2019/extlst" xmlns:r="http://schemas.openxmlformats.org/officeDocument/2006/relationships" xmlns:m="http://schemas.openxmlformats.org/officeDocument/2006/math" xmlns:v="urn:schemas-microsoft-com:vml" xmlns:wp14="http://schemas.microsoft.com/office/word/2010/wordprocessingDrawing" xmlns:wp="http://schemas.openxmlformats.org/drawingml/2006/wordprocessingDrawing" xmlns:w10="urn:schemas-microsoft-com:office:word" xmlns:w="http://schemas.openxmlformats.org/wordprocessingml/2006/main" xmlns:w14="http://schemas.microsoft.com/office/word/2010/wordml" xmlns:w15="http://schemas.microsoft.com/office/word/2012/wordml" xmlns:w16cex="http://schemas.microsoft.com/office/word/2018/wordml/cex" xmlns:w16cid="http://schemas.microsoft.com/office/word/2016/wordml/cid" xmlns:w16="http://schemas.microsoft.com/office/word/2018/wordml" xmlns:w16du="http://schemas.microsoft.com/office/word/2023/wordml/word16du" xmlns:w16sdtdh="http://schemas.microsoft.com/office/word/2020/wordml/sdtdatahash" xmlns:w16se="http://schemas.microsoft.com/office/word/2015/wordml/symex" xmlns:wpg="http://schemas.microsoft.com/office/word/2010/wordprocessingGroup" xmlns:wpi="http://schemas.microsoft.com/office/word/2010/wordprocessingInk" xmlns:wne="http://schemas.microsoft.com/office/word/2006/wordml" xmlns:wps="http://schemas.microsoft.com/office/word/2010/wordprocessingShape" mc:Ignorable="w14 w15 w16se w16cid w16 w16cex w16sdtdh w16du wp14">
+<w:numbering xmlns:wpc="http://schemas.microsoft.com/office/word/2010/wordprocessingCanvas" xmlns:cx="http://schemas.microsoft.com/office/drawing/2014/chartex" xmlns:cx1="http://schemas.microsoft.com/office/drawing/2015/9/8/chartex" xmlns:cx2="http://schemas.microsoft.com/office/drawing/2015/10/21/chartex" xmlns:cx3="http://schemas.microsoft.com/office/drawing/2016/5/9/chartex" xmlns:cx4="http://schemas.microsoft.com/office/drawing/2016/5/10/chartex" xmlns:cx5="http://schemas.microsoft.com/office/drawing/2016/5/11/chartex" xmlns:cx6="http://schemas.microsoft.com/office/drawing/2016/5/12/chartex" xmlns:cx7="http://schemas.microsoft.com/office/drawing/2016/5/13/chartex" xmlns:cx8="http://schemas.microsoft.com/office/drawing/2016/5/14/chartex" xmlns:mc="http://schemas.openxmlformats.org/markup-compatibility/2006" xmlns:aink="http://schemas.microsoft.com/office/drawing/2016/ink" xmlns:am3d="http://schemas.microsoft.com/office/drawing/2017/model3d" xmlns:o="urn:schemas-microsoft-com:office:office" xmlns:oel="http://schemas.microsoft.com/office/2019/extlst" xmlns:r="http://schemas.openxmlformats.org/officeDocument/2006/relationships" xmlns:m="http://schemas.openxmlformats.org/officeDocument/2006/math" xmlns:v="urn:schemas-microsoft-com:vml" xmlns:wp14="http://schemas.microsoft.com/office/word/2010/wordprocessingDrawing" xmlns:wp="http://schemas.openxmlformats.org/drawingml/2006/wordprocessingDrawing" xmlns:w10="urn:schemas-microsoft-com:office:word" xmlns:w="http://schemas.openxmlformats.org/wordprocessingml/2006/main" xmlns:w14="http://schemas.microsoft.com/office/word/2010/wordml" xmlns:w15="http://schemas.microsoft.com/office/word/2012/wordml" xmlns:w16cex="http://schemas.microsoft.com/office/word/2018/wordml/cex" xmlns:w16cid="http://schemas.microsoft.com/office/word/2016/wordml/cid" xmlns:w16="http://schemas.microsoft.com/office/word/2018/wordml" xmlns:w16sdtdh="http://schemas.microsoft.com/office/word/2020/wordml/sdtdatahash" xmlns:w16se="http://schemas.microsoft.com/office/word/2015/wordml/symex" xmlns:wpg="http://schemas.microsoft.com/office/word/2010/wordprocessingGroup" xmlns:wpi="http://schemas.microsoft.com/office/word/2010/wordprocessingInk" xmlns:wne="http://schemas.microsoft.com/office/word/2006/wordml" xmlns:wps="http://schemas.microsoft.com/office/word/2010/wordprocessingShape" mc:Ignorable="w14 w15 w16se w16cid w16 w16cex w16sdtdh wp14">
   <w:abstractNum w:abstractNumId="0" w15:restartNumberingAfterBreak="0">
     <w:nsid w:val="029D6F25"/>
     <w:multiLevelType w:val="hybridMultilevel"/>
@@ -6650,10 +8100,10 @@
     </w:lvl>
   </w:abstractNum>
   <w:abstractNum w:abstractNumId="1" w15:restartNumberingAfterBreak="0">
-    <w:nsid w:val="2DE560AE"/>
+    <w:nsid w:val="0FB827D1"/>
     <w:multiLevelType w:val="hybridMultilevel"/>
     <w:tmpl w:val="64768838"/>
-    <w:lvl w:ilvl="0" w:tplc="0C0A000F">
+    <w:lvl w:ilvl="0" w:tplc="FFFFFFFF">
       <w:start w:val="1"/>
       <w:numFmt w:val="decimal"/>
       <w:lvlText w:val="%1."/>
@@ -6665,7 +8115,7 @@
         <w:rFonts w:hint="default"/>
       </w:rPr>
     </w:lvl>
-    <w:lvl w:ilvl="1" w:tplc="0C0A0019" w:tentative="1">
+    <w:lvl w:ilvl="1" w:tplc="FFFFFFFF" w:tentative="1">
       <w:start w:val="1"/>
       <w:numFmt w:val="lowerLetter"/>
       <w:lvlText w:val="%2."/>
@@ -6674,7 +8124,7 @@
         <w:ind w:left="1440" w:hanging="360"/>
       </w:pPr>
     </w:lvl>
-    <w:lvl w:ilvl="2" w:tplc="0C0A001B" w:tentative="1">
+    <w:lvl w:ilvl="2" w:tplc="FFFFFFFF" w:tentative="1">
       <w:start w:val="1"/>
       <w:numFmt w:val="lowerRoman"/>
       <w:lvlText w:val="%3."/>
@@ -6683,7 +8133,7 @@
         <w:ind w:left="2160" w:hanging="180"/>
       </w:pPr>
     </w:lvl>
-    <w:lvl w:ilvl="3" w:tplc="0C0A000F" w:tentative="1">
+    <w:lvl w:ilvl="3" w:tplc="FFFFFFFF" w:tentative="1">
       <w:start w:val="1"/>
       <w:numFmt w:val="decimal"/>
       <w:lvlText w:val="%4."/>
@@ -6692,7 +8142,7 @@
         <w:ind w:left="2880" w:hanging="360"/>
       </w:pPr>
     </w:lvl>
-    <w:lvl w:ilvl="4" w:tplc="0C0A0019" w:tentative="1">
+    <w:lvl w:ilvl="4" w:tplc="FFFFFFFF" w:tentative="1">
       <w:start w:val="1"/>
       <w:numFmt w:val="lowerLetter"/>
       <w:lvlText w:val="%5."/>
@@ -6701,7 +8151,7 @@
         <w:ind w:left="3600" w:hanging="360"/>
       </w:pPr>
     </w:lvl>
-    <w:lvl w:ilvl="5" w:tplc="0C0A001B" w:tentative="1">
+    <w:lvl w:ilvl="5" w:tplc="FFFFFFFF" w:tentative="1">
       <w:start w:val="1"/>
       <w:numFmt w:val="lowerRoman"/>
       <w:lvlText w:val="%6."/>
@@ -6710,7 +8160,7 @@
         <w:ind w:left="4320" w:hanging="180"/>
       </w:pPr>
     </w:lvl>
-    <w:lvl w:ilvl="6" w:tplc="0C0A000F" w:tentative="1">
+    <w:lvl w:ilvl="6" w:tplc="FFFFFFFF" w:tentative="1">
       <w:start w:val="1"/>
       <w:numFmt w:val="decimal"/>
       <w:lvlText w:val="%7."/>
@@ -6719,7 +8169,7 @@
         <w:ind w:left="5040" w:hanging="360"/>
       </w:pPr>
     </w:lvl>
-    <w:lvl w:ilvl="7" w:tplc="0C0A0019" w:tentative="1">
+    <w:lvl w:ilvl="7" w:tplc="FFFFFFFF" w:tentative="1">
       <w:start w:val="1"/>
       <w:numFmt w:val="lowerLetter"/>
       <w:lvlText w:val="%8."/>
@@ -6728,7 +8178,7 @@
         <w:ind w:left="5760" w:hanging="360"/>
       </w:pPr>
     </w:lvl>
-    <w:lvl w:ilvl="8" w:tplc="0C0A001B" w:tentative="1">
+    <w:lvl w:ilvl="8" w:tplc="FFFFFFFF" w:tentative="1">
       <w:start w:val="1"/>
       <w:numFmt w:val="lowerRoman"/>
       <w:lvlText w:val="%9."/>
@@ -6739,6 +8189,208 @@
     </w:lvl>
   </w:abstractNum>
   <w:abstractNum w:abstractNumId="2" w15:restartNumberingAfterBreak="0">
+    <w:nsid w:val="2DE560AE"/>
+    <w:multiLevelType w:val="hybridMultilevel"/>
+    <w:tmpl w:val="0010A6DA"/>
+    <w:lvl w:ilvl="0" w:tplc="0C0A000F">
+      <w:start w:val="1"/>
+      <w:numFmt w:val="decimal"/>
+      <w:lvlText w:val="%1."/>
+      <w:lvlJc w:val="left"/>
+      <w:pPr>
+        <w:ind w:left="720" w:hanging="360"/>
+      </w:pPr>
+      <w:rPr>
+        <w:rFonts w:hint="default"/>
+      </w:rPr>
+    </w:lvl>
+    <w:lvl w:ilvl="1" w:tplc="0C0A0019" w:tentative="1">
+      <w:start w:val="1"/>
+      <w:numFmt w:val="lowerLetter"/>
+      <w:lvlText w:val="%2."/>
+      <w:lvlJc w:val="left"/>
+      <w:pPr>
+        <w:ind w:left="1440" w:hanging="360"/>
+      </w:pPr>
+    </w:lvl>
+    <w:lvl w:ilvl="2" w:tplc="0C0A001B" w:tentative="1">
+      <w:start w:val="1"/>
+      <w:numFmt w:val="lowerRoman"/>
+      <w:lvlText w:val="%3."/>
+      <w:lvlJc w:val="right"/>
+      <w:pPr>
+        <w:ind w:left="2160" w:hanging="180"/>
+      </w:pPr>
+    </w:lvl>
+    <w:lvl w:ilvl="3" w:tplc="0C0A000F" w:tentative="1">
+      <w:start w:val="1"/>
+      <w:numFmt w:val="decimal"/>
+      <w:lvlText w:val="%4."/>
+      <w:lvlJc w:val="left"/>
+      <w:pPr>
+        <w:ind w:left="2880" w:hanging="360"/>
+      </w:pPr>
+    </w:lvl>
+    <w:lvl w:ilvl="4" w:tplc="0C0A0019" w:tentative="1">
+      <w:start w:val="1"/>
+      <w:numFmt w:val="lowerLetter"/>
+      <w:lvlText w:val="%5."/>
+      <w:lvlJc w:val="left"/>
+      <w:pPr>
+        <w:ind w:left="3600" w:hanging="360"/>
+      </w:pPr>
+    </w:lvl>
+    <w:lvl w:ilvl="5" w:tplc="0C0A001B" w:tentative="1">
+      <w:start w:val="1"/>
+      <w:numFmt w:val="lowerRoman"/>
+      <w:lvlText w:val="%6."/>
+      <w:lvlJc w:val="right"/>
+      <w:pPr>
+        <w:ind w:left="4320" w:hanging="180"/>
+      </w:pPr>
+    </w:lvl>
+    <w:lvl w:ilvl="6" w:tplc="0C0A000F" w:tentative="1">
+      <w:start w:val="1"/>
+      <w:numFmt w:val="decimal"/>
+      <w:lvlText w:val="%7."/>
+      <w:lvlJc w:val="left"/>
+      <w:pPr>
+        <w:ind w:left="5040" w:hanging="360"/>
+      </w:pPr>
+    </w:lvl>
+    <w:lvl w:ilvl="7" w:tplc="0C0A0019" w:tentative="1">
+      <w:start w:val="1"/>
+      <w:numFmt w:val="lowerLetter"/>
+      <w:lvlText w:val="%8."/>
+      <w:lvlJc w:val="left"/>
+      <w:pPr>
+        <w:ind w:left="5760" w:hanging="360"/>
+      </w:pPr>
+    </w:lvl>
+    <w:lvl w:ilvl="8" w:tplc="0C0A001B" w:tentative="1">
+      <w:start w:val="1"/>
+      <w:numFmt w:val="lowerRoman"/>
+      <w:lvlText w:val="%9."/>
+      <w:lvlJc w:val="right"/>
+      <w:pPr>
+        <w:ind w:left="6480" w:hanging="180"/>
+      </w:pPr>
+    </w:lvl>
+  </w:abstractNum>
+  <w:abstractNum w:abstractNumId="3" w15:restartNumberingAfterBreak="0">
+    <w:nsid w:val="2F712DE2"/>
+    <w:multiLevelType w:val="hybridMultilevel"/>
+    <w:tmpl w:val="C554C644"/>
+    <w:lvl w:ilvl="0" w:tplc="0C0A0001">
+      <w:start w:val="1"/>
+      <w:numFmt w:val="bullet"/>
+      <w:lvlText w:val=""/>
+      <w:lvlJc w:val="left"/>
+      <w:pPr>
+        <w:ind w:left="720" w:hanging="360"/>
+      </w:pPr>
+      <w:rPr>
+        <w:rFonts w:ascii="Symbol" w:hAnsi="Symbol" w:hint="default"/>
+      </w:rPr>
+    </w:lvl>
+    <w:lvl w:ilvl="1" w:tplc="0C0A0003" w:tentative="1">
+      <w:start w:val="1"/>
+      <w:numFmt w:val="bullet"/>
+      <w:lvlText w:val="o"/>
+      <w:lvlJc w:val="left"/>
+      <w:pPr>
+        <w:ind w:left="1440" w:hanging="360"/>
+      </w:pPr>
+      <w:rPr>
+        <w:rFonts w:ascii="Courier New" w:hAnsi="Courier New" w:cs="Courier New" w:hint="default"/>
+      </w:rPr>
+    </w:lvl>
+    <w:lvl w:ilvl="2" w:tplc="0C0A0005" w:tentative="1">
+      <w:start w:val="1"/>
+      <w:numFmt w:val="bullet"/>
+      <w:lvlText w:val=""/>
+      <w:lvlJc w:val="left"/>
+      <w:pPr>
+        <w:ind w:left="2160" w:hanging="360"/>
+      </w:pPr>
+      <w:rPr>
+        <w:rFonts w:ascii="Wingdings" w:hAnsi="Wingdings" w:hint="default"/>
+      </w:rPr>
+    </w:lvl>
+    <w:lvl w:ilvl="3" w:tplc="0C0A0001" w:tentative="1">
+      <w:start w:val="1"/>
+      <w:numFmt w:val="bullet"/>
+      <w:lvlText w:val=""/>
+      <w:lvlJc w:val="left"/>
+      <w:pPr>
+        <w:ind w:left="2880" w:hanging="360"/>
+      </w:pPr>
+      <w:rPr>
+        <w:rFonts w:ascii="Symbol" w:hAnsi="Symbol" w:hint="default"/>
+      </w:rPr>
+    </w:lvl>
+    <w:lvl w:ilvl="4" w:tplc="0C0A0003" w:tentative="1">
+      <w:start w:val="1"/>
+      <w:numFmt w:val="bullet"/>
+      <w:lvlText w:val="o"/>
+      <w:lvlJc w:val="left"/>
+      <w:pPr>
+        <w:ind w:left="3600" w:hanging="360"/>
+      </w:pPr>
+      <w:rPr>
+        <w:rFonts w:ascii="Courier New" w:hAnsi="Courier New" w:cs="Courier New" w:hint="default"/>
+      </w:rPr>
+    </w:lvl>
+    <w:lvl w:ilvl="5" w:tplc="0C0A0005" w:tentative="1">
+      <w:start w:val="1"/>
+      <w:numFmt w:val="bullet"/>
+      <w:lvlText w:val=""/>
+      <w:lvlJc w:val="left"/>
+      <w:pPr>
+        <w:ind w:left="4320" w:hanging="360"/>
+      </w:pPr>
+      <w:rPr>
+        <w:rFonts w:ascii="Wingdings" w:hAnsi="Wingdings" w:hint="default"/>
+      </w:rPr>
+    </w:lvl>
+    <w:lvl w:ilvl="6" w:tplc="0C0A0001" w:tentative="1">
+      <w:start w:val="1"/>
+      <w:numFmt w:val="bullet"/>
+      <w:lvlText w:val=""/>
+      <w:lvlJc w:val="left"/>
+      <w:pPr>
+        <w:ind w:left="5040" w:hanging="360"/>
+      </w:pPr>
+      <w:rPr>
+        <w:rFonts w:ascii="Symbol" w:hAnsi="Symbol" w:hint="default"/>
+      </w:rPr>
+    </w:lvl>
+    <w:lvl w:ilvl="7" w:tplc="0C0A0003" w:tentative="1">
+      <w:start w:val="1"/>
+      <w:numFmt w:val="bullet"/>
+      <w:lvlText w:val="o"/>
+      <w:lvlJc w:val="left"/>
+      <w:pPr>
+        <w:ind w:left="5760" w:hanging="360"/>
+      </w:pPr>
+      <w:rPr>
+        <w:rFonts w:ascii="Courier New" w:hAnsi="Courier New" w:cs="Courier New" w:hint="default"/>
+      </w:rPr>
+    </w:lvl>
+    <w:lvl w:ilvl="8" w:tplc="0C0A0005" w:tentative="1">
+      <w:start w:val="1"/>
+      <w:numFmt w:val="bullet"/>
+      <w:lvlText w:val=""/>
+      <w:lvlJc w:val="left"/>
+      <w:pPr>
+        <w:ind w:left="6480" w:hanging="360"/>
+      </w:pPr>
+      <w:rPr>
+        <w:rFonts w:ascii="Wingdings" w:hAnsi="Wingdings" w:hint="default"/>
+      </w:rPr>
+    </w:lvl>
+  </w:abstractNum>
+  <w:abstractNum w:abstractNumId="4" w15:restartNumberingAfterBreak="0">
     <w:nsid w:val="36F76E1C"/>
     <w:multiLevelType w:val="hybridMultilevel"/>
     <w:tmpl w:val="023C1AB8"/>
@@ -6851,7 +8503,7 @@
       </w:rPr>
     </w:lvl>
   </w:abstractNum>
-  <w:abstractNum w:abstractNumId="3" w15:restartNumberingAfterBreak="0">
+  <w:abstractNum w:abstractNumId="5" w15:restartNumberingAfterBreak="0">
     <w:nsid w:val="39B6310C"/>
     <w:multiLevelType w:val="hybridMultilevel"/>
     <w:tmpl w:val="2E3E5652"/>
@@ -6940,7 +8592,7 @@
       </w:pPr>
     </w:lvl>
   </w:abstractNum>
-  <w:abstractNum w:abstractNumId="4" w15:restartNumberingAfterBreak="0">
+  <w:abstractNum w:abstractNumId="6" w15:restartNumberingAfterBreak="0">
     <w:nsid w:val="3B7F47EC"/>
     <w:multiLevelType w:val="hybridMultilevel"/>
     <w:tmpl w:val="DF42A14E"/>
@@ -7053,7 +8705,7 @@
       </w:rPr>
     </w:lvl>
   </w:abstractNum>
-  <w:abstractNum w:abstractNumId="5" w15:restartNumberingAfterBreak="0">
+  <w:abstractNum w:abstractNumId="7" w15:restartNumberingAfterBreak="0">
     <w:nsid w:val="40251381"/>
     <w:multiLevelType w:val="hybridMultilevel"/>
     <w:tmpl w:val="F97E0AD0"/>
@@ -7166,7 +8818,7 @@
       </w:rPr>
     </w:lvl>
   </w:abstractNum>
-  <w:abstractNum w:abstractNumId="6" w15:restartNumberingAfterBreak="0">
+  <w:abstractNum w:abstractNumId="8" w15:restartNumberingAfterBreak="0">
     <w:nsid w:val="473A50E8"/>
     <w:multiLevelType w:val="hybridMultilevel"/>
     <w:tmpl w:val="3F70FE00"/>
@@ -7255,7 +8907,7 @@
       </w:pPr>
     </w:lvl>
   </w:abstractNum>
-  <w:abstractNum w:abstractNumId="7" w15:restartNumberingAfterBreak="0">
+  <w:abstractNum w:abstractNumId="9" w15:restartNumberingAfterBreak="0">
     <w:nsid w:val="4A4A3C1C"/>
     <w:multiLevelType w:val="hybridMultilevel"/>
     <w:tmpl w:val="5AC82DB0"/>
@@ -7344,7 +8996,7 @@
       </w:pPr>
     </w:lvl>
   </w:abstractNum>
-  <w:abstractNum w:abstractNumId="8" w15:restartNumberingAfterBreak="0">
+  <w:abstractNum w:abstractNumId="10" w15:restartNumberingAfterBreak="0">
     <w:nsid w:val="5C5A3FBC"/>
     <w:multiLevelType w:val="hybridMultilevel"/>
     <w:tmpl w:val="93383958"/>
@@ -7433,7 +9085,7 @@
       </w:pPr>
     </w:lvl>
   </w:abstractNum>
-  <w:abstractNum w:abstractNumId="9" w15:restartNumberingAfterBreak="0">
+  <w:abstractNum w:abstractNumId="11" w15:restartNumberingAfterBreak="0">
     <w:nsid w:val="61B2320D"/>
     <w:multiLevelType w:val="multilevel"/>
     <w:tmpl w:val="CC044BEA"/>
@@ -7582,7 +9234,7 @@
       </w:rPr>
     </w:lvl>
   </w:abstractNum>
-  <w:abstractNum w:abstractNumId="10" w15:restartNumberingAfterBreak="0">
+  <w:abstractNum w:abstractNumId="12" w15:restartNumberingAfterBreak="0">
     <w:nsid w:val="69AE0A8F"/>
     <w:multiLevelType w:val="hybridMultilevel"/>
     <w:tmpl w:val="66A2E1D2"/>
@@ -7671,7 +9323,7 @@
       </w:pPr>
     </w:lvl>
   </w:abstractNum>
-  <w:abstractNum w:abstractNumId="11" w15:restartNumberingAfterBreak="0">
+  <w:abstractNum w:abstractNumId="13" w15:restartNumberingAfterBreak="0">
     <w:nsid w:val="6BE86DBC"/>
     <w:multiLevelType w:val="hybridMultilevel"/>
     <w:tmpl w:val="F90A8A46"/>
@@ -7760,7 +9412,7 @@
       </w:pPr>
     </w:lvl>
   </w:abstractNum>
-  <w:abstractNum w:abstractNumId="12" w15:restartNumberingAfterBreak="0">
+  <w:abstractNum w:abstractNumId="14" w15:restartNumberingAfterBreak="0">
     <w:nsid w:val="70C44EFF"/>
     <w:multiLevelType w:val="hybridMultilevel"/>
     <w:tmpl w:val="F7424C10"/>
@@ -7873,7 +9525,7 @@
       </w:rPr>
     </w:lvl>
   </w:abstractNum>
-  <w:abstractNum w:abstractNumId="13" w15:restartNumberingAfterBreak="0">
+  <w:abstractNum w:abstractNumId="15" w15:restartNumberingAfterBreak="0">
     <w:nsid w:val="75934EE0"/>
     <w:multiLevelType w:val="hybridMultilevel"/>
     <w:tmpl w:val="3D5E9722"/>
@@ -7962,7 +9614,7 @@
       </w:pPr>
     </w:lvl>
   </w:abstractNum>
-  <w:abstractNum w:abstractNumId="14" w15:restartNumberingAfterBreak="0">
+  <w:abstractNum w:abstractNumId="16" w15:restartNumberingAfterBreak="0">
     <w:nsid w:val="7C68078B"/>
     <w:multiLevelType w:val="hybridMultilevel"/>
     <w:tmpl w:val="3392F050"/>
@@ -8075,7 +9727,7 @@
       </w:rPr>
     </w:lvl>
   </w:abstractNum>
-  <w:abstractNum w:abstractNumId="15" w15:restartNumberingAfterBreak="0">
+  <w:abstractNum w:abstractNumId="17" w15:restartNumberingAfterBreak="0">
     <w:nsid w:val="7FFC3397"/>
     <w:multiLevelType w:val="multilevel"/>
     <w:tmpl w:val="B652F2EE"/>
@@ -8225,58 +9877,64 @@
     </w:lvl>
   </w:abstractNum>
   <w:num w:numId="1" w16cid:durableId="2042436024">
-    <w:abstractNumId w:val="12"/>
+    <w:abstractNumId w:val="14"/>
   </w:num>
   <w:num w:numId="2" w16cid:durableId="1728526040">
-    <w:abstractNumId w:val="5"/>
+    <w:abstractNumId w:val="7"/>
   </w:num>
   <w:num w:numId="3" w16cid:durableId="1577784482">
-    <w:abstractNumId w:val="4"/>
+    <w:abstractNumId w:val="6"/>
   </w:num>
   <w:num w:numId="4" w16cid:durableId="1594512385">
-    <w:abstractNumId w:val="14"/>
+    <w:abstractNumId w:val="16"/>
   </w:num>
   <w:num w:numId="5" w16cid:durableId="384569724">
     <w:abstractNumId w:val="0"/>
   </w:num>
   <w:num w:numId="6" w16cid:durableId="1327438435">
+    <w:abstractNumId w:val="11"/>
+  </w:num>
+  <w:num w:numId="7" w16cid:durableId="191967701">
+    <w:abstractNumId w:val="17"/>
+  </w:num>
+  <w:num w:numId="8" w16cid:durableId="2003966450">
+    <w:abstractNumId w:val="5"/>
+  </w:num>
+  <w:num w:numId="9" w16cid:durableId="1298876948">
+    <w:abstractNumId w:val="2"/>
+  </w:num>
+  <w:num w:numId="10" w16cid:durableId="717970736">
+    <w:abstractNumId w:val="4"/>
+  </w:num>
+  <w:num w:numId="11" w16cid:durableId="793719782">
+    <w:abstractNumId w:val="12"/>
+  </w:num>
+  <w:num w:numId="12" w16cid:durableId="1095252422">
     <w:abstractNumId w:val="9"/>
   </w:num>
-  <w:num w:numId="7" w16cid:durableId="191967701">
+  <w:num w:numId="13" w16cid:durableId="948124570">
     <w:abstractNumId w:val="15"/>
   </w:num>
-  <w:num w:numId="8" w16cid:durableId="2003966450">
-    <w:abstractNumId w:val="3"/>
+  <w:num w:numId="14" w16cid:durableId="470446300">
+    <w:abstractNumId w:val="13"/>
   </w:num>
-  <w:num w:numId="9" w16cid:durableId="1298876948">
+  <w:num w:numId="15" w16cid:durableId="1602832076">
+    <w:abstractNumId w:val="10"/>
+  </w:num>
+  <w:num w:numId="16" w16cid:durableId="168257244">
+    <w:abstractNumId w:val="8"/>
+  </w:num>
+  <w:num w:numId="17" w16cid:durableId="991638850">
     <w:abstractNumId w:val="1"/>
   </w:num>
-  <w:num w:numId="10" w16cid:durableId="717970736">
-    <w:abstractNumId w:val="2"/>
-  </w:num>
-  <w:num w:numId="11" w16cid:durableId="793719782">
-    <w:abstractNumId w:val="10"/>
-  </w:num>
-  <w:num w:numId="12" w16cid:durableId="1095252422">
-    <w:abstractNumId w:val="7"/>
-  </w:num>
-  <w:num w:numId="13" w16cid:durableId="948124570">
-    <w:abstractNumId w:val="13"/>
-  </w:num>
-  <w:num w:numId="14" w16cid:durableId="470446300">
-    <w:abstractNumId w:val="11"/>
-  </w:num>
-  <w:num w:numId="15" w16cid:durableId="1602832076">
-    <w:abstractNumId w:val="8"/>
-  </w:num>
-  <w:num w:numId="16" w16cid:durableId="168257244">
-    <w:abstractNumId w:val="6"/>
+  <w:num w:numId="18" w16cid:durableId="2004434108">
+    <w:abstractNumId w:val="3"/>
   </w:num>
 </w:numbering>
 </file>
 
 <file path=word/styles.xml><?xml version="1.0" encoding="utf-8"?>
-<w:styles xmlns:mc="http://schemas.openxmlformats.org/markup-compatibility/2006" xmlns:r="http://schemas.openxmlformats.org/officeDocument/2006/relationships" xmlns:w="http://schemas.openxmlformats.org/wordprocessingml/2006/main" xmlns:w14="http://schemas.microsoft.com/office/word/2010/wordml" xmlns:w15="http://schemas.microsoft.com/office/word/2012/wordml" xmlns:w16cex="http://schemas.microsoft.com/office/word/2018/wordml/cex" xmlns:w16cid="http://schemas.microsoft.com/office/word/2016/wordml/cid" xmlns:w16="http://schemas.microsoft.com/office/word/2018/wordml" xmlns:w16du="http://schemas.microsoft.com/office/word/2023/wordml/word16du" xmlns:w16sdtdh="http://schemas.microsoft.com/office/word/2020/wordml/sdtdatahash" xmlns:w16se="http://schemas.microsoft.com/office/word/2015/wordml/symex" mc:Ignorable="w14 w15 w16se w16cid w16 w16cex w16sdtdh w16du">
+<w:styles xmlns:mc="http://schemas.openxmlformats.org/markup-compatibility/2006" xmlns:r="http://schemas.openxmlformats.org/officeDocument/2006/relationships" xmlns:w="http://schemas.openxmlformats.org/wordprocessingml/2006/main" xmlns:w14="http://schemas.microsoft.com/office/word/2010/wordml" xmlns:w15="http://schemas.microsoft.com/office/word/2012/wordml" xmlns:w16cex="http://schemas.microsoft.com/office/word/2018/wordml/cex" xmlns:w16cid="http://schemas.microsoft.com/office/word/2016/wordml/cid" xmlns:w16="http://schemas.microsoft.com/office/word/2018/wordml" xmlns:w16sdtdh="http://schemas.microsoft.com/office/word/2020/wordml/sdtdatahash" xmlns:w16se="http://schemas.microsoft.com/office/word/2015/wordml/symex" mc:Ignorable="w14 w15 w16se w16cid w16 w16cex w16sdtdh">
   <w:docDefaults>
     <w:rPrDefault>
       <w:rPr>

</xml_diff>

<commit_message>
Versión 1.3 Memoria del Proyecto. Versión 1.1 Diagrama Relacional. Versión 1.3 Diagrama E/R
</commit_message>
<xml_diff>
--- a/docs/MemoriaProyecto.docx
+++ b/docs/MemoriaProyecto.docx
@@ -6559,21 +6559,7 @@
           <w:sz w:val="24"/>
           <w:szCs w:val="24"/>
         </w:rPr>
-        <w:t xml:space="preserve">Esto se verá reflejado en la pantalla de creación, </w:t>
-      </w:r>
-      <w:r>
-        <w:rPr>
-          <w:sz w:val="24"/>
-          <w:szCs w:val="24"/>
-        </w:rPr>
-        <w:t>ya que,</w:t>
-      </w:r>
-      <w:r>
-        <w:rPr>
-          <w:sz w:val="24"/>
-          <w:szCs w:val="24"/>
-        </w:rPr>
-        <w:t xml:space="preserve"> a la izquierda, el usuario</w:t>
+        <w:t>Esto se verá reflejado en la pantalla de creación, ya que, a la izquierda, el usuario</w:t>
       </w:r>
       <w:r>
         <w:rPr>
@@ -6767,18 +6753,18 @@
         </w:rPr>
         <w:lastRenderedPageBreak/>
         <w:drawing>
-          <wp:anchor distT="0" distB="0" distL="114300" distR="114300" simplePos="0" relativeHeight="251666432" behindDoc="0" locked="0" layoutInCell="1" allowOverlap="1" wp14:anchorId="28B9CC6F" wp14:editId="7AE489EC">
+          <wp:anchor distT="0" distB="0" distL="114300" distR="114300" simplePos="0" relativeHeight="251666432" behindDoc="0" locked="0" layoutInCell="1" allowOverlap="1" wp14:anchorId="28B9CC6F" wp14:editId="24E95D30">
             <wp:simplePos x="0" y="0"/>
             <wp:positionH relativeFrom="page">
-              <wp:posOffset>920115</wp:posOffset>
+              <wp:posOffset>1200785</wp:posOffset>
             </wp:positionH>
             <wp:positionV relativeFrom="paragraph">
               <wp:posOffset>354965</wp:posOffset>
             </wp:positionV>
-            <wp:extent cx="5724000" cy="8530136"/>
+            <wp:extent cx="5162550" cy="8529955"/>
             <wp:effectExtent l="0" t="0" r="0" b="4445"/>
             <wp:wrapSquare wrapText="bothSides"/>
-            <wp:docPr id="111172980" name="Imagen 1" descr="Diagrama&#10;&#10;Descripción generada automáticamente"/>
+            <wp:docPr id="111172980" name="Imagen 1"/>
             <wp:cNvGraphicFramePr>
               <a:graphicFrameLocks xmlns:a="http://schemas.openxmlformats.org/drawingml/2006/main" noChangeAspect="1"/>
             </wp:cNvGraphicFramePr>
@@ -6786,7 +6772,7 @@
               <a:graphicData uri="http://schemas.openxmlformats.org/drawingml/2006/picture">
                 <pic:pic xmlns:pic="http://schemas.openxmlformats.org/drawingml/2006/picture">
                   <pic:nvPicPr>
-                    <pic:cNvPr id="111172980" name="Imagen 1" descr="Diagrama&#10;&#10;Descripción generada automáticamente"/>
+                    <pic:cNvPr id="111172980" name="Imagen 1"/>
                     <pic:cNvPicPr/>
                   </pic:nvPicPr>
                   <pic:blipFill>
@@ -6804,7 +6790,7 @@
                   <pic:spPr>
                     <a:xfrm>
                       <a:off x="0" y="0"/>
-                      <a:ext cx="5724000" cy="8530136"/>
+                      <a:ext cx="5162550" cy="8529955"/>
                     </a:xfrm>
                     <a:prstGeom prst="rect">
                       <a:avLst/>
@@ -6912,22 +6898,202 @@
     </w:p>
     <w:p>
       <w:pPr>
-        <w:spacing w:line="276" w:lineRule="auto"/>
-        <w:rPr>
-          <w:sz w:val="24"/>
-          <w:szCs w:val="24"/>
-        </w:rPr>
-      </w:pPr>
-    </w:p>
-    <w:p>
-      <w:pPr>
         <w:pStyle w:val="Ttulo2"/>
         <w:numPr>
           <w:ilvl w:val="0"/>
           <w:numId w:val="9"/>
         </w:numPr>
         <w:spacing w:line="276" w:lineRule="auto"/>
-        <w:ind w:left="993" w:right="-285" w:hanging="633"/>
+        <w:rPr>
+          <w:color w:val="365B6D"/>
+          <w:sz w:val="40"/>
+          <w:szCs w:val="40"/>
+        </w:rPr>
+      </w:pPr>
+      <w:r>
+        <w:rPr>
+          <w:rFonts w:cs="Arial"/>
+          <w:noProof/>
+          <w:sz w:val="24"/>
+          <w:szCs w:val="24"/>
+        </w:rPr>
+        <w:lastRenderedPageBreak/>
+        <w:drawing>
+          <wp:anchor distT="0" distB="0" distL="114300" distR="114300" simplePos="0" relativeHeight="251678720" behindDoc="0" locked="0" layoutInCell="1" allowOverlap="1" wp14:anchorId="7593F2BA" wp14:editId="7F033949">
+            <wp:simplePos x="0" y="0"/>
+            <wp:positionH relativeFrom="margin">
+              <wp:align>center</wp:align>
+            </wp:positionH>
+            <wp:positionV relativeFrom="paragraph">
+              <wp:posOffset>409575</wp:posOffset>
+            </wp:positionV>
+            <wp:extent cx="6115050" cy="8463280"/>
+            <wp:effectExtent l="0" t="0" r="0" b="0"/>
+            <wp:wrapSquare wrapText="bothSides"/>
+            <wp:docPr id="846251971" name="Imagen 1" descr="Interfaz de usuario gráfica, Aplicación, Tabla, Excel&#10;&#10;Descripción generada automáticamente"/>
+            <wp:cNvGraphicFramePr>
+              <a:graphicFrameLocks xmlns:a="http://schemas.openxmlformats.org/drawingml/2006/main" noChangeAspect="1"/>
+            </wp:cNvGraphicFramePr>
+            <a:graphic xmlns:a="http://schemas.openxmlformats.org/drawingml/2006/main">
+              <a:graphicData uri="http://schemas.openxmlformats.org/drawingml/2006/picture">
+                <pic:pic xmlns:pic="http://schemas.openxmlformats.org/drawingml/2006/picture">
+                  <pic:nvPicPr>
+                    <pic:cNvPr id="846251971" name="Imagen 1" descr="Interfaz de usuario gráfica, Aplicación, Tabla, Excel&#10;&#10;Descripción generada automáticamente"/>
+                    <pic:cNvPicPr/>
+                  </pic:nvPicPr>
+                  <pic:blipFill>
+                    <a:blip r:embed="rId31">
+                      <a:extLst>
+                        <a:ext uri="{28A0092B-C50C-407E-A947-70E740481C1C}">
+                          <a14:useLocalDpi xmlns:a14="http://schemas.microsoft.com/office/drawing/2010/main" val="0"/>
+                        </a:ext>
+                      </a:extLst>
+                    </a:blip>
+                    <a:stretch>
+                      <a:fillRect/>
+                    </a:stretch>
+                  </pic:blipFill>
+                  <pic:spPr>
+                    <a:xfrm>
+                      <a:off x="0" y="0"/>
+                      <a:ext cx="6115050" cy="8463280"/>
+                    </a:xfrm>
+                    <a:prstGeom prst="rect">
+                      <a:avLst/>
+                    </a:prstGeom>
+                  </pic:spPr>
+                </pic:pic>
+              </a:graphicData>
+            </a:graphic>
+            <wp14:sizeRelH relativeFrom="page">
+              <wp14:pctWidth>0</wp14:pctWidth>
+            </wp14:sizeRelH>
+            <wp14:sizeRelV relativeFrom="page">
+              <wp14:pctHeight>0</wp14:pctHeight>
+            </wp14:sizeRelV>
+          </wp:anchor>
+        </w:drawing>
+      </w:r>
+      <w:r>
+        <w:rPr>
+          <w:color w:val="365B6D"/>
+          <w:sz w:val="40"/>
+          <w:szCs w:val="40"/>
+        </w:rPr>
+        <w:t>Modelo Relacional</w:t>
+      </w:r>
+    </w:p>
+    <w:p>
+      <w:pPr>
+        <w:pStyle w:val="Ttulo2"/>
+        <w:numPr>
+          <w:ilvl w:val="0"/>
+          <w:numId w:val="9"/>
+        </w:numPr>
+        <w:spacing w:line="276" w:lineRule="auto"/>
+        <w:rPr>
+          <w:color w:val="365B6D"/>
+          <w:sz w:val="40"/>
+          <w:szCs w:val="40"/>
+        </w:rPr>
+      </w:pPr>
+      <w:r>
+        <w:rPr>
+          <w:color w:val="365B6D"/>
+          <w:sz w:val="40"/>
+          <w:szCs w:val="40"/>
+        </w:rPr>
+        <w:lastRenderedPageBreak/>
+        <w:t>Normalización del Modelo Relacional</w:t>
+      </w:r>
+    </w:p>
+    <w:p>
+      <w:pPr>
+        <w:spacing w:line="276" w:lineRule="auto"/>
+        <w:rPr>
+          <w:sz w:val="24"/>
+          <w:szCs w:val="24"/>
+        </w:rPr>
+      </w:pPr>
+      <w:r>
+        <w:rPr>
+          <w:sz w:val="24"/>
+          <w:szCs w:val="24"/>
+        </w:rPr>
+        <w:t>Para realizar la normalización de un modelo relacional, es necesario tener en cuenta las tres formas normales, e ir comprobando cada una de ellas en orden.</w:t>
+      </w:r>
+    </w:p>
+    <w:p>
+      <w:pPr>
+        <w:spacing w:line="276" w:lineRule="auto"/>
+        <w:rPr>
+          <w:sz w:val="24"/>
+          <w:szCs w:val="24"/>
+        </w:rPr>
+      </w:pPr>
+      <w:r>
+        <w:rPr>
+          <w:sz w:val="24"/>
+          <w:szCs w:val="24"/>
+        </w:rPr>
+        <w:t>En primer lugar, la base de datos ya se encuentra en la primera forma normal, debido a que está no tiene atributos multivaluados.</w:t>
+      </w:r>
+    </w:p>
+    <w:p>
+      <w:pPr>
+        <w:spacing w:line="276" w:lineRule="auto"/>
+        <w:rPr>
+          <w:sz w:val="24"/>
+          <w:szCs w:val="24"/>
+        </w:rPr>
+      </w:pPr>
+      <w:r>
+        <w:rPr>
+          <w:sz w:val="24"/>
+          <w:szCs w:val="24"/>
+        </w:rPr>
+        <w:t xml:space="preserve">La base de datos ya está en segunda forma normal, ya que </w:t>
+      </w:r>
+      <w:r>
+        <w:rPr>
+          <w:sz w:val="24"/>
+          <w:szCs w:val="24"/>
+        </w:rPr>
+        <w:t>todos los atributos dependen en su totalidad de la clave.</w:t>
+      </w:r>
+    </w:p>
+    <w:p>
+      <w:pPr>
+        <w:spacing w:line="276" w:lineRule="auto"/>
+        <w:rPr>
+          <w:sz w:val="24"/>
+          <w:szCs w:val="24"/>
+        </w:rPr>
+      </w:pPr>
+      <w:r>
+        <w:rPr>
+          <w:sz w:val="24"/>
+          <w:szCs w:val="24"/>
+        </w:rPr>
+        <w:t>Finalmente, la base de datos ya se encuentra en tercera forma normal, debido a que no hay dependencias transitivas.</w:t>
+      </w:r>
+      <w:r>
+        <w:rPr>
+          <w:sz w:val="24"/>
+          <w:szCs w:val="24"/>
+        </w:rPr>
+        <w:t xml:space="preserve"> </w:t>
+      </w:r>
+    </w:p>
+    <w:p>
+      <w:pPr>
+        <w:pStyle w:val="Ttulo2"/>
+        <w:numPr>
+          <w:ilvl w:val="0"/>
+          <w:numId w:val="9"/>
+        </w:numPr>
+        <w:spacing w:line="276" w:lineRule="auto"/>
+        <w:ind w:right="-285"/>
         <w:rPr>
           <w:color w:val="365B6D"/>
           <w:sz w:val="40"/>
@@ -7321,7 +7487,6 @@
           <w:sz w:val="24"/>
           <w:szCs w:val="24"/>
         </w:rPr>
-        <w:lastRenderedPageBreak/>
         <w:t>2</w:t>
       </w:r>
       <w:r>
@@ -7571,6 +7736,7 @@
           <w:sz w:val="24"/>
           <w:szCs w:val="24"/>
         </w:rPr>
+        <w:lastRenderedPageBreak/>
         <w:t>C</w:t>
       </w:r>
       <w:r>
@@ -7706,6 +7872,8 @@
         <w:spacing w:line="276" w:lineRule="auto"/>
         <w:rPr>
           <w:rFonts w:cs="Arial"/>
+          <w:b/>
+          <w:bCs/>
           <w:sz w:val="24"/>
           <w:szCs w:val="24"/>
         </w:rPr>
@@ -7730,7 +7898,7 @@
           <w:sz w:val="24"/>
           <w:szCs w:val="24"/>
         </w:rPr>
-        <w:t>02/04/2024</w:t>
+        <w:t>03/04/2024</w:t>
       </w:r>
     </w:p>
     <w:p>
@@ -7755,7 +7923,145 @@
           <w:sz w:val="24"/>
           <w:szCs w:val="24"/>
         </w:rPr>
-        <w:t>Creación del boceto de las interfaces del programa.</w:t>
+        <w:t>Actualización de</w:t>
+      </w:r>
+      <w:r>
+        <w:rPr>
+          <w:rFonts w:cs="Arial"/>
+          <w:sz w:val="24"/>
+          <w:szCs w:val="24"/>
+        </w:rPr>
+        <w:t xml:space="preserve"> la memoria del proyecto modificando la disposición de algunos apartados, añadiendo un apartado sobre SCRUM y modificando el apartado de “ANALISIS DE ESPECIFICACIONES DEL PROYECTO”.</w:t>
+      </w:r>
+    </w:p>
+    <w:p>
+      <w:pPr>
+        <w:spacing w:line="276" w:lineRule="auto"/>
+        <w:rPr>
+          <w:rFonts w:cs="Arial"/>
+          <w:sz w:val="24"/>
+          <w:szCs w:val="24"/>
+        </w:rPr>
+      </w:pPr>
+    </w:p>
+    <w:p>
+      <w:pPr>
+        <w:pStyle w:val="Ttulo2"/>
+        <w:numPr>
+          <w:ilvl w:val="0"/>
+          <w:numId w:val="9"/>
+        </w:numPr>
+        <w:spacing w:line="276" w:lineRule="auto"/>
+        <w:ind w:right="-285"/>
+        <w:rPr>
+          <w:color w:val="365B6D"/>
+          <w:sz w:val="40"/>
+          <w:szCs w:val="40"/>
+        </w:rPr>
+      </w:pPr>
+      <w:r>
+        <w:rPr>
+          <w:color w:val="365B6D"/>
+          <w:sz w:val="40"/>
+          <w:szCs w:val="40"/>
+        </w:rPr>
+        <w:t xml:space="preserve">CRONOGRAMA DE ACTIVIDADES SPRINT </w:t>
+      </w:r>
+      <w:r>
+        <w:rPr>
+          <w:color w:val="365B6D"/>
+          <w:sz w:val="40"/>
+          <w:szCs w:val="40"/>
+        </w:rPr>
+        <w:t>2</w:t>
+      </w:r>
+      <w:r>
+        <w:rPr>
+          <w:color w:val="365B6D"/>
+          <w:sz w:val="40"/>
+          <w:szCs w:val="40"/>
+        </w:rPr>
+        <w:t xml:space="preserve"> </w:t>
+      </w:r>
+      <w:r>
+        <w:rPr>
+          <w:color w:val="365B6D"/>
+          <w:sz w:val="40"/>
+          <w:szCs w:val="40"/>
+        </w:rPr>
+        <w:sym w:font="Wingdings" w:char="F0E0"/>
+      </w:r>
+      <w:r>
+        <w:rPr>
+          <w:color w:val="365B6D"/>
+          <w:sz w:val="40"/>
+          <w:szCs w:val="40"/>
+        </w:rPr>
+        <w:t xml:space="preserve"> </w:t>
+      </w:r>
+      <w:r>
+        <w:rPr>
+          <w:color w:val="365B6D"/>
+          <w:sz w:val="40"/>
+          <w:szCs w:val="40"/>
+        </w:rPr>
+        <w:t>01</w:t>
+      </w:r>
+      <w:r>
+        <w:rPr>
+          <w:color w:val="365B6D"/>
+          <w:sz w:val="40"/>
+          <w:szCs w:val="40"/>
+        </w:rPr>
+        <w:t>/0</w:t>
+      </w:r>
+      <w:r>
+        <w:rPr>
+          <w:color w:val="365B6D"/>
+          <w:sz w:val="40"/>
+          <w:szCs w:val="40"/>
+        </w:rPr>
+        <w:t>4</w:t>
+      </w:r>
+      <w:r>
+        <w:rPr>
+          <w:color w:val="365B6D"/>
+          <w:sz w:val="40"/>
+          <w:szCs w:val="40"/>
+        </w:rPr>
+        <w:t xml:space="preserve">/2024 – </w:t>
+      </w:r>
+      <w:r>
+        <w:rPr>
+          <w:color w:val="365B6D"/>
+          <w:sz w:val="40"/>
+          <w:szCs w:val="40"/>
+        </w:rPr>
+        <w:t>14</w:t>
+      </w:r>
+      <w:r>
+        <w:rPr>
+          <w:color w:val="365B6D"/>
+          <w:sz w:val="40"/>
+          <w:szCs w:val="40"/>
+        </w:rPr>
+        <w:t>/0</w:t>
+      </w:r>
+      <w:r>
+        <w:rPr>
+          <w:color w:val="365B6D"/>
+          <w:sz w:val="40"/>
+          <w:szCs w:val="40"/>
+        </w:rPr>
+        <w:t>4</w:t>
+      </w:r>
+      <w:r>
+        <w:rPr>
+          <w:color w:val="365B6D"/>
+          <w:sz w:val="40"/>
+          <w:szCs w:val="40"/>
+        </w:rPr>
+        <w:t>/2024</w:t>
       </w:r>
     </w:p>
     <w:p>
@@ -7769,10 +8075,7 @@
           <w:szCs w:val="24"/>
         </w:rPr>
       </w:pPr>
-    </w:p>
-    <w:p>
-      <w:pPr>
-        <w:spacing w:line="276" w:lineRule="auto"/>
+      <w:r>
         <w:rPr>
           <w:rFonts w:cs="Arial"/>
           <w:b/>
@@ -7780,7 +8083,8 @@
           <w:sz w:val="24"/>
           <w:szCs w:val="24"/>
         </w:rPr>
-      </w:pPr>
+        <w:t>0</w:t>
+      </w:r>
       <w:r>
         <w:rPr>
           <w:rFonts w:cs="Arial"/>
@@ -7789,7 +8093,17 @@
           <w:sz w:val="24"/>
           <w:szCs w:val="24"/>
         </w:rPr>
-        <w:t>03/04/2024</w:t>
+        <w:t>1</w:t>
+      </w:r>
+      <w:r>
+        <w:rPr>
+          <w:rFonts w:cs="Arial"/>
+          <w:b/>
+          <w:bCs/>
+          <w:sz w:val="24"/>
+          <w:szCs w:val="24"/>
+        </w:rPr>
+        <w:t>/04/2024</w:t>
       </w:r>
     </w:p>
     <w:p>
@@ -7814,7 +8128,7 @@
           <w:sz w:val="24"/>
           <w:szCs w:val="24"/>
         </w:rPr>
-        <w:t>Actualización de</w:t>
+        <w:t>Creación del modelo relacional</w:t>
       </w:r>
       <w:r>
         <w:rPr>
@@ -7822,7 +8136,103 @@
           <w:sz w:val="24"/>
           <w:szCs w:val="24"/>
         </w:rPr>
-        <w:t xml:space="preserve"> la memoria del proyecto modificando la disposición de algunos apartados, añadiendo un apartado sobre SCRUM y modificando el apartado de “ANALISIS DE ESPECIFICACIONES DEL PROYECTO”.</w:t>
+        <w:t>.</w:t>
+      </w:r>
+    </w:p>
+    <w:p>
+      <w:pPr>
+        <w:pStyle w:val="Prrafodelista"/>
+        <w:spacing w:line="276" w:lineRule="auto"/>
+        <w:rPr>
+          <w:rFonts w:cs="Arial"/>
+          <w:b/>
+          <w:bCs/>
+          <w:sz w:val="24"/>
+          <w:szCs w:val="24"/>
+        </w:rPr>
+      </w:pPr>
+    </w:p>
+    <w:p>
+      <w:pPr>
+        <w:spacing w:line="276" w:lineRule="auto"/>
+        <w:rPr>
+          <w:rFonts w:cs="Arial"/>
+          <w:b/>
+          <w:bCs/>
+          <w:sz w:val="24"/>
+          <w:szCs w:val="24"/>
+        </w:rPr>
+      </w:pPr>
+      <w:r>
+        <w:rPr>
+          <w:rFonts w:cs="Arial"/>
+          <w:b/>
+          <w:bCs/>
+          <w:sz w:val="24"/>
+          <w:szCs w:val="24"/>
+        </w:rPr>
+        <w:t>0</w:t>
+      </w:r>
+      <w:r>
+        <w:rPr>
+          <w:rFonts w:cs="Arial"/>
+          <w:b/>
+          <w:bCs/>
+          <w:sz w:val="24"/>
+          <w:szCs w:val="24"/>
+        </w:rPr>
+        <w:t>2</w:t>
+      </w:r>
+      <w:r>
+        <w:rPr>
+          <w:rFonts w:cs="Arial"/>
+          <w:b/>
+          <w:bCs/>
+          <w:sz w:val="24"/>
+          <w:szCs w:val="24"/>
+        </w:rPr>
+        <w:t>/04/2024</w:t>
+      </w:r>
+    </w:p>
+    <w:p>
+      <w:pPr>
+        <w:pStyle w:val="Prrafodelista"/>
+        <w:numPr>
+          <w:ilvl w:val="0"/>
+          <w:numId w:val="21"/>
+        </w:numPr>
+        <w:spacing w:line="276" w:lineRule="auto"/>
+      </w:pPr>
+      <w:r>
+        <w:t>Inicio diseño de interfaz a mano.</w:t>
+      </w:r>
+    </w:p>
+    <w:p>
+      <w:pPr>
+        <w:pStyle w:val="Prrafodelista"/>
+        <w:spacing w:line="276" w:lineRule="auto"/>
+      </w:pPr>
+    </w:p>
+    <w:p>
+      <w:pPr>
+        <w:spacing w:line="276" w:lineRule="auto"/>
+        <w:rPr>
+          <w:rFonts w:cs="Arial"/>
+          <w:b/>
+          <w:bCs/>
+          <w:sz w:val="24"/>
+          <w:szCs w:val="24"/>
+        </w:rPr>
+      </w:pPr>
+      <w:r>
+        <w:rPr>
+          <w:rFonts w:cs="Arial"/>
+          <w:b/>
+          <w:bCs/>
+          <w:sz w:val="24"/>
+          <w:szCs w:val="24"/>
+        </w:rPr>
+        <w:t>03/04/2024</w:t>
       </w:r>
     </w:p>
     <w:p>
@@ -7852,13 +8262,99 @@
     </w:p>
     <w:p>
       <w:pPr>
+        <w:pStyle w:val="Prrafodelista"/>
         <w:spacing w:line="276" w:lineRule="auto"/>
         <w:rPr>
           <w:rFonts w:cs="Arial"/>
-          <w:sz w:val="24"/>
-          <w:szCs w:val="24"/>
-        </w:rPr>
-      </w:pPr>
+          <w:b/>
+          <w:bCs/>
+          <w:sz w:val="24"/>
+          <w:szCs w:val="24"/>
+        </w:rPr>
+      </w:pPr>
+    </w:p>
+    <w:p>
+      <w:pPr>
+        <w:spacing w:line="276" w:lineRule="auto"/>
+        <w:rPr>
+          <w:rFonts w:cs="Arial"/>
+          <w:b/>
+          <w:bCs/>
+          <w:sz w:val="24"/>
+          <w:szCs w:val="24"/>
+        </w:rPr>
+      </w:pPr>
+      <w:r>
+        <w:rPr>
+          <w:rFonts w:cs="Arial"/>
+          <w:b/>
+          <w:bCs/>
+          <w:sz w:val="24"/>
+          <w:szCs w:val="24"/>
+        </w:rPr>
+        <w:t>0</w:t>
+      </w:r>
+      <w:r>
+        <w:rPr>
+          <w:rFonts w:cs="Arial"/>
+          <w:b/>
+          <w:bCs/>
+          <w:sz w:val="24"/>
+          <w:szCs w:val="24"/>
+        </w:rPr>
+        <w:t>4</w:t>
+      </w:r>
+      <w:r>
+        <w:rPr>
+          <w:rFonts w:cs="Arial"/>
+          <w:b/>
+          <w:bCs/>
+          <w:sz w:val="24"/>
+          <w:szCs w:val="24"/>
+        </w:rPr>
+        <w:t>/04/2024</w:t>
+      </w:r>
+    </w:p>
+    <w:p>
+      <w:pPr>
+        <w:pStyle w:val="Prrafodelista"/>
+        <w:numPr>
+          <w:ilvl w:val="0"/>
+          <w:numId w:val="18"/>
+        </w:numPr>
+        <w:spacing w:line="276" w:lineRule="auto"/>
+        <w:rPr>
+          <w:rFonts w:cs="Arial"/>
+          <w:b/>
+          <w:bCs/>
+          <w:sz w:val="24"/>
+          <w:szCs w:val="24"/>
+        </w:rPr>
+      </w:pPr>
+      <w:r>
+        <w:rPr>
+          <w:rFonts w:cs="Arial"/>
+          <w:sz w:val="24"/>
+          <w:szCs w:val="24"/>
+        </w:rPr>
+        <w:t>Normalización del modelo relacional.</w:t>
+      </w:r>
+    </w:p>
+    <w:p>
+      <w:pPr>
+        <w:pStyle w:val="Prrafodelista"/>
+        <w:numPr>
+          <w:ilvl w:val="0"/>
+          <w:numId w:val="21"/>
+        </w:numPr>
+        <w:spacing w:line="276" w:lineRule="auto"/>
+      </w:pPr>
+      <w:r>
+        <w:t xml:space="preserve">Diseño </w:t>
+      </w:r>
+      <w:r>
+        <w:t>de la interfaz en Illustrator.</w:t>
+      </w:r>
     </w:p>
     <w:p>
       <w:pPr>
@@ -7866,8 +8362,8 @@
       </w:pPr>
     </w:p>
     <w:sectPr>
-      <w:headerReference w:type="default" r:id="rId31"/>
-      <w:footerReference w:type="default" r:id="rId32"/>
+      <w:headerReference w:type="default" r:id="rId32"/>
+      <w:footerReference w:type="default" r:id="rId33"/>
       <w:pgSz w:w="11906" w:h="16838"/>
       <w:pgMar w:top="1417" w:right="1701" w:bottom="1417" w:left="1701" w:header="708" w:footer="708" w:gutter="0"/>
       <w:cols w:space="708"/>
@@ -8191,7 +8687,7 @@
   <w:abstractNum w:abstractNumId="2" w15:restartNumberingAfterBreak="0">
     <w:nsid w:val="2DE560AE"/>
     <w:multiLevelType w:val="hybridMultilevel"/>
-    <w:tmpl w:val="0010A6DA"/>
+    <w:tmpl w:val="A1E66E92"/>
     <w:lvl w:ilvl="0" w:tplc="0C0A000F">
       <w:start w:val="1"/>
       <w:numFmt w:val="decimal"/>
@@ -8391,6 +8887,95 @@
     </w:lvl>
   </w:abstractNum>
   <w:abstractNum w:abstractNumId="4" w15:restartNumberingAfterBreak="0">
+    <w:nsid w:val="30892C4E"/>
+    <w:multiLevelType w:val="hybridMultilevel"/>
+    <w:tmpl w:val="0010A6DA"/>
+    <w:lvl w:ilvl="0" w:tplc="FFFFFFFF">
+      <w:start w:val="1"/>
+      <w:numFmt w:val="decimal"/>
+      <w:lvlText w:val="%1."/>
+      <w:lvlJc w:val="left"/>
+      <w:pPr>
+        <w:ind w:left="720" w:hanging="360"/>
+      </w:pPr>
+      <w:rPr>
+        <w:rFonts w:hint="default"/>
+      </w:rPr>
+    </w:lvl>
+    <w:lvl w:ilvl="1" w:tplc="FFFFFFFF" w:tentative="1">
+      <w:start w:val="1"/>
+      <w:numFmt w:val="lowerLetter"/>
+      <w:lvlText w:val="%2."/>
+      <w:lvlJc w:val="left"/>
+      <w:pPr>
+        <w:ind w:left="1440" w:hanging="360"/>
+      </w:pPr>
+    </w:lvl>
+    <w:lvl w:ilvl="2" w:tplc="FFFFFFFF" w:tentative="1">
+      <w:start w:val="1"/>
+      <w:numFmt w:val="lowerRoman"/>
+      <w:lvlText w:val="%3."/>
+      <w:lvlJc w:val="right"/>
+      <w:pPr>
+        <w:ind w:left="2160" w:hanging="180"/>
+      </w:pPr>
+    </w:lvl>
+    <w:lvl w:ilvl="3" w:tplc="FFFFFFFF" w:tentative="1">
+      <w:start w:val="1"/>
+      <w:numFmt w:val="decimal"/>
+      <w:lvlText w:val="%4."/>
+      <w:lvlJc w:val="left"/>
+      <w:pPr>
+        <w:ind w:left="2880" w:hanging="360"/>
+      </w:pPr>
+    </w:lvl>
+    <w:lvl w:ilvl="4" w:tplc="FFFFFFFF" w:tentative="1">
+      <w:start w:val="1"/>
+      <w:numFmt w:val="lowerLetter"/>
+      <w:lvlText w:val="%5."/>
+      <w:lvlJc w:val="left"/>
+      <w:pPr>
+        <w:ind w:left="3600" w:hanging="360"/>
+      </w:pPr>
+    </w:lvl>
+    <w:lvl w:ilvl="5" w:tplc="FFFFFFFF" w:tentative="1">
+      <w:start w:val="1"/>
+      <w:numFmt w:val="lowerRoman"/>
+      <w:lvlText w:val="%6."/>
+      <w:lvlJc w:val="right"/>
+      <w:pPr>
+        <w:ind w:left="4320" w:hanging="180"/>
+      </w:pPr>
+    </w:lvl>
+    <w:lvl w:ilvl="6" w:tplc="FFFFFFFF" w:tentative="1">
+      <w:start w:val="1"/>
+      <w:numFmt w:val="decimal"/>
+      <w:lvlText w:val="%7."/>
+      <w:lvlJc w:val="left"/>
+      <w:pPr>
+        <w:ind w:left="5040" w:hanging="360"/>
+      </w:pPr>
+    </w:lvl>
+    <w:lvl w:ilvl="7" w:tplc="FFFFFFFF" w:tentative="1">
+      <w:start w:val="1"/>
+      <w:numFmt w:val="lowerLetter"/>
+      <w:lvlText w:val="%8."/>
+      <w:lvlJc w:val="left"/>
+      <w:pPr>
+        <w:ind w:left="5760" w:hanging="360"/>
+      </w:pPr>
+    </w:lvl>
+    <w:lvl w:ilvl="8" w:tplc="FFFFFFFF" w:tentative="1">
+      <w:start w:val="1"/>
+      <w:numFmt w:val="lowerRoman"/>
+      <w:lvlText w:val="%9."/>
+      <w:lvlJc w:val="right"/>
+      <w:pPr>
+        <w:ind w:left="6480" w:hanging="180"/>
+      </w:pPr>
+    </w:lvl>
+  </w:abstractNum>
+  <w:abstractNum w:abstractNumId="5" w15:restartNumberingAfterBreak="0">
     <w:nsid w:val="36F76E1C"/>
     <w:multiLevelType w:val="hybridMultilevel"/>
     <w:tmpl w:val="023C1AB8"/>
@@ -8503,7 +9088,7 @@
       </w:rPr>
     </w:lvl>
   </w:abstractNum>
-  <w:abstractNum w:abstractNumId="5" w15:restartNumberingAfterBreak="0">
+  <w:abstractNum w:abstractNumId="6" w15:restartNumberingAfterBreak="0">
     <w:nsid w:val="39B6310C"/>
     <w:multiLevelType w:val="hybridMultilevel"/>
     <w:tmpl w:val="2E3E5652"/>
@@ -8592,7 +9177,7 @@
       </w:pPr>
     </w:lvl>
   </w:abstractNum>
-  <w:abstractNum w:abstractNumId="6" w15:restartNumberingAfterBreak="0">
+  <w:abstractNum w:abstractNumId="7" w15:restartNumberingAfterBreak="0">
     <w:nsid w:val="3B7F47EC"/>
     <w:multiLevelType w:val="hybridMultilevel"/>
     <w:tmpl w:val="DF42A14E"/>
@@ -8705,7 +9290,7 @@
       </w:rPr>
     </w:lvl>
   </w:abstractNum>
-  <w:abstractNum w:abstractNumId="7" w15:restartNumberingAfterBreak="0">
+  <w:abstractNum w:abstractNumId="8" w15:restartNumberingAfterBreak="0">
     <w:nsid w:val="40251381"/>
     <w:multiLevelType w:val="hybridMultilevel"/>
     <w:tmpl w:val="F97E0AD0"/>
@@ -8818,7 +9403,7 @@
       </w:rPr>
     </w:lvl>
   </w:abstractNum>
-  <w:abstractNum w:abstractNumId="8" w15:restartNumberingAfterBreak="0">
+  <w:abstractNum w:abstractNumId="9" w15:restartNumberingAfterBreak="0">
     <w:nsid w:val="473A50E8"/>
     <w:multiLevelType w:val="hybridMultilevel"/>
     <w:tmpl w:val="3F70FE00"/>
@@ -8907,7 +9492,7 @@
       </w:pPr>
     </w:lvl>
   </w:abstractNum>
-  <w:abstractNum w:abstractNumId="9" w15:restartNumberingAfterBreak="0">
+  <w:abstractNum w:abstractNumId="10" w15:restartNumberingAfterBreak="0">
     <w:nsid w:val="4A4A3C1C"/>
     <w:multiLevelType w:val="hybridMultilevel"/>
     <w:tmpl w:val="5AC82DB0"/>
@@ -8996,7 +9581,7 @@
       </w:pPr>
     </w:lvl>
   </w:abstractNum>
-  <w:abstractNum w:abstractNumId="10" w15:restartNumberingAfterBreak="0">
+  <w:abstractNum w:abstractNumId="11" w15:restartNumberingAfterBreak="0">
     <w:nsid w:val="5C5A3FBC"/>
     <w:multiLevelType w:val="hybridMultilevel"/>
     <w:tmpl w:val="93383958"/>
@@ -9085,7 +9670,7 @@
       </w:pPr>
     </w:lvl>
   </w:abstractNum>
-  <w:abstractNum w:abstractNumId="11" w15:restartNumberingAfterBreak="0">
+  <w:abstractNum w:abstractNumId="12" w15:restartNumberingAfterBreak="0">
     <w:nsid w:val="61B2320D"/>
     <w:multiLevelType w:val="multilevel"/>
     <w:tmpl w:val="CC044BEA"/>
@@ -9234,7 +9819,209 @@
       </w:rPr>
     </w:lvl>
   </w:abstractNum>
-  <w:abstractNum w:abstractNumId="12" w15:restartNumberingAfterBreak="0">
+  <w:abstractNum w:abstractNumId="13" w15:restartNumberingAfterBreak="0">
+    <w:nsid w:val="627F7C73"/>
+    <w:multiLevelType w:val="hybridMultilevel"/>
+    <w:tmpl w:val="45FE9918"/>
+    <w:lvl w:ilvl="0" w:tplc="0C0A0001">
+      <w:start w:val="1"/>
+      <w:numFmt w:val="bullet"/>
+      <w:lvlText w:val=""/>
+      <w:lvlJc w:val="left"/>
+      <w:pPr>
+        <w:ind w:left="720" w:hanging="360"/>
+      </w:pPr>
+      <w:rPr>
+        <w:rFonts w:ascii="Symbol" w:hAnsi="Symbol" w:hint="default"/>
+      </w:rPr>
+    </w:lvl>
+    <w:lvl w:ilvl="1" w:tplc="0C0A0003" w:tentative="1">
+      <w:start w:val="1"/>
+      <w:numFmt w:val="bullet"/>
+      <w:lvlText w:val="o"/>
+      <w:lvlJc w:val="left"/>
+      <w:pPr>
+        <w:ind w:left="1440" w:hanging="360"/>
+      </w:pPr>
+      <w:rPr>
+        <w:rFonts w:ascii="Courier New" w:hAnsi="Courier New" w:cs="Courier New" w:hint="default"/>
+      </w:rPr>
+    </w:lvl>
+    <w:lvl w:ilvl="2" w:tplc="0C0A0005" w:tentative="1">
+      <w:start w:val="1"/>
+      <w:numFmt w:val="bullet"/>
+      <w:lvlText w:val=""/>
+      <w:lvlJc w:val="left"/>
+      <w:pPr>
+        <w:ind w:left="2160" w:hanging="360"/>
+      </w:pPr>
+      <w:rPr>
+        <w:rFonts w:ascii="Wingdings" w:hAnsi="Wingdings" w:hint="default"/>
+      </w:rPr>
+    </w:lvl>
+    <w:lvl w:ilvl="3" w:tplc="0C0A0001" w:tentative="1">
+      <w:start w:val="1"/>
+      <w:numFmt w:val="bullet"/>
+      <w:lvlText w:val=""/>
+      <w:lvlJc w:val="left"/>
+      <w:pPr>
+        <w:ind w:left="2880" w:hanging="360"/>
+      </w:pPr>
+      <w:rPr>
+        <w:rFonts w:ascii="Symbol" w:hAnsi="Symbol" w:hint="default"/>
+      </w:rPr>
+    </w:lvl>
+    <w:lvl w:ilvl="4" w:tplc="0C0A0003" w:tentative="1">
+      <w:start w:val="1"/>
+      <w:numFmt w:val="bullet"/>
+      <w:lvlText w:val="o"/>
+      <w:lvlJc w:val="left"/>
+      <w:pPr>
+        <w:ind w:left="3600" w:hanging="360"/>
+      </w:pPr>
+      <w:rPr>
+        <w:rFonts w:ascii="Courier New" w:hAnsi="Courier New" w:cs="Courier New" w:hint="default"/>
+      </w:rPr>
+    </w:lvl>
+    <w:lvl w:ilvl="5" w:tplc="0C0A0005" w:tentative="1">
+      <w:start w:val="1"/>
+      <w:numFmt w:val="bullet"/>
+      <w:lvlText w:val=""/>
+      <w:lvlJc w:val="left"/>
+      <w:pPr>
+        <w:ind w:left="4320" w:hanging="360"/>
+      </w:pPr>
+      <w:rPr>
+        <w:rFonts w:ascii="Wingdings" w:hAnsi="Wingdings" w:hint="default"/>
+      </w:rPr>
+    </w:lvl>
+    <w:lvl w:ilvl="6" w:tplc="0C0A0001" w:tentative="1">
+      <w:start w:val="1"/>
+      <w:numFmt w:val="bullet"/>
+      <w:lvlText w:val=""/>
+      <w:lvlJc w:val="left"/>
+      <w:pPr>
+        <w:ind w:left="5040" w:hanging="360"/>
+      </w:pPr>
+      <w:rPr>
+        <w:rFonts w:ascii="Symbol" w:hAnsi="Symbol" w:hint="default"/>
+      </w:rPr>
+    </w:lvl>
+    <w:lvl w:ilvl="7" w:tplc="0C0A0003" w:tentative="1">
+      <w:start w:val="1"/>
+      <w:numFmt w:val="bullet"/>
+      <w:lvlText w:val="o"/>
+      <w:lvlJc w:val="left"/>
+      <w:pPr>
+        <w:ind w:left="5760" w:hanging="360"/>
+      </w:pPr>
+      <w:rPr>
+        <w:rFonts w:ascii="Courier New" w:hAnsi="Courier New" w:cs="Courier New" w:hint="default"/>
+      </w:rPr>
+    </w:lvl>
+    <w:lvl w:ilvl="8" w:tplc="0C0A0005" w:tentative="1">
+      <w:start w:val="1"/>
+      <w:numFmt w:val="bullet"/>
+      <w:lvlText w:val=""/>
+      <w:lvlJc w:val="left"/>
+      <w:pPr>
+        <w:ind w:left="6480" w:hanging="360"/>
+      </w:pPr>
+      <w:rPr>
+        <w:rFonts w:ascii="Wingdings" w:hAnsi="Wingdings" w:hint="default"/>
+      </w:rPr>
+    </w:lvl>
+  </w:abstractNum>
+  <w:abstractNum w:abstractNumId="14" w15:restartNumberingAfterBreak="0">
+    <w:nsid w:val="65070B5E"/>
+    <w:multiLevelType w:val="hybridMultilevel"/>
+    <w:tmpl w:val="77B83DC8"/>
+    <w:lvl w:ilvl="0" w:tplc="FFFFFFFF">
+      <w:start w:val="1"/>
+      <w:numFmt w:val="decimal"/>
+      <w:lvlText w:val="%1."/>
+      <w:lvlJc w:val="left"/>
+      <w:pPr>
+        <w:ind w:left="720" w:hanging="360"/>
+      </w:pPr>
+      <w:rPr>
+        <w:rFonts w:hint="default"/>
+      </w:rPr>
+    </w:lvl>
+    <w:lvl w:ilvl="1" w:tplc="FFFFFFFF" w:tentative="1">
+      <w:start w:val="1"/>
+      <w:numFmt w:val="lowerLetter"/>
+      <w:lvlText w:val="%2."/>
+      <w:lvlJc w:val="left"/>
+      <w:pPr>
+        <w:ind w:left="1440" w:hanging="360"/>
+      </w:pPr>
+    </w:lvl>
+    <w:lvl w:ilvl="2" w:tplc="FFFFFFFF" w:tentative="1">
+      <w:start w:val="1"/>
+      <w:numFmt w:val="lowerRoman"/>
+      <w:lvlText w:val="%3."/>
+      <w:lvlJc w:val="right"/>
+      <w:pPr>
+        <w:ind w:left="2160" w:hanging="180"/>
+      </w:pPr>
+    </w:lvl>
+    <w:lvl w:ilvl="3" w:tplc="FFFFFFFF" w:tentative="1">
+      <w:start w:val="1"/>
+      <w:numFmt w:val="decimal"/>
+      <w:lvlText w:val="%4."/>
+      <w:lvlJc w:val="left"/>
+      <w:pPr>
+        <w:ind w:left="2880" w:hanging="360"/>
+      </w:pPr>
+    </w:lvl>
+    <w:lvl w:ilvl="4" w:tplc="FFFFFFFF" w:tentative="1">
+      <w:start w:val="1"/>
+      <w:numFmt w:val="lowerLetter"/>
+      <w:lvlText w:val="%5."/>
+      <w:lvlJc w:val="left"/>
+      <w:pPr>
+        <w:ind w:left="3600" w:hanging="360"/>
+      </w:pPr>
+    </w:lvl>
+    <w:lvl w:ilvl="5" w:tplc="FFFFFFFF" w:tentative="1">
+      <w:start w:val="1"/>
+      <w:numFmt w:val="lowerRoman"/>
+      <w:lvlText w:val="%6."/>
+      <w:lvlJc w:val="right"/>
+      <w:pPr>
+        <w:ind w:left="4320" w:hanging="180"/>
+      </w:pPr>
+    </w:lvl>
+    <w:lvl w:ilvl="6" w:tplc="FFFFFFFF" w:tentative="1">
+      <w:start w:val="1"/>
+      <w:numFmt w:val="decimal"/>
+      <w:lvlText w:val="%7."/>
+      <w:lvlJc w:val="left"/>
+      <w:pPr>
+        <w:ind w:left="5040" w:hanging="360"/>
+      </w:pPr>
+    </w:lvl>
+    <w:lvl w:ilvl="7" w:tplc="FFFFFFFF" w:tentative="1">
+      <w:start w:val="1"/>
+      <w:numFmt w:val="lowerLetter"/>
+      <w:lvlText w:val="%8."/>
+      <w:lvlJc w:val="left"/>
+      <w:pPr>
+        <w:ind w:left="5760" w:hanging="360"/>
+      </w:pPr>
+    </w:lvl>
+    <w:lvl w:ilvl="8" w:tplc="FFFFFFFF" w:tentative="1">
+      <w:start w:val="1"/>
+      <w:numFmt w:val="lowerRoman"/>
+      <w:lvlText w:val="%9."/>
+      <w:lvlJc w:val="right"/>
+      <w:pPr>
+        <w:ind w:left="6480" w:hanging="180"/>
+      </w:pPr>
+    </w:lvl>
+  </w:abstractNum>
+  <w:abstractNum w:abstractNumId="15" w15:restartNumberingAfterBreak="0">
     <w:nsid w:val="69AE0A8F"/>
     <w:multiLevelType w:val="hybridMultilevel"/>
     <w:tmpl w:val="66A2E1D2"/>
@@ -9323,7 +10110,7 @@
       </w:pPr>
     </w:lvl>
   </w:abstractNum>
-  <w:abstractNum w:abstractNumId="13" w15:restartNumberingAfterBreak="0">
+  <w:abstractNum w:abstractNumId="16" w15:restartNumberingAfterBreak="0">
     <w:nsid w:val="6BE86DBC"/>
     <w:multiLevelType w:val="hybridMultilevel"/>
     <w:tmpl w:val="F90A8A46"/>
@@ -9412,7 +10199,7 @@
       </w:pPr>
     </w:lvl>
   </w:abstractNum>
-  <w:abstractNum w:abstractNumId="14" w15:restartNumberingAfterBreak="0">
+  <w:abstractNum w:abstractNumId="17" w15:restartNumberingAfterBreak="0">
     <w:nsid w:val="70C44EFF"/>
     <w:multiLevelType w:val="hybridMultilevel"/>
     <w:tmpl w:val="F7424C10"/>
@@ -9525,7 +10312,7 @@
       </w:rPr>
     </w:lvl>
   </w:abstractNum>
-  <w:abstractNum w:abstractNumId="15" w15:restartNumberingAfterBreak="0">
+  <w:abstractNum w:abstractNumId="18" w15:restartNumberingAfterBreak="0">
     <w:nsid w:val="75934EE0"/>
     <w:multiLevelType w:val="hybridMultilevel"/>
     <w:tmpl w:val="3D5E9722"/>
@@ -9614,7 +10401,7 @@
       </w:pPr>
     </w:lvl>
   </w:abstractNum>
-  <w:abstractNum w:abstractNumId="16" w15:restartNumberingAfterBreak="0">
+  <w:abstractNum w:abstractNumId="19" w15:restartNumberingAfterBreak="0">
     <w:nsid w:val="7C68078B"/>
     <w:multiLevelType w:val="hybridMultilevel"/>
     <w:tmpl w:val="3392F050"/>
@@ -9727,7 +10514,7 @@
       </w:rPr>
     </w:lvl>
   </w:abstractNum>
-  <w:abstractNum w:abstractNumId="17" w15:restartNumberingAfterBreak="0">
+  <w:abstractNum w:abstractNumId="20" w15:restartNumberingAfterBreak="0">
     <w:nsid w:val="7FFC3397"/>
     <w:multiLevelType w:val="multilevel"/>
     <w:tmpl w:val="B652F2EE"/>
@@ -9877,58 +10664,67 @@
     </w:lvl>
   </w:abstractNum>
   <w:num w:numId="1" w16cid:durableId="2042436024">
-    <w:abstractNumId w:val="14"/>
+    <w:abstractNumId w:val="17"/>
   </w:num>
   <w:num w:numId="2" w16cid:durableId="1728526040">
+    <w:abstractNumId w:val="8"/>
+  </w:num>
+  <w:num w:numId="3" w16cid:durableId="1577784482">
     <w:abstractNumId w:val="7"/>
   </w:num>
-  <w:num w:numId="3" w16cid:durableId="1577784482">
-    <w:abstractNumId w:val="6"/>
-  </w:num>
   <w:num w:numId="4" w16cid:durableId="1594512385">
-    <w:abstractNumId w:val="16"/>
+    <w:abstractNumId w:val="19"/>
   </w:num>
   <w:num w:numId="5" w16cid:durableId="384569724">
     <w:abstractNumId w:val="0"/>
   </w:num>
   <w:num w:numId="6" w16cid:durableId="1327438435">
-    <w:abstractNumId w:val="11"/>
+    <w:abstractNumId w:val="12"/>
   </w:num>
   <w:num w:numId="7" w16cid:durableId="191967701">
-    <w:abstractNumId w:val="17"/>
+    <w:abstractNumId w:val="20"/>
   </w:num>
   <w:num w:numId="8" w16cid:durableId="2003966450">
-    <w:abstractNumId w:val="5"/>
+    <w:abstractNumId w:val="6"/>
   </w:num>
   <w:num w:numId="9" w16cid:durableId="1298876948">
     <w:abstractNumId w:val="2"/>
   </w:num>
   <w:num w:numId="10" w16cid:durableId="717970736">
-    <w:abstractNumId w:val="4"/>
+    <w:abstractNumId w:val="5"/>
   </w:num>
   <w:num w:numId="11" w16cid:durableId="793719782">
-    <w:abstractNumId w:val="12"/>
+    <w:abstractNumId w:val="15"/>
   </w:num>
   <w:num w:numId="12" w16cid:durableId="1095252422">
-    <w:abstractNumId w:val="9"/>
+    <w:abstractNumId w:val="10"/>
   </w:num>
   <w:num w:numId="13" w16cid:durableId="948124570">
-    <w:abstractNumId w:val="15"/>
+    <w:abstractNumId w:val="18"/>
   </w:num>
   <w:num w:numId="14" w16cid:durableId="470446300">
-    <w:abstractNumId w:val="13"/>
+    <w:abstractNumId w:val="16"/>
   </w:num>
   <w:num w:numId="15" w16cid:durableId="1602832076">
-    <w:abstractNumId w:val="10"/>
+    <w:abstractNumId w:val="11"/>
   </w:num>
   <w:num w:numId="16" w16cid:durableId="168257244">
-    <w:abstractNumId w:val="8"/>
+    <w:abstractNumId w:val="9"/>
   </w:num>
   <w:num w:numId="17" w16cid:durableId="991638850">
     <w:abstractNumId w:val="1"/>
   </w:num>
   <w:num w:numId="18" w16cid:durableId="2004434108">
     <w:abstractNumId w:val="3"/>
+  </w:num>
+  <w:num w:numId="19" w16cid:durableId="1691688526">
+    <w:abstractNumId w:val="4"/>
+  </w:num>
+  <w:num w:numId="20" w16cid:durableId="1225146394">
+    <w:abstractNumId w:val="14"/>
+  </w:num>
+  <w:num w:numId="21" w16cid:durableId="563107244">
+    <w:abstractNumId w:val="13"/>
   </w:num>
 </w:numbering>
 </file>

</xml_diff>

<commit_message>
Versión 2.2 Memoria del Proyecto
</commit_message>
<xml_diff>
--- a/docs/MemoriaProyecto.docx
+++ b/docs/MemoriaProyecto.docx
@@ -1,6 +1,6 @@
 
 <file path=word/document.xml><?xml version="1.0" encoding="utf-8"?>
-<w:document xmlns:wpc="http://schemas.microsoft.com/office/word/2010/wordprocessingCanvas" xmlns:cx="http://schemas.microsoft.com/office/drawing/2014/chartex" xmlns:cx1="http://schemas.microsoft.com/office/drawing/2015/9/8/chartex" xmlns:cx2="http://schemas.microsoft.com/office/drawing/2015/10/21/chartex" xmlns:cx3="http://schemas.microsoft.com/office/drawing/2016/5/9/chartex" xmlns:cx4="http://schemas.microsoft.com/office/drawing/2016/5/10/chartex" xmlns:cx5="http://schemas.microsoft.com/office/drawing/2016/5/11/chartex" xmlns:cx6="http://schemas.microsoft.com/office/drawing/2016/5/12/chartex" xmlns:cx7="http://schemas.microsoft.com/office/drawing/2016/5/13/chartex" xmlns:cx8="http://schemas.microsoft.com/office/drawing/2016/5/14/chartex" xmlns:mc="http://schemas.openxmlformats.org/markup-compatibility/2006" xmlns:aink="http://schemas.microsoft.com/office/drawing/2016/ink" xmlns:am3d="http://schemas.microsoft.com/office/drawing/2017/model3d" xmlns:o="urn:schemas-microsoft-com:office:office" xmlns:oel="http://schemas.microsoft.com/office/2019/extlst" xmlns:r="http://schemas.openxmlformats.org/officeDocument/2006/relationships" xmlns:m="http://schemas.openxmlformats.org/officeDocument/2006/math" xmlns:v="urn:schemas-microsoft-com:vml" xmlns:wp14="http://schemas.microsoft.com/office/word/2010/wordprocessingDrawing" xmlns:wp="http://schemas.openxmlformats.org/drawingml/2006/wordprocessingDrawing" xmlns:w10="urn:schemas-microsoft-com:office:word" xmlns:w="http://schemas.openxmlformats.org/wordprocessingml/2006/main" xmlns:w14="http://schemas.microsoft.com/office/word/2010/wordml" xmlns:w15="http://schemas.microsoft.com/office/word/2012/wordml" xmlns:w16cex="http://schemas.microsoft.com/office/word/2018/wordml/cex" xmlns:w16cid="http://schemas.microsoft.com/office/word/2016/wordml/cid" xmlns:w16="http://schemas.microsoft.com/office/word/2018/wordml" xmlns:w16sdtdh="http://schemas.microsoft.com/office/word/2020/wordml/sdtdatahash" xmlns:w16se="http://schemas.microsoft.com/office/word/2015/wordml/symex" xmlns:wpg="http://schemas.microsoft.com/office/word/2010/wordprocessingGroup" xmlns:wpi="http://schemas.microsoft.com/office/word/2010/wordprocessingInk" xmlns:wne="http://schemas.microsoft.com/office/word/2006/wordml" xmlns:wps="http://schemas.microsoft.com/office/word/2010/wordprocessingShape" mc:Ignorable="w14 w15 w16se w16cid w16 w16cex w16sdtdh wp14">
+<w:document xmlns:wpc="http://schemas.microsoft.com/office/word/2010/wordprocessingCanvas" xmlns:cx="http://schemas.microsoft.com/office/drawing/2014/chartex" xmlns:cx1="http://schemas.microsoft.com/office/drawing/2015/9/8/chartex" xmlns:cx2="http://schemas.microsoft.com/office/drawing/2015/10/21/chartex" xmlns:cx3="http://schemas.microsoft.com/office/drawing/2016/5/9/chartex" xmlns:cx4="http://schemas.microsoft.com/office/drawing/2016/5/10/chartex" xmlns:cx5="http://schemas.microsoft.com/office/drawing/2016/5/11/chartex" xmlns:cx6="http://schemas.microsoft.com/office/drawing/2016/5/12/chartex" xmlns:cx7="http://schemas.microsoft.com/office/drawing/2016/5/13/chartex" xmlns:cx8="http://schemas.microsoft.com/office/drawing/2016/5/14/chartex" xmlns:mc="http://schemas.openxmlformats.org/markup-compatibility/2006" xmlns:aink="http://schemas.microsoft.com/office/drawing/2016/ink" xmlns:am3d="http://schemas.microsoft.com/office/drawing/2017/model3d" xmlns:o="urn:schemas-microsoft-com:office:office" xmlns:oel="http://schemas.microsoft.com/office/2019/extlst" xmlns:r="http://schemas.openxmlformats.org/officeDocument/2006/relationships" xmlns:m="http://schemas.openxmlformats.org/officeDocument/2006/math" xmlns:v="urn:schemas-microsoft-com:vml" xmlns:wp14="http://schemas.microsoft.com/office/word/2010/wordprocessingDrawing" xmlns:wp="http://schemas.openxmlformats.org/drawingml/2006/wordprocessingDrawing" xmlns:w10="urn:schemas-microsoft-com:office:word" xmlns:w="http://schemas.openxmlformats.org/wordprocessingml/2006/main" xmlns:w14="http://schemas.microsoft.com/office/word/2010/wordml" xmlns:w15="http://schemas.microsoft.com/office/word/2012/wordml" xmlns:w16cex="http://schemas.microsoft.com/office/word/2018/wordml/cex" xmlns:w16cid="http://schemas.microsoft.com/office/word/2016/wordml/cid" xmlns:w16="http://schemas.microsoft.com/office/word/2018/wordml" xmlns:w16du="http://schemas.microsoft.com/office/word/2023/wordml/word16du" xmlns:w16sdtdh="http://schemas.microsoft.com/office/word/2020/wordml/sdtdatahash" xmlns:w16se="http://schemas.microsoft.com/office/word/2015/wordml/symex" xmlns:wpg="http://schemas.microsoft.com/office/word/2010/wordprocessingGroup" xmlns:wpi="http://schemas.microsoft.com/office/word/2010/wordprocessingInk" xmlns:wne="http://schemas.microsoft.com/office/word/2006/wordml" xmlns:wps="http://schemas.microsoft.com/office/word/2010/wordprocessingShape" mc:Ignorable="w14 w15 w16se w16cid w16 w16cex w16sdtdh w16du wp14">
   <w:body>
     <w:p>
       <w:pPr>
@@ -6120,25 +6120,7 @@
           <w:sz w:val="24"/>
           <w:szCs w:val="24"/>
         </w:rPr>
-        <w:t xml:space="preserve">. El equipo está dirigido por un Scrum </w:t>
-      </w:r>
-      <w:proofErr w:type="gramStart"/>
-      <w:r>
-        <w:rPr>
-          <w:rFonts w:cs="Arial"/>
-          <w:sz w:val="24"/>
-          <w:szCs w:val="24"/>
-        </w:rPr>
-        <w:t>Master</w:t>
-      </w:r>
-      <w:proofErr w:type="gramEnd"/>
-      <w:r>
-        <w:rPr>
-          <w:rFonts w:cs="Arial"/>
-          <w:sz w:val="24"/>
-          <w:szCs w:val="24"/>
-        </w:rPr>
-        <w:t xml:space="preserve"> y el resto de los miembros del equipo.</w:t>
+        <w:t>. El equipo está dirigido por un Scrum Master y el resto de los miembros del equipo.</w:t>
       </w:r>
     </w:p>
     <w:p>
@@ -8148,7 +8130,6 @@
           <w:szCs w:val="40"/>
         </w:rPr>
       </w:pPr>
-      <w:bookmarkStart w:id="35" w:name="_Toc164021520"/>
       <w:r>
         <w:rPr>
           <w:color w:val="365B6D"/>
@@ -8156,6 +8137,352 @@
           <w:szCs w:val="40"/>
         </w:rPr>
         <w:lastRenderedPageBreak/>
+        <w:t xml:space="preserve">Diagrama de </w:t>
+      </w:r>
+      <w:r>
+        <w:rPr>
+          <w:color w:val="365B6D"/>
+          <w:sz w:val="40"/>
+          <w:szCs w:val="40"/>
+        </w:rPr>
+        <w:t>Clases</w:t>
+      </w:r>
+    </w:p>
+    <w:p>
+      <w:pPr>
+        <w:spacing w:line="276" w:lineRule="auto"/>
+        <w:rPr>
+          <w:sz w:val="24"/>
+          <w:szCs w:val="24"/>
+        </w:rPr>
+      </w:pPr>
+      <w:r>
+        <w:rPr>
+          <w:noProof/>
+          <w:sz w:val="24"/>
+          <w:szCs w:val="24"/>
+        </w:rPr>
+        <w:drawing>
+          <wp:inline distT="0" distB="0" distL="0" distR="0" wp14:anchorId="60AEDF7A" wp14:editId="7F6EE2F4">
+            <wp:extent cx="4748803" cy="4037330"/>
+            <wp:effectExtent l="0" t="0" r="0" b="1270"/>
+            <wp:docPr id="1616002899" name="Imagen 9"/>
+            <wp:cNvGraphicFramePr>
+              <a:graphicFrameLocks xmlns:a="http://schemas.openxmlformats.org/drawingml/2006/main" noChangeAspect="1"/>
+            </wp:cNvGraphicFramePr>
+            <a:graphic xmlns:a="http://schemas.openxmlformats.org/drawingml/2006/main">
+              <a:graphicData uri="http://schemas.openxmlformats.org/drawingml/2006/picture">
+                <pic:pic xmlns:pic="http://schemas.openxmlformats.org/drawingml/2006/picture">
+                  <pic:nvPicPr>
+                    <pic:cNvPr id="1616002899" name="Imagen 9"/>
+                    <pic:cNvPicPr/>
+                  </pic:nvPicPr>
+                  <pic:blipFill>
+                    <a:blip r:embed="rId33">
+                      <a:extLst>
+                        <a:ext uri="{28A0092B-C50C-407E-A947-70E740481C1C}">
+                          <a14:useLocalDpi xmlns:a14="http://schemas.microsoft.com/office/drawing/2010/main" val="0"/>
+                        </a:ext>
+                      </a:extLst>
+                    </a:blip>
+                    <a:stretch>
+                      <a:fillRect/>
+                    </a:stretch>
+                  </pic:blipFill>
+                  <pic:spPr>
+                    <a:xfrm>
+                      <a:off x="0" y="0"/>
+                      <a:ext cx="4748803" cy="4037330"/>
+                    </a:xfrm>
+                    <a:prstGeom prst="rect">
+                      <a:avLst/>
+                    </a:prstGeom>
+                  </pic:spPr>
+                </pic:pic>
+              </a:graphicData>
+            </a:graphic>
+          </wp:inline>
+        </w:drawing>
+      </w:r>
+    </w:p>
+    <w:p>
+      <w:pPr>
+        <w:spacing w:line="276" w:lineRule="auto"/>
+        <w:rPr>
+          <w:sz w:val="24"/>
+          <w:szCs w:val="24"/>
+        </w:rPr>
+      </w:pPr>
+      <w:r>
+        <w:rPr>
+          <w:sz w:val="24"/>
+          <w:szCs w:val="24"/>
+        </w:rPr>
+        <w:t>El diagrama de c</w:t>
+      </w:r>
+      <w:r>
+        <w:rPr>
+          <w:sz w:val="24"/>
+          <w:szCs w:val="24"/>
+        </w:rPr>
+        <w:t xml:space="preserve">lases está formado por un total de tres tablas. En primer lugar, se encuentra la tabla </w:t>
+      </w:r>
+      <w:r>
+        <w:rPr>
+          <w:sz w:val="24"/>
+          <w:szCs w:val="24"/>
+        </w:rPr>
+        <w:t>M</w:t>
+      </w:r>
+      <w:r>
+        <w:rPr>
+          <w:sz w:val="24"/>
+          <w:szCs w:val="24"/>
+        </w:rPr>
+        <w:t xml:space="preserve">iembro, la cual está formada por los siguientes atributos: id, nombre, apellidos, </w:t>
+      </w:r>
+      <w:proofErr w:type="spellStart"/>
+      <w:r>
+        <w:rPr>
+          <w:sz w:val="24"/>
+          <w:szCs w:val="24"/>
+        </w:rPr>
+        <w:t>numExpediente</w:t>
+      </w:r>
+      <w:proofErr w:type="spellEnd"/>
+      <w:r>
+        <w:rPr>
+          <w:sz w:val="24"/>
+          <w:szCs w:val="24"/>
+        </w:rPr>
+        <w:t xml:space="preserve">, estudios y el </w:t>
+      </w:r>
+      <w:proofErr w:type="spellStart"/>
+      <w:r>
+        <w:rPr>
+          <w:sz w:val="24"/>
+          <w:szCs w:val="24"/>
+        </w:rPr>
+        <w:t>ArrayList</w:t>
+      </w:r>
+      <w:proofErr w:type="spellEnd"/>
+      <w:r>
+        <w:rPr>
+          <w:sz w:val="24"/>
+          <w:szCs w:val="24"/>
+        </w:rPr>
+        <w:t xml:space="preserve"> de </w:t>
+      </w:r>
+      <w:proofErr w:type="spellStart"/>
+      <w:r>
+        <w:rPr>
+          <w:sz w:val="24"/>
+          <w:szCs w:val="24"/>
+        </w:rPr>
+        <w:t>listaPersonajes</w:t>
+      </w:r>
+      <w:proofErr w:type="spellEnd"/>
+      <w:r>
+        <w:rPr>
+          <w:sz w:val="24"/>
+          <w:szCs w:val="24"/>
+        </w:rPr>
+        <w:t>. Esta tabl</w:t>
+      </w:r>
+      <w:r>
+        <w:rPr>
+          <w:sz w:val="24"/>
+          <w:szCs w:val="24"/>
+        </w:rPr>
+        <w:t>a</w:t>
+      </w:r>
+      <w:r>
+        <w:rPr>
+          <w:sz w:val="24"/>
+          <w:szCs w:val="24"/>
+        </w:rPr>
+        <w:t xml:space="preserve"> tiene relación con la tabla de personaje, mediante una relación de composición. Esto se debe a que para que el personaje pueda existir, ha de existir el miembro, que será el que cre</w:t>
+      </w:r>
+      <w:r>
+        <w:rPr>
+          <w:sz w:val="24"/>
+          <w:szCs w:val="24"/>
+        </w:rPr>
+        <w:t>ará al personaje. Por el contrario, el miembro puede existir sin el personaje, lo que hace que la relación sea de composición. La relación es de 1</w:t>
+      </w:r>
+      <w:proofErr w:type="gramStart"/>
+      <w:r>
+        <w:rPr>
+          <w:sz w:val="24"/>
+          <w:szCs w:val="24"/>
+        </w:rPr>
+        <w:t xml:space="preserve"> ..</w:t>
+      </w:r>
+      <w:proofErr w:type="gramEnd"/>
+      <w:r>
+        <w:rPr>
+          <w:sz w:val="24"/>
+          <w:szCs w:val="24"/>
+        </w:rPr>
+        <w:t xml:space="preserve"> *, debido a que mínimo hay un miembro, y puede haber un máximo indefinido de personajes. La tabla de Personaje</w:t>
+      </w:r>
+      <w:r>
+        <w:rPr>
+          <w:sz w:val="24"/>
+          <w:szCs w:val="24"/>
+        </w:rPr>
+        <w:t xml:space="preserve"> </w:t>
+      </w:r>
+      <w:r>
+        <w:rPr>
+          <w:sz w:val="24"/>
+          <w:szCs w:val="24"/>
+        </w:rPr>
+        <w:t xml:space="preserve">está formada por los siguientes atributos: id, nombre, raza, clase, nivel, salud, fuerza, destreza, sabiduría, carisma, inteligencia y constitución. </w:t>
+      </w:r>
+    </w:p>
+    <w:p>
+      <w:pPr>
+        <w:spacing w:line="276" w:lineRule="auto"/>
+        <w:rPr>
+          <w:sz w:val="24"/>
+          <w:szCs w:val="24"/>
+        </w:rPr>
+      </w:pPr>
+      <w:r>
+        <w:rPr>
+          <w:sz w:val="24"/>
+          <w:szCs w:val="24"/>
+        </w:rPr>
+        <w:t>Finalmente, la tabla Personaje tiene relación con la tabla Partida, dicha relación es de agregación. Esto se debe a que el personaje pertenece a la partida, pero al contrario que la anterior relación, el personaje si que puede existir sin la partida. Por el otro lado, lo mismo ocurre con la partida, ya que está puede existir sin el personaje. La relación es de 0</w:t>
+      </w:r>
+      <w:proofErr w:type="gramStart"/>
+      <w:r>
+        <w:rPr>
+          <w:sz w:val="24"/>
+          <w:szCs w:val="24"/>
+        </w:rPr>
+        <w:t xml:space="preserve"> ..</w:t>
+      </w:r>
+      <w:proofErr w:type="gramEnd"/>
+      <w:r>
+        <w:rPr>
+          <w:sz w:val="24"/>
+          <w:szCs w:val="24"/>
+        </w:rPr>
+        <w:t xml:space="preserve"> *, ya que puede haber personajes sin ninguna partida, pero el máximo es indefinido. La tabla Partida está formada por los siguientes atributos: id, nombre, </w:t>
+      </w:r>
+      <w:proofErr w:type="spellStart"/>
+      <w:r>
+        <w:rPr>
+          <w:sz w:val="24"/>
+          <w:szCs w:val="24"/>
+        </w:rPr>
+        <w:t>gameMasterId</w:t>
+      </w:r>
+      <w:proofErr w:type="spellEnd"/>
+      <w:r>
+        <w:rPr>
+          <w:sz w:val="24"/>
+          <w:szCs w:val="24"/>
+        </w:rPr>
+        <w:t xml:space="preserve">, ambientación, </w:t>
+      </w:r>
+      <w:proofErr w:type="spellStart"/>
+      <w:r>
+        <w:rPr>
+          <w:sz w:val="24"/>
+          <w:szCs w:val="24"/>
+        </w:rPr>
+        <w:t>estaEnCurso</w:t>
+      </w:r>
+      <w:proofErr w:type="spellEnd"/>
+      <w:r>
+        <w:rPr>
+          <w:sz w:val="24"/>
+          <w:szCs w:val="24"/>
+        </w:rPr>
+        <w:t xml:space="preserve">, </w:t>
+      </w:r>
+      <w:proofErr w:type="spellStart"/>
+      <w:r>
+        <w:rPr>
+          <w:sz w:val="24"/>
+          <w:szCs w:val="24"/>
+        </w:rPr>
+        <w:t>numSesión</w:t>
+      </w:r>
+      <w:proofErr w:type="spellEnd"/>
+      <w:r>
+        <w:rPr>
+          <w:sz w:val="24"/>
+          <w:szCs w:val="24"/>
+        </w:rPr>
+        <w:t xml:space="preserve">, duración, fecha y el </w:t>
+      </w:r>
+      <w:proofErr w:type="spellStart"/>
+      <w:r>
+        <w:rPr>
+          <w:sz w:val="24"/>
+          <w:szCs w:val="24"/>
+        </w:rPr>
+        <w:t>Arraylist</w:t>
+      </w:r>
+      <w:proofErr w:type="spellEnd"/>
+      <w:r>
+        <w:rPr>
+          <w:sz w:val="24"/>
+          <w:szCs w:val="24"/>
+        </w:rPr>
+        <w:t xml:space="preserve"> de </w:t>
+      </w:r>
+      <w:proofErr w:type="spellStart"/>
+      <w:r>
+        <w:rPr>
+          <w:sz w:val="24"/>
+          <w:szCs w:val="24"/>
+        </w:rPr>
+        <w:t>listaPersonajesPartida</w:t>
+      </w:r>
+      <w:proofErr w:type="spellEnd"/>
+      <w:r>
+        <w:rPr>
+          <w:sz w:val="24"/>
+          <w:szCs w:val="24"/>
+        </w:rPr>
+        <w:t>.</w:t>
+      </w:r>
+    </w:p>
+    <w:p>
+      <w:pPr>
+        <w:spacing w:line="276" w:lineRule="auto"/>
+        <w:rPr>
+          <w:sz w:val="24"/>
+          <w:szCs w:val="24"/>
+        </w:rPr>
+      </w:pPr>
+    </w:p>
+    <w:p>
+      <w:pPr>
+        <w:pStyle w:val="Ttulo2"/>
+        <w:numPr>
+          <w:ilvl w:val="0"/>
+          <w:numId w:val="9"/>
+        </w:numPr>
+        <w:spacing w:line="276" w:lineRule="auto"/>
+        <w:rPr>
+          <w:color w:val="365B6D"/>
+          <w:sz w:val="40"/>
+          <w:szCs w:val="40"/>
+        </w:rPr>
+      </w:pPr>
+      <w:bookmarkStart w:id="35" w:name="_Toc164021520"/>
+      <w:r>
+        <w:rPr>
+          <w:color w:val="365B6D"/>
+          <w:sz w:val="40"/>
+          <w:szCs w:val="40"/>
+        </w:rPr>
         <w:t>Base de Datos</w:t>
       </w:r>
       <w:bookmarkEnd w:id="35"/>
@@ -8193,7 +8520,7 @@
                     <pic:cNvPicPr/>
                   </pic:nvPicPr>
                   <pic:blipFill>
-                    <a:blip r:embed="rId33"/>
+                    <a:blip r:embed="rId34"/>
                     <a:stretch>
                       <a:fillRect/>
                     </a:stretch>
@@ -8243,7 +8570,7 @@
                     <pic:cNvPicPr/>
                   </pic:nvPicPr>
                   <pic:blipFill>
-                    <a:blip r:embed="rId34"/>
+                    <a:blip r:embed="rId35"/>
                     <a:stretch>
                       <a:fillRect/>
                     </a:stretch>
@@ -8322,7 +8649,7 @@
                     <pic:cNvPicPr/>
                   </pic:nvPicPr>
                   <pic:blipFill>
-                    <a:blip r:embed="rId35" cstate="print">
+                    <a:blip r:embed="rId36" cstate="print">
                       <a:extLst>
                         <a:ext uri="{28A0092B-C50C-407E-A947-70E740481C1C}">
                           <a14:useLocalDpi xmlns:a14="http://schemas.microsoft.com/office/drawing/2010/main" val="0"/>
@@ -8403,7 +8730,7 @@
                     <pic:cNvPicPr/>
                   </pic:nvPicPr>
                   <pic:blipFill>
-                    <a:blip r:embed="rId36" cstate="print">
+                    <a:blip r:embed="rId37" cstate="print">
                       <a:extLst>
                         <a:ext uri="{28A0092B-C50C-407E-A947-70E740481C1C}">
                           <a14:useLocalDpi xmlns:a14="http://schemas.microsoft.com/office/drawing/2010/main" val="0"/>
@@ -8507,23 +8834,7 @@
           <w:sz w:val="24"/>
           <w:szCs w:val="24"/>
         </w:rPr>
-        <w:t xml:space="preserve"> </w:t>
-      </w:r>
-      <w:proofErr w:type="gramStart"/>
-      <w:r>
-        <w:rPr>
-          <w:sz w:val="24"/>
-          <w:szCs w:val="24"/>
-        </w:rPr>
-        <w:t>Master</w:t>
-      </w:r>
-      <w:proofErr w:type="gramEnd"/>
-      <w:r>
-        <w:rPr>
-          <w:sz w:val="24"/>
-          <w:szCs w:val="24"/>
-        </w:rPr>
-        <w:t xml:space="preserve">, o jugador. </w:t>
+        <w:t xml:space="preserve"> Master, o jugador. </w:t>
       </w:r>
       <w:r>
         <w:rPr>
@@ -8546,23 +8857,7 @@
           <w:sz w:val="24"/>
           <w:szCs w:val="24"/>
         </w:rPr>
-        <w:t xml:space="preserve"> </w:t>
-      </w:r>
-      <w:proofErr w:type="gramStart"/>
-      <w:r>
-        <w:rPr>
-          <w:sz w:val="24"/>
-          <w:szCs w:val="24"/>
-        </w:rPr>
-        <w:t>Master</w:t>
-      </w:r>
-      <w:proofErr w:type="gramEnd"/>
-      <w:r>
-        <w:rPr>
-          <w:sz w:val="24"/>
-          <w:szCs w:val="24"/>
-        </w:rPr>
-        <w:t xml:space="preserve">, al usuario le aparecerá el menú principal del </w:t>
+        <w:t xml:space="preserve"> Master, al usuario le aparecerá el menú principal del </w:t>
       </w:r>
       <w:proofErr w:type="spellStart"/>
       <w:r>
@@ -8653,35 +8948,7 @@
           <w:sz w:val="24"/>
           <w:szCs w:val="24"/>
         </w:rPr>
-        <w:t xml:space="preserve">n de jugar o al de crear personaje. Al seleccionar la </w:t>
-      </w:r>
-      <w:r>
-        <w:rPr>
-          <w:sz w:val="24"/>
-          <w:szCs w:val="24"/>
-        </w:rPr>
-        <w:t>opción</w:t>
-      </w:r>
-      <w:r>
-        <w:rPr>
-          <w:sz w:val="24"/>
-          <w:szCs w:val="24"/>
-        </w:rPr>
-        <w:t xml:space="preserve"> de "Crear personaje" </w:t>
-      </w:r>
-      <w:r>
-        <w:rPr>
-          <w:sz w:val="24"/>
-          <w:szCs w:val="24"/>
-        </w:rPr>
-        <w:t>aquí</w:t>
-      </w:r>
-      <w:r>
-        <w:rPr>
-          <w:sz w:val="24"/>
-          <w:szCs w:val="24"/>
-        </w:rPr>
-        <w:t xml:space="preserve"> </w:t>
+        <w:t xml:space="preserve">n de jugar o al de crear personaje. Al seleccionar la opción de "Crear personaje" aquí </w:t>
       </w:r>
       <w:r>
         <w:rPr>
@@ -8695,14 +8962,7 @@
           <w:sz w:val="24"/>
           <w:szCs w:val="24"/>
         </w:rPr>
-        <w:t xml:space="preserve">una interfaz donde se seleccionan las razas y las clases del personaje, </w:t>
-      </w:r>
-      <w:r>
-        <w:rPr>
-          <w:sz w:val="24"/>
-          <w:szCs w:val="24"/>
-        </w:rPr>
-        <w:t>además</w:t>
+        <w:t>una interfaz donde se seleccionan las razas y las clases del personaje, además</w:t>
       </w:r>
       <w:r>
         <w:rPr>
@@ -8826,21 +9086,12 @@
         <w:t xml:space="preserve"> es un </w:t>
       </w:r>
       <w:proofErr w:type="spellStart"/>
-      <w:proofErr w:type="gramStart"/>
-      <w:r>
-        <w:rPr>
-          <w:sz w:val="24"/>
-          <w:szCs w:val="24"/>
-        </w:rPr>
-        <w:t>Look</w:t>
-      </w:r>
-      <w:proofErr w:type="gramEnd"/>
-      <w:r>
-        <w:rPr>
-          <w:sz w:val="24"/>
-          <w:szCs w:val="24"/>
-        </w:rPr>
-        <w:t>&amp;feel</w:t>
+      <w:r>
+        <w:rPr>
+          <w:sz w:val="24"/>
+          <w:szCs w:val="24"/>
+        </w:rPr>
+        <w:t>Look&amp;feel</w:t>
       </w:r>
       <w:proofErr w:type="spellEnd"/>
       <w:r>
@@ -8916,7 +9167,7 @@
                     <pic:cNvPicPr/>
                   </pic:nvPicPr>
                   <pic:blipFill>
-                    <a:blip r:embed="rId37">
+                    <a:blip r:embed="rId38">
                       <a:extLst>
                         <a:ext uri="{28A0092B-C50C-407E-A947-70E740481C1C}">
                           <a14:useLocalDpi xmlns:a14="http://schemas.microsoft.com/office/drawing/2010/main" val="0"/>
@@ -10300,15 +10551,7 @@
           <w:sz w:val="24"/>
           <w:szCs w:val="24"/>
         </w:rPr>
-        <w:t>Finalización del diagrama de casos de uso</w:t>
-      </w:r>
-      <w:r>
-        <w:rPr>
-          <w:rFonts w:cs="Arial"/>
-          <w:sz w:val="24"/>
-          <w:szCs w:val="24"/>
-        </w:rPr>
-        <w:t>.</w:t>
+        <w:t>Finalización del diagrama de casos de uso.</w:t>
       </w:r>
     </w:p>
     <w:p>
@@ -10377,15 +10620,7 @@
           <w:sz w:val="24"/>
           <w:szCs w:val="24"/>
         </w:rPr>
-        <w:t>Creación de la Base de Datos</w:t>
-      </w:r>
-      <w:r>
-        <w:rPr>
-          <w:rFonts w:cs="Arial"/>
-          <w:sz w:val="24"/>
-          <w:szCs w:val="24"/>
-        </w:rPr>
-        <w:t>.</w:t>
+        <w:t>Creación de la Base de Datos.</w:t>
       </w:r>
     </w:p>
     <w:p>
@@ -10470,17 +10705,7 @@
           <w:sz w:val="24"/>
           <w:szCs w:val="24"/>
         </w:rPr>
-        <w:t>1</w:t>
-      </w:r>
-      <w:r>
-        <w:rPr>
-          <w:rFonts w:cs="Arial"/>
-          <w:b/>
-          <w:bCs/>
-          <w:sz w:val="24"/>
-          <w:szCs w:val="24"/>
-        </w:rPr>
-        <w:t>2</w:t>
+        <w:t>12</w:t>
       </w:r>
       <w:r>
         <w:rPr>
@@ -10515,15 +10740,7 @@
           <w:sz w:val="24"/>
           <w:szCs w:val="24"/>
         </w:rPr>
-        <w:t>Finalización</w:t>
-      </w:r>
-      <w:r>
-        <w:rPr>
-          <w:rFonts w:cs="Arial"/>
-          <w:sz w:val="24"/>
-          <w:szCs w:val="24"/>
-        </w:rPr>
-        <w:t xml:space="preserve"> de la Base de Datos.</w:t>
+        <w:t>Finalización de la Base de Datos.</w:t>
       </w:r>
     </w:p>
     <w:p>
@@ -10548,25 +10765,7 @@
           <w:sz w:val="24"/>
           <w:szCs w:val="24"/>
         </w:rPr>
-        <w:t xml:space="preserve">Inserción de datos necesarios para la </w:t>
-      </w:r>
-      <w:proofErr w:type="gramStart"/>
-      <w:r>
-        <w:rPr>
-          <w:rFonts w:cs="Arial"/>
-          <w:sz w:val="24"/>
-          <w:szCs w:val="24"/>
-        </w:rPr>
-        <w:t>app</w:t>
-      </w:r>
-      <w:proofErr w:type="gramEnd"/>
-      <w:r>
-        <w:rPr>
-          <w:rFonts w:cs="Arial"/>
-          <w:sz w:val="24"/>
-          <w:szCs w:val="24"/>
-        </w:rPr>
-        <w:t>.</w:t>
+        <w:t>Inserción de datos necesarios para la app.</w:t>
       </w:r>
     </w:p>
     <w:p>
@@ -10601,17 +10800,7 @@
           <w:sz w:val="24"/>
           <w:szCs w:val="24"/>
         </w:rPr>
-        <w:t>1</w:t>
-      </w:r>
-      <w:r>
-        <w:rPr>
-          <w:rFonts w:cs="Arial"/>
-          <w:b/>
-          <w:bCs/>
-          <w:sz w:val="24"/>
-          <w:szCs w:val="24"/>
-        </w:rPr>
-        <w:t>3</w:t>
+        <w:t>13</w:t>
       </w:r>
       <w:r>
         <w:rPr>
@@ -10706,15 +10895,7 @@
           <w:sz w:val="24"/>
           <w:szCs w:val="24"/>
         </w:rPr>
-        <w:t>Finalización del logo</w:t>
-      </w:r>
-      <w:r>
-        <w:rPr>
-          <w:rFonts w:cs="Arial"/>
-          <w:sz w:val="24"/>
-          <w:szCs w:val="24"/>
-        </w:rPr>
-        <w:t>.</w:t>
+        <w:t>Finalización del logo.</w:t>
       </w:r>
     </w:p>
     <w:p>
@@ -10756,6 +10937,126 @@
     </w:p>
     <w:p>
       <w:pPr>
+        <w:pStyle w:val="Ttulo2"/>
+        <w:numPr>
+          <w:ilvl w:val="0"/>
+          <w:numId w:val="9"/>
+        </w:numPr>
+        <w:spacing w:line="276" w:lineRule="auto"/>
+        <w:ind w:right="-285"/>
+        <w:rPr>
+          <w:color w:val="365B6D"/>
+          <w:sz w:val="40"/>
+          <w:szCs w:val="40"/>
+        </w:rPr>
+      </w:pPr>
+      <w:r>
+        <w:rPr>
+          <w:color w:val="365B6D"/>
+          <w:sz w:val="40"/>
+          <w:szCs w:val="40"/>
+        </w:rPr>
+        <w:t xml:space="preserve">CRONOGRAMA DE ACTIVIDADES SPRINT </w:t>
+      </w:r>
+      <w:r>
+        <w:rPr>
+          <w:color w:val="365B6D"/>
+          <w:sz w:val="40"/>
+          <w:szCs w:val="40"/>
+        </w:rPr>
+        <w:t>3</w:t>
+      </w:r>
+      <w:r>
+        <w:rPr>
+          <w:color w:val="365B6D"/>
+          <w:sz w:val="40"/>
+          <w:szCs w:val="40"/>
+        </w:rPr>
+        <w:t xml:space="preserve"> </w:t>
+      </w:r>
+      <w:r>
+        <w:rPr>
+          <w:color w:val="365B6D"/>
+          <w:sz w:val="40"/>
+          <w:szCs w:val="40"/>
+        </w:rPr>
+        <w:sym w:font="Wingdings" w:char="F0E0"/>
+      </w:r>
+      <w:r>
+        <w:rPr>
+          <w:color w:val="365B6D"/>
+          <w:sz w:val="40"/>
+          <w:szCs w:val="40"/>
+        </w:rPr>
+        <w:t xml:space="preserve"> </w:t>
+      </w:r>
+      <w:r>
+        <w:rPr>
+          <w:color w:val="365B6D"/>
+          <w:sz w:val="40"/>
+          <w:szCs w:val="40"/>
+        </w:rPr>
+        <w:t>15</w:t>
+      </w:r>
+      <w:r>
+        <w:rPr>
+          <w:color w:val="365B6D"/>
+          <w:sz w:val="40"/>
+          <w:szCs w:val="40"/>
+        </w:rPr>
+        <w:t>/0</w:t>
+      </w:r>
+      <w:r>
+        <w:rPr>
+          <w:color w:val="365B6D"/>
+          <w:sz w:val="40"/>
+          <w:szCs w:val="40"/>
+        </w:rPr>
+        <w:t>4</w:t>
+      </w:r>
+      <w:r>
+        <w:rPr>
+          <w:color w:val="365B6D"/>
+          <w:sz w:val="40"/>
+          <w:szCs w:val="40"/>
+        </w:rPr>
+        <w:t xml:space="preserve">/2024 – </w:t>
+      </w:r>
+      <w:r>
+        <w:rPr>
+          <w:color w:val="365B6D"/>
+          <w:sz w:val="40"/>
+          <w:szCs w:val="40"/>
+        </w:rPr>
+        <w:t>05</w:t>
+      </w:r>
+      <w:r>
+        <w:rPr>
+          <w:color w:val="365B6D"/>
+          <w:sz w:val="40"/>
+          <w:szCs w:val="40"/>
+        </w:rPr>
+        <w:t>/0</w:t>
+      </w:r>
+      <w:r>
+        <w:rPr>
+          <w:color w:val="365B6D"/>
+          <w:sz w:val="40"/>
+          <w:szCs w:val="40"/>
+        </w:rPr>
+        <w:t>5</w:t>
+      </w:r>
+      <w:r>
+        <w:rPr>
+          <w:color w:val="365B6D"/>
+          <w:sz w:val="40"/>
+          <w:szCs w:val="40"/>
+        </w:rPr>
+        <w:t>/2024</w:t>
+      </w:r>
+    </w:p>
+    <w:p>
+      <w:pPr>
         <w:spacing w:line="276" w:lineRule="auto"/>
         <w:rPr>
           <w:rFonts w:cs="Arial"/>
@@ -10765,6 +11066,681 @@
           <w:szCs w:val="24"/>
         </w:rPr>
       </w:pPr>
+      <w:r>
+        <w:rPr>
+          <w:rFonts w:cs="Arial"/>
+          <w:b/>
+          <w:bCs/>
+          <w:sz w:val="24"/>
+          <w:szCs w:val="24"/>
+        </w:rPr>
+        <w:t>16</w:t>
+      </w:r>
+      <w:r>
+        <w:rPr>
+          <w:rFonts w:cs="Arial"/>
+          <w:b/>
+          <w:bCs/>
+          <w:sz w:val="24"/>
+          <w:szCs w:val="24"/>
+        </w:rPr>
+        <w:t>/04/2024</w:t>
+      </w:r>
+    </w:p>
+    <w:p>
+      <w:pPr>
+        <w:pStyle w:val="Prrafodelista"/>
+        <w:numPr>
+          <w:ilvl w:val="0"/>
+          <w:numId w:val="18"/>
+        </w:numPr>
+        <w:spacing w:line="276" w:lineRule="auto"/>
+        <w:rPr>
+          <w:rFonts w:cs="Arial"/>
+          <w:b/>
+          <w:bCs/>
+          <w:sz w:val="24"/>
+          <w:szCs w:val="24"/>
+        </w:rPr>
+      </w:pPr>
+      <w:r>
+        <w:rPr>
+          <w:rFonts w:cs="Arial"/>
+          <w:sz w:val="24"/>
+          <w:szCs w:val="24"/>
+        </w:rPr>
+        <w:t xml:space="preserve">Creación del </w:t>
+      </w:r>
+      <w:r>
+        <w:rPr>
+          <w:rFonts w:cs="Arial"/>
+          <w:sz w:val="24"/>
+          <w:szCs w:val="24"/>
+        </w:rPr>
+        <w:t>diagrama de clases</w:t>
+      </w:r>
+      <w:r>
+        <w:rPr>
+          <w:rFonts w:cs="Arial"/>
+          <w:sz w:val="24"/>
+          <w:szCs w:val="24"/>
+        </w:rPr>
+        <w:t>.</w:t>
+      </w:r>
+    </w:p>
+    <w:p>
+      <w:pPr>
+        <w:pStyle w:val="Prrafodelista"/>
+        <w:numPr>
+          <w:ilvl w:val="0"/>
+          <w:numId w:val="18"/>
+        </w:numPr>
+        <w:spacing w:line="276" w:lineRule="auto"/>
+        <w:rPr>
+          <w:rFonts w:cs="Arial"/>
+          <w:b/>
+          <w:bCs/>
+          <w:sz w:val="24"/>
+          <w:szCs w:val="24"/>
+        </w:rPr>
+      </w:pPr>
+      <w:r>
+        <w:rPr>
+          <w:rFonts w:cs="Arial"/>
+          <w:sz w:val="24"/>
+          <w:szCs w:val="24"/>
+        </w:rPr>
+        <w:t>Actualización de diagrama de casos de uso.</w:t>
+      </w:r>
+    </w:p>
+    <w:p>
+      <w:pPr>
+        <w:pStyle w:val="Prrafodelista"/>
+        <w:numPr>
+          <w:ilvl w:val="0"/>
+          <w:numId w:val="18"/>
+        </w:numPr>
+        <w:spacing w:line="276" w:lineRule="auto"/>
+        <w:rPr>
+          <w:rFonts w:cs="Arial"/>
+          <w:b/>
+          <w:bCs/>
+          <w:sz w:val="24"/>
+          <w:szCs w:val="24"/>
+        </w:rPr>
+      </w:pPr>
+      <w:r>
+        <w:rPr>
+          <w:rFonts w:cs="Arial"/>
+          <w:sz w:val="24"/>
+          <w:szCs w:val="24"/>
+        </w:rPr>
+        <w:t>Actualización de las vistas de la app.</w:t>
+      </w:r>
+    </w:p>
+    <w:p>
+      <w:pPr>
+        <w:pStyle w:val="Prrafodelista"/>
+        <w:numPr>
+          <w:ilvl w:val="0"/>
+          <w:numId w:val="18"/>
+        </w:numPr>
+        <w:spacing w:line="276" w:lineRule="auto"/>
+        <w:rPr>
+          <w:rFonts w:cs="Arial"/>
+          <w:b/>
+          <w:bCs/>
+          <w:sz w:val="24"/>
+          <w:szCs w:val="24"/>
+        </w:rPr>
+      </w:pPr>
+      <w:r>
+        <w:rPr>
+          <w:rFonts w:cs="Arial"/>
+          <w:sz w:val="24"/>
+          <w:szCs w:val="24"/>
+        </w:rPr>
+        <w:t>Actualización del. gitignore.</w:t>
+      </w:r>
+    </w:p>
+    <w:p>
+      <w:pPr>
+        <w:pStyle w:val="Prrafodelista"/>
+        <w:spacing w:line="276" w:lineRule="auto"/>
+        <w:rPr>
+          <w:rFonts w:cs="Arial"/>
+          <w:b/>
+          <w:bCs/>
+          <w:sz w:val="24"/>
+          <w:szCs w:val="24"/>
+        </w:rPr>
+      </w:pPr>
+    </w:p>
+    <w:p>
+      <w:pPr>
+        <w:spacing w:line="276" w:lineRule="auto"/>
+        <w:rPr>
+          <w:rFonts w:cs="Arial"/>
+          <w:b/>
+          <w:bCs/>
+          <w:sz w:val="24"/>
+          <w:szCs w:val="24"/>
+        </w:rPr>
+      </w:pPr>
+      <w:r>
+        <w:rPr>
+          <w:rFonts w:cs="Arial"/>
+          <w:b/>
+          <w:bCs/>
+          <w:sz w:val="24"/>
+          <w:szCs w:val="24"/>
+        </w:rPr>
+        <w:t>24</w:t>
+      </w:r>
+      <w:r>
+        <w:rPr>
+          <w:rFonts w:cs="Arial"/>
+          <w:b/>
+          <w:bCs/>
+          <w:sz w:val="24"/>
+          <w:szCs w:val="24"/>
+        </w:rPr>
+        <w:t>/04/2024</w:t>
+      </w:r>
+    </w:p>
+    <w:p>
+      <w:pPr>
+        <w:pStyle w:val="Prrafodelista"/>
+        <w:numPr>
+          <w:ilvl w:val="0"/>
+          <w:numId w:val="18"/>
+        </w:numPr>
+        <w:spacing w:line="276" w:lineRule="auto"/>
+        <w:rPr>
+          <w:rFonts w:cs="Arial"/>
+          <w:b/>
+          <w:bCs/>
+          <w:sz w:val="24"/>
+          <w:szCs w:val="24"/>
+        </w:rPr>
+      </w:pPr>
+      <w:r>
+        <w:rPr>
+          <w:rFonts w:cs="Arial"/>
+          <w:sz w:val="24"/>
+          <w:szCs w:val="24"/>
+        </w:rPr>
+        <w:t>Solución de errores: dependencia FlatLaf en Maven.</w:t>
+      </w:r>
+    </w:p>
+    <w:p>
+      <w:pPr>
+        <w:pStyle w:val="Prrafodelista"/>
+        <w:numPr>
+          <w:ilvl w:val="0"/>
+          <w:numId w:val="18"/>
+        </w:numPr>
+        <w:spacing w:line="276" w:lineRule="auto"/>
+        <w:rPr>
+          <w:rFonts w:cs="Arial"/>
+          <w:b/>
+          <w:bCs/>
+          <w:sz w:val="24"/>
+          <w:szCs w:val="24"/>
+        </w:rPr>
+      </w:pPr>
+      <w:r>
+        <w:rPr>
+          <w:rFonts w:cs="Arial"/>
+          <w:sz w:val="24"/>
+          <w:szCs w:val="24"/>
+        </w:rPr>
+        <w:t>Configuración en VSCode, transferencia de clases de Java a VSCode.</w:t>
+      </w:r>
+    </w:p>
+    <w:p>
+      <w:pPr>
+        <w:pStyle w:val="Prrafodelista"/>
+        <w:spacing w:line="276" w:lineRule="auto"/>
+      </w:pPr>
+    </w:p>
+    <w:p>
+      <w:pPr>
+        <w:spacing w:line="276" w:lineRule="auto"/>
+        <w:rPr>
+          <w:rFonts w:cs="Arial"/>
+          <w:b/>
+          <w:bCs/>
+          <w:sz w:val="24"/>
+          <w:szCs w:val="24"/>
+        </w:rPr>
+      </w:pPr>
+      <w:r>
+        <w:rPr>
+          <w:rFonts w:cs="Arial"/>
+          <w:b/>
+          <w:bCs/>
+          <w:sz w:val="24"/>
+          <w:szCs w:val="24"/>
+        </w:rPr>
+        <w:t>0</w:t>
+      </w:r>
+      <w:r>
+        <w:rPr>
+          <w:rFonts w:cs="Arial"/>
+          <w:b/>
+          <w:bCs/>
+          <w:sz w:val="24"/>
+          <w:szCs w:val="24"/>
+        </w:rPr>
+        <w:t>1</w:t>
+      </w:r>
+      <w:r>
+        <w:rPr>
+          <w:rFonts w:cs="Arial"/>
+          <w:b/>
+          <w:bCs/>
+          <w:sz w:val="24"/>
+          <w:szCs w:val="24"/>
+        </w:rPr>
+        <w:t>/0</w:t>
+      </w:r>
+      <w:r>
+        <w:rPr>
+          <w:rFonts w:cs="Arial"/>
+          <w:b/>
+          <w:bCs/>
+          <w:sz w:val="24"/>
+          <w:szCs w:val="24"/>
+        </w:rPr>
+        <w:t>5</w:t>
+      </w:r>
+      <w:r>
+        <w:rPr>
+          <w:rFonts w:cs="Arial"/>
+          <w:b/>
+          <w:bCs/>
+          <w:sz w:val="24"/>
+          <w:szCs w:val="24"/>
+        </w:rPr>
+        <w:t>/2024</w:t>
+      </w:r>
+    </w:p>
+    <w:p>
+      <w:pPr>
+        <w:pStyle w:val="Prrafodelista"/>
+        <w:numPr>
+          <w:ilvl w:val="0"/>
+          <w:numId w:val="18"/>
+        </w:numPr>
+        <w:spacing w:line="276" w:lineRule="auto"/>
+        <w:rPr>
+          <w:rFonts w:cs="Arial"/>
+          <w:b/>
+          <w:bCs/>
+          <w:sz w:val="24"/>
+          <w:szCs w:val="24"/>
+        </w:rPr>
+      </w:pPr>
+      <w:r>
+        <w:rPr>
+          <w:rFonts w:cs="Arial"/>
+          <w:sz w:val="24"/>
+          <w:szCs w:val="24"/>
+        </w:rPr>
+        <w:t>Actualización de las vistas de la app.</w:t>
+      </w:r>
+    </w:p>
+    <w:p>
+      <w:pPr>
+        <w:pStyle w:val="Prrafodelista"/>
+        <w:numPr>
+          <w:ilvl w:val="0"/>
+          <w:numId w:val="18"/>
+        </w:numPr>
+        <w:spacing w:line="276" w:lineRule="auto"/>
+        <w:rPr>
+          <w:rFonts w:cs="Arial"/>
+          <w:b/>
+          <w:bCs/>
+          <w:sz w:val="24"/>
+          <w:szCs w:val="24"/>
+        </w:rPr>
+      </w:pPr>
+      <w:r>
+        <w:rPr>
+          <w:rFonts w:cs="Arial"/>
+          <w:sz w:val="24"/>
+          <w:szCs w:val="24"/>
+        </w:rPr>
+        <w:t>Actualización del diagrama de clases</w:t>
+      </w:r>
+      <w:r>
+        <w:rPr>
+          <w:rFonts w:cs="Arial"/>
+          <w:sz w:val="24"/>
+          <w:szCs w:val="24"/>
+        </w:rPr>
+        <w:t>.</w:t>
+      </w:r>
+    </w:p>
+    <w:p>
+      <w:pPr>
+        <w:pStyle w:val="Prrafodelista"/>
+        <w:spacing w:line="276" w:lineRule="auto"/>
+        <w:rPr>
+          <w:rFonts w:cs="Arial"/>
+          <w:b/>
+          <w:bCs/>
+          <w:sz w:val="24"/>
+          <w:szCs w:val="24"/>
+        </w:rPr>
+      </w:pPr>
+    </w:p>
+    <w:p>
+      <w:pPr>
+        <w:spacing w:line="276" w:lineRule="auto"/>
+        <w:rPr>
+          <w:rFonts w:cs="Arial"/>
+          <w:b/>
+          <w:bCs/>
+          <w:sz w:val="24"/>
+          <w:szCs w:val="24"/>
+        </w:rPr>
+      </w:pPr>
+      <w:r>
+        <w:rPr>
+          <w:rFonts w:cs="Arial"/>
+          <w:b/>
+          <w:bCs/>
+          <w:sz w:val="24"/>
+          <w:szCs w:val="24"/>
+        </w:rPr>
+        <w:t>0</w:t>
+      </w:r>
+      <w:r>
+        <w:rPr>
+          <w:rFonts w:cs="Arial"/>
+          <w:b/>
+          <w:bCs/>
+          <w:sz w:val="24"/>
+          <w:szCs w:val="24"/>
+        </w:rPr>
+        <w:t>2</w:t>
+      </w:r>
+      <w:r>
+        <w:rPr>
+          <w:rFonts w:cs="Arial"/>
+          <w:b/>
+          <w:bCs/>
+          <w:sz w:val="24"/>
+          <w:szCs w:val="24"/>
+        </w:rPr>
+        <w:t>/0</w:t>
+      </w:r>
+      <w:r>
+        <w:rPr>
+          <w:rFonts w:cs="Arial"/>
+          <w:b/>
+          <w:bCs/>
+          <w:sz w:val="24"/>
+          <w:szCs w:val="24"/>
+        </w:rPr>
+        <w:t>5</w:t>
+      </w:r>
+      <w:r>
+        <w:rPr>
+          <w:rFonts w:cs="Arial"/>
+          <w:b/>
+          <w:bCs/>
+          <w:sz w:val="24"/>
+          <w:szCs w:val="24"/>
+        </w:rPr>
+        <w:t>/2024</w:t>
+      </w:r>
+    </w:p>
+    <w:p>
+      <w:pPr>
+        <w:pStyle w:val="Prrafodelista"/>
+        <w:numPr>
+          <w:ilvl w:val="0"/>
+          <w:numId w:val="21"/>
+        </w:numPr>
+        <w:spacing w:line="276" w:lineRule="auto"/>
+      </w:pPr>
+      <w:r>
+        <w:rPr>
+          <w:rFonts w:cs="Arial"/>
+          <w:sz w:val="24"/>
+          <w:szCs w:val="24"/>
+        </w:rPr>
+        <w:t>Actualización de las vistas de la app.</w:t>
+      </w:r>
+    </w:p>
+    <w:p>
+      <w:pPr>
+        <w:pStyle w:val="Prrafodelista"/>
+        <w:spacing w:line="276" w:lineRule="auto"/>
+      </w:pPr>
+    </w:p>
+    <w:p>
+      <w:pPr>
+        <w:spacing w:line="276" w:lineRule="auto"/>
+        <w:rPr>
+          <w:rFonts w:cs="Arial"/>
+          <w:b/>
+          <w:bCs/>
+          <w:sz w:val="24"/>
+          <w:szCs w:val="24"/>
+        </w:rPr>
+      </w:pPr>
+      <w:r>
+        <w:rPr>
+          <w:rFonts w:cs="Arial"/>
+          <w:b/>
+          <w:bCs/>
+          <w:sz w:val="24"/>
+          <w:szCs w:val="24"/>
+        </w:rPr>
+        <w:t>0</w:t>
+      </w:r>
+      <w:r>
+        <w:rPr>
+          <w:rFonts w:cs="Arial"/>
+          <w:b/>
+          <w:bCs/>
+          <w:sz w:val="24"/>
+          <w:szCs w:val="24"/>
+        </w:rPr>
+        <w:t>3</w:t>
+      </w:r>
+      <w:r>
+        <w:rPr>
+          <w:rFonts w:cs="Arial"/>
+          <w:b/>
+          <w:bCs/>
+          <w:sz w:val="24"/>
+          <w:szCs w:val="24"/>
+        </w:rPr>
+        <w:t>/0</w:t>
+      </w:r>
+      <w:r>
+        <w:rPr>
+          <w:rFonts w:cs="Arial"/>
+          <w:b/>
+          <w:bCs/>
+          <w:sz w:val="24"/>
+          <w:szCs w:val="24"/>
+        </w:rPr>
+        <w:t>5</w:t>
+      </w:r>
+      <w:r>
+        <w:rPr>
+          <w:rFonts w:cs="Arial"/>
+          <w:b/>
+          <w:bCs/>
+          <w:sz w:val="24"/>
+          <w:szCs w:val="24"/>
+        </w:rPr>
+        <w:t>/2024</w:t>
+      </w:r>
+    </w:p>
+    <w:p>
+      <w:pPr>
+        <w:pStyle w:val="Prrafodelista"/>
+        <w:numPr>
+          <w:ilvl w:val="0"/>
+          <w:numId w:val="18"/>
+        </w:numPr>
+        <w:spacing w:line="276" w:lineRule="auto"/>
+        <w:rPr>
+          <w:rFonts w:cs="Arial"/>
+          <w:b/>
+          <w:bCs/>
+          <w:sz w:val="24"/>
+          <w:szCs w:val="24"/>
+        </w:rPr>
+      </w:pPr>
+      <w:r>
+        <w:rPr>
+          <w:rFonts w:cs="Arial"/>
+          <w:sz w:val="24"/>
+          <w:szCs w:val="24"/>
+        </w:rPr>
+        <w:t>Solución de errores: imágenes corrompidas.</w:t>
+      </w:r>
+    </w:p>
+    <w:p>
+      <w:pPr>
+        <w:spacing w:line="276" w:lineRule="auto"/>
+        <w:rPr>
+          <w:rFonts w:cs="Arial"/>
+          <w:b/>
+          <w:bCs/>
+          <w:sz w:val="24"/>
+          <w:szCs w:val="24"/>
+        </w:rPr>
+      </w:pPr>
+    </w:p>
+    <w:p>
+      <w:pPr>
+        <w:spacing w:line="276" w:lineRule="auto"/>
+        <w:rPr>
+          <w:rFonts w:cs="Arial"/>
+          <w:b/>
+          <w:bCs/>
+          <w:sz w:val="24"/>
+          <w:szCs w:val="24"/>
+        </w:rPr>
+      </w:pPr>
+      <w:r>
+        <w:rPr>
+          <w:rFonts w:cs="Arial"/>
+          <w:b/>
+          <w:bCs/>
+          <w:sz w:val="24"/>
+          <w:szCs w:val="24"/>
+        </w:rPr>
+        <w:t>11</w:t>
+      </w:r>
+      <w:r>
+        <w:rPr>
+          <w:rFonts w:cs="Arial"/>
+          <w:b/>
+          <w:bCs/>
+          <w:sz w:val="24"/>
+          <w:szCs w:val="24"/>
+        </w:rPr>
+        <w:t>/04/2024</w:t>
+      </w:r>
+    </w:p>
+    <w:p>
+      <w:pPr>
+        <w:pStyle w:val="Prrafodelista"/>
+        <w:numPr>
+          <w:ilvl w:val="0"/>
+          <w:numId w:val="18"/>
+        </w:numPr>
+        <w:spacing w:line="276" w:lineRule="auto"/>
+        <w:rPr>
+          <w:rFonts w:cs="Arial"/>
+          <w:b/>
+          <w:bCs/>
+          <w:sz w:val="24"/>
+          <w:szCs w:val="24"/>
+        </w:rPr>
+      </w:pPr>
+      <w:r>
+        <w:rPr>
+          <w:rFonts w:cs="Arial"/>
+          <w:sz w:val="24"/>
+          <w:szCs w:val="24"/>
+        </w:rPr>
+        <w:t>Creación de la Base de Datos.</w:t>
+      </w:r>
+    </w:p>
+    <w:p>
+      <w:pPr>
+        <w:pStyle w:val="Prrafodelista"/>
+        <w:numPr>
+          <w:ilvl w:val="0"/>
+          <w:numId w:val="18"/>
+        </w:numPr>
+        <w:spacing w:line="276" w:lineRule="auto"/>
+        <w:rPr>
+          <w:rFonts w:cs="Arial"/>
+          <w:b/>
+          <w:bCs/>
+          <w:sz w:val="24"/>
+          <w:szCs w:val="24"/>
+        </w:rPr>
+      </w:pPr>
+      <w:r>
+        <w:rPr>
+          <w:rFonts w:cs="Arial"/>
+          <w:sz w:val="24"/>
+          <w:szCs w:val="24"/>
+        </w:rPr>
+        <w:t>Creación de tablas, índices, etc.</w:t>
+      </w:r>
+    </w:p>
+    <w:p>
+      <w:pPr>
+        <w:pStyle w:val="Prrafodelista"/>
+        <w:numPr>
+          <w:ilvl w:val="0"/>
+          <w:numId w:val="18"/>
+        </w:numPr>
+        <w:spacing w:line="276" w:lineRule="auto"/>
+        <w:rPr>
+          <w:rFonts w:cs="Arial"/>
+          <w:b/>
+          <w:bCs/>
+          <w:sz w:val="24"/>
+          <w:szCs w:val="24"/>
+        </w:rPr>
+      </w:pPr>
+      <w:r>
+        <w:rPr>
+          <w:rFonts w:cs="Arial"/>
+          <w:sz w:val="24"/>
+          <w:szCs w:val="24"/>
+        </w:rPr>
+        <w:t>Creación de las clases pertenecientes a la Vista.</w:t>
+      </w:r>
+    </w:p>
+    <w:p>
+      <w:pPr>
+        <w:pStyle w:val="Prrafodelista"/>
+        <w:spacing w:line="276" w:lineRule="auto"/>
+        <w:rPr>
+          <w:rFonts w:cs="Arial"/>
+          <w:b/>
+          <w:bCs/>
+          <w:sz w:val="24"/>
+          <w:szCs w:val="24"/>
+        </w:rPr>
+      </w:pPr>
     </w:p>
     <w:p>
       <w:pPr>
@@ -10777,8 +11753,8 @@
       </w:pPr>
     </w:p>
     <w:sectPr>
-      <w:headerReference w:type="default" r:id="rId38"/>
-      <w:footerReference w:type="default" r:id="rId39"/>
+      <w:headerReference w:type="default" r:id="rId39"/>
+      <w:footerReference w:type="default" r:id="rId40"/>
       <w:pgSz w:w="11906" w:h="16838"/>
       <w:pgMar w:top="1417" w:right="1701" w:bottom="1417" w:left="1701" w:header="708" w:footer="708" w:gutter="0"/>
       <w:cols w:space="708"/>
@@ -10789,7 +11765,7 @@
 </file>
 
 <file path=word/endnotes.xml><?xml version="1.0" encoding="utf-8"?>
-<w:endnotes xmlns:wpc="http://schemas.microsoft.com/office/word/2010/wordprocessingCanvas" xmlns:cx="http://schemas.microsoft.com/office/drawing/2014/chartex" xmlns:cx1="http://schemas.microsoft.com/office/drawing/2015/9/8/chartex" xmlns:cx2="http://schemas.microsoft.com/office/drawing/2015/10/21/chartex" xmlns:cx3="http://schemas.microsoft.com/office/drawing/2016/5/9/chartex" xmlns:cx4="http://schemas.microsoft.com/office/drawing/2016/5/10/chartex" xmlns:cx5="http://schemas.microsoft.com/office/drawing/2016/5/11/chartex" xmlns:cx6="http://schemas.microsoft.com/office/drawing/2016/5/12/chartex" xmlns:cx7="http://schemas.microsoft.com/office/drawing/2016/5/13/chartex" xmlns:cx8="http://schemas.microsoft.com/office/drawing/2016/5/14/chartex" xmlns:mc="http://schemas.openxmlformats.org/markup-compatibility/2006" xmlns:aink="http://schemas.microsoft.com/office/drawing/2016/ink" xmlns:am3d="http://schemas.microsoft.com/office/drawing/2017/model3d" xmlns:o="urn:schemas-microsoft-com:office:office" xmlns:oel="http://schemas.microsoft.com/office/2019/extlst" xmlns:r="http://schemas.openxmlformats.org/officeDocument/2006/relationships" xmlns:m="http://schemas.openxmlformats.org/officeDocument/2006/math" xmlns:v="urn:schemas-microsoft-com:vml" xmlns:wp14="http://schemas.microsoft.com/office/word/2010/wordprocessingDrawing" xmlns:wp="http://schemas.openxmlformats.org/drawingml/2006/wordprocessingDrawing" xmlns:w10="urn:schemas-microsoft-com:office:word" xmlns:w="http://schemas.openxmlformats.org/wordprocessingml/2006/main" xmlns:w14="http://schemas.microsoft.com/office/word/2010/wordml" xmlns:w15="http://schemas.microsoft.com/office/word/2012/wordml" xmlns:w16cex="http://schemas.microsoft.com/office/word/2018/wordml/cex" xmlns:w16cid="http://schemas.microsoft.com/office/word/2016/wordml/cid" xmlns:w16="http://schemas.microsoft.com/office/word/2018/wordml" xmlns:w16sdtdh="http://schemas.microsoft.com/office/word/2020/wordml/sdtdatahash" xmlns:w16se="http://schemas.microsoft.com/office/word/2015/wordml/symex" xmlns:wpg="http://schemas.microsoft.com/office/word/2010/wordprocessingGroup" xmlns:wpi="http://schemas.microsoft.com/office/word/2010/wordprocessingInk" xmlns:wne="http://schemas.microsoft.com/office/word/2006/wordml" xmlns:wps="http://schemas.microsoft.com/office/word/2010/wordprocessingShape" mc:Ignorable="w14 w15 w16se w16cid w16 w16cex w16sdtdh wp14">
+<w:endnotes xmlns:wpc="http://schemas.microsoft.com/office/word/2010/wordprocessingCanvas" xmlns:cx="http://schemas.microsoft.com/office/drawing/2014/chartex" xmlns:cx1="http://schemas.microsoft.com/office/drawing/2015/9/8/chartex" xmlns:cx2="http://schemas.microsoft.com/office/drawing/2015/10/21/chartex" xmlns:cx3="http://schemas.microsoft.com/office/drawing/2016/5/9/chartex" xmlns:cx4="http://schemas.microsoft.com/office/drawing/2016/5/10/chartex" xmlns:cx5="http://schemas.microsoft.com/office/drawing/2016/5/11/chartex" xmlns:cx6="http://schemas.microsoft.com/office/drawing/2016/5/12/chartex" xmlns:cx7="http://schemas.microsoft.com/office/drawing/2016/5/13/chartex" xmlns:cx8="http://schemas.microsoft.com/office/drawing/2016/5/14/chartex" xmlns:mc="http://schemas.openxmlformats.org/markup-compatibility/2006" xmlns:aink="http://schemas.microsoft.com/office/drawing/2016/ink" xmlns:am3d="http://schemas.microsoft.com/office/drawing/2017/model3d" xmlns:o="urn:schemas-microsoft-com:office:office" xmlns:oel="http://schemas.microsoft.com/office/2019/extlst" xmlns:r="http://schemas.openxmlformats.org/officeDocument/2006/relationships" xmlns:m="http://schemas.openxmlformats.org/officeDocument/2006/math" xmlns:v="urn:schemas-microsoft-com:vml" xmlns:wp14="http://schemas.microsoft.com/office/word/2010/wordprocessingDrawing" xmlns:wp="http://schemas.openxmlformats.org/drawingml/2006/wordprocessingDrawing" xmlns:w10="urn:schemas-microsoft-com:office:word" xmlns:w="http://schemas.openxmlformats.org/wordprocessingml/2006/main" xmlns:w14="http://schemas.microsoft.com/office/word/2010/wordml" xmlns:w15="http://schemas.microsoft.com/office/word/2012/wordml" xmlns:w16cex="http://schemas.microsoft.com/office/word/2018/wordml/cex" xmlns:w16cid="http://schemas.microsoft.com/office/word/2016/wordml/cid" xmlns:w16="http://schemas.microsoft.com/office/word/2018/wordml" xmlns:w16du="http://schemas.microsoft.com/office/word/2023/wordml/word16du" xmlns:w16sdtdh="http://schemas.microsoft.com/office/word/2020/wordml/sdtdatahash" xmlns:w16se="http://schemas.microsoft.com/office/word/2015/wordml/symex" xmlns:wpg="http://schemas.microsoft.com/office/word/2010/wordprocessingGroup" xmlns:wpi="http://schemas.microsoft.com/office/word/2010/wordprocessingInk" xmlns:wne="http://schemas.microsoft.com/office/word/2006/wordml" xmlns:wps="http://schemas.microsoft.com/office/word/2010/wordprocessingShape" mc:Ignorable="w14 w15 w16se w16cid w16 w16cex w16sdtdh w16du wp14">
   <w:endnote w:type="separator" w:id="-1">
     <w:p>
       <w:pPr>
@@ -10814,7 +11790,7 @@
 </file>
 
 <file path=word/footer1.xml><?xml version="1.0" encoding="utf-8"?>
-<w:ftr xmlns:wpc="http://schemas.microsoft.com/office/word/2010/wordprocessingCanvas" xmlns:cx="http://schemas.microsoft.com/office/drawing/2014/chartex" xmlns:cx1="http://schemas.microsoft.com/office/drawing/2015/9/8/chartex" xmlns:cx2="http://schemas.microsoft.com/office/drawing/2015/10/21/chartex" xmlns:cx3="http://schemas.microsoft.com/office/drawing/2016/5/9/chartex" xmlns:cx4="http://schemas.microsoft.com/office/drawing/2016/5/10/chartex" xmlns:cx5="http://schemas.microsoft.com/office/drawing/2016/5/11/chartex" xmlns:cx6="http://schemas.microsoft.com/office/drawing/2016/5/12/chartex" xmlns:cx7="http://schemas.microsoft.com/office/drawing/2016/5/13/chartex" xmlns:cx8="http://schemas.microsoft.com/office/drawing/2016/5/14/chartex" xmlns:mc="http://schemas.openxmlformats.org/markup-compatibility/2006" xmlns:aink="http://schemas.microsoft.com/office/drawing/2016/ink" xmlns:am3d="http://schemas.microsoft.com/office/drawing/2017/model3d" xmlns:o="urn:schemas-microsoft-com:office:office" xmlns:oel="http://schemas.microsoft.com/office/2019/extlst" xmlns:r="http://schemas.openxmlformats.org/officeDocument/2006/relationships" xmlns:m="http://schemas.openxmlformats.org/officeDocument/2006/math" xmlns:v="urn:schemas-microsoft-com:vml" xmlns:wp14="http://schemas.microsoft.com/office/word/2010/wordprocessingDrawing" xmlns:wp="http://schemas.openxmlformats.org/drawingml/2006/wordprocessingDrawing" xmlns:w10="urn:schemas-microsoft-com:office:word" xmlns:w="http://schemas.openxmlformats.org/wordprocessingml/2006/main" xmlns:w14="http://schemas.microsoft.com/office/word/2010/wordml" xmlns:w15="http://schemas.microsoft.com/office/word/2012/wordml" xmlns:w16cex="http://schemas.microsoft.com/office/word/2018/wordml/cex" xmlns:w16cid="http://schemas.microsoft.com/office/word/2016/wordml/cid" xmlns:w16="http://schemas.microsoft.com/office/word/2018/wordml" xmlns:w16sdtdh="http://schemas.microsoft.com/office/word/2020/wordml/sdtdatahash" xmlns:w16se="http://schemas.microsoft.com/office/word/2015/wordml/symex" xmlns:wpg="http://schemas.microsoft.com/office/word/2010/wordprocessingGroup" xmlns:wpi="http://schemas.microsoft.com/office/word/2010/wordprocessingInk" xmlns:wne="http://schemas.microsoft.com/office/word/2006/wordml" xmlns:wps="http://schemas.microsoft.com/office/word/2010/wordprocessingShape" mc:Ignorable="w14 w15 w16se w16cid w16 w16cex w16sdtdh wp14">
+<w:ftr xmlns:wpc="http://schemas.microsoft.com/office/word/2010/wordprocessingCanvas" xmlns:cx="http://schemas.microsoft.com/office/drawing/2014/chartex" xmlns:cx1="http://schemas.microsoft.com/office/drawing/2015/9/8/chartex" xmlns:cx2="http://schemas.microsoft.com/office/drawing/2015/10/21/chartex" xmlns:cx3="http://schemas.microsoft.com/office/drawing/2016/5/9/chartex" xmlns:cx4="http://schemas.microsoft.com/office/drawing/2016/5/10/chartex" xmlns:cx5="http://schemas.microsoft.com/office/drawing/2016/5/11/chartex" xmlns:cx6="http://schemas.microsoft.com/office/drawing/2016/5/12/chartex" xmlns:cx7="http://schemas.microsoft.com/office/drawing/2016/5/13/chartex" xmlns:cx8="http://schemas.microsoft.com/office/drawing/2016/5/14/chartex" xmlns:mc="http://schemas.openxmlformats.org/markup-compatibility/2006" xmlns:aink="http://schemas.microsoft.com/office/drawing/2016/ink" xmlns:am3d="http://schemas.microsoft.com/office/drawing/2017/model3d" xmlns:o="urn:schemas-microsoft-com:office:office" xmlns:oel="http://schemas.microsoft.com/office/2019/extlst" xmlns:r="http://schemas.openxmlformats.org/officeDocument/2006/relationships" xmlns:m="http://schemas.openxmlformats.org/officeDocument/2006/math" xmlns:v="urn:schemas-microsoft-com:vml" xmlns:wp14="http://schemas.microsoft.com/office/word/2010/wordprocessingDrawing" xmlns:wp="http://schemas.openxmlformats.org/drawingml/2006/wordprocessingDrawing" xmlns:w10="urn:schemas-microsoft-com:office:word" xmlns:w="http://schemas.openxmlformats.org/wordprocessingml/2006/main" xmlns:w14="http://schemas.microsoft.com/office/word/2010/wordml" xmlns:w15="http://schemas.microsoft.com/office/word/2012/wordml" xmlns:w16cex="http://schemas.microsoft.com/office/word/2018/wordml/cex" xmlns:w16cid="http://schemas.microsoft.com/office/word/2016/wordml/cid" xmlns:w16="http://schemas.microsoft.com/office/word/2018/wordml" xmlns:w16du="http://schemas.microsoft.com/office/word/2023/wordml/word16du" xmlns:w16sdtdh="http://schemas.microsoft.com/office/word/2020/wordml/sdtdatahash" xmlns:w16se="http://schemas.microsoft.com/office/word/2015/wordml/symex" xmlns:wpg="http://schemas.microsoft.com/office/word/2010/wordprocessingGroup" xmlns:wpi="http://schemas.microsoft.com/office/word/2010/wordprocessingInk" xmlns:wne="http://schemas.microsoft.com/office/word/2006/wordml" xmlns:wps="http://schemas.microsoft.com/office/word/2010/wordprocessingShape" mc:Ignorable="w14 w15 w16se w16cid w16 w16cex w16sdtdh w16du wp14">
   <w:sdt>
     <w:sdtPr>
       <w:id w:val="-1266838084"/>
@@ -10851,7 +11827,7 @@
 </file>
 
 <file path=word/footnotes.xml><?xml version="1.0" encoding="utf-8"?>
-<w:footnotes xmlns:wpc="http://schemas.microsoft.com/office/word/2010/wordprocessingCanvas" xmlns:cx="http://schemas.microsoft.com/office/drawing/2014/chartex" xmlns:cx1="http://schemas.microsoft.com/office/drawing/2015/9/8/chartex" xmlns:cx2="http://schemas.microsoft.com/office/drawing/2015/10/21/chartex" xmlns:cx3="http://schemas.microsoft.com/office/drawing/2016/5/9/chartex" xmlns:cx4="http://schemas.microsoft.com/office/drawing/2016/5/10/chartex" xmlns:cx5="http://schemas.microsoft.com/office/drawing/2016/5/11/chartex" xmlns:cx6="http://schemas.microsoft.com/office/drawing/2016/5/12/chartex" xmlns:cx7="http://schemas.microsoft.com/office/drawing/2016/5/13/chartex" xmlns:cx8="http://schemas.microsoft.com/office/drawing/2016/5/14/chartex" xmlns:mc="http://schemas.openxmlformats.org/markup-compatibility/2006" xmlns:aink="http://schemas.microsoft.com/office/drawing/2016/ink" xmlns:am3d="http://schemas.microsoft.com/office/drawing/2017/model3d" xmlns:o="urn:schemas-microsoft-com:office:office" xmlns:oel="http://schemas.microsoft.com/office/2019/extlst" xmlns:r="http://schemas.openxmlformats.org/officeDocument/2006/relationships" xmlns:m="http://schemas.openxmlformats.org/officeDocument/2006/math" xmlns:v="urn:schemas-microsoft-com:vml" xmlns:wp14="http://schemas.microsoft.com/office/word/2010/wordprocessingDrawing" xmlns:wp="http://schemas.openxmlformats.org/drawingml/2006/wordprocessingDrawing" xmlns:w10="urn:schemas-microsoft-com:office:word" xmlns:w="http://schemas.openxmlformats.org/wordprocessingml/2006/main" xmlns:w14="http://schemas.microsoft.com/office/word/2010/wordml" xmlns:w15="http://schemas.microsoft.com/office/word/2012/wordml" xmlns:w16cex="http://schemas.microsoft.com/office/word/2018/wordml/cex" xmlns:w16cid="http://schemas.microsoft.com/office/word/2016/wordml/cid" xmlns:w16="http://schemas.microsoft.com/office/word/2018/wordml" xmlns:w16sdtdh="http://schemas.microsoft.com/office/word/2020/wordml/sdtdatahash" xmlns:w16se="http://schemas.microsoft.com/office/word/2015/wordml/symex" xmlns:wpg="http://schemas.microsoft.com/office/word/2010/wordprocessingGroup" xmlns:wpi="http://schemas.microsoft.com/office/word/2010/wordprocessingInk" xmlns:wne="http://schemas.microsoft.com/office/word/2006/wordml" xmlns:wps="http://schemas.microsoft.com/office/word/2010/wordprocessingShape" mc:Ignorable="w14 w15 w16se w16cid w16 w16cex w16sdtdh wp14">
+<w:footnotes xmlns:wpc="http://schemas.microsoft.com/office/word/2010/wordprocessingCanvas" xmlns:cx="http://schemas.microsoft.com/office/drawing/2014/chartex" xmlns:cx1="http://schemas.microsoft.com/office/drawing/2015/9/8/chartex" xmlns:cx2="http://schemas.microsoft.com/office/drawing/2015/10/21/chartex" xmlns:cx3="http://schemas.microsoft.com/office/drawing/2016/5/9/chartex" xmlns:cx4="http://schemas.microsoft.com/office/drawing/2016/5/10/chartex" xmlns:cx5="http://schemas.microsoft.com/office/drawing/2016/5/11/chartex" xmlns:cx6="http://schemas.microsoft.com/office/drawing/2016/5/12/chartex" xmlns:cx7="http://schemas.microsoft.com/office/drawing/2016/5/13/chartex" xmlns:cx8="http://schemas.microsoft.com/office/drawing/2016/5/14/chartex" xmlns:mc="http://schemas.openxmlformats.org/markup-compatibility/2006" xmlns:aink="http://schemas.microsoft.com/office/drawing/2016/ink" xmlns:am3d="http://schemas.microsoft.com/office/drawing/2017/model3d" xmlns:o="urn:schemas-microsoft-com:office:office" xmlns:oel="http://schemas.microsoft.com/office/2019/extlst" xmlns:r="http://schemas.openxmlformats.org/officeDocument/2006/relationships" xmlns:m="http://schemas.openxmlformats.org/officeDocument/2006/math" xmlns:v="urn:schemas-microsoft-com:vml" xmlns:wp14="http://schemas.microsoft.com/office/word/2010/wordprocessingDrawing" xmlns:wp="http://schemas.openxmlformats.org/drawingml/2006/wordprocessingDrawing" xmlns:w10="urn:schemas-microsoft-com:office:word" xmlns:w="http://schemas.openxmlformats.org/wordprocessingml/2006/main" xmlns:w14="http://schemas.microsoft.com/office/word/2010/wordml" xmlns:w15="http://schemas.microsoft.com/office/word/2012/wordml" xmlns:w16cex="http://schemas.microsoft.com/office/word/2018/wordml/cex" xmlns:w16cid="http://schemas.microsoft.com/office/word/2016/wordml/cid" xmlns:w16="http://schemas.microsoft.com/office/word/2018/wordml" xmlns:w16du="http://schemas.microsoft.com/office/word/2023/wordml/word16du" xmlns:w16sdtdh="http://schemas.microsoft.com/office/word/2020/wordml/sdtdatahash" xmlns:w16se="http://schemas.microsoft.com/office/word/2015/wordml/symex" xmlns:wpg="http://schemas.microsoft.com/office/word/2010/wordprocessingGroup" xmlns:wpi="http://schemas.microsoft.com/office/word/2010/wordprocessingInk" xmlns:wne="http://schemas.microsoft.com/office/word/2006/wordml" xmlns:wps="http://schemas.microsoft.com/office/word/2010/wordprocessingShape" mc:Ignorable="w14 w15 w16se w16cid w16 w16cex w16sdtdh w16du wp14">
   <w:footnote w:type="separator" w:id="-1">
     <w:p>
       <w:pPr>
@@ -10876,7 +11852,7 @@
 </file>
 
 <file path=word/header1.xml><?xml version="1.0" encoding="utf-8"?>
-<w:hdr xmlns:wpc="http://schemas.microsoft.com/office/word/2010/wordprocessingCanvas" xmlns:cx="http://schemas.microsoft.com/office/drawing/2014/chartex" xmlns:cx1="http://schemas.microsoft.com/office/drawing/2015/9/8/chartex" xmlns:cx2="http://schemas.microsoft.com/office/drawing/2015/10/21/chartex" xmlns:cx3="http://schemas.microsoft.com/office/drawing/2016/5/9/chartex" xmlns:cx4="http://schemas.microsoft.com/office/drawing/2016/5/10/chartex" xmlns:cx5="http://schemas.microsoft.com/office/drawing/2016/5/11/chartex" xmlns:cx6="http://schemas.microsoft.com/office/drawing/2016/5/12/chartex" xmlns:cx7="http://schemas.microsoft.com/office/drawing/2016/5/13/chartex" xmlns:cx8="http://schemas.microsoft.com/office/drawing/2016/5/14/chartex" xmlns:mc="http://schemas.openxmlformats.org/markup-compatibility/2006" xmlns:aink="http://schemas.microsoft.com/office/drawing/2016/ink" xmlns:am3d="http://schemas.microsoft.com/office/drawing/2017/model3d" xmlns:o="urn:schemas-microsoft-com:office:office" xmlns:oel="http://schemas.microsoft.com/office/2019/extlst" xmlns:r="http://schemas.openxmlformats.org/officeDocument/2006/relationships" xmlns:m="http://schemas.openxmlformats.org/officeDocument/2006/math" xmlns:v="urn:schemas-microsoft-com:vml" xmlns:wp14="http://schemas.microsoft.com/office/word/2010/wordprocessingDrawing" xmlns:wp="http://schemas.openxmlformats.org/drawingml/2006/wordprocessingDrawing" xmlns:w10="urn:schemas-microsoft-com:office:word" xmlns:w="http://schemas.openxmlformats.org/wordprocessingml/2006/main" xmlns:w14="http://schemas.microsoft.com/office/word/2010/wordml" xmlns:w15="http://schemas.microsoft.com/office/word/2012/wordml" xmlns:w16cex="http://schemas.microsoft.com/office/word/2018/wordml/cex" xmlns:w16cid="http://schemas.microsoft.com/office/word/2016/wordml/cid" xmlns:w16="http://schemas.microsoft.com/office/word/2018/wordml" xmlns:w16sdtdh="http://schemas.microsoft.com/office/word/2020/wordml/sdtdatahash" xmlns:w16se="http://schemas.microsoft.com/office/word/2015/wordml/symex" xmlns:wpg="http://schemas.microsoft.com/office/word/2010/wordprocessingGroup" xmlns:wpi="http://schemas.microsoft.com/office/word/2010/wordprocessingInk" xmlns:wne="http://schemas.microsoft.com/office/word/2006/wordml" xmlns:wps="http://schemas.microsoft.com/office/word/2010/wordprocessingShape" mc:Ignorable="w14 w15 w16se w16cid w16 w16cex w16sdtdh wp14">
+<w:hdr xmlns:wpc="http://schemas.microsoft.com/office/word/2010/wordprocessingCanvas" xmlns:cx="http://schemas.microsoft.com/office/drawing/2014/chartex" xmlns:cx1="http://schemas.microsoft.com/office/drawing/2015/9/8/chartex" xmlns:cx2="http://schemas.microsoft.com/office/drawing/2015/10/21/chartex" xmlns:cx3="http://schemas.microsoft.com/office/drawing/2016/5/9/chartex" xmlns:cx4="http://schemas.microsoft.com/office/drawing/2016/5/10/chartex" xmlns:cx5="http://schemas.microsoft.com/office/drawing/2016/5/11/chartex" xmlns:cx6="http://schemas.microsoft.com/office/drawing/2016/5/12/chartex" xmlns:cx7="http://schemas.microsoft.com/office/drawing/2016/5/13/chartex" xmlns:cx8="http://schemas.microsoft.com/office/drawing/2016/5/14/chartex" xmlns:mc="http://schemas.openxmlformats.org/markup-compatibility/2006" xmlns:aink="http://schemas.microsoft.com/office/drawing/2016/ink" xmlns:am3d="http://schemas.microsoft.com/office/drawing/2017/model3d" xmlns:o="urn:schemas-microsoft-com:office:office" xmlns:oel="http://schemas.microsoft.com/office/2019/extlst" xmlns:r="http://schemas.openxmlformats.org/officeDocument/2006/relationships" xmlns:m="http://schemas.openxmlformats.org/officeDocument/2006/math" xmlns:v="urn:schemas-microsoft-com:vml" xmlns:wp14="http://schemas.microsoft.com/office/word/2010/wordprocessingDrawing" xmlns:wp="http://schemas.openxmlformats.org/drawingml/2006/wordprocessingDrawing" xmlns:w10="urn:schemas-microsoft-com:office:word" xmlns:w="http://schemas.openxmlformats.org/wordprocessingml/2006/main" xmlns:w14="http://schemas.microsoft.com/office/word/2010/wordml" xmlns:w15="http://schemas.microsoft.com/office/word/2012/wordml" xmlns:w16cex="http://schemas.microsoft.com/office/word/2018/wordml/cex" xmlns:w16cid="http://schemas.microsoft.com/office/word/2016/wordml/cid" xmlns:w16="http://schemas.microsoft.com/office/word/2018/wordml" xmlns:w16du="http://schemas.microsoft.com/office/word/2023/wordml/word16du" xmlns:w16sdtdh="http://schemas.microsoft.com/office/word/2020/wordml/sdtdatahash" xmlns:w16se="http://schemas.microsoft.com/office/word/2015/wordml/symex" xmlns:wpg="http://schemas.microsoft.com/office/word/2010/wordprocessingGroup" xmlns:wpi="http://schemas.microsoft.com/office/word/2010/wordprocessingInk" xmlns:wne="http://schemas.microsoft.com/office/word/2006/wordml" xmlns:wps="http://schemas.microsoft.com/office/word/2010/wordprocessingShape" mc:Ignorable="w14 w15 w16se w16cid w16 w16cex w16sdtdh w16du wp14">
   <w:p>
     <w:pPr>
       <w:pStyle w:val="Encabezado"/>
@@ -10896,7 +11872,7 @@
 </file>
 
 <file path=word/numbering.xml><?xml version="1.0" encoding="utf-8"?>
-<w:numbering xmlns:wpc="http://schemas.microsoft.com/office/word/2010/wordprocessingCanvas" xmlns:cx="http://schemas.microsoft.com/office/drawing/2014/chartex" xmlns:cx1="http://schemas.microsoft.com/office/drawing/2015/9/8/chartex" xmlns:cx2="http://schemas.microsoft.com/office/drawing/2015/10/21/chartex" xmlns:cx3="http://schemas.microsoft.com/office/drawing/2016/5/9/chartex" xmlns:cx4="http://schemas.microsoft.com/office/drawing/2016/5/10/chartex" xmlns:cx5="http://schemas.microsoft.com/office/drawing/2016/5/11/chartex" xmlns:cx6="http://schemas.microsoft.com/office/drawing/2016/5/12/chartex" xmlns:cx7="http://schemas.microsoft.com/office/drawing/2016/5/13/chartex" xmlns:cx8="http://schemas.microsoft.com/office/drawing/2016/5/14/chartex" xmlns:mc="http://schemas.openxmlformats.org/markup-compatibility/2006" xmlns:aink="http://schemas.microsoft.com/office/drawing/2016/ink" xmlns:am3d="http://schemas.microsoft.com/office/drawing/2017/model3d" xmlns:o="urn:schemas-microsoft-com:office:office" xmlns:oel="http://schemas.microsoft.com/office/2019/extlst" xmlns:r="http://schemas.openxmlformats.org/officeDocument/2006/relationships" xmlns:m="http://schemas.openxmlformats.org/officeDocument/2006/math" xmlns:v="urn:schemas-microsoft-com:vml" xmlns:wp14="http://schemas.microsoft.com/office/word/2010/wordprocessingDrawing" xmlns:wp="http://schemas.openxmlformats.org/drawingml/2006/wordprocessingDrawing" xmlns:w10="urn:schemas-microsoft-com:office:word" xmlns:w="http://schemas.openxmlformats.org/wordprocessingml/2006/main" xmlns:w14="http://schemas.microsoft.com/office/word/2010/wordml" xmlns:w15="http://schemas.microsoft.com/office/word/2012/wordml" xmlns:w16cex="http://schemas.microsoft.com/office/word/2018/wordml/cex" xmlns:w16cid="http://schemas.microsoft.com/office/word/2016/wordml/cid" xmlns:w16="http://schemas.microsoft.com/office/word/2018/wordml" xmlns:w16sdtdh="http://schemas.microsoft.com/office/word/2020/wordml/sdtdatahash" xmlns:w16se="http://schemas.microsoft.com/office/word/2015/wordml/symex" xmlns:wpg="http://schemas.microsoft.com/office/word/2010/wordprocessingGroup" xmlns:wpi="http://schemas.microsoft.com/office/word/2010/wordprocessingInk" xmlns:wne="http://schemas.microsoft.com/office/word/2006/wordml" xmlns:wps="http://schemas.microsoft.com/office/word/2010/wordprocessingShape" mc:Ignorable="w14 w15 w16se w16cid w16 w16cex w16sdtdh wp14">
+<w:numbering xmlns:wpc="http://schemas.microsoft.com/office/word/2010/wordprocessingCanvas" xmlns:cx="http://schemas.microsoft.com/office/drawing/2014/chartex" xmlns:cx1="http://schemas.microsoft.com/office/drawing/2015/9/8/chartex" xmlns:cx2="http://schemas.microsoft.com/office/drawing/2015/10/21/chartex" xmlns:cx3="http://schemas.microsoft.com/office/drawing/2016/5/9/chartex" xmlns:cx4="http://schemas.microsoft.com/office/drawing/2016/5/10/chartex" xmlns:cx5="http://schemas.microsoft.com/office/drawing/2016/5/11/chartex" xmlns:cx6="http://schemas.microsoft.com/office/drawing/2016/5/12/chartex" xmlns:cx7="http://schemas.microsoft.com/office/drawing/2016/5/13/chartex" xmlns:cx8="http://schemas.microsoft.com/office/drawing/2016/5/14/chartex" xmlns:mc="http://schemas.openxmlformats.org/markup-compatibility/2006" xmlns:aink="http://schemas.microsoft.com/office/drawing/2016/ink" xmlns:am3d="http://schemas.microsoft.com/office/drawing/2017/model3d" xmlns:o="urn:schemas-microsoft-com:office:office" xmlns:oel="http://schemas.microsoft.com/office/2019/extlst" xmlns:r="http://schemas.openxmlformats.org/officeDocument/2006/relationships" xmlns:m="http://schemas.openxmlformats.org/officeDocument/2006/math" xmlns:v="urn:schemas-microsoft-com:vml" xmlns:wp14="http://schemas.microsoft.com/office/word/2010/wordprocessingDrawing" xmlns:wp="http://schemas.openxmlformats.org/drawingml/2006/wordprocessingDrawing" xmlns:w10="urn:schemas-microsoft-com:office:word" xmlns:w="http://schemas.openxmlformats.org/wordprocessingml/2006/main" xmlns:w14="http://schemas.microsoft.com/office/word/2010/wordml" xmlns:w15="http://schemas.microsoft.com/office/word/2012/wordml" xmlns:w16cex="http://schemas.microsoft.com/office/word/2018/wordml/cex" xmlns:w16cid="http://schemas.microsoft.com/office/word/2016/wordml/cid" xmlns:w16="http://schemas.microsoft.com/office/word/2018/wordml" xmlns:w16du="http://schemas.microsoft.com/office/word/2023/wordml/word16du" xmlns:w16sdtdh="http://schemas.microsoft.com/office/word/2020/wordml/sdtdatahash" xmlns:w16se="http://schemas.microsoft.com/office/word/2015/wordml/symex" xmlns:wpg="http://schemas.microsoft.com/office/word/2010/wordprocessingGroup" xmlns:wpi="http://schemas.microsoft.com/office/word/2010/wordprocessingInk" xmlns:wne="http://schemas.microsoft.com/office/word/2006/wordml" xmlns:wps="http://schemas.microsoft.com/office/word/2010/wordprocessingShape" mc:Ignorable="w14 w15 w16se w16cid w16 w16cex w16sdtdh w16du wp14">
   <w:abstractNum w:abstractNumId="0" w15:restartNumberingAfterBreak="0">
     <w:nsid w:val="029D6F25"/>
     <w:multiLevelType w:val="hybridMultilevel"/>
@@ -11100,6 +12076,95 @@
     </w:lvl>
   </w:abstractNum>
   <w:abstractNum w:abstractNumId="2" w15:restartNumberingAfterBreak="0">
+    <w:nsid w:val="104C54D4"/>
+    <w:multiLevelType w:val="hybridMultilevel"/>
+    <w:tmpl w:val="D8828CD8"/>
+    <w:lvl w:ilvl="0" w:tplc="FFFFFFFF">
+      <w:start w:val="1"/>
+      <w:numFmt w:val="decimal"/>
+      <w:lvlText w:val="%1."/>
+      <w:lvlJc w:val="left"/>
+      <w:pPr>
+        <w:ind w:left="720" w:hanging="360"/>
+      </w:pPr>
+      <w:rPr>
+        <w:rFonts w:hint="default"/>
+      </w:rPr>
+    </w:lvl>
+    <w:lvl w:ilvl="1" w:tplc="FFFFFFFF" w:tentative="1">
+      <w:start w:val="1"/>
+      <w:numFmt w:val="lowerLetter"/>
+      <w:lvlText w:val="%2."/>
+      <w:lvlJc w:val="left"/>
+      <w:pPr>
+        <w:ind w:left="1440" w:hanging="360"/>
+      </w:pPr>
+    </w:lvl>
+    <w:lvl w:ilvl="2" w:tplc="FFFFFFFF" w:tentative="1">
+      <w:start w:val="1"/>
+      <w:numFmt w:val="lowerRoman"/>
+      <w:lvlText w:val="%3."/>
+      <w:lvlJc w:val="right"/>
+      <w:pPr>
+        <w:ind w:left="2160" w:hanging="180"/>
+      </w:pPr>
+    </w:lvl>
+    <w:lvl w:ilvl="3" w:tplc="FFFFFFFF" w:tentative="1">
+      <w:start w:val="1"/>
+      <w:numFmt w:val="decimal"/>
+      <w:lvlText w:val="%4."/>
+      <w:lvlJc w:val="left"/>
+      <w:pPr>
+        <w:ind w:left="2880" w:hanging="360"/>
+      </w:pPr>
+    </w:lvl>
+    <w:lvl w:ilvl="4" w:tplc="FFFFFFFF" w:tentative="1">
+      <w:start w:val="1"/>
+      <w:numFmt w:val="lowerLetter"/>
+      <w:lvlText w:val="%5."/>
+      <w:lvlJc w:val="left"/>
+      <w:pPr>
+        <w:ind w:left="3600" w:hanging="360"/>
+      </w:pPr>
+    </w:lvl>
+    <w:lvl w:ilvl="5" w:tplc="FFFFFFFF" w:tentative="1">
+      <w:start w:val="1"/>
+      <w:numFmt w:val="lowerRoman"/>
+      <w:lvlText w:val="%6."/>
+      <w:lvlJc w:val="right"/>
+      <w:pPr>
+        <w:ind w:left="4320" w:hanging="180"/>
+      </w:pPr>
+    </w:lvl>
+    <w:lvl w:ilvl="6" w:tplc="FFFFFFFF" w:tentative="1">
+      <w:start w:val="1"/>
+      <w:numFmt w:val="decimal"/>
+      <w:lvlText w:val="%7."/>
+      <w:lvlJc w:val="left"/>
+      <w:pPr>
+        <w:ind w:left="5040" w:hanging="360"/>
+      </w:pPr>
+    </w:lvl>
+    <w:lvl w:ilvl="7" w:tplc="FFFFFFFF" w:tentative="1">
+      <w:start w:val="1"/>
+      <w:numFmt w:val="lowerLetter"/>
+      <w:lvlText w:val="%8."/>
+      <w:lvlJc w:val="left"/>
+      <w:pPr>
+        <w:ind w:left="5760" w:hanging="360"/>
+      </w:pPr>
+    </w:lvl>
+    <w:lvl w:ilvl="8" w:tplc="FFFFFFFF" w:tentative="1">
+      <w:start w:val="1"/>
+      <w:numFmt w:val="lowerRoman"/>
+      <w:lvlText w:val="%9."/>
+      <w:lvlJc w:val="right"/>
+      <w:pPr>
+        <w:ind w:left="6480" w:hanging="180"/>
+      </w:pPr>
+    </w:lvl>
+  </w:abstractNum>
+  <w:abstractNum w:abstractNumId="3" w15:restartNumberingAfterBreak="0">
     <w:nsid w:val="11187F5E"/>
     <w:multiLevelType w:val="hybridMultilevel"/>
     <w:tmpl w:val="766EDB2E"/>
@@ -11188,7 +12253,7 @@
       </w:pPr>
     </w:lvl>
   </w:abstractNum>
-  <w:abstractNum w:abstractNumId="3" w15:restartNumberingAfterBreak="0">
+  <w:abstractNum w:abstractNumId="4" w15:restartNumberingAfterBreak="0">
     <w:nsid w:val="11743494"/>
     <w:multiLevelType w:val="hybridMultilevel"/>
     <w:tmpl w:val="A1E66E92"/>
@@ -11277,7 +12342,7 @@
       </w:pPr>
     </w:lvl>
   </w:abstractNum>
-  <w:abstractNum w:abstractNumId="4" w15:restartNumberingAfterBreak="0">
+  <w:abstractNum w:abstractNumId="5" w15:restartNumberingAfterBreak="0">
     <w:nsid w:val="2962509A"/>
     <w:multiLevelType w:val="hybridMultilevel"/>
     <w:tmpl w:val="A1E66E92"/>
@@ -11366,10 +12431,10 @@
       </w:pPr>
     </w:lvl>
   </w:abstractNum>
-  <w:abstractNum w:abstractNumId="5" w15:restartNumberingAfterBreak="0">
+  <w:abstractNum w:abstractNumId="6" w15:restartNumberingAfterBreak="0">
     <w:nsid w:val="2DE560AE"/>
     <w:multiLevelType w:val="hybridMultilevel"/>
-    <w:tmpl w:val="D8828CD8"/>
+    <w:tmpl w:val="572CCC58"/>
     <w:lvl w:ilvl="0" w:tplc="0C0A000F">
       <w:start w:val="1"/>
       <w:numFmt w:val="decimal"/>
@@ -11455,7 +12520,7 @@
       </w:pPr>
     </w:lvl>
   </w:abstractNum>
-  <w:abstractNum w:abstractNumId="6" w15:restartNumberingAfterBreak="0">
+  <w:abstractNum w:abstractNumId="7" w15:restartNumberingAfterBreak="0">
     <w:nsid w:val="2F712DE2"/>
     <w:multiLevelType w:val="hybridMultilevel"/>
     <w:tmpl w:val="C554C644"/>
@@ -11568,7 +12633,7 @@
       </w:rPr>
     </w:lvl>
   </w:abstractNum>
-  <w:abstractNum w:abstractNumId="7" w15:restartNumberingAfterBreak="0">
+  <w:abstractNum w:abstractNumId="8" w15:restartNumberingAfterBreak="0">
     <w:nsid w:val="30892C4E"/>
     <w:multiLevelType w:val="hybridMultilevel"/>
     <w:tmpl w:val="0010A6DA"/>
@@ -11657,7 +12722,7 @@
       </w:pPr>
     </w:lvl>
   </w:abstractNum>
-  <w:abstractNum w:abstractNumId="8" w15:restartNumberingAfterBreak="0">
+  <w:abstractNum w:abstractNumId="9" w15:restartNumberingAfterBreak="0">
     <w:nsid w:val="36F76E1C"/>
     <w:multiLevelType w:val="hybridMultilevel"/>
     <w:tmpl w:val="023C1AB8"/>
@@ -11770,7 +12835,7 @@
       </w:rPr>
     </w:lvl>
   </w:abstractNum>
-  <w:abstractNum w:abstractNumId="9" w15:restartNumberingAfterBreak="0">
+  <w:abstractNum w:abstractNumId="10" w15:restartNumberingAfterBreak="0">
     <w:nsid w:val="39B6310C"/>
     <w:multiLevelType w:val="hybridMultilevel"/>
     <w:tmpl w:val="2E3E5652"/>
@@ -11859,7 +12924,7 @@
       </w:pPr>
     </w:lvl>
   </w:abstractNum>
-  <w:abstractNum w:abstractNumId="10" w15:restartNumberingAfterBreak="0">
+  <w:abstractNum w:abstractNumId="11" w15:restartNumberingAfterBreak="0">
     <w:nsid w:val="3B7F47EC"/>
     <w:multiLevelType w:val="hybridMultilevel"/>
     <w:tmpl w:val="DF42A14E"/>
@@ -11972,7 +13037,7 @@
       </w:rPr>
     </w:lvl>
   </w:abstractNum>
-  <w:abstractNum w:abstractNumId="11" w15:restartNumberingAfterBreak="0">
+  <w:abstractNum w:abstractNumId="12" w15:restartNumberingAfterBreak="0">
     <w:nsid w:val="40251381"/>
     <w:multiLevelType w:val="hybridMultilevel"/>
     <w:tmpl w:val="F97E0AD0"/>
@@ -12085,7 +13150,7 @@
       </w:rPr>
     </w:lvl>
   </w:abstractNum>
-  <w:abstractNum w:abstractNumId="12" w15:restartNumberingAfterBreak="0">
+  <w:abstractNum w:abstractNumId="13" w15:restartNumberingAfterBreak="0">
     <w:nsid w:val="46EF70BE"/>
     <w:multiLevelType w:val="hybridMultilevel"/>
     <w:tmpl w:val="94CCE35C"/>
@@ -12174,7 +13239,7 @@
       </w:pPr>
     </w:lvl>
   </w:abstractNum>
-  <w:abstractNum w:abstractNumId="13" w15:restartNumberingAfterBreak="0">
+  <w:abstractNum w:abstractNumId="14" w15:restartNumberingAfterBreak="0">
     <w:nsid w:val="473A50E8"/>
     <w:multiLevelType w:val="hybridMultilevel"/>
     <w:tmpl w:val="3F70FE00"/>
@@ -12263,7 +13328,7 @@
       </w:pPr>
     </w:lvl>
   </w:abstractNum>
-  <w:abstractNum w:abstractNumId="14" w15:restartNumberingAfterBreak="0">
+  <w:abstractNum w:abstractNumId="15" w15:restartNumberingAfterBreak="0">
     <w:nsid w:val="4A4A3C1C"/>
     <w:multiLevelType w:val="hybridMultilevel"/>
     <w:tmpl w:val="5AC82DB0"/>
@@ -12352,7 +13417,7 @@
       </w:pPr>
     </w:lvl>
   </w:abstractNum>
-  <w:abstractNum w:abstractNumId="15" w15:restartNumberingAfterBreak="0">
+  <w:abstractNum w:abstractNumId="16" w15:restartNumberingAfterBreak="0">
     <w:nsid w:val="5C5A3FBC"/>
     <w:multiLevelType w:val="hybridMultilevel"/>
     <w:tmpl w:val="93383958"/>
@@ -12441,7 +13506,7 @@
       </w:pPr>
     </w:lvl>
   </w:abstractNum>
-  <w:abstractNum w:abstractNumId="16" w15:restartNumberingAfterBreak="0">
+  <w:abstractNum w:abstractNumId="17" w15:restartNumberingAfterBreak="0">
     <w:nsid w:val="61B2320D"/>
     <w:multiLevelType w:val="multilevel"/>
     <w:tmpl w:val="CC044BEA"/>
@@ -12590,7 +13655,7 @@
       </w:rPr>
     </w:lvl>
   </w:abstractNum>
-  <w:abstractNum w:abstractNumId="17" w15:restartNumberingAfterBreak="0">
+  <w:abstractNum w:abstractNumId="18" w15:restartNumberingAfterBreak="0">
     <w:nsid w:val="627F7C73"/>
     <w:multiLevelType w:val="hybridMultilevel"/>
     <w:tmpl w:val="45FE9918"/>
@@ -12703,7 +13768,7 @@
       </w:rPr>
     </w:lvl>
   </w:abstractNum>
-  <w:abstractNum w:abstractNumId="18" w15:restartNumberingAfterBreak="0">
+  <w:abstractNum w:abstractNumId="19" w15:restartNumberingAfterBreak="0">
     <w:nsid w:val="65070B5E"/>
     <w:multiLevelType w:val="hybridMultilevel"/>
     <w:tmpl w:val="77B83DC8"/>
@@ -12792,7 +13857,7 @@
       </w:pPr>
     </w:lvl>
   </w:abstractNum>
-  <w:abstractNum w:abstractNumId="19" w15:restartNumberingAfterBreak="0">
+  <w:abstractNum w:abstractNumId="20" w15:restartNumberingAfterBreak="0">
     <w:nsid w:val="660D5308"/>
     <w:multiLevelType w:val="hybridMultilevel"/>
     <w:tmpl w:val="A1E66E92"/>
@@ -12881,7 +13946,7 @@
       </w:pPr>
     </w:lvl>
   </w:abstractNum>
-  <w:abstractNum w:abstractNumId="20" w15:restartNumberingAfterBreak="0">
+  <w:abstractNum w:abstractNumId="21" w15:restartNumberingAfterBreak="0">
     <w:nsid w:val="69AE0A8F"/>
     <w:multiLevelType w:val="hybridMultilevel"/>
     <w:tmpl w:val="66A2E1D2"/>
@@ -12970,7 +14035,7 @@
       </w:pPr>
     </w:lvl>
   </w:abstractNum>
-  <w:abstractNum w:abstractNumId="21" w15:restartNumberingAfterBreak="0">
+  <w:abstractNum w:abstractNumId="22" w15:restartNumberingAfterBreak="0">
     <w:nsid w:val="6BE86DBC"/>
     <w:multiLevelType w:val="hybridMultilevel"/>
     <w:tmpl w:val="F90A8A46"/>
@@ -13059,7 +14124,7 @@
       </w:pPr>
     </w:lvl>
   </w:abstractNum>
-  <w:abstractNum w:abstractNumId="22" w15:restartNumberingAfterBreak="0">
+  <w:abstractNum w:abstractNumId="23" w15:restartNumberingAfterBreak="0">
     <w:nsid w:val="70C44EFF"/>
     <w:multiLevelType w:val="hybridMultilevel"/>
     <w:tmpl w:val="F7424C10"/>
@@ -13172,7 +14237,7 @@
       </w:rPr>
     </w:lvl>
   </w:abstractNum>
-  <w:abstractNum w:abstractNumId="23" w15:restartNumberingAfterBreak="0">
+  <w:abstractNum w:abstractNumId="24" w15:restartNumberingAfterBreak="0">
     <w:nsid w:val="75934EE0"/>
     <w:multiLevelType w:val="hybridMultilevel"/>
     <w:tmpl w:val="3D5E9722"/>
@@ -13261,7 +14326,7 @@
       </w:pPr>
     </w:lvl>
   </w:abstractNum>
-  <w:abstractNum w:abstractNumId="24" w15:restartNumberingAfterBreak="0">
+  <w:abstractNum w:abstractNumId="25" w15:restartNumberingAfterBreak="0">
     <w:nsid w:val="7C68078B"/>
     <w:multiLevelType w:val="hybridMultilevel"/>
     <w:tmpl w:val="3392F050"/>
@@ -13374,7 +14439,7 @@
       </w:rPr>
     </w:lvl>
   </w:abstractNum>
-  <w:abstractNum w:abstractNumId="25" w15:restartNumberingAfterBreak="0">
+  <w:abstractNum w:abstractNumId="26" w15:restartNumberingAfterBreak="0">
     <w:nsid w:val="7FFC3397"/>
     <w:multiLevelType w:val="multilevel"/>
     <w:tmpl w:val="B652F2EE"/>
@@ -13524,88 +14589,91 @@
     </w:lvl>
   </w:abstractNum>
   <w:num w:numId="1" w16cid:durableId="2042436024">
-    <w:abstractNumId w:val="22"/>
+    <w:abstractNumId w:val="23"/>
   </w:num>
   <w:num w:numId="2" w16cid:durableId="1728526040">
+    <w:abstractNumId w:val="12"/>
+  </w:num>
+  <w:num w:numId="3" w16cid:durableId="1577784482">
     <w:abstractNumId w:val="11"/>
   </w:num>
-  <w:num w:numId="3" w16cid:durableId="1577784482">
-    <w:abstractNumId w:val="10"/>
-  </w:num>
   <w:num w:numId="4" w16cid:durableId="1594512385">
-    <w:abstractNumId w:val="24"/>
+    <w:abstractNumId w:val="25"/>
   </w:num>
   <w:num w:numId="5" w16cid:durableId="384569724">
     <w:abstractNumId w:val="0"/>
   </w:num>
   <w:num w:numId="6" w16cid:durableId="1327438435">
+    <w:abstractNumId w:val="17"/>
+  </w:num>
+  <w:num w:numId="7" w16cid:durableId="191967701">
+    <w:abstractNumId w:val="26"/>
+  </w:num>
+  <w:num w:numId="8" w16cid:durableId="2003966450">
+    <w:abstractNumId w:val="10"/>
+  </w:num>
+  <w:num w:numId="9" w16cid:durableId="1298876948">
+    <w:abstractNumId w:val="6"/>
+  </w:num>
+  <w:num w:numId="10" w16cid:durableId="717970736">
+    <w:abstractNumId w:val="9"/>
+  </w:num>
+  <w:num w:numId="11" w16cid:durableId="793719782">
+    <w:abstractNumId w:val="21"/>
+  </w:num>
+  <w:num w:numId="12" w16cid:durableId="1095252422">
+    <w:abstractNumId w:val="15"/>
+  </w:num>
+  <w:num w:numId="13" w16cid:durableId="948124570">
+    <w:abstractNumId w:val="24"/>
+  </w:num>
+  <w:num w:numId="14" w16cid:durableId="470446300">
+    <w:abstractNumId w:val="22"/>
+  </w:num>
+  <w:num w:numId="15" w16cid:durableId="1602832076">
     <w:abstractNumId w:val="16"/>
   </w:num>
-  <w:num w:numId="7" w16cid:durableId="191967701">
-    <w:abstractNumId w:val="25"/>
-  </w:num>
-  <w:num w:numId="8" w16cid:durableId="2003966450">
-    <w:abstractNumId w:val="9"/>
-  </w:num>
-  <w:num w:numId="9" w16cid:durableId="1298876948">
-    <w:abstractNumId w:val="5"/>
-  </w:num>
-  <w:num w:numId="10" w16cid:durableId="717970736">
-    <w:abstractNumId w:val="8"/>
-  </w:num>
-  <w:num w:numId="11" w16cid:durableId="793719782">
-    <w:abstractNumId w:val="20"/>
-  </w:num>
-  <w:num w:numId="12" w16cid:durableId="1095252422">
+  <w:num w:numId="16" w16cid:durableId="168257244">
     <w:abstractNumId w:val="14"/>
-  </w:num>
-  <w:num w:numId="13" w16cid:durableId="948124570">
-    <w:abstractNumId w:val="23"/>
-  </w:num>
-  <w:num w:numId="14" w16cid:durableId="470446300">
-    <w:abstractNumId w:val="21"/>
-  </w:num>
-  <w:num w:numId="15" w16cid:durableId="1602832076">
-    <w:abstractNumId w:val="15"/>
-  </w:num>
-  <w:num w:numId="16" w16cid:durableId="168257244">
-    <w:abstractNumId w:val="13"/>
   </w:num>
   <w:num w:numId="17" w16cid:durableId="991638850">
     <w:abstractNumId w:val="1"/>
   </w:num>
   <w:num w:numId="18" w16cid:durableId="2004434108">
-    <w:abstractNumId w:val="6"/>
+    <w:abstractNumId w:val="7"/>
   </w:num>
   <w:num w:numId="19" w16cid:durableId="1691688526">
-    <w:abstractNumId w:val="7"/>
+    <w:abstractNumId w:val="8"/>
   </w:num>
   <w:num w:numId="20" w16cid:durableId="1225146394">
+    <w:abstractNumId w:val="19"/>
+  </w:num>
+  <w:num w:numId="21" w16cid:durableId="563107244">
     <w:abstractNumId w:val="18"/>
   </w:num>
-  <w:num w:numId="21" w16cid:durableId="563107244">
-    <w:abstractNumId w:val="17"/>
+  <w:num w:numId="22" w16cid:durableId="1432319634">
+    <w:abstractNumId w:val="4"/>
   </w:num>
-  <w:num w:numId="22" w16cid:durableId="1432319634">
+  <w:num w:numId="23" w16cid:durableId="542061221">
+    <w:abstractNumId w:val="20"/>
+  </w:num>
+  <w:num w:numId="24" w16cid:durableId="2102412948">
+    <w:abstractNumId w:val="13"/>
+  </w:num>
+  <w:num w:numId="25" w16cid:durableId="1657882972">
+    <w:abstractNumId w:val="5"/>
+  </w:num>
+  <w:num w:numId="26" w16cid:durableId="466120207">
     <w:abstractNumId w:val="3"/>
   </w:num>
-  <w:num w:numId="23" w16cid:durableId="542061221">
-    <w:abstractNumId w:val="19"/>
-  </w:num>
-  <w:num w:numId="24" w16cid:durableId="2102412948">
-    <w:abstractNumId w:val="12"/>
-  </w:num>
-  <w:num w:numId="25" w16cid:durableId="1657882972">
-    <w:abstractNumId w:val="4"/>
-  </w:num>
-  <w:num w:numId="26" w16cid:durableId="466120207">
+  <w:num w:numId="27" w16cid:durableId="115802567">
     <w:abstractNumId w:val="2"/>
   </w:num>
 </w:numbering>
 </file>
 
 <file path=word/styles.xml><?xml version="1.0" encoding="utf-8"?>
-<w:styles xmlns:mc="http://schemas.openxmlformats.org/markup-compatibility/2006" xmlns:r="http://schemas.openxmlformats.org/officeDocument/2006/relationships" xmlns:w="http://schemas.openxmlformats.org/wordprocessingml/2006/main" xmlns:w14="http://schemas.microsoft.com/office/word/2010/wordml" xmlns:w15="http://schemas.microsoft.com/office/word/2012/wordml" xmlns:w16cex="http://schemas.microsoft.com/office/word/2018/wordml/cex" xmlns:w16cid="http://schemas.microsoft.com/office/word/2016/wordml/cid" xmlns:w16="http://schemas.microsoft.com/office/word/2018/wordml" xmlns:w16sdtdh="http://schemas.microsoft.com/office/word/2020/wordml/sdtdatahash" xmlns:w16se="http://schemas.microsoft.com/office/word/2015/wordml/symex" mc:Ignorable="w14 w15 w16se w16cid w16 w16cex w16sdtdh">
+<w:styles xmlns:mc="http://schemas.openxmlformats.org/markup-compatibility/2006" xmlns:r="http://schemas.openxmlformats.org/officeDocument/2006/relationships" xmlns:w="http://schemas.openxmlformats.org/wordprocessingml/2006/main" xmlns:w14="http://schemas.microsoft.com/office/word/2010/wordml" xmlns:w15="http://schemas.microsoft.com/office/word/2012/wordml" xmlns:w16cex="http://schemas.microsoft.com/office/word/2018/wordml/cex" xmlns:w16cid="http://schemas.microsoft.com/office/word/2016/wordml/cid" xmlns:w16="http://schemas.microsoft.com/office/word/2018/wordml" xmlns:w16du="http://schemas.microsoft.com/office/word/2023/wordml/word16du" xmlns:w16sdtdh="http://schemas.microsoft.com/office/word/2020/wordml/sdtdatahash" xmlns:w16se="http://schemas.microsoft.com/office/word/2015/wordml/symex" mc:Ignorable="w14 w15 w16se w16cid w16 w16cex w16sdtdh w16du">
   <w:docDefaults>
     <w:rPrDefault>
       <w:rPr>

</xml_diff>

<commit_message>
Versión 2.8 Vistas App
</commit_message>
<xml_diff>
--- a/docs/MemoriaProyecto.docx
+++ b/docs/MemoriaProyecto.docx
@@ -645,7 +645,7 @@
                 <w:noProof/>
                 <w:webHidden/>
               </w:rPr>
-              <w:t>7</w:t>
+              <w:t>6</w:t>
             </w:r>
             <w:r>
               <w:rPr>
@@ -918,7 +918,7 @@
                 <w:noProof/>
                 <w:webHidden/>
               </w:rPr>
-              <w:t>9</w:t>
+              <w:t>8</w:t>
             </w:r>
             <w:r>
               <w:rPr>
@@ -1100,7 +1100,7 @@
                 <w:noProof/>
                 <w:webHidden/>
               </w:rPr>
-              <w:t>12</w:t>
+              <w:t>11</w:t>
             </w:r>
             <w:r>
               <w:rPr>
@@ -1191,7 +1191,7 @@
                 <w:noProof/>
                 <w:webHidden/>
               </w:rPr>
-              <w:t>14</w:t>
+              <w:t>13</w:t>
             </w:r>
             <w:r>
               <w:rPr>
@@ -1282,7 +1282,7 @@
                 <w:noProof/>
                 <w:webHidden/>
               </w:rPr>
-              <w:t>15</w:t>
+              <w:t>14</w:t>
             </w:r>
             <w:r>
               <w:rPr>
@@ -1373,7 +1373,7 @@
                 <w:noProof/>
                 <w:webHidden/>
               </w:rPr>
-              <w:t>15</w:t>
+              <w:t>14</w:t>
             </w:r>
             <w:r>
               <w:rPr>
@@ -4860,7 +4860,70 @@
           <w:sz w:val="24"/>
           <w:szCs w:val="24"/>
         </w:rPr>
-        <w:t xml:space="preserve"> Visual Studio </w:t>
+        <w:t xml:space="preserve"> Visual Studio Code junto al pack de extensiones</w:t>
+      </w:r>
+      <w:r>
+        <w:rPr>
+          <w:sz w:val="24"/>
+          <w:szCs w:val="24"/>
+        </w:rPr>
+        <w:t xml:space="preserve"> de Java</w:t>
+      </w:r>
+      <w:r>
+        <w:rPr>
+          <w:sz w:val="24"/>
+          <w:szCs w:val="24"/>
+        </w:rPr>
+        <w:t xml:space="preserve"> que habilitar</w:t>
+      </w:r>
+      <w:r>
+        <w:rPr>
+          <w:sz w:val="24"/>
+          <w:szCs w:val="24"/>
+        </w:rPr>
+        <w:t>án</w:t>
+      </w:r>
+      <w:r>
+        <w:rPr>
+          <w:sz w:val="24"/>
+          <w:szCs w:val="24"/>
+        </w:rPr>
+        <w:t xml:space="preserve"> que Visual Studio Code</w:t>
+      </w:r>
+      <w:r>
+        <w:rPr>
+          <w:sz w:val="24"/>
+          <w:szCs w:val="24"/>
+        </w:rPr>
+        <w:t xml:space="preserve"> se convierta un IDE muy completo para programar en este lenguaje de programación</w:t>
+      </w:r>
+      <w:r>
+        <w:rPr>
+          <w:sz w:val="24"/>
+          <w:szCs w:val="24"/>
+        </w:rPr>
+        <w:t xml:space="preserve">, para la realización del diagrama E/R </w:t>
+      </w:r>
+      <w:r>
+        <w:rPr>
+          <w:sz w:val="24"/>
+          <w:szCs w:val="24"/>
+        </w:rPr>
+        <w:t>se ha</w:t>
+      </w:r>
+      <w:r>
+        <w:rPr>
+          <w:sz w:val="24"/>
+          <w:szCs w:val="24"/>
+        </w:rPr>
+        <w:t xml:space="preserve"> utilizado la extensión “</w:t>
+      </w:r>
+      <w:r>
+        <w:rPr>
+          <w:sz w:val="24"/>
+          <w:szCs w:val="24"/>
+        </w:rPr>
+        <w:t xml:space="preserve">Draw.io </w:t>
       </w:r>
       <w:proofErr w:type="spellStart"/>
       <w:r>
@@ -4868,7 +4931,7 @@
           <w:sz w:val="24"/>
           <w:szCs w:val="24"/>
         </w:rPr>
-        <w:t>Code</w:t>
+        <w:t>Integration</w:t>
       </w:r>
       <w:proofErr w:type="spellEnd"/>
       <w:r>
@@ -4876,111 +4939,7 @@
           <w:sz w:val="24"/>
           <w:szCs w:val="24"/>
         </w:rPr>
-        <w:t xml:space="preserve"> junto al pack de extensiones</w:t>
-      </w:r>
-      <w:r>
-        <w:rPr>
-          <w:sz w:val="24"/>
-          <w:szCs w:val="24"/>
-        </w:rPr>
-        <w:t xml:space="preserve"> de Java</w:t>
-      </w:r>
-      <w:r>
-        <w:rPr>
-          <w:sz w:val="24"/>
-          <w:szCs w:val="24"/>
-        </w:rPr>
-        <w:t xml:space="preserve"> que habilitar</w:t>
-      </w:r>
-      <w:r>
-        <w:rPr>
-          <w:sz w:val="24"/>
-          <w:szCs w:val="24"/>
-        </w:rPr>
-        <w:t>án</w:t>
-      </w:r>
-      <w:r>
-        <w:rPr>
-          <w:sz w:val="24"/>
-          <w:szCs w:val="24"/>
-        </w:rPr>
-        <w:t xml:space="preserve"> que Visual Studio </w:t>
-      </w:r>
-      <w:proofErr w:type="spellStart"/>
-      <w:r>
-        <w:rPr>
-          <w:sz w:val="24"/>
-          <w:szCs w:val="24"/>
-        </w:rPr>
-        <w:t>Code</w:t>
-      </w:r>
-      <w:proofErr w:type="spellEnd"/>
-      <w:r>
-        <w:rPr>
-          <w:sz w:val="24"/>
-          <w:szCs w:val="24"/>
-        </w:rPr>
-        <w:t xml:space="preserve"> se convierta un IDE muy completo para programar en este lenguaje de programación</w:t>
-      </w:r>
-      <w:r>
-        <w:rPr>
-          <w:sz w:val="24"/>
-          <w:szCs w:val="24"/>
-        </w:rPr>
-        <w:t xml:space="preserve">, para la realización del diagrama E/R </w:t>
-      </w:r>
-      <w:r>
-        <w:rPr>
-          <w:sz w:val="24"/>
-          <w:szCs w:val="24"/>
-        </w:rPr>
-        <w:t>se ha</w:t>
-      </w:r>
-      <w:r>
-        <w:rPr>
-          <w:sz w:val="24"/>
-          <w:szCs w:val="24"/>
-        </w:rPr>
-        <w:t xml:space="preserve"> utilizado la extensión “</w:t>
-      </w:r>
-      <w:r>
-        <w:rPr>
-          <w:sz w:val="24"/>
-          <w:szCs w:val="24"/>
-        </w:rPr>
-        <w:t xml:space="preserve">Draw.io </w:t>
-      </w:r>
-      <w:proofErr w:type="spellStart"/>
-      <w:r>
-        <w:rPr>
-          <w:sz w:val="24"/>
-          <w:szCs w:val="24"/>
-        </w:rPr>
-        <w:t>Integration</w:t>
-      </w:r>
-      <w:proofErr w:type="spellEnd"/>
-      <w:r>
-        <w:rPr>
-          <w:sz w:val="24"/>
-          <w:szCs w:val="24"/>
-        </w:rPr>
-        <w:t xml:space="preserve">” que ha permitido realizar el trabajo de una forma más sencilla desde el propio Visual Studio </w:t>
-      </w:r>
-      <w:proofErr w:type="spellStart"/>
-      <w:r>
-        <w:rPr>
-          <w:sz w:val="24"/>
-          <w:szCs w:val="24"/>
-        </w:rPr>
-        <w:t>Code</w:t>
-      </w:r>
-      <w:proofErr w:type="spellEnd"/>
-      <w:r>
-        <w:rPr>
-          <w:sz w:val="24"/>
-          <w:szCs w:val="24"/>
-        </w:rPr>
-        <w:t xml:space="preserve"> </w:t>
+        <w:t xml:space="preserve">” que ha permitido realizar el trabajo de una forma más sencilla desde el propio Visual Studio Code </w:t>
       </w:r>
       <w:r>
         <w:rPr>
@@ -5253,23 +5212,7 @@
           <w:sz w:val="24"/>
           <w:szCs w:val="24"/>
         </w:rPr>
-        <w:t xml:space="preserve"> utilizar el programa Visual Studio </w:t>
-      </w:r>
-      <w:proofErr w:type="spellStart"/>
-      <w:r>
-        <w:rPr>
-          <w:sz w:val="24"/>
-          <w:szCs w:val="24"/>
-        </w:rPr>
-        <w:t>Code</w:t>
-      </w:r>
-      <w:proofErr w:type="spellEnd"/>
-      <w:r>
-        <w:rPr>
-          <w:sz w:val="24"/>
-          <w:szCs w:val="24"/>
-        </w:rPr>
-        <w:t xml:space="preserve"> porque permite trabajar de manera colaborativa y visualizar en tiempo real los cambios aplicados tanto en el diagrama </w:t>
+        <w:t xml:space="preserve"> utilizar el programa Visual Studio Code porque permite trabajar de manera colaborativa y visualizar en tiempo real los cambios aplicados tanto en el diagrama </w:t>
       </w:r>
       <w:r>
         <w:rPr>
@@ -8137,15 +8080,7 @@
           <w:szCs w:val="40"/>
         </w:rPr>
         <w:lastRenderedPageBreak/>
-        <w:t xml:space="preserve">Diagrama de </w:t>
-      </w:r>
-      <w:r>
-        <w:rPr>
-          <w:color w:val="365B6D"/>
-          <w:sz w:val="40"/>
-          <w:szCs w:val="40"/>
-        </w:rPr>
-        <w:t>Clases</w:t>
+        <w:t>Diagrama de Clases</w:t>
       </w:r>
     </w:p>
     <w:p>
@@ -8218,14 +8153,7 @@
           <w:sz w:val="24"/>
           <w:szCs w:val="24"/>
         </w:rPr>
-        <w:t>El diagrama de c</w:t>
-      </w:r>
-      <w:r>
-        <w:rPr>
-          <w:sz w:val="24"/>
-          <w:szCs w:val="24"/>
-        </w:rPr>
-        <w:t xml:space="preserve">lases está formado por un total de tres tablas. En primer lugar, se encuentra la tabla </w:t>
+        <w:t xml:space="preserve">El diagrama de clases está formado por un total de tres tablas. En primer lugar, se encuentra la tabla </w:t>
       </w:r>
       <w:r>
         <w:rPr>
@@ -10765,7 +10693,25 @@
           <w:sz w:val="24"/>
           <w:szCs w:val="24"/>
         </w:rPr>
-        <w:t>Inserción de datos necesarios para la app.</w:t>
+        <w:t xml:space="preserve">Inserción de datos necesarios para la </w:t>
+      </w:r>
+      <w:proofErr w:type="gramStart"/>
+      <w:r>
+        <w:rPr>
+          <w:rFonts w:cs="Arial"/>
+          <w:sz w:val="24"/>
+          <w:szCs w:val="24"/>
+        </w:rPr>
+        <w:t>app</w:t>
+      </w:r>
+      <w:proofErr w:type="gramEnd"/>
+      <w:r>
+        <w:rPr>
+          <w:rFonts w:cs="Arial"/>
+          <w:sz w:val="24"/>
+          <w:szCs w:val="24"/>
+        </w:rPr>
+        <w:t>.</w:t>
       </w:r>
     </w:p>
     <w:p>
@@ -10783,6 +10729,7 @@
     </w:p>
     <w:p>
       <w:pPr>
+        <w:pStyle w:val="Prrafodelista"/>
         <w:spacing w:line="276" w:lineRule="auto"/>
         <w:rPr>
           <w:rFonts w:cs="Arial"/>
@@ -10792,7 +10739,10 @@
           <w:szCs w:val="24"/>
         </w:rPr>
       </w:pPr>
-      <w:r>
+    </w:p>
+    <w:p>
+      <w:pPr>
+        <w:spacing w:line="276" w:lineRule="auto"/>
         <w:rPr>
           <w:rFonts w:cs="Arial"/>
           <w:b/>
@@ -10800,6 +10750,16 @@
           <w:sz w:val="24"/>
           <w:szCs w:val="24"/>
         </w:rPr>
+      </w:pPr>
+      <w:r>
+        <w:rPr>
+          <w:rFonts w:cs="Arial"/>
+          <w:b/>
+          <w:bCs/>
+          <w:sz w:val="24"/>
+          <w:szCs w:val="24"/>
+        </w:rPr>
+        <w:lastRenderedPageBreak/>
         <w:t>13</w:t>
       </w:r>
       <w:r>
@@ -10835,7 +10795,6 @@
           <w:sz w:val="24"/>
           <w:szCs w:val="24"/>
         </w:rPr>
-        <w:lastRenderedPageBreak/>
         <w:t>Modificación de alguna de las ventanas.</w:t>
       </w:r>
     </w:p>
@@ -11055,6 +11014,7 @@
         <w:t>/2024</w:t>
       </w:r>
     </w:p>
+    <w:p/>
     <w:p>
       <w:pPr>
         <w:spacing w:line="276" w:lineRule="auto"/>
@@ -11109,23 +11069,7 @@
           <w:sz w:val="24"/>
           <w:szCs w:val="24"/>
         </w:rPr>
-        <w:t xml:space="preserve">Creación del </w:t>
-      </w:r>
-      <w:r>
-        <w:rPr>
-          <w:rFonts w:cs="Arial"/>
-          <w:sz w:val="24"/>
-          <w:szCs w:val="24"/>
-        </w:rPr>
-        <w:t>diagrama de clases</w:t>
-      </w:r>
-      <w:r>
-        <w:rPr>
-          <w:rFonts w:cs="Arial"/>
-          <w:sz w:val="24"/>
-          <w:szCs w:val="24"/>
-        </w:rPr>
-        <w:t>.</w:t>
+        <w:t>Creación del diagrama de clases.</w:t>
       </w:r>
     </w:p>
     <w:p>
@@ -11621,10 +11565,7 @@
           <w:szCs w:val="24"/>
         </w:rPr>
       </w:pPr>
-    </w:p>
-    <w:p>
-      <w:pPr>
-        <w:spacing w:line="276" w:lineRule="auto"/>
+      <w:r>
         <w:rPr>
           <w:rFonts w:cs="Arial"/>
           <w:b/>
@@ -11632,7 +11573,8 @@
           <w:sz w:val="24"/>
           <w:szCs w:val="24"/>
         </w:rPr>
-      </w:pPr>
+        <w:t>0</w:t>
+      </w:r>
       <w:r>
         <w:rPr>
           <w:rFonts w:cs="Arial"/>
@@ -11641,7 +11583,7 @@
           <w:sz w:val="24"/>
           <w:szCs w:val="24"/>
         </w:rPr>
-        <w:t>11</w:t>
+        <w:t>4</w:t>
       </w:r>
       <w:r>
         <w:rPr>
@@ -11651,7 +11593,27 @@
           <w:sz w:val="24"/>
           <w:szCs w:val="24"/>
         </w:rPr>
-        <w:t>/04/2024</w:t>
+        <w:t>/0</w:t>
+      </w:r>
+      <w:r>
+        <w:rPr>
+          <w:rFonts w:cs="Arial"/>
+          <w:b/>
+          <w:bCs/>
+          <w:sz w:val="24"/>
+          <w:szCs w:val="24"/>
+        </w:rPr>
+        <w:t>5</w:t>
+      </w:r>
+      <w:r>
+        <w:rPr>
+          <w:rFonts w:cs="Arial"/>
+          <w:b/>
+          <w:bCs/>
+          <w:sz w:val="24"/>
+          <w:szCs w:val="24"/>
+        </w:rPr>
+        <w:t>/2024</w:t>
       </w:r>
     </w:p>
     <w:p>
@@ -11676,7 +11638,101 @@
           <w:sz w:val="24"/>
           <w:szCs w:val="24"/>
         </w:rPr>
-        <w:t>Creación de la Base de Datos.</w:t>
+        <w:t xml:space="preserve">Actualización de las vistas de la App y creación de </w:t>
+      </w:r>
+      <w:proofErr w:type="spellStart"/>
+      <w:r>
+        <w:rPr>
+          <w:rFonts w:cs="Arial"/>
+          <w:sz w:val="24"/>
+          <w:szCs w:val="24"/>
+        </w:rPr>
+        <w:t>Listeners</w:t>
+      </w:r>
+      <w:proofErr w:type="spellEnd"/>
+      <w:r>
+        <w:rPr>
+          <w:rFonts w:cs="Arial"/>
+          <w:sz w:val="24"/>
+          <w:szCs w:val="24"/>
+        </w:rPr>
+        <w:t>.</w:t>
+      </w:r>
+    </w:p>
+    <w:p>
+      <w:pPr>
+        <w:pStyle w:val="Prrafodelista"/>
+        <w:spacing w:line="276" w:lineRule="auto"/>
+        <w:rPr>
+          <w:rFonts w:cs="Arial"/>
+          <w:b/>
+          <w:bCs/>
+          <w:sz w:val="24"/>
+          <w:szCs w:val="24"/>
+        </w:rPr>
+      </w:pPr>
+    </w:p>
+    <w:p>
+      <w:pPr>
+        <w:spacing w:line="276" w:lineRule="auto"/>
+        <w:rPr>
+          <w:rFonts w:cs="Arial"/>
+          <w:b/>
+          <w:bCs/>
+          <w:sz w:val="24"/>
+          <w:szCs w:val="24"/>
+        </w:rPr>
+      </w:pPr>
+      <w:r>
+        <w:rPr>
+          <w:rFonts w:cs="Arial"/>
+          <w:b/>
+          <w:bCs/>
+          <w:sz w:val="24"/>
+          <w:szCs w:val="24"/>
+        </w:rPr>
+        <w:lastRenderedPageBreak/>
+        <w:t>0</w:t>
+      </w:r>
+      <w:r>
+        <w:rPr>
+          <w:rFonts w:cs="Arial"/>
+          <w:b/>
+          <w:bCs/>
+          <w:sz w:val="24"/>
+          <w:szCs w:val="24"/>
+        </w:rPr>
+        <w:t>5</w:t>
+      </w:r>
+      <w:r>
+        <w:rPr>
+          <w:rFonts w:cs="Arial"/>
+          <w:b/>
+          <w:bCs/>
+          <w:sz w:val="24"/>
+          <w:szCs w:val="24"/>
+        </w:rPr>
+        <w:t>/0</w:t>
+      </w:r>
+      <w:r>
+        <w:rPr>
+          <w:rFonts w:cs="Arial"/>
+          <w:b/>
+          <w:bCs/>
+          <w:sz w:val="24"/>
+          <w:szCs w:val="24"/>
+        </w:rPr>
+        <w:t>5</w:t>
+      </w:r>
+      <w:r>
+        <w:rPr>
+          <w:rFonts w:cs="Arial"/>
+          <w:b/>
+          <w:bCs/>
+          <w:sz w:val="24"/>
+          <w:szCs w:val="24"/>
+        </w:rPr>
+        <w:t>/2024</w:t>
       </w:r>
     </w:p>
     <w:p>
@@ -11701,16 +11757,19 @@
           <w:sz w:val="24"/>
           <w:szCs w:val="24"/>
         </w:rPr>
-        <w:t>Creación de tablas, índices, etc.</w:t>
-      </w:r>
-    </w:p>
-    <w:p>
-      <w:pPr>
-        <w:pStyle w:val="Prrafodelista"/>
-        <w:numPr>
-          <w:ilvl w:val="0"/>
-          <w:numId w:val="18"/>
-        </w:numPr>
+        <w:t>Actualización de las vistas de la App</w:t>
+      </w:r>
+      <w:r>
+        <w:rPr>
+          <w:rFonts w:cs="Arial"/>
+          <w:sz w:val="24"/>
+          <w:szCs w:val="24"/>
+        </w:rPr>
+        <w:t>, implementación de la conexión con la base de datos.</w:t>
+      </w:r>
+    </w:p>
+    <w:p>
+      <w:pPr>
         <w:spacing w:line="276" w:lineRule="auto"/>
         <w:rPr>
           <w:rFonts w:cs="Arial"/>
@@ -11719,37 +11778,6 @@
           <w:sz w:val="24"/>
           <w:szCs w:val="24"/>
         </w:rPr>
-      </w:pPr>
-      <w:r>
-        <w:rPr>
-          <w:rFonts w:cs="Arial"/>
-          <w:sz w:val="24"/>
-          <w:szCs w:val="24"/>
-        </w:rPr>
-        <w:t>Creación de las clases pertenecientes a la Vista.</w:t>
-      </w:r>
-    </w:p>
-    <w:p>
-      <w:pPr>
-        <w:pStyle w:val="Prrafodelista"/>
-        <w:spacing w:line="276" w:lineRule="auto"/>
-        <w:rPr>
-          <w:rFonts w:cs="Arial"/>
-          <w:b/>
-          <w:bCs/>
-          <w:sz w:val="24"/>
-          <w:szCs w:val="24"/>
-        </w:rPr>
-      </w:pPr>
-    </w:p>
-    <w:p>
-      <w:pPr>
-        <w:spacing w:line="276" w:lineRule="auto"/>
-      </w:pPr>
-    </w:p>
-    <w:p>
-      <w:pPr>
-        <w:spacing w:line="276" w:lineRule="auto"/>
       </w:pPr>
     </w:p>
     <w:sectPr>

</xml_diff>